<commit_message>
Cleanup, add implementation interface.
</commit_message>
<xml_diff>
--- a/docs/Generalized Database Layer.docx
+++ b/docs/Generalized Database Layer.docx
@@ -124,7 +124,7 @@
           <w:i/>
           <w:iCs/>
         </w:rPr>
-        <w:t>records</w:t>
+        <w:t>rows</w:t>
       </w:r>
       <w:r>
         <w:t>.</w:t>
@@ -152,7 +152,13 @@
         <w:t>query criteria</w:t>
       </w:r>
       <w:r>
-        <w:t xml:space="preserve"> that can be used for queries or to select records in a table for updates, deletes, or </w:t>
+        <w:t xml:space="preserve"> that can be used for queries or to select </w:t>
+      </w:r>
+      <w:r>
+        <w:t>rows</w:t>
+      </w:r>
+      <w:r>
+        <w:t xml:space="preserve"> in a table for updates, deletes, or </w:t>
       </w:r>
       <w:proofErr w:type="gramStart"/>
       <w:r>
@@ -182,7 +188,7 @@
         <w:t>updated data</w:t>
       </w:r>
       <w:r>
-        <w:t xml:space="preserve"> objects that can store new fields values for updates.</w:t>
+        <w:t xml:space="preserve"> objects that can store new field values for updates.</w:t>
       </w:r>
     </w:p>
     <w:p>
@@ -208,6 +214,17 @@
       <w:r>
         <w:t xml:space="preserve"> to a server product, and support for configuration of multiple products, databases, user logins etc.</w:t>
       </w:r>
+      <w:r>
+        <w:t xml:space="preserve">, with pluggable implementations for </w:t>
+      </w:r>
+      <w:proofErr w:type="gramStart"/>
+      <w:r>
+        <w:t>particular back-ends</w:t>
+      </w:r>
+      <w:proofErr w:type="gramEnd"/>
+      <w:r>
+        <w:t xml:space="preserve"> if needed to interface with legacy data.</w:t>
+      </w:r>
     </w:p>
     <w:p>
       <w:pPr>
@@ -234,10 +251,23 @@
           <w:bCs/>
           <w:color w:val="0070C0"/>
         </w:rPr>
-        <w:t>.db.generalized</w:t>
-      </w:r>
-      <w:proofErr w:type="spellEnd"/>
-      <w:r>
+        <w:t>.</w:t>
+      </w:r>
+      <w:r>
+        <w:rPr>
+          <w:b/>
+          <w:bCs/>
+          <w:color w:val="0070C0"/>
+        </w:rPr>
+        <w:t>persistence</w:t>
+      </w:r>
+      <w:proofErr w:type="spellEnd"/>
+      <w:r>
+        <w:rPr>
+          <w:b/>
+          <w:bCs/>
+          <w:color w:val="0070C0"/>
+        </w:rPr>
         <w:t xml:space="preserve"> </w:t>
       </w:r>
       <w:r>
@@ -250,10 +280,7 @@
         <w:ind w:left="360"/>
       </w:pPr>
       <w:r>
-        <w:t>It is worth noting some features that are NOT provided by this system</w:t>
-      </w:r>
-      <w:r>
-        <w:t>:</w:t>
+        <w:t>It is worth noting some features that are NOT provided by this system:</w:t>
       </w:r>
     </w:p>
     <w:p>
@@ -329,7 +356,10 @@
       </w:pPr>
       <w:r>
         <w:lastRenderedPageBreak/>
-        <w:t>Tables, Fields, and Records</w:t>
+        <w:t xml:space="preserve">Tables, Fields, and </w:t>
+      </w:r>
+      <w:r>
+        <w:t>Rows</w:t>
       </w:r>
     </w:p>
     <w:p>
@@ -369,7 +399,15 @@
           <w:bCs/>
           <w:color w:val="0070C0"/>
         </w:rPr>
-        <w:t>.db.generalized</w:t>
+        <w:t>.</w:t>
+      </w:r>
+      <w:r>
+        <w:rPr>
+          <w:b/>
+          <w:bCs/>
+          <w:color w:val="0070C0"/>
+        </w:rPr>
+        <w:t>persistence</w:t>
       </w:r>
       <w:r>
         <w:rPr>
@@ -434,7 +472,13 @@
         <w:t>fields</w:t>
       </w:r>
       <w:r>
-        <w:t xml:space="preserve"> that records in that table may contain.</w:t>
+        <w:t xml:space="preserve"> that </w:t>
+      </w:r>
+      <w:r>
+        <w:t>rows</w:t>
+      </w:r>
+      <w:r>
+        <w:t xml:space="preserve"> in that table may contain.</w:t>
       </w:r>
     </w:p>
     <w:p>
@@ -464,30 +508,27 @@
           <w:bCs/>
           <w:color w:val="0070C0"/>
         </w:rPr>
-        <w:t>dev.mathops.db.generalized</w:t>
-      </w:r>
-      <w:r>
-        <w:rPr>
-          <w:b/>
-          <w:bCs/>
-          <w:color w:val="0070C0"/>
-        </w:rPr>
-        <w:t>.</w:t>
-      </w:r>
-      <w:r>
-        <w:rPr>
-          <w:b/>
-          <w:bCs/>
-          <w:color w:val="0070C0"/>
-        </w:rPr>
-        <w:t>Field</w:t>
-      </w:r>
-      <w:proofErr w:type="spellEnd"/>
-      <w:r>
-        <w:t xml:space="preserve"> </w:t>
-      </w:r>
-      <w:r>
-        <w:t xml:space="preserve">class, which is an immutable (thread-safe) object that stores the field name (unique within the table), the field's data type (see below), the field's role in the table (see below), and zero or more </w:t>
+        <w:t>dev.mathops.</w:t>
+      </w:r>
+      <w:r>
+        <w:rPr>
+          <w:b/>
+          <w:bCs/>
+          <w:color w:val="0070C0"/>
+        </w:rPr>
+        <w:t>persistence</w:t>
+      </w:r>
+      <w:r>
+        <w:rPr>
+          <w:b/>
+          <w:bCs/>
+          <w:color w:val="0070C0"/>
+        </w:rPr>
+        <w:t>.Field</w:t>
+      </w:r>
+      <w:proofErr w:type="spellEnd"/>
+      <w:r>
+        <w:t xml:space="preserve"> class, which is an immutable (thread-safe) object that stores the field name (unique within the table), the field's data type (see below), the field's role in the table (see below), and zero or more </w:t>
       </w:r>
       <w:r>
         <w:rPr>
@@ -513,10 +554,7 @@
         <w:t>Field</w:t>
       </w:r>
       <w:r>
-        <w:t xml:space="preserve"> </w:t>
-      </w:r>
-      <w:r>
-        <w:t xml:space="preserve">objects are suitable for use as map </w:t>
+        <w:t xml:space="preserve"> objects are suitable for use as map </w:t>
       </w:r>
       <w:proofErr w:type="gramStart"/>
       <w:r>
@@ -582,6 +620,7 @@
       <w:r>
         <w:t xml:space="preserve"> is an instance of one of a set of pre-defined concrete subclasses of </w:t>
       </w:r>
+      <w:proofErr w:type="spellStart"/>
       <w:proofErr w:type="gramStart"/>
       <w:r>
         <w:rPr>
@@ -598,14 +637,6 @@
           <w:bCs/>
           <w:color w:val="0070C0"/>
         </w:rPr>
-        <w:t>.db.generalized</w:t>
-      </w:r>
-      <w:r>
-        <w:rPr>
-          <w:b/>
-          <w:bCs/>
-          <w:color w:val="0070C0"/>
-        </w:rPr>
         <w:t>.</w:t>
       </w:r>
       <w:r>
@@ -614,7 +645,15 @@
           <w:bCs/>
           <w:color w:val="0070C0"/>
         </w:rPr>
-        <w:t>constraint.</w:t>
+        <w:t>persistence</w:t>
+      </w:r>
+      <w:r>
+        <w:rPr>
+          <w:b/>
+          <w:bCs/>
+          <w:color w:val="0070C0"/>
+        </w:rPr>
+        <w:t>.constraint.</w:t>
       </w:r>
       <w:r>
         <w:rPr>
@@ -624,6 +663,7 @@
         </w:rPr>
         <w:t>AbstractFieldConstraint</w:t>
       </w:r>
+      <w:proofErr w:type="spellEnd"/>
       <w:r>
         <w:rPr>
           <w:b/>
@@ -691,10 +731,7 @@
       </w:r>
       <w:proofErr w:type="spellEnd"/>
       <w:r>
-        <w:t xml:space="preserve">, which defines a </w:t>
-      </w:r>
-      <w:r>
-        <w:t>fixed list of allowed String values.</w:t>
+        <w:t>, which defines a fixed list of allowed String values.</w:t>
       </w:r>
     </w:p>
     <w:p>
@@ -725,13 +762,7 @@
       </w:r>
       <w:proofErr w:type="spellEnd"/>
       <w:r>
-        <w:t xml:space="preserve">, which defines a minimum and maximum allowed </w:t>
-      </w:r>
-      <w:r>
-        <w:t>length</w:t>
-      </w:r>
-      <w:r>
-        <w:t>.</w:t>
+        <w:t>, which defines a minimum and maximum allowed length.</w:t>
       </w:r>
     </w:p>
     <w:p>
@@ -744,10 +775,7 @@
         <w:spacing w:after="0"/>
       </w:pPr>
       <w:r>
-        <w:t>Boolean</w:t>
-      </w:r>
-      <w:r>
-        <w:t xml:space="preserve"> (</w:t>
+        <w:t>Boolean (</w:t>
       </w:r>
       <w:proofErr w:type="spellStart"/>
       <w:proofErr w:type="gramStart"/>
@@ -773,10 +801,7 @@
         <w:spacing w:after="0"/>
       </w:pPr>
       <w:r>
-        <w:t>Byte</w:t>
-      </w:r>
-      <w:r>
-        <w:t xml:space="preserve"> (</w:t>
+        <w:t>Byte (</w:t>
       </w:r>
       <w:proofErr w:type="spellStart"/>
       <w:proofErr w:type="gramStart"/>
@@ -825,10 +850,7 @@
         <w:spacing w:after="0"/>
       </w:pPr>
       <w:r>
-        <w:t>Integer</w:t>
-      </w:r>
-      <w:r>
-        <w:t xml:space="preserve"> (</w:t>
+        <w:t>Integer (</w:t>
       </w:r>
       <w:proofErr w:type="spellStart"/>
       <w:proofErr w:type="gramStart"/>
@@ -872,13 +894,7 @@
       </w:r>
       <w:proofErr w:type="spellEnd"/>
       <w:r>
-        <w:t xml:space="preserve">, which defines a minimum and maximum allowed </w:t>
-      </w:r>
-      <w:r>
-        <w:t xml:space="preserve">int </w:t>
-      </w:r>
-      <w:r>
-        <w:t>value.</w:t>
+        <w:t>, which defines a minimum and maximum allowed int value.</w:t>
       </w:r>
     </w:p>
     <w:p>
@@ -891,10 +907,7 @@
         <w:spacing w:after="0"/>
       </w:pPr>
       <w:r>
-        <w:t>Long</w:t>
-      </w:r>
-      <w:r>
-        <w:t xml:space="preserve"> (</w:t>
+        <w:t>Long (</w:t>
       </w:r>
       <w:proofErr w:type="spellStart"/>
       <w:proofErr w:type="gramStart"/>
@@ -938,13 +951,7 @@
       </w:r>
       <w:proofErr w:type="spellEnd"/>
       <w:r>
-        <w:t xml:space="preserve">, which defines a minimum and maximum allowed </w:t>
-      </w:r>
-      <w:r>
-        <w:t>long</w:t>
-      </w:r>
-      <w:r>
-        <w:t xml:space="preserve"> value.</w:t>
+        <w:t>, which defines a minimum and maximum allowed long value.</w:t>
       </w:r>
     </w:p>
     <w:p>
@@ -957,10 +964,7 @@
         <w:spacing w:after="0"/>
       </w:pPr>
       <w:r>
-        <w:t>Float</w:t>
-      </w:r>
-      <w:r>
-        <w:t xml:space="preserve"> (</w:t>
+        <w:t>Float (</w:t>
       </w:r>
       <w:proofErr w:type="spellStart"/>
       <w:proofErr w:type="gramStart"/>
@@ -1004,13 +1008,7 @@
       </w:r>
       <w:proofErr w:type="spellEnd"/>
       <w:r>
-        <w:t xml:space="preserve">, which defines a minimum and maximum allowed </w:t>
-      </w:r>
-      <w:r>
-        <w:t xml:space="preserve">float </w:t>
-      </w:r>
-      <w:r>
-        <w:t xml:space="preserve">value and specified whether </w:t>
+        <w:t xml:space="preserve">, which defines a minimum and maximum allowed float value and specified whether </w:t>
       </w:r>
       <w:proofErr w:type="spellStart"/>
       <w:r>
@@ -1018,15 +1016,7 @@
       </w:r>
       <w:proofErr w:type="spellEnd"/>
       <w:r>
-        <w:t xml:space="preserve"> or </w:t>
-      </w:r>
-      <w:proofErr w:type="spellStart"/>
-      <w:r>
-        <w:t>inifinite</w:t>
-      </w:r>
-      <w:proofErr w:type="spellEnd"/>
-      <w:r>
-        <w:t xml:space="preserve"> values are allowed.</w:t>
+        <w:t xml:space="preserve"> or infinite values are allowed.</w:t>
       </w:r>
     </w:p>
     <w:p>
@@ -1048,10 +1038,7 @@
       </w:r>
       <w:proofErr w:type="gramEnd"/>
       <w:r>
-        <w:t>.</w:t>
-      </w:r>
-      <w:r>
-        <w:t>Double</w:t>
+        <w:t>.Double</w:t>
       </w:r>
       <w:proofErr w:type="spellEnd"/>
       <w:r>
@@ -1086,16 +1073,7 @@
       </w:r>
       <w:proofErr w:type="spellEnd"/>
       <w:r>
-        <w:t xml:space="preserve">, which defines a minimum and maximum allowed </w:t>
-      </w:r>
-      <w:r>
-        <w:t xml:space="preserve">double </w:t>
-      </w:r>
-      <w:r>
-        <w:t xml:space="preserve">value </w:t>
-      </w:r>
-      <w:r>
-        <w:t xml:space="preserve">and specified whether </w:t>
+        <w:t xml:space="preserve">, which defines a minimum and maximum allowed double value and specified whether </w:t>
       </w:r>
       <w:proofErr w:type="spellStart"/>
       <w:r>
@@ -1103,15 +1081,7 @@
       </w:r>
       <w:proofErr w:type="spellEnd"/>
       <w:r>
-        <w:t xml:space="preserve"> or </w:t>
-      </w:r>
-      <w:proofErr w:type="spellStart"/>
-      <w:r>
-        <w:t>inifinite</w:t>
-      </w:r>
-      <w:proofErr w:type="spellEnd"/>
-      <w:r>
-        <w:t xml:space="preserve"> values are allowed.</w:t>
+        <w:t xml:space="preserve"> or infinite values are allowed.</w:t>
       </w:r>
     </w:p>
     <w:p>
@@ -1223,13 +1193,7 @@
       </w:r>
       <w:proofErr w:type="gramEnd"/>
       <w:r>
-        <w:t>.Local</w:t>
-      </w:r>
-      <w:r>
-        <w:t>Date</w:t>
-      </w:r>
-      <w:r>
-        <w:t>Time</w:t>
+        <w:t>.LocalDateTime</w:t>
       </w:r>
       <w:proofErr w:type="spellEnd"/>
       <w:r>
@@ -1281,7 +1245,13 @@
         <w:spacing w:after="0"/>
       </w:pPr>
       <w:r>
-        <w:t>The field participates in the primary key (the tuple of all fields that participate in the primary key together must have a unique value for each record in the table)</w:t>
+        <w:t xml:space="preserve">The field participates in the primary key (the tuple of all fields that participate in the primary key together must have a unique value for each </w:t>
+      </w:r>
+      <w:r>
+        <w:t>row</w:t>
+      </w:r>
+      <w:r>
+        <w:t xml:space="preserve"> in the table)</w:t>
       </w:r>
     </w:p>
     <w:p>
@@ -1294,7 +1264,13 @@
         <w:spacing w:after="0"/>
       </w:pPr>
       <w:r>
-        <w:t xml:space="preserve">The field can be used to partition data across multiple servers.  Fields used as partition keys are often chosen so that </w:t>
+        <w:t xml:space="preserve">The field can be used to partition data across multiple servers.  Fields used as partition keys </w:t>
+      </w:r>
+      <w:r>
+        <w:t>should be</w:t>
+      </w:r>
+      <w:r>
+        <w:t xml:space="preserve"> chosen so that </w:t>
       </w:r>
       <w:proofErr w:type="gramStart"/>
       <w:r>
@@ -1302,7 +1278,16 @@
       </w:r>
       <w:proofErr w:type="gramEnd"/>
       <w:r>
-        <w:t xml:space="preserve"> queries will select only records with the same value for the partition key.</w:t>
+        <w:t xml:space="preserve"> queries will select only </w:t>
+      </w:r>
+      <w:r>
+        <w:t>row</w:t>
+      </w:r>
+      <w:r>
+        <w:t xml:space="preserve">s </w:t>
+      </w:r>
+      <w:r>
+        <w:t>with the same value for the partition key.</w:t>
       </w:r>
     </w:p>
     <w:p>
@@ -1387,7 +1372,13 @@
         <w:spacing w:after="0"/>
       </w:pPr>
       <w:r>
-        <w:t>The field may not have a NULL value – it must have a specified value in each record.  Note that an empty string is not considered a NULL value.</w:t>
+        <w:t xml:space="preserve">The field may not have a NULL value – it must have a specified value in each </w:t>
+      </w:r>
+      <w:r>
+        <w:t>row</w:t>
+      </w:r>
+      <w:r>
+        <w:t>.  Note that an empty string is not considered a NULL value.</w:t>
       </w:r>
     </w:p>
     <w:p>
@@ -1426,16 +1417,13 @@
         <w:spacing w:after="240"/>
       </w:pPr>
       <w:r>
-        <w:t xml:space="preserve">The field may not have </w:t>
-      </w:r>
-      <w:r>
-        <w:t xml:space="preserve">any value, including </w:t>
-      </w:r>
-      <w:r>
-        <w:t>NULL</w:t>
-      </w:r>
-      <w:r>
-        <w:t>.</w:t>
+        <w:t xml:space="preserve">The field may </w:t>
+      </w:r>
+      <w:r>
+        <w:t>h</w:t>
+      </w:r>
+      <w:r>
+        <w:t>ave any value, including NULL.</w:t>
       </w:r>
     </w:p>
     <w:p>
@@ -1455,10 +1443,7 @@
         <w:t>Table</w:t>
       </w:r>
       <w:r>
-        <w:t xml:space="preserve"> </w:t>
-      </w:r>
-      <w:r>
-        <w:t>class will define their fields</w:t>
+        <w:t xml:space="preserve"> class will define their fields</w:t>
       </w:r>
       <w:r>
         <w:t xml:space="preserve">, with all required constraints, </w:t>
@@ -1507,7 +1492,7 @@
           <w:i/>
           <w:iCs/>
         </w:rPr>
-        <w:t>record</w:t>
+        <w:t>row</w:t>
       </w:r>
       <w:r>
         <w:t xml:space="preserve"> is </w:t>
@@ -1532,14 +1517,6 @@
           <w:bCs/>
           <w:color w:val="0070C0"/>
         </w:rPr>
-        <w:t>.db.generalized</w:t>
-      </w:r>
-      <w:r>
-        <w:rPr>
-          <w:b/>
-          <w:bCs/>
-          <w:color w:val="0070C0"/>
-        </w:rPr>
         <w:t>.</w:t>
       </w:r>
       <w:r>
@@ -1548,25 +1525,98 @@
           <w:bCs/>
           <w:color w:val="0070C0"/>
         </w:rPr>
-        <w:t>Record</w:t>
-      </w:r>
-      <w:proofErr w:type="spellEnd"/>
+        <w:t>persistence</w:t>
+      </w:r>
+      <w:r>
+        <w:rPr>
+          <w:b/>
+          <w:bCs/>
+          <w:color w:val="0070C0"/>
+        </w:rPr>
+        <w:t>.</w:t>
+      </w:r>
+      <w:r>
+        <w:rPr>
+          <w:b/>
+          <w:bCs/>
+          <w:color w:val="0070C0"/>
+        </w:rPr>
+        <w:t>Row</w:t>
+      </w:r>
+      <w:proofErr w:type="spellEnd"/>
+      <w:r>
+        <w:t xml:space="preserve"> class, which contains </w:t>
+      </w:r>
+      <w:r>
+        <w:t xml:space="preserve">an immutable array of values for all fields defined in a table.  A </w:t>
+      </w:r>
+      <w:r>
+        <w:t>row</w:t>
+      </w:r>
+      <w:r>
+        <w:t xml:space="preserve"> carries a reference to the table to which it belongs so its fields can be interpreted at runtime.  Each field value in a </w:t>
+      </w:r>
+      <w:r>
+        <w:t>row</w:t>
+      </w:r>
+      <w:r>
+        <w:t xml:space="preserve"> has either the Java object type that corresponds to its </w:t>
+      </w:r>
+      <w:proofErr w:type="gramStart"/>
+      <w:r>
+        <w:t>field, or</w:t>
+      </w:r>
+      <w:proofErr w:type="gramEnd"/>
+      <w:r>
+        <w:t xml:space="preserve"> is null.  Field values are guaranteed to satisfy the constraints of the corresponding field definition.</w:t>
+      </w:r>
+    </w:p>
+    <w:p>
+      <w:pPr>
+        <w:pStyle w:val="BodyText"/>
+        <w:ind w:left="360"/>
+      </w:pPr>
+      <w:r>
+        <w:t xml:space="preserve">A concrete subclass of </w:t>
+      </w:r>
+      <w:r>
+        <w:rPr>
+          <w:b/>
+          <w:bCs/>
+          <w:color w:val="0070C0"/>
+        </w:rPr>
+        <w:t>Table</w:t>
+      </w:r>
+      <w:r>
+        <w:t xml:space="preserve"> should provide static utility methods to retrieve field values from </w:t>
+      </w:r>
+      <w:r>
+        <w:t>rows</w:t>
+      </w:r>
+      <w:r>
+        <w:t xml:space="preserve"> with their proper type.  These methods should take a single </w:t>
+      </w:r>
+      <w:r>
+        <w:rPr>
+          <w:b/>
+          <w:bCs/>
+          <w:color w:val="0070C0"/>
+        </w:rPr>
+        <w:t>Row</w:t>
+      </w:r>
       <w:r>
         <w:t xml:space="preserve"> </w:t>
       </w:r>
-      <w:r>
-        <w:t xml:space="preserve">class, which contains </w:t>
-      </w:r>
-      <w:r>
-        <w:t xml:space="preserve">an immutable array of values for all fields defined in a table.  A record carries a reference to the table to which it belongs so its fields can be interpreted at runtime.  Each field value in a record has either the Java object type that corresponds to its </w:t>
-      </w:r>
       <w:proofErr w:type="gramStart"/>
       <w:r>
-        <w:t>field, or</w:t>
+        <w:t>a</w:t>
+      </w:r>
+      <w:r>
+        <w:t>rgument, and</w:t>
       </w:r>
       <w:proofErr w:type="gramEnd"/>
       <w:r>
-        <w:t xml:space="preserve"> is null.  Field values are guaranteed to satisfy the constraints of the corresponding field definition.</w:t>
+        <w:t xml:space="preserve"> should have a method name that is the CamelCase rendition of the field name, plus "Of".</w:t>
       </w:r>
     </w:p>
     <w:p>
@@ -1575,7 +1625,115 @@
         <w:ind w:left="360"/>
       </w:pPr>
       <w:r>
-        <w:t xml:space="preserve">A concrete subclass of </w:t>
+        <w:t xml:space="preserve">For example, if a table defines a </w:t>
+      </w:r>
+      <w:r>
+        <w:t>String field named "</w:t>
+      </w:r>
+      <w:proofErr w:type="spellStart"/>
+      <w:r>
+        <w:t>last_name</w:t>
+      </w:r>
+      <w:proofErr w:type="spellEnd"/>
+      <w:r>
+        <w:t>", it should provide a static method with this signature:</w:t>
+      </w:r>
+      <w:r>
+        <w:br/>
+      </w:r>
+      <w:r>
+        <w:tab/>
+      </w:r>
+      <w:r>
+        <w:rPr>
+          <w:b/>
+          <w:bCs/>
+          <w:color w:val="538135" w:themeColor="accent6" w:themeShade="BF"/>
+        </w:rPr>
+        <w:t xml:space="preserve">static String </w:t>
+      </w:r>
+      <w:proofErr w:type="spellStart"/>
+      <w:proofErr w:type="gramStart"/>
+      <w:r>
+        <w:rPr>
+          <w:b/>
+          <w:bCs/>
+          <w:color w:val="538135" w:themeColor="accent6" w:themeShade="BF"/>
+        </w:rPr>
+        <w:t>lastName</w:t>
+      </w:r>
+      <w:r>
+        <w:rPr>
+          <w:b/>
+          <w:bCs/>
+          <w:color w:val="538135" w:themeColor="accent6" w:themeShade="BF"/>
+        </w:rPr>
+        <w:t>Of</w:t>
+      </w:r>
+      <w:proofErr w:type="spellEnd"/>
+      <w:r>
+        <w:rPr>
+          <w:b/>
+          <w:bCs/>
+          <w:color w:val="538135" w:themeColor="accent6" w:themeShade="BF"/>
+        </w:rPr>
+        <w:t>(</w:t>
+      </w:r>
+      <w:proofErr w:type="gramEnd"/>
+      <w:r>
+        <w:rPr>
+          <w:b/>
+          <w:bCs/>
+          <w:color w:val="538135" w:themeColor="accent6" w:themeShade="BF"/>
+        </w:rPr>
+        <w:t>R</w:t>
+      </w:r>
+      <w:r>
+        <w:rPr>
+          <w:b/>
+          <w:bCs/>
+          <w:color w:val="538135" w:themeColor="accent6" w:themeShade="BF"/>
+        </w:rPr>
+        <w:t>ow</w:t>
+      </w:r>
+      <w:r>
+        <w:rPr>
+          <w:b/>
+          <w:bCs/>
+          <w:color w:val="538135" w:themeColor="accent6" w:themeShade="BF"/>
+        </w:rPr>
+        <w:t xml:space="preserve"> </w:t>
+      </w:r>
+      <w:r>
+        <w:rPr>
+          <w:b/>
+          <w:bCs/>
+          <w:color w:val="538135" w:themeColor="accent6" w:themeShade="BF"/>
+        </w:rPr>
+        <w:t>row</w:t>
+      </w:r>
+      <w:r>
+        <w:rPr>
+          <w:b/>
+          <w:bCs/>
+          <w:color w:val="538135" w:themeColor="accent6" w:themeShade="BF"/>
+        </w:rPr>
+        <w:t>)</w:t>
+      </w:r>
+    </w:p>
+    <w:p>
+      <w:pPr>
+        <w:pStyle w:val="BodyText"/>
+        <w:ind w:left="360"/>
+      </w:pPr>
+      <w:r>
+        <w:t xml:space="preserve">This method should test that the </w:t>
+      </w:r>
+      <w:r>
+        <w:t>row</w:t>
+      </w:r>
+      <w:r>
+        <w:t xml:space="preserve">'s owning table matches the single instance of the </w:t>
       </w:r>
       <w:r>
         <w:rPr>
@@ -1586,122 +1744,13 @@
         <w:t>Table</w:t>
       </w:r>
       <w:r>
-        <w:t xml:space="preserve"> </w:t>
-      </w:r>
-      <w:r>
-        <w:t xml:space="preserve">should provide static utility methods to retrieve field values from records with their proper type.  These methods should take a single </w:t>
-      </w:r>
-      <w:r>
-        <w:rPr>
-          <w:b/>
-          <w:bCs/>
-          <w:color w:val="0070C0"/>
-        </w:rPr>
-        <w:t>Record</w:t>
-      </w:r>
-      <w:r>
-        <w:t xml:space="preserve"> </w:t>
-      </w:r>
-      <w:proofErr w:type="gramStart"/>
-      <w:r>
-        <w:t>a</w:t>
-      </w:r>
-      <w:r>
-        <w:t>rgument, and</w:t>
-      </w:r>
-      <w:proofErr w:type="gramEnd"/>
-      <w:r>
-        <w:t xml:space="preserve"> should have a method name that is the CamelCase rendition of the field name, plus "Of".</w:t>
-      </w:r>
-    </w:p>
-    <w:p>
-      <w:pPr>
-        <w:pStyle w:val="BodyText"/>
-        <w:ind w:left="360"/>
-      </w:pPr>
-      <w:r>
-        <w:t xml:space="preserve">For example, if a table defines a </w:t>
-      </w:r>
-      <w:r>
-        <w:t>String field named "</w:t>
-      </w:r>
-      <w:proofErr w:type="spellStart"/>
-      <w:r>
-        <w:t>last_name</w:t>
-      </w:r>
-      <w:proofErr w:type="spellEnd"/>
-      <w:r>
-        <w:t>", it should provide a static method with this signature:</w:t>
-      </w:r>
-      <w:r>
-        <w:br/>
-      </w:r>
-      <w:r>
-        <w:tab/>
-      </w:r>
-      <w:r>
-        <w:rPr>
-          <w:b/>
-          <w:bCs/>
-          <w:color w:val="538135" w:themeColor="accent6" w:themeShade="BF"/>
-        </w:rPr>
-        <w:t xml:space="preserve">static String </w:t>
-      </w:r>
-      <w:proofErr w:type="spellStart"/>
-      <w:proofErr w:type="gramStart"/>
-      <w:r>
-        <w:rPr>
-          <w:b/>
-          <w:bCs/>
-          <w:color w:val="538135" w:themeColor="accent6" w:themeShade="BF"/>
-        </w:rPr>
-        <w:t>lastName</w:t>
-      </w:r>
-      <w:r>
-        <w:rPr>
-          <w:b/>
-          <w:bCs/>
-          <w:color w:val="538135" w:themeColor="accent6" w:themeShade="BF"/>
-        </w:rPr>
-        <w:t>Of</w:t>
-      </w:r>
-      <w:proofErr w:type="spellEnd"/>
-      <w:r>
-        <w:rPr>
-          <w:b/>
-          <w:bCs/>
-          <w:color w:val="538135" w:themeColor="accent6" w:themeShade="BF"/>
-        </w:rPr>
-        <w:t>(</w:t>
-      </w:r>
-      <w:proofErr w:type="gramEnd"/>
-      <w:r>
-        <w:rPr>
-          <w:b/>
-          <w:bCs/>
-          <w:color w:val="538135" w:themeColor="accent6" w:themeShade="BF"/>
-        </w:rPr>
-        <w:t>Record rec)</w:t>
-      </w:r>
-    </w:p>
-    <w:p>
-      <w:pPr>
-        <w:pStyle w:val="BodyText"/>
-        <w:ind w:left="360"/>
-      </w:pPr>
-      <w:r>
-        <w:t xml:space="preserve">This method should test that the record's owning table matches the single instance of the </w:t>
-      </w:r>
-      <w:r>
-        <w:rPr>
-          <w:b/>
-          <w:bCs/>
-          <w:color w:val="0070C0"/>
-        </w:rPr>
-        <w:t>Table</w:t>
-      </w:r>
-      <w:r>
-        <w:t xml:space="preserve"> that owns the field, but it does not need to test the data type of the record, since it will have been validated on construction.</w:t>
+        <w:t xml:space="preserve"> that owns the field, but it does not need to test the data type of the </w:t>
+      </w:r>
+      <w:r>
+        <w:t>field value</w:t>
+      </w:r>
+      <w:r>
+        <w:t>, since it will have been validated on construction.</w:t>
       </w:r>
     </w:p>
     <w:p>
@@ -1749,19 +1798,16 @@
         <w:t>selection criteria</w:t>
       </w:r>
       <w:r>
-        <w:t xml:space="preserve"> to determine which records from a table are considered.</w:t>
-      </w:r>
-      <w:r>
-        <w:t xml:space="preserve">  This is provided to the database layer in the form of an immutable instance of </w:t>
-      </w:r>
-      <w:r>
-        <w:t>the</w:t>
-      </w:r>
-      <w:r>
-        <w:t xml:space="preserve"> final</w:t>
-      </w:r>
-      <w:r>
-        <w:t xml:space="preserve"> </w:t>
+        <w:t xml:space="preserve"> to determine which </w:t>
+      </w:r>
+      <w:r>
+        <w:t>rows</w:t>
+      </w:r>
+      <w:r>
+        <w:t xml:space="preserve"> from a table are considered.</w:t>
+      </w:r>
+      <w:r>
+        <w:t xml:space="preserve">  This is provided to the database layer in the form of an immutable instance of the final </w:t>
       </w:r>
       <w:proofErr w:type="spellStart"/>
       <w:proofErr w:type="gramStart"/>
@@ -1780,14 +1826,6 @@
           <w:bCs/>
           <w:color w:val="0070C0"/>
         </w:rPr>
-        <w:t>.db.generalized</w:t>
-      </w:r>
-      <w:r>
-        <w:rPr>
-          <w:b/>
-          <w:bCs/>
-          <w:color w:val="0070C0"/>
-        </w:rPr>
         <w:t>.</w:t>
       </w:r>
       <w:r>
@@ -1796,14 +1834,27 @@
           <w:bCs/>
           <w:color w:val="0070C0"/>
         </w:rPr>
+        <w:t>persistence</w:t>
+      </w:r>
+      <w:r>
+        <w:rPr>
+          <w:b/>
+          <w:bCs/>
+          <w:color w:val="0070C0"/>
+        </w:rPr>
+        <w:t>.</w:t>
+      </w:r>
+      <w:r>
+        <w:rPr>
+          <w:b/>
+          <w:bCs/>
+          <w:color w:val="0070C0"/>
+        </w:rPr>
         <w:t>SelectionCriteria</w:t>
       </w:r>
       <w:proofErr w:type="spellEnd"/>
       <w:r>
-        <w:t xml:space="preserve"> class</w:t>
-      </w:r>
-      <w:r>
-        <w:t>.</w:t>
+        <w:t xml:space="preserve"> class.</w:t>
       </w:r>
     </w:p>
     <w:p>
@@ -1833,15 +1884,25 @@
         <w:ind w:left="360"/>
       </w:pPr>
       <w:r>
-        <w:t xml:space="preserve">If no field criterion objects are provided, every record in the table is to be considered.  If one or more criterion objects are provided, only records that satisfy ALL supplied criteria will be </w:t>
-      </w:r>
-      <w:proofErr w:type="spellStart"/>
-      <w:proofErr w:type="gramStart"/>
+        <w:t xml:space="preserve">If no field criterion objects are provided, every </w:t>
+      </w:r>
+      <w:r>
+        <w:t xml:space="preserve">row </w:t>
+      </w:r>
+      <w:r>
+        <w:t xml:space="preserve">in the table is to be considered.  If one or more criterion objects are provided, only </w:t>
+      </w:r>
+      <w:r>
+        <w:t xml:space="preserve">rows </w:t>
+      </w:r>
+      <w:r>
+        <w:t xml:space="preserve">that satisfy ALL supplied criteria will be </w:t>
+      </w:r>
+      <w:proofErr w:type="spellStart"/>
       <w:r>
         <w:t>considred</w:t>
       </w:r>
       <w:proofErr w:type="spellEnd"/>
-      <w:proofErr w:type="gramEnd"/>
       <w:r>
         <w:t>.</w:t>
       </w:r>
@@ -1880,14 +1941,6 @@
           <w:bCs/>
           <w:color w:val="0070C0"/>
         </w:rPr>
-        <w:t>.db.generalized</w:t>
-      </w:r>
-      <w:r>
-        <w:rPr>
-          <w:b/>
-          <w:bCs/>
-          <w:color w:val="0070C0"/>
-        </w:rPr>
         <w:t>.</w:t>
       </w:r>
       <w:r>
@@ -1896,7 +1949,15 @@
           <w:bCs/>
           <w:color w:val="0070C0"/>
         </w:rPr>
-        <w:t>criteria.</w:t>
+        <w:t>persistence</w:t>
+      </w:r>
+      <w:r>
+        <w:rPr>
+          <w:b/>
+          <w:bCs/>
+          <w:color w:val="0070C0"/>
+        </w:rPr>
+        <w:t>.criteria.</w:t>
       </w:r>
       <w:r>
         <w:rPr>
@@ -1968,25 +2029,11 @@
           <w:bCs/>
           <w:color w:val="0070C0"/>
         </w:rPr>
-        <w:t>String</w:t>
-      </w:r>
-      <w:r>
-        <w:rPr>
-          <w:b/>
-          <w:bCs/>
-          <w:color w:val="0070C0"/>
-        </w:rPr>
-        <w:t>FieldCriterion</w:t>
-      </w:r>
-      <w:proofErr w:type="spellEnd"/>
-      <w:r>
-        <w:t>, which specifies a match type</w:t>
-      </w:r>
-      <w:r>
-        <w:t xml:space="preserve"> with associated data</w:t>
-      </w:r>
-      <w:r>
-        <w:t>:</w:t>
+        <w:t>StringFieldCriterion</w:t>
+      </w:r>
+      <w:proofErr w:type="spellEnd"/>
+      <w:r>
+        <w:t>, which specifies a match type with associated data:</w:t>
       </w:r>
       <w:r>
         <w:br/>
@@ -1998,97 +2045,35 @@
       </w:r>
       <w:r>
         <w:br/>
-      </w:r>
-      <w:r>
-        <w:t>EXACT_IN</w:t>
-      </w:r>
-      <w:r>
-        <w:t xml:space="preserve"> (with a list of matching </w:t>
-      </w:r>
-      <w:r>
-        <w:t>String</w:t>
-      </w:r>
-      <w:r>
-        <w:t xml:space="preserve"> values)</w:t>
+        <w:t>EXACT_IN (with a list of matching String values)</w:t>
       </w:r>
       <w:r>
         <w:br/>
-      </w:r>
-      <w:r>
-        <w:t>EXACT_NOT_IN</w:t>
-      </w:r>
-      <w:r>
-        <w:t xml:space="preserve"> (with a list of </w:t>
-      </w:r>
-      <w:r>
-        <w:t>excluded</w:t>
-      </w:r>
-      <w:r>
-        <w:t xml:space="preserve"> String values)</w:t>
+        <w:t>EXACT_NOT_IN (with a list of excluded String values)</w:t>
       </w:r>
       <w:r>
         <w:br/>
-        <w:t>CASE_INSENSITIVE</w:t>
-      </w:r>
-      <w:r>
-        <w:t>_IN (with a list of matching String values)</w:t>
+        <w:t>CASE_INSENSITIVE_IN (with a list of matching String values)</w:t>
       </w:r>
       <w:r>
         <w:br/>
-      </w:r>
-      <w:r>
-        <w:t>CASE_INSENSITIVE</w:t>
-      </w:r>
-      <w:r>
-        <w:t>_NOT_IN (with a list of excluded String values)</w:t>
+        <w:t>CASE_INSENSITIVE_NOT_IN (with a list of excluded String values)</w:t>
       </w:r>
       <w:r>
         <w:br/>
-      </w:r>
-      <w:r>
-        <w:t>EXACT_</w:t>
-      </w:r>
-      <w:r>
-        <w:t>STARTS_WITH</w:t>
-      </w:r>
-      <w:r>
-        <w:t xml:space="preserve"> (with a list of matching String prefixes)</w:t>
+        <w:t>EXACT_STARTS_WITH (with a list of matching String prefixes)</w:t>
       </w:r>
       <w:r>
         <w:br/>
-        <w:t>EXACT_NOT_</w:t>
-      </w:r>
-      <w:r>
-        <w:t>STARTS_WITH</w:t>
-      </w:r>
-      <w:r>
-        <w:t xml:space="preserve"> (with a list of excluded String prefixes)</w:t>
+        <w:t>EXACT_NOT_STARTS_WITH (with a list of excluded String prefixes)</w:t>
       </w:r>
       <w:r>
         <w:br/>
-        <w:t>CASE_INSENSITIVE_</w:t>
-      </w:r>
-      <w:r>
-        <w:t>STARTS_WITH</w:t>
-      </w:r>
-      <w:r>
-        <w:t xml:space="preserve"> (with a list of matching String prefixes)</w:t>
+        <w:t>CASE_INSENSITIVE_STARTS_WITH (with a list of matching String prefixes)</w:t>
       </w:r>
       <w:r>
         <w:br/>
-        <w:t>CASE_INSENSITIVE_NOT_</w:t>
-      </w:r>
-      <w:r>
-        <w:t>STARTS_WITH</w:t>
-      </w:r>
-      <w:r>
-        <w:t xml:space="preserve"> (with a list of excluded String </w:t>
-      </w:r>
-      <w:r>
-        <w:t>prefixes</w:t>
-      </w:r>
-      <w:r>
-        <w:t>)</w:t>
+        <w:t>CASE_INSENSITIVE_NOT_STARTS_WITH (with a list of excluded String prefixes)</w:t>
       </w:r>
     </w:p>
     <w:p>
@@ -2124,10 +2109,7 @@
       </w:r>
       <w:proofErr w:type="spellEnd"/>
       <w:r>
-        <w:t>, which</w:t>
-      </w:r>
-      <w:r>
-        <w:t xml:space="preserve"> specifies a match type:</w:t>
+        <w:t>, which specifies a match type:</w:t>
       </w:r>
       <w:r>
         <w:br/>
@@ -2175,35 +2157,19 @@
           <w:bCs/>
           <w:color w:val="0070C0"/>
         </w:rPr>
-        <w:t>Byte</w:t>
-      </w:r>
-      <w:r>
-        <w:rPr>
-          <w:b/>
-          <w:bCs/>
-          <w:color w:val="0070C0"/>
-        </w:rPr>
-        <w:t>FieldCriterion</w:t>
-      </w:r>
-      <w:proofErr w:type="spellEnd"/>
-      <w:r>
-        <w:t>, which specifies a match type</w:t>
-      </w:r>
-      <w:r>
-        <w:t xml:space="preserve"> with associated data:</w:t>
+        <w:t>ByteFieldCriterion</w:t>
+      </w:r>
+      <w:proofErr w:type="spellEnd"/>
+      <w:r>
+        <w:t>, which specifies a match type with associated data:</w:t>
       </w:r>
       <w:r>
         <w:br/>
-      </w:r>
-      <w:r>
         <w:t>IS_NULL</w:t>
       </w:r>
       <w:r>
         <w:br/>
-        <w:t>I</w:t>
-      </w:r>
-      <w:r>
-        <w:t>S_NOT_NULL</w:t>
+        <w:t>IS_NOT_NULL</w:t>
       </w:r>
       <w:r>
         <w:br/>
@@ -2225,52 +2191,22 @@
         <w:ind w:left="1800"/>
       </w:pPr>
       <w:r>
-        <w:t>GREATER_THAN_OR_EQUAL</w:t>
-      </w:r>
-      <w:r>
-        <w:t xml:space="preserve"> (with a single Byte value)</w:t>
+        <w:t>GREATER_THAN_OR_EQUAL (with a single Byte value)</w:t>
       </w:r>
       <w:r>
         <w:br/>
-        <w:t>LESS_THAN</w:t>
-      </w:r>
-      <w:r>
-        <w:t xml:space="preserve"> (with a single Byte value)</w:t>
+        <w:t>LESS_THAN (with a single Byte value)</w:t>
       </w:r>
       <w:r>
         <w:br/>
       </w:r>
       <w:r>
         <w:lastRenderedPageBreak/>
-        <w:t>LESS_THAN_OR_EQUAL</w:t>
-      </w:r>
-      <w:r>
-        <w:t xml:space="preserve"> (with a single Byte value)</w:t>
+        <w:t>LESS_THAN_OR_EQUAL (with a single Byte value)</w:t>
       </w:r>
       <w:r>
         <w:br/>
-        <w:t>BETWEEN_EXCLUDE_BOUNDS</w:t>
-      </w:r>
-      <w:r>
-        <w:t xml:space="preserve"> (with a</w:t>
-      </w:r>
-      <w:r>
-        <w:t>n ordered</w:t>
-      </w:r>
-      <w:r>
-        <w:t xml:space="preserve"> </w:t>
-      </w:r>
-      <w:r>
-        <w:t xml:space="preserve">pair of </w:t>
-      </w:r>
-      <w:r>
-        <w:t>Byte value</w:t>
-      </w:r>
-      <w:r>
-        <w:t>s</w:t>
-      </w:r>
-      <w:r>
-        <w:t>)</w:t>
+        <w:t>BETWEEN_EXCLUDE_BOUNDS (with an ordered pair of Byte values)</w:t>
       </w:r>
     </w:p>
     <w:p>
@@ -2280,10 +2216,7 @@
         <w:ind w:left="1800"/>
       </w:pPr>
       <w:r>
-        <w:t>BETWEEN_EXCLUDE_LOWER_BOUND</w:t>
-      </w:r>
-      <w:r>
-        <w:t xml:space="preserve"> (with an ordered pair of Byte values)</w:t>
+        <w:t>BETWEEN_EXCLUDE_LOWER_BOUND (with an ordered pair of Byte values)</w:t>
       </w:r>
     </w:p>
     <w:p>
@@ -2293,13 +2226,7 @@
         <w:ind w:left="1800"/>
       </w:pPr>
       <w:r>
-        <w:t>BETWEEN_EXCLUDE_</w:t>
-      </w:r>
-      <w:r>
-        <w:t>UPPER</w:t>
-      </w:r>
-      <w:r>
-        <w:t>_BOUND (with an ordered pair of Byte values)</w:t>
+        <w:t>BETWEEN_EXCLUDE_UPPER_BOUND (with an ordered pair of Byte values)</w:t>
       </w:r>
     </w:p>
     <w:p>
@@ -2309,19 +2236,7 @@
         <w:ind w:left="1800"/>
       </w:pPr>
       <w:r>
-        <w:t>BETWEEN_</w:t>
-      </w:r>
-      <w:r>
-        <w:t>IN</w:t>
-      </w:r>
-      <w:r>
-        <w:t>CLUDE_BOUND</w:t>
-      </w:r>
-      <w:r>
-        <w:t>S</w:t>
-      </w:r>
-      <w:r>
-        <w:t xml:space="preserve"> (with an ordered pair of Byte values)</w:t>
+        <w:t>BETWEEN_INCLUDE_BOUNDS (with an ordered pair of Byte values)</w:t>
       </w:r>
     </w:p>
     <w:p>
@@ -2353,22 +2268,11 @@
           <w:bCs/>
           <w:color w:val="0070C0"/>
         </w:rPr>
-        <w:t>Integer</w:t>
-      </w:r>
-      <w:r>
-        <w:rPr>
-          <w:b/>
-          <w:bCs/>
-          <w:color w:val="0070C0"/>
-        </w:rPr>
-        <w:t>FieldCriterion</w:t>
-      </w:r>
-      <w:proofErr w:type="spellEnd"/>
-      <w:r>
-        <w:t>, which specifies a match type with associated data</w:t>
-      </w:r>
-      <w:r>
-        <w:t xml:space="preserve"> (as the match types for Byte, but with Integer values rather than Byte values)</w:t>
+        <w:t>IntegerFieldCriterion</w:t>
+      </w:r>
+      <w:proofErr w:type="spellEnd"/>
+      <w:r>
+        <w:t>, which specifies a match type with associated data (as the match types for Byte, but with Integer values rather than Byte values)</w:t>
       </w:r>
     </w:p>
     <w:p>
@@ -2400,30 +2304,19 @@
           <w:bCs/>
           <w:color w:val="0070C0"/>
         </w:rPr>
+        <w:t>LongFieldCriterion</w:t>
+      </w:r>
+      <w:proofErr w:type="spellEnd"/>
+      <w:r>
+        <w:t xml:space="preserve">, which specifies a match type with associated data (as the match types for Byte, but with </w:t>
+      </w:r>
+      <w:proofErr w:type="gramStart"/>
+      <w:r>
         <w:t>Long</w:t>
       </w:r>
-      <w:r>
-        <w:rPr>
-          <w:b/>
-          <w:bCs/>
-          <w:color w:val="0070C0"/>
-        </w:rPr>
-        <w:t>FieldCriterion</w:t>
-      </w:r>
-      <w:proofErr w:type="spellEnd"/>
-      <w:r>
-        <w:t xml:space="preserve">, which specifies a match type with associated data (as the match types for Byte, but with </w:t>
-      </w:r>
-      <w:proofErr w:type="gramStart"/>
-      <w:r>
-        <w:t>Long</w:t>
-      </w:r>
       <w:proofErr w:type="gramEnd"/>
       <w:r>
-        <w:t xml:space="preserve"> </w:t>
-      </w:r>
-      <w:r>
-        <w:t>values rather than Byte values)</w:t>
+        <w:t xml:space="preserve"> values rather than Byte values)</w:t>
       </w:r>
     </w:p>
     <w:p>
@@ -2455,25 +2348,11 @@
           <w:bCs/>
           <w:color w:val="0070C0"/>
         </w:rPr>
-        <w:t>Float</w:t>
-      </w:r>
-      <w:r>
-        <w:rPr>
-          <w:b/>
-          <w:bCs/>
-          <w:color w:val="0070C0"/>
-        </w:rPr>
-        <w:t>FieldCriterion</w:t>
-      </w:r>
-      <w:proofErr w:type="spellEnd"/>
-      <w:r>
-        <w:t xml:space="preserve">, which specifies a match type with associated data (as the match types for Byte, but with </w:t>
-      </w:r>
-      <w:r>
-        <w:t xml:space="preserve">Float </w:t>
-      </w:r>
-      <w:r>
-        <w:t>values rather than Byte values)</w:t>
+        <w:t>FloatFieldCriterion</w:t>
+      </w:r>
+      <w:proofErr w:type="spellEnd"/>
+      <w:r>
+        <w:t>, which specifies a match type with associated data (as the match types for Byte, but with Float values rather than Byte values)</w:t>
       </w:r>
     </w:p>
     <w:p>
@@ -2486,10 +2365,7 @@
         <w:spacing w:after="0"/>
       </w:pPr>
       <w:r>
-        <w:t>Doubl</w:t>
-      </w:r>
-      <w:r>
-        <w:t>e</w:t>
+        <w:t>Double</w:t>
       </w:r>
     </w:p>
     <w:p>
@@ -2508,25 +2384,11 @@
           <w:bCs/>
           <w:color w:val="0070C0"/>
         </w:rPr>
-        <w:t>Double</w:t>
-      </w:r>
-      <w:r>
-        <w:rPr>
-          <w:b/>
-          <w:bCs/>
-          <w:color w:val="0070C0"/>
-        </w:rPr>
-        <w:t>FieldCriterion</w:t>
-      </w:r>
-      <w:proofErr w:type="spellEnd"/>
-      <w:r>
-        <w:t xml:space="preserve">, which specifies a match type with associated data (as the match types for Byte, but with </w:t>
-      </w:r>
-      <w:r>
-        <w:t>Double</w:t>
-      </w:r>
-      <w:r>
-        <w:t xml:space="preserve"> values rather than Byte values)</w:t>
+        <w:t>DoubleFieldCriterion</w:t>
+      </w:r>
+      <w:proofErr w:type="spellEnd"/>
+      <w:r>
+        <w:t>, which specifies a match type with associated data (as the match types for Byte, but with Double values rather than Byte values)</w:t>
       </w:r>
     </w:p>
     <w:p>
@@ -2560,15 +2422,7 @@
           <w:bCs/>
           <w:color w:val="0070C0"/>
         </w:rPr>
-        <w:t>LocalDate</w:t>
-      </w:r>
-      <w:r>
-        <w:rPr>
-          <w:b/>
-          <w:bCs/>
-          <w:color w:val="0070C0"/>
-        </w:rPr>
-        <w:t>FieldCriterion</w:t>
+        <w:t>LocalDateFieldCriterion</w:t>
       </w:r>
       <w:proofErr w:type="spellEnd"/>
       <w:r>
@@ -2584,8 +2438,6 @@
       </w:r>
       <w:r>
         <w:br/>
-      </w:r>
-      <w:r>
         <w:t xml:space="preserve">EXACT_IN (with a list of matching </w:t>
       </w:r>
       <w:proofErr w:type="spellStart"/>
@@ -2790,23 +2642,7 @@
           <w:bCs/>
           <w:color w:val="0070C0"/>
         </w:rPr>
-        <w:t>Local</w:t>
-      </w:r>
-      <w:r>
-        <w:rPr>
-          <w:b/>
-          <w:bCs/>
-          <w:color w:val="0070C0"/>
-        </w:rPr>
-        <w:t>Time</w:t>
-      </w:r>
-      <w:r>
-        <w:rPr>
-          <w:b/>
-          <w:bCs/>
-          <w:color w:val="0070C0"/>
-        </w:rPr>
-        <w:t>FieldCriterion</w:t>
+        <w:t>LocalTimeFieldCriterion</w:t>
       </w:r>
       <w:proofErr w:type="spellEnd"/>
       <w:r>
@@ -2826,10 +2662,7 @@
       </w:r>
       <w:proofErr w:type="spellEnd"/>
       <w:r>
-        <w:t xml:space="preserve"> </w:t>
-      </w:r>
-      <w:r>
-        <w:t xml:space="preserve">values rather than </w:t>
+        <w:t xml:space="preserve"> values rather than </w:t>
       </w:r>
       <w:proofErr w:type="spellStart"/>
       <w:r>
@@ -2871,23 +2704,7 @@
           <w:bCs/>
           <w:color w:val="0070C0"/>
         </w:rPr>
-        <w:t>Local</w:t>
-      </w:r>
-      <w:r>
-        <w:rPr>
-          <w:b/>
-          <w:bCs/>
-          <w:color w:val="0070C0"/>
-        </w:rPr>
-        <w:t>Date</w:t>
-      </w:r>
-      <w:r>
-        <w:rPr>
-          <w:b/>
-          <w:bCs/>
-          <w:color w:val="0070C0"/>
-        </w:rPr>
-        <w:t>TimeFieldCriterion</w:t>
+        <w:t>LocalDateTimeFieldCriterion</w:t>
       </w:r>
       <w:proofErr w:type="spellEnd"/>
       <w:r>
@@ -2911,10 +2728,7 @@
       </w:r>
       <w:proofErr w:type="spellStart"/>
       <w:r>
-        <w:t>LocalDate</w:t>
-      </w:r>
-      <w:r>
-        <w:t>Time</w:t>
+        <w:t>LocalDateTime</w:t>
       </w:r>
       <w:proofErr w:type="spellEnd"/>
       <w:r>
@@ -2944,10 +2758,7 @@
         <w:ind w:left="360"/>
       </w:pPr>
       <w:r>
-        <w:t xml:space="preserve">When </w:t>
-      </w:r>
-      <w:r>
-        <w:t xml:space="preserve">performing updates, </w:t>
+        <w:t xml:space="preserve">When performing updates, </w:t>
       </w:r>
       <w:r>
         <w:t xml:space="preserve">applications need to supply new values for a subset of the fields in a table, but the </w:t>
@@ -2958,10 +2769,16 @@
           <w:bCs/>
           <w:color w:val="0070C0"/>
         </w:rPr>
-        <w:t>Record</w:t>
-      </w:r>
-      <w:r>
-        <w:t xml:space="preserve"> class is unsuitable for this task since every record must have values that match its constraints for every field.</w:t>
+        <w:t>Row</w:t>
+      </w:r>
+      <w:r>
+        <w:t xml:space="preserve"> class is unsuitable for this task since every </w:t>
+      </w:r>
+      <w:r>
+        <w:t xml:space="preserve">row </w:t>
+      </w:r>
+      <w:r>
+        <w:t>must have values that match its constraints for every field.</w:t>
       </w:r>
     </w:p>
     <w:p>
@@ -2989,14 +2806,6 @@
           <w:bCs/>
           <w:color w:val="0070C0"/>
         </w:rPr>
-        <w:t>.db.generalized</w:t>
-      </w:r>
-      <w:r>
-        <w:rPr>
-          <w:b/>
-          <w:bCs/>
-          <w:color w:val="0070C0"/>
-        </w:rPr>
         <w:t>.</w:t>
       </w:r>
       <w:r>
@@ -3005,7 +2814,15 @@
           <w:bCs/>
           <w:color w:val="0070C0"/>
         </w:rPr>
-        <w:t>UpdatedValues</w:t>
+        <w:t>persistence</w:t>
+      </w:r>
+      <w:r>
+        <w:rPr>
+          <w:b/>
+          <w:bCs/>
+          <w:color w:val="0070C0"/>
+        </w:rPr>
+        <w:t>.UpdatedValues</w:t>
       </w:r>
       <w:proofErr w:type="spellEnd"/>
       <w:r>
@@ -3045,14 +2862,6 @@
           <w:bCs/>
           <w:color w:val="0070C0"/>
         </w:rPr>
-        <w:t>.db.generalized</w:t>
-      </w:r>
-      <w:r>
-        <w:rPr>
-          <w:b/>
-          <w:bCs/>
-          <w:color w:val="0070C0"/>
-        </w:rPr>
         <w:t>.</w:t>
       </w:r>
       <w:r>
@@ -3061,7 +2870,15 @@
           <w:bCs/>
           <w:color w:val="0070C0"/>
         </w:rPr>
-        <w:t>NullValue</w:t>
+        <w:t>persistence</w:t>
+      </w:r>
+      <w:r>
+        <w:rPr>
+          <w:b/>
+          <w:bCs/>
+          <w:color w:val="0070C0"/>
+        </w:rPr>
+        <w:t>.NullValue</w:t>
       </w:r>
       <w:proofErr w:type="spellEnd"/>
       <w:r>

</xml_diff>

<commit_message>
Updates to documentation, implementation.
</commit_message>
<xml_diff>
--- a/docs/Generalized Database Layer.docx
+++ b/docs/Generalized Database Layer.docx
@@ -1,6 +1,6 @@
 
 <file path=word/document.xml><?xml version="1.0" encoding="utf-8"?>
-<w:document xmlns:wpc="http://schemas.microsoft.com/office/word/2010/wordprocessingCanvas" xmlns:cx="http://schemas.microsoft.com/office/drawing/2014/chartex" xmlns:cx1="http://schemas.microsoft.com/office/drawing/2015/9/8/chartex" xmlns:cx2="http://schemas.microsoft.com/office/drawing/2015/10/21/chartex" xmlns:cx3="http://schemas.microsoft.com/office/drawing/2016/5/9/chartex" xmlns:cx4="http://schemas.microsoft.com/office/drawing/2016/5/10/chartex" xmlns:cx5="http://schemas.microsoft.com/office/drawing/2016/5/11/chartex" xmlns:cx6="http://schemas.microsoft.com/office/drawing/2016/5/12/chartex" xmlns:cx7="http://schemas.microsoft.com/office/drawing/2016/5/13/chartex" xmlns:cx8="http://schemas.microsoft.com/office/drawing/2016/5/14/chartex" xmlns:mc="http://schemas.openxmlformats.org/markup-compatibility/2006" xmlns:aink="http://schemas.microsoft.com/office/drawing/2016/ink" xmlns:am3d="http://schemas.microsoft.com/office/drawing/2017/model3d" xmlns:o="urn:schemas-microsoft-com:office:office" xmlns:r="http://schemas.openxmlformats.org/officeDocument/2006/relationships" xmlns:m="http://schemas.openxmlformats.org/officeDocument/2006/math" xmlns:v="urn:schemas-microsoft-com:vml" xmlns:wp14="http://schemas.microsoft.com/office/word/2010/wordprocessingDrawing" xmlns:wp="http://schemas.openxmlformats.org/drawingml/2006/wordprocessingDrawing" xmlns:w10="urn:schemas-microsoft-com:office:word" xmlns:w="http://schemas.openxmlformats.org/wordprocessingml/2006/main" xmlns:w14="http://schemas.microsoft.com/office/word/2010/wordml" xmlns:w15="http://schemas.microsoft.com/office/word/2012/wordml" xmlns:w16cex="http://schemas.microsoft.com/office/word/2018/wordml/cex" xmlns:w16cid="http://schemas.microsoft.com/office/word/2016/wordml/cid" xmlns:w16="http://schemas.microsoft.com/office/word/2018/wordml" xmlns:w16sdtdh="http://schemas.microsoft.com/office/word/2020/wordml/sdtdatahash" xmlns:w16se="http://schemas.microsoft.com/office/word/2015/wordml/symex" xmlns:wpg="http://schemas.microsoft.com/office/word/2010/wordprocessingGroup" xmlns:wpi="http://schemas.microsoft.com/office/word/2010/wordprocessingInk" xmlns:wne="http://schemas.microsoft.com/office/word/2006/wordml" xmlns:wps="http://schemas.microsoft.com/office/word/2010/wordprocessingShape" mc:Ignorable="w14 w15 w16se w16cid w16 w16cex w16sdtdh wp14">
+<w:document xmlns:wpc="http://schemas.microsoft.com/office/word/2010/wordprocessingCanvas" xmlns:cx="http://schemas.microsoft.com/office/drawing/2014/chartex" xmlns:cx1="http://schemas.microsoft.com/office/drawing/2015/9/8/chartex" xmlns:cx2="http://schemas.microsoft.com/office/drawing/2015/10/21/chartex" xmlns:cx3="http://schemas.microsoft.com/office/drawing/2016/5/9/chartex" xmlns:cx4="http://schemas.microsoft.com/office/drawing/2016/5/10/chartex" xmlns:cx5="http://schemas.microsoft.com/office/drawing/2016/5/11/chartex" xmlns:cx6="http://schemas.microsoft.com/office/drawing/2016/5/12/chartex" xmlns:cx7="http://schemas.microsoft.com/office/drawing/2016/5/13/chartex" xmlns:cx8="http://schemas.microsoft.com/office/drawing/2016/5/14/chartex" xmlns:mc="http://schemas.openxmlformats.org/markup-compatibility/2006" xmlns:aink="http://schemas.microsoft.com/office/drawing/2016/ink" xmlns:am3d="http://schemas.microsoft.com/office/drawing/2017/model3d" xmlns:o="urn:schemas-microsoft-com:office:office" xmlns:oel="http://schemas.microsoft.com/office/2019/extlst" xmlns:r="http://schemas.openxmlformats.org/officeDocument/2006/relationships" xmlns:m="http://schemas.openxmlformats.org/officeDocument/2006/math" xmlns:v="urn:schemas-microsoft-com:vml" xmlns:wp14="http://schemas.microsoft.com/office/word/2010/wordprocessingDrawing" xmlns:wp="http://schemas.openxmlformats.org/drawingml/2006/wordprocessingDrawing" xmlns:w10="urn:schemas-microsoft-com:office:word" xmlns:w="http://schemas.openxmlformats.org/wordprocessingml/2006/main" xmlns:w14="http://schemas.microsoft.com/office/word/2010/wordml" xmlns:w15="http://schemas.microsoft.com/office/word/2012/wordml" xmlns:w16cex="http://schemas.microsoft.com/office/word/2018/wordml/cex" xmlns:w16cid="http://schemas.microsoft.com/office/word/2016/wordml/cid" xmlns:w16="http://schemas.microsoft.com/office/word/2018/wordml" xmlns:w16sdtdh="http://schemas.microsoft.com/office/word/2020/wordml/sdtdatahash" xmlns:w16se="http://schemas.microsoft.com/office/word/2015/wordml/symex" xmlns:wpg="http://schemas.microsoft.com/office/word/2010/wordprocessingGroup" xmlns:wpi="http://schemas.microsoft.com/office/word/2010/wordprocessingInk" xmlns:wne="http://schemas.microsoft.com/office/word/2006/wordml" xmlns:wps="http://schemas.microsoft.com/office/word/2010/wordprocessingShape" mc:Ignorable="w14 w15 w16se w16cid w16 w16cex w16sdtdh wp14">
   <w:body>
     <w:p>
       <w:pPr>
@@ -2926,18 +2926,512 @@
     </w:p>
     <w:p>
       <w:pPr>
-        <w:spacing w:after="0" w:line="240" w:lineRule="auto"/>
-        <w:rPr>
-          <w:b/>
-          <w:bCs/>
-        </w:rPr>
-      </w:pPr>
-      <w:r>
-        <w:rPr>
-          <w:b/>
-          <w:bCs/>
-        </w:rPr>
-        <w:br w:type="page"/>
+        <w:pStyle w:val="BodyText"/>
+        <w:ind w:left="360"/>
+      </w:pPr>
+    </w:p>
+    <w:p>
+      <w:pPr>
+        <w:pStyle w:val="BodyText"/>
+        <w:ind w:left="360"/>
+        <w:rPr>
+          <w:b/>
+          <w:bCs/>
+        </w:rPr>
+      </w:pPr>
+      <w:r>
+        <w:rPr>
+          <w:b/>
+          <w:bCs/>
+        </w:rPr>
+        <w:t xml:space="preserve">Authorization Token </w:t>
+      </w:r>
+      <w:r>
+        <w:rPr>
+          <w:b/>
+          <w:bCs/>
+        </w:rPr>
+        <w:t>Encoding</w:t>
+      </w:r>
+    </w:p>
+    <w:p>
+      <w:pPr>
+        <w:pStyle w:val="BodyText"/>
+        <w:ind w:left="360"/>
+      </w:pPr>
+      <w:r>
+        <w:t xml:space="preserve">A 128-bit binary value.  The high-order 64 bits is a random ID generated by the authentication service.  The low-order 64 bits has, as its high-order 32-bits, the role of the authenticating user, and in its low-order 32-bits, the effective role ID for the transaction.  Users may execute transactions with any role for which their primary role grants access.  This can be used for testing role permissions, or for executing operations in under a "safer" role with fewer unnecessary permissions. This also allows an "aggregate" role to be defined that grants permissions to </w:t>
+      </w:r>
+      <w:proofErr w:type="gramStart"/>
+      <w:r>
+        <w:t>a number of</w:t>
+      </w:r>
+      <w:proofErr w:type="gramEnd"/>
+      <w:r>
+        <w:t xml:space="preserve"> other roles without having to grant the aggregate role a superset of permissions of the other roles.</w:t>
+      </w:r>
+    </w:p>
+    <w:p>
+      <w:pPr>
+        <w:pStyle w:val="BodyText"/>
+        <w:ind w:left="360"/>
+      </w:pPr>
+      <w:r>
+        <w:t>This token is transmitted ONLY over TLS-secured connections.</w:t>
+      </w:r>
+    </w:p>
+    <w:p>
+      <w:pPr>
+        <w:pStyle w:val="BodyText"/>
+        <w:ind w:left="360"/>
+        <w:rPr>
+          <w:b/>
+          <w:bCs/>
+        </w:rPr>
+      </w:pPr>
+    </w:p>
+    <w:p>
+      <w:pPr>
+        <w:pStyle w:val="BodyText"/>
+        <w:ind w:left="360"/>
+        <w:rPr>
+          <w:b/>
+          <w:bCs/>
+        </w:rPr>
+      </w:pPr>
+      <w:r>
+        <w:rPr>
+          <w:b/>
+          <w:bCs/>
+        </w:rPr>
+        <w:t>Table</w:t>
+      </w:r>
+      <w:r>
+        <w:rPr>
+          <w:b/>
+          <w:bCs/>
+        </w:rPr>
+        <w:t xml:space="preserve"> Encoding</w:t>
+      </w:r>
+      <w:r>
+        <w:t xml:space="preserve"> (used</w:t>
+      </w:r>
+      <w:r>
+        <w:t xml:space="preserve"> when a list of tables and field definitions is to be returned)</w:t>
+      </w:r>
+    </w:p>
+    <w:p>
+      <w:pPr>
+        <w:pStyle w:val="BodyText"/>
+        <w:ind w:left="360"/>
+      </w:pPr>
+      <w:r>
+        <w:t>The table name as a</w:t>
+      </w:r>
+      <w:r>
+        <w:t xml:space="preserve"> </w:t>
+      </w:r>
+      <w:proofErr w:type="spellStart"/>
+      <w:r>
+        <w:t>a</w:t>
+      </w:r>
+      <w:proofErr w:type="spellEnd"/>
+      <w:r>
+        <w:t xml:space="preserve"> String (ASCII1, ASCII2, String1, String2)</w:t>
+      </w:r>
+      <w:r>
+        <w:br/>
+        <w:t>The number of fields (N) as an Integer</w:t>
+      </w:r>
+      <w:r>
+        <w:t xml:space="preserve"> (</w:t>
+      </w:r>
+      <w:proofErr w:type="spellStart"/>
+      <w:r>
+        <w:t>Tinyint</w:t>
+      </w:r>
+      <w:proofErr w:type="spellEnd"/>
+      <w:r>
+        <w:t xml:space="preserve">, Byte, </w:t>
+      </w:r>
+      <w:r>
+        <w:t xml:space="preserve">or </w:t>
+      </w:r>
+      <w:r>
+        <w:t>Short)</w:t>
+      </w:r>
+      <w:r>
+        <w:br/>
+      </w:r>
+      <w:r>
+        <w:t>N repetitions</w:t>
+      </w:r>
+      <w:r>
+        <w:t xml:space="preserve"> of: </w:t>
+      </w:r>
+      <w:r>
+        <w:br/>
+      </w:r>
+      <w:r>
+        <w:tab/>
+        <w:t>An enumerated value (</w:t>
+      </w:r>
+      <w:proofErr w:type="spellStart"/>
+      <w:r>
+        <w:t>Tinyint</w:t>
+      </w:r>
+      <w:proofErr w:type="spellEnd"/>
+      <w:r>
+        <w:t>) indicating the field type</w:t>
+      </w:r>
+      <w:r>
+        <w:br/>
+      </w:r>
+      <w:r>
+        <w:tab/>
+        <w:t>An enumerated value</w:t>
+      </w:r>
+      <w:r>
+        <w:t xml:space="preserve"> (</w:t>
+      </w:r>
+      <w:proofErr w:type="spellStart"/>
+      <w:r>
+        <w:t>Tinyint</w:t>
+      </w:r>
+      <w:proofErr w:type="spellEnd"/>
+      <w:r>
+        <w:t>) indicating the field</w:t>
+      </w:r>
+      <w:r>
+        <w:t>s role</w:t>
+      </w:r>
+      <w:r>
+        <w:br/>
+      </w:r>
+      <w:r>
+        <w:tab/>
+        <w:t>The number (M) of constraints associated with the field, as an integer</w:t>
+      </w:r>
+      <w:r>
+        <w:t xml:space="preserve"> (</w:t>
+      </w:r>
+      <w:proofErr w:type="spellStart"/>
+      <w:r>
+        <w:t>Tinyint</w:t>
+      </w:r>
+      <w:proofErr w:type="spellEnd"/>
+      <w:r>
+        <w:t>, Byte, or Short)</w:t>
+      </w:r>
+      <w:r>
+        <w:br/>
+      </w:r>
+      <w:r>
+        <w:tab/>
+        <w:t xml:space="preserve">M </w:t>
+      </w:r>
+      <w:proofErr w:type="spellStart"/>
+      <w:r>
+        <w:t>repeitions</w:t>
+      </w:r>
+      <w:proofErr w:type="spellEnd"/>
+      <w:r>
+        <w:t xml:space="preserve"> of constraint definitions:</w:t>
+      </w:r>
+      <w:r>
+        <w:br/>
+      </w:r>
+      <w:r>
+        <w:tab/>
+      </w:r>
+      <w:r>
+        <w:tab/>
+        <w:t>If type is STRING</w:t>
+      </w:r>
+      <w:r>
+        <w:t>_ENUMERATED</w:t>
+      </w:r>
+      <w:r>
+        <w:t xml:space="preserve">, </w:t>
+      </w:r>
+      <w:r>
+        <w:t xml:space="preserve">the number (P) of enumerated values as an Integer </w:t>
+      </w:r>
+      <w:r>
+        <w:t xml:space="preserve"> (</w:t>
+      </w:r>
+      <w:proofErr w:type="spellStart"/>
+      <w:r>
+        <w:t>Tinyint</w:t>
+      </w:r>
+      <w:proofErr w:type="spellEnd"/>
+      <w:r>
+        <w:t>, Byte, or</w:t>
+      </w:r>
+      <w:r>
+        <w:br/>
+      </w:r>
+      <w:r>
+        <w:tab/>
+      </w:r>
+      <w:r>
+        <w:tab/>
+      </w:r>
+      <w:r>
+        <w:tab/>
+      </w:r>
+      <w:r>
+        <w:t>Short)</w:t>
+      </w:r>
+      <w:r>
+        <w:t xml:space="preserve"> followed by P Str</w:t>
+      </w:r>
+      <w:r>
+        <w:t>ing</w:t>
+      </w:r>
+      <w:r>
+        <w:t>s</w:t>
+      </w:r>
+      <w:r>
+        <w:t xml:space="preserve"> (ASCII1, ASCII2, ASCII4, String1, String2, or String4)</w:t>
+      </w:r>
+      <w:r>
+        <w:t xml:space="preserve"> </w:t>
+      </w:r>
+      <w:r>
+        <w:br/>
+      </w:r>
+      <w:r>
+        <w:tab/>
+      </w:r>
+      <w:r>
+        <w:tab/>
+        <w:t>If type is STRING_LENGTH, the minimum length as an Integer (</w:t>
+      </w:r>
+      <w:proofErr w:type="spellStart"/>
+      <w:r>
+        <w:t>Tinyint</w:t>
+      </w:r>
+      <w:proofErr w:type="spellEnd"/>
+      <w:r>
+        <w:t>, Byte, Short, or Integer) followed</w:t>
+      </w:r>
+      <w:r>
+        <w:br/>
+      </w:r>
+      <w:r>
+        <w:tab/>
+      </w:r>
+      <w:r>
+        <w:tab/>
+      </w:r>
+      <w:r>
+        <w:tab/>
+        <w:t>by the maximum length as an integer (</w:t>
+      </w:r>
+      <w:proofErr w:type="spellStart"/>
+      <w:r>
+        <w:t>Tinyint</w:t>
+      </w:r>
+      <w:proofErr w:type="spellEnd"/>
+      <w:r>
+        <w:t>, Byte, Short, or Integer)</w:t>
+      </w:r>
+      <w:r>
+        <w:t xml:space="preserve"> </w:t>
+      </w:r>
+      <w:r>
+        <w:br/>
+      </w:r>
+      <w:r>
+        <w:tab/>
+      </w:r>
+      <w:r>
+        <w:tab/>
+        <w:t>If type is BYTE_RANGE, the minimum value as a Byte followed by the maximum value as a Byte.</w:t>
+      </w:r>
+      <w:r>
+        <w:t xml:space="preserve"> </w:t>
+      </w:r>
+      <w:r>
+        <w:br/>
+      </w:r>
+      <w:r>
+        <w:tab/>
+      </w:r>
+      <w:r>
+        <w:tab/>
+        <w:t xml:space="preserve">If type is </w:t>
+      </w:r>
+      <w:r>
+        <w:t>INTEGER</w:t>
+      </w:r>
+      <w:r>
+        <w:t>_RANGE, the minimum value as a</w:t>
+      </w:r>
+      <w:r>
+        <w:t>n integer (</w:t>
+      </w:r>
+      <w:proofErr w:type="spellStart"/>
+      <w:r>
+        <w:t>Tinyint</w:t>
+      </w:r>
+      <w:proofErr w:type="spellEnd"/>
+      <w:r>
+        <w:t xml:space="preserve">, Byte, Short, or Integer) </w:t>
+      </w:r>
+      <w:r>
+        <w:t>followed by</w:t>
+      </w:r>
+      <w:r>
+        <w:br/>
+      </w:r>
+      <w:r>
+        <w:tab/>
+      </w:r>
+      <w:r>
+        <w:tab/>
+      </w:r>
+      <w:r>
+        <w:tab/>
+      </w:r>
+      <w:r>
+        <w:t xml:space="preserve">the maximum value as </w:t>
+      </w:r>
+      <w:r>
+        <w:t xml:space="preserve">an integer </w:t>
+      </w:r>
+      <w:r>
+        <w:t>(</w:t>
+      </w:r>
+      <w:proofErr w:type="spellStart"/>
+      <w:r>
+        <w:t>Tinyint</w:t>
+      </w:r>
+      <w:proofErr w:type="spellEnd"/>
+      <w:r>
+        <w:t>, Byte, Short, or Integer).</w:t>
+      </w:r>
+      <w:r>
+        <w:t xml:space="preserve"> </w:t>
+      </w:r>
+      <w:r>
+        <w:br/>
+      </w:r>
+      <w:r>
+        <w:tab/>
+      </w:r>
+      <w:r>
+        <w:tab/>
+        <w:t>If type is LONG_RANGE, the minimum value as a long integer (</w:t>
+      </w:r>
+      <w:proofErr w:type="spellStart"/>
+      <w:r>
+        <w:t>Tinyint</w:t>
+      </w:r>
+      <w:proofErr w:type="spellEnd"/>
+      <w:r>
+        <w:t>, Byte, Short, or Integer, or Long)</w:t>
+      </w:r>
+      <w:r>
+        <w:br/>
+      </w:r>
+      <w:r>
+        <w:tab/>
+      </w:r>
+      <w:r>
+        <w:tab/>
+      </w:r>
+      <w:r>
+        <w:tab/>
+        <w:t>followed by the maximum value as an integer (</w:t>
+      </w:r>
+      <w:proofErr w:type="spellStart"/>
+      <w:r>
+        <w:t>Tinyint</w:t>
+      </w:r>
+      <w:proofErr w:type="spellEnd"/>
+      <w:r>
+        <w:t>, Byte, Short, Integer, or Long).</w:t>
+      </w:r>
+      <w:r>
+        <w:t xml:space="preserve"> </w:t>
+      </w:r>
+      <w:r>
+        <w:br/>
+      </w:r>
+      <w:r>
+        <w:tab/>
+      </w:r>
+      <w:r>
+        <w:tab/>
+        <w:t xml:space="preserve">If </w:t>
+      </w:r>
+      <w:proofErr w:type="gramStart"/>
+      <w:r>
+        <w:t>type</w:t>
+      </w:r>
+      <w:proofErr w:type="gramEnd"/>
+      <w:r>
+        <w:t xml:space="preserve"> is </w:t>
+      </w:r>
+      <w:r>
+        <w:t>FLOAT</w:t>
+      </w:r>
+      <w:r>
+        <w:t>_RANGE, the minimum value as a</w:t>
+      </w:r>
+      <w:r>
+        <w:t xml:space="preserve"> Float </w:t>
+      </w:r>
+      <w:r>
+        <w:t>followed by the maximum value as a</w:t>
+      </w:r>
+      <w:r>
+        <w:t xml:space="preserve"> Float.</w:t>
+      </w:r>
+      <w:r>
+        <w:t xml:space="preserve"> </w:t>
+      </w:r>
+      <w:r>
+        <w:br/>
+      </w:r>
+      <w:r>
+        <w:tab/>
+      </w:r>
+      <w:r>
+        <w:tab/>
+        <w:t xml:space="preserve">If type is </w:t>
+      </w:r>
+      <w:r>
+        <w:t>DOUBLE</w:t>
+      </w:r>
+      <w:r>
+        <w:t>_RANGE</w:t>
+      </w:r>
+      <w:r>
+        <w:t>,</w:t>
+      </w:r>
+      <w:r>
+        <w:t xml:space="preserve"> </w:t>
+      </w:r>
+      <w:r>
+        <w:t>the minimum value as a Double</w:t>
+      </w:r>
+      <w:r>
+        <w:t xml:space="preserve"> </w:t>
+      </w:r>
+      <w:r>
+        <w:t xml:space="preserve">followed by the maximum value as a </w:t>
+      </w:r>
+      <w:r>
+        <w:t>Double</w:t>
+      </w:r>
+      <w:r>
+        <w:t>.</w:t>
+      </w:r>
+      <w:r>
+        <w:t xml:space="preserve"> </w:t>
       </w:r>
     </w:p>
     <w:p>
@@ -2993,162 +3487,141 @@
       </w:r>
       <w:proofErr w:type="spellEnd"/>
       <w:r>
-        <w:t xml:space="preserve"> any </w:t>
-      </w:r>
-      <w:proofErr w:type="gramStart"/>
-      <w:r>
-        <w:t>field.|</w:t>
-      </w:r>
-      <w:proofErr w:type="gramEnd"/>
-      <w:r>
-        <w:br/>
-      </w:r>
-      <w:r>
+        <w:t xml:space="preserve"> any field</w:t>
+      </w:r>
+      <w:r>
+        <w:t>.</w:t>
+      </w:r>
+      <w:r>
+        <w:br/>
         <w:t>0x01 = String1</w:t>
       </w:r>
       <w:r>
         <w:tab/>
       </w:r>
       <w:r>
-        <w:t>0x0</w:t>
-      </w:r>
-      <w:r>
-        <w:t>2</w:t>
-      </w:r>
-      <w:r>
-        <w:t xml:space="preserve"> = String</w:t>
-      </w:r>
-      <w:r>
-        <w:t>2</w:t>
-      </w:r>
-      <w:r>
-        <w:tab/>
-      </w:r>
-      <w:r>
-        <w:t>0x0</w:t>
+        <w:t>0x02 = String2</w:t>
+      </w:r>
+      <w:r>
+        <w:tab/>
+      </w:r>
+      <w:r>
+        <w:t>0x03 = String4</w:t>
+      </w:r>
+      <w:r>
+        <w:br/>
+        <w:t>0x04 = ASCII1</w:t>
+      </w:r>
+      <w:r>
+        <w:tab/>
+      </w:r>
+      <w:r>
+        <w:t>0x05 = ASCII2</w:t>
+      </w:r>
+      <w:r>
+        <w:tab/>
+      </w:r>
+      <w:r>
+        <w:t>0x06 = ASCII4</w:t>
+      </w:r>
+      <w:r>
+        <w:br/>
+        <w:t>0x07 = Boolean</w:t>
+      </w:r>
+      <w:r>
+        <w:tab/>
+        <w:t>0x08 = Byte</w:t>
+      </w:r>
+      <w:r>
+        <w:tab/>
+        <w:t>0x09 = Short</w:t>
+      </w:r>
+      <w:r>
+        <w:br/>
+        <w:t>0x0A = Integer</w:t>
+      </w:r>
+      <w:r>
+        <w:tab/>
+        <w:t>0x0B = Long</w:t>
+      </w:r>
+      <w:r>
+        <w:tab/>
+        <w:t>0x0C = Float</w:t>
+      </w:r>
+      <w:r>
+        <w:br/>
+        <w:t>0x0D = Double</w:t>
+      </w:r>
+      <w:r>
+        <w:tab/>
+      </w:r>
+      <w:r>
+        <w:t xml:space="preserve">0x0E = </w:t>
+      </w:r>
+      <w:proofErr w:type="spellStart"/>
+      <w:r>
+        <w:t>LocalDate</w:t>
+      </w:r>
+      <w:proofErr w:type="spellEnd"/>
+      <w:r>
+        <w:tab/>
+        <w:t xml:space="preserve">0x0F = </w:t>
+      </w:r>
+      <w:proofErr w:type="spellStart"/>
+      <w:r>
+        <w:t>LocalTime</w:t>
+      </w:r>
+      <w:proofErr w:type="spellEnd"/>
+      <w:r>
+        <w:br/>
+        <w:t xml:space="preserve">0x10 = </w:t>
+      </w:r>
+      <w:proofErr w:type="spellStart"/>
+      <w:r>
+        <w:t>LocalDateTime</w:t>
+      </w:r>
+      <w:proofErr w:type="spellEnd"/>
+      <w:r>
+        <w:tab/>
+        <w:t>0x11 = BLOB1</w:t>
+      </w:r>
+      <w:r>
+        <w:tab/>
+        <w:t>0x12 = BLOB2</w:t>
+      </w:r>
+      <w:r>
+        <w:br/>
+        <w:t>0x13 = BLOB4</w:t>
+      </w:r>
+      <w:r>
+        <w:tab/>
+        <w:t>0x</w:t>
       </w:r>
       <w:r>
         <w:t>3</w:t>
       </w:r>
       <w:r>
-        <w:t xml:space="preserve"> = String</w:t>
-      </w:r>
-      <w:r>
-        <w:t>4</w:t>
-      </w:r>
-      <w:r>
-        <w:br/>
-      </w:r>
-      <w:r>
-        <w:t>0x0</w:t>
-      </w:r>
-      <w:r>
-        <w:t>4</w:t>
-      </w:r>
-      <w:r>
-        <w:t xml:space="preserve"> = </w:t>
-      </w:r>
-      <w:r>
-        <w:t>ASCII1</w:t>
-      </w:r>
-      <w:r>
-        <w:tab/>
-      </w:r>
-      <w:r>
-        <w:t>0x0</w:t>
-      </w:r>
-      <w:r>
-        <w:t>5</w:t>
-      </w:r>
-      <w:r>
-        <w:t xml:space="preserve"> = </w:t>
-      </w:r>
-      <w:r>
-        <w:t>ASCII2</w:t>
-      </w:r>
-      <w:r>
-        <w:tab/>
-      </w:r>
-      <w:r>
-        <w:t>0x0</w:t>
-      </w:r>
-      <w:r>
-        <w:t>6</w:t>
-      </w:r>
-      <w:r>
-        <w:t xml:space="preserve"> = </w:t>
-      </w:r>
-      <w:r>
-        <w:t>ASCII4</w:t>
-      </w:r>
-      <w:r>
-        <w:br/>
-        <w:t>0x07 = Boolean</w:t>
-      </w:r>
-      <w:r>
-        <w:tab/>
-        <w:t>0x08 = Byte</w:t>
-      </w:r>
-      <w:r>
-        <w:tab/>
-        <w:t>0x09 = Short</w:t>
-      </w:r>
-      <w:r>
-        <w:br/>
-        <w:t>0x0A = Integer</w:t>
-      </w:r>
-      <w:r>
-        <w:tab/>
-        <w:t>0x0B = Long</w:t>
-      </w:r>
-      <w:r>
-        <w:tab/>
-        <w:t>0x0C = Float</w:t>
-      </w:r>
-      <w:r>
-        <w:br/>
-        <w:t>0x0D = Double</w:t>
-      </w:r>
-      <w:r>
-        <w:tab/>
-      </w:r>
-      <w:r>
-        <w:t xml:space="preserve">0x0E = </w:t>
-      </w:r>
-      <w:proofErr w:type="spellStart"/>
-      <w:r>
-        <w:t>LocalDate</w:t>
-      </w:r>
-      <w:proofErr w:type="spellEnd"/>
-      <w:r>
-        <w:tab/>
-        <w:t xml:space="preserve">0x0F = </w:t>
-      </w:r>
-      <w:proofErr w:type="spellStart"/>
-      <w:r>
-        <w:t>LocalTime</w:t>
-      </w:r>
-      <w:proofErr w:type="spellEnd"/>
-      <w:r>
-        <w:br/>
-        <w:t xml:space="preserve">0x10 = </w:t>
-      </w:r>
-      <w:proofErr w:type="spellStart"/>
-      <w:r>
-        <w:t>LocalDateTime</w:t>
-      </w:r>
-      <w:proofErr w:type="spellEnd"/>
-      <w:r>
-        <w:tab/>
-        <w:t>0x11 = BLOB1</w:t>
-      </w:r>
-      <w:r>
-        <w:tab/>
-        <w:t>0x12 = BLOB2</w:t>
-      </w:r>
-      <w:r>
-        <w:br/>
-        <w:t>0x13 = BLOB4</w:t>
+        <w:t xml:space="preserve">0-0xFF = </w:t>
+      </w:r>
+      <w:proofErr w:type="spellStart"/>
+      <w:r>
+        <w:t>Tinyint</w:t>
+      </w:r>
+      <w:proofErr w:type="spellEnd"/>
+      <w:r>
+        <w:t xml:space="preserve"> (unsigned integer </w:t>
+      </w:r>
+      <w:r>
+        <w:t>from 0x00 to 0x</w:t>
+      </w:r>
+      <w:r>
+        <w:t>C</w:t>
+      </w:r>
+      <w:r>
+        <w:t>F</w:t>
+      </w:r>
+      <w:r>
+        <w:t>)</w:t>
       </w:r>
     </w:p>
     <w:p>
@@ -3166,19 +3639,7 @@
       </w:r>
       <w:r>
         <w:tab/>
-        <w:t>A</w:t>
-      </w:r>
-      <w:r>
-        <w:t>n 8-bit</w:t>
-      </w:r>
-      <w:r>
-        <w:t xml:space="preserve"> </w:t>
-      </w:r>
-      <w:r>
-        <w:t>un</w:t>
-      </w:r>
-      <w:r>
-        <w:t>signed length (N) followed by (N) UTF-16 code points</w:t>
+        <w:t>An 8-bit unsigned length (N) followed by (N) UTF-16 code points</w:t>
       </w:r>
     </w:p>
     <w:p>
@@ -3192,29 +3653,11 @@
         <w:ind w:left="2160" w:hanging="1800"/>
       </w:pPr>
       <w:r>
-        <w:t>String</w:t>
-      </w:r>
-      <w:r>
-        <w:t>2</w:t>
-      </w:r>
-      <w:r>
-        <w:t>:</w:t>
-      </w:r>
-      <w:r>
-        <w:tab/>
-        <w:t xml:space="preserve">A </w:t>
-      </w:r>
-      <w:r>
-        <w:t>16</w:t>
-      </w:r>
-      <w:r>
-        <w:t xml:space="preserve">-bit </w:t>
-      </w:r>
-      <w:r>
-        <w:t>un</w:t>
-      </w:r>
-      <w:r>
-        <w:t>signed length (N) followed by (N) UTF-16 code points</w:t>
+        <w:t>String2:</w:t>
+      </w:r>
+      <w:r>
+        <w:tab/>
+        <w:t>A 16-bit unsigned length (N) followed by (N) UTF-16 code points</w:t>
       </w:r>
     </w:p>
     <w:p>
@@ -3228,13 +3671,7 @@
         <w:ind w:left="2160" w:hanging="1800"/>
       </w:pPr>
       <w:r>
-        <w:t>String</w:t>
-      </w:r>
-      <w:r>
-        <w:t>4</w:t>
-      </w:r>
-      <w:r>
-        <w:t>:</w:t>
+        <w:t>String4:</w:t>
       </w:r>
       <w:r>
         <w:tab/>
@@ -3256,13 +3693,7 @@
       </w:r>
       <w:r>
         <w:tab/>
-        <w:t xml:space="preserve">An 8-bit unsigned length (N) followed by (N) </w:t>
-      </w:r>
-      <w:r>
-        <w:t>ASCII</w:t>
-      </w:r>
-      <w:r>
-        <w:t xml:space="preserve"> </w:t>
+        <w:t xml:space="preserve">An 8-bit unsigned length (N) followed by (N) ASCII </w:t>
       </w:r>
       <w:r>
         <w:t>characters</w:t>
@@ -3347,6 +3778,9 @@
       <w:r>
         <w:t>An 8-bit signed integer</w:t>
       </w:r>
+      <w:r>
+        <w:t xml:space="preserve"> or enumerated value</w:t>
+      </w:r>
     </w:p>
     <w:p>
       <w:pPr>
@@ -3359,20 +3793,14 @@
         <w:ind w:left="2160" w:hanging="1800"/>
       </w:pPr>
       <w:r>
-        <w:t>Short</w:t>
-      </w:r>
-      <w:r>
-        <w:t>:</w:t>
-      </w:r>
-      <w:r>
-        <w:tab/>
-        <w:t xml:space="preserve">A </w:t>
-      </w:r>
-      <w:r>
-        <w:t>16</w:t>
-      </w:r>
-      <w:r>
-        <w:t>-bit signed integer</w:t>
+        <w:t>Short:</w:t>
+      </w:r>
+      <w:r>
+        <w:tab/>
+        <w:t>A 16-bit signed integer</w:t>
+      </w:r>
+      <w:r>
+        <w:t xml:space="preserve"> or enumerated value</w:t>
       </w:r>
     </w:p>
     <w:p>
@@ -3392,6 +3820,9 @@
         <w:tab/>
         <w:t>A 32-bit signed integer</w:t>
       </w:r>
+      <w:r>
+        <w:t xml:space="preserve"> or enumerated value</w:t>
+      </w:r>
     </w:p>
     <w:p>
       <w:pPr>
@@ -3508,13 +3939,7 @@
         <w:tab/>
       </w:r>
       <w:r>
-        <w:t xml:space="preserve">A 32-bit number whose </w:t>
-      </w:r>
-      <w:r>
-        <w:t>low-order 10 bits are the unsigned millisecond (0 to 999), next highest 6 bits are the unsigned second (0 to 59), next highest 6 bits are the unsigned minute (0 to 59), and next highest 5 bits are the unsigned hour (0 to 23)</w:t>
-      </w:r>
-      <w:r>
-        <w:t>.</w:t>
+        <w:t>A 32-bit number whose low-order 10 bits are the unsigned millisecond (0 to 999), next highest 6 bits are the unsigned second (0 to 59), next highest 6 bits are the unsigned minute (0 to 59), and next highest 5 bits are the unsigned hour (0 to 23).</w:t>
       </w:r>
       <w:r>
         <w:t xml:space="preserve">  The remaining 5 bits should be zero.</w:t>
@@ -3592,25 +4017,13 @@
         <w:ind w:left="2160" w:hanging="1800"/>
       </w:pPr>
       <w:r>
-        <w:t>BLOB</w:t>
-      </w:r>
-      <w:r>
-        <w:t>2</w:t>
-      </w:r>
-      <w:r>
-        <w:t>:</w:t>
-      </w:r>
-      <w:r>
-        <w:tab/>
-      </w:r>
-      <w:r>
-        <w:t>A 16-bit unsigned length (N) followed by (N)</w:t>
-      </w:r>
-      <w:r>
-        <w:t xml:space="preserve"> </w:t>
-      </w:r>
-      <w:r>
-        <w:t>bytes</w:t>
+        <w:t>BLOB2:</w:t>
+      </w:r>
+      <w:r>
+        <w:tab/>
+      </w:r>
+      <w:r>
+        <w:t>A 16-bit unsigned length (N) followed by (N) bytes</w:t>
       </w:r>
     </w:p>
     <w:p>
@@ -3624,23 +4037,514 @@
         <w:ind w:left="2160" w:hanging="1800"/>
       </w:pPr>
       <w:r>
-        <w:t>BLOB</w:t>
-      </w:r>
-      <w:r>
-        <w:t>4</w:t>
+        <w:t>BLOB4:</w:t>
+      </w:r>
+      <w:r>
+        <w:tab/>
+      </w:r>
+      <w:r>
+        <w:t>A 32-bit signed length (N) followed by (N) bytes</w:t>
+      </w:r>
+    </w:p>
+    <w:p>
+      <w:pPr>
+        <w:pStyle w:val="BodyText"/>
+        <w:ind w:left="360"/>
+      </w:pPr>
+    </w:p>
+    <w:p>
+      <w:pPr>
+        <w:pStyle w:val="BodyText"/>
+        <w:ind w:left="360"/>
+      </w:pPr>
+      <w:r>
+        <w:rPr>
+          <w:b/>
+          <w:bCs/>
+        </w:rPr>
+        <w:lastRenderedPageBreak/>
+        <w:t>Selection</w:t>
+      </w:r>
+      <w:r>
+        <w:rPr>
+          <w:b/>
+          <w:bCs/>
+        </w:rPr>
+        <w:t xml:space="preserve"> Criteria Encoding</w:t>
+      </w:r>
+      <w:r>
+        <w:t xml:space="preserve"> (NOTE: table name is already defined when this object is encoded)</w:t>
+      </w:r>
+    </w:p>
+    <w:p>
+      <w:pPr>
+        <w:pStyle w:val="BodyText"/>
+        <w:ind w:left="360"/>
+      </w:pPr>
+      <w:r>
+        <w:t>An en</w:t>
+      </w:r>
+      <w:r>
+        <w:t>u</w:t>
+      </w:r>
+      <w:r>
+        <w:t xml:space="preserve">merated type </w:t>
+      </w:r>
+      <w:r>
+        <w:t>(</w:t>
+      </w:r>
+      <w:proofErr w:type="spellStart"/>
+      <w:r>
+        <w:t>Tinyint</w:t>
+      </w:r>
+      <w:proofErr w:type="spellEnd"/>
+      <w:r>
+        <w:t xml:space="preserve">, Byte, Short, or Integer) </w:t>
+      </w:r>
+      <w:r>
+        <w:t>to indicate the block is Selection Criteria</w:t>
+      </w:r>
+      <w:r>
+        <w:br/>
+      </w:r>
+      <w:r>
+        <w:t>An integer (</w:t>
+      </w:r>
+      <w:proofErr w:type="spellStart"/>
+      <w:r>
+        <w:t>Tinyint</w:t>
+      </w:r>
+      <w:proofErr w:type="spellEnd"/>
+      <w:r>
+        <w:t xml:space="preserve">, </w:t>
+      </w:r>
+      <w:r>
+        <w:t xml:space="preserve">Byte, Short, or Integer) encoding the number </w:t>
+      </w:r>
+      <w:r>
+        <w:t xml:space="preserve">(N) </w:t>
+      </w:r>
+      <w:r>
+        <w:t>of field criteria that follows.</w:t>
+      </w:r>
+      <w:r>
+        <w:br/>
+      </w:r>
+      <w:r>
+        <w:t>N repetitions of:</w:t>
+      </w:r>
+      <w:r>
+        <w:br/>
+      </w:r>
+      <w:r>
+        <w:tab/>
+      </w:r>
+      <w:r>
+        <w:t>An enumerated value (</w:t>
+      </w:r>
+      <w:proofErr w:type="spellStart"/>
+      <w:r>
+        <w:t>Tinyint</w:t>
+      </w:r>
+      <w:proofErr w:type="spellEnd"/>
+      <w:r>
+        <w:t xml:space="preserve">, </w:t>
+      </w:r>
+      <w:r>
+        <w:t>Byte, Short, or Integer)</w:t>
+      </w:r>
+      <w:r>
+        <w:t xml:space="preserve"> indicating the constraint type</w:t>
+      </w:r>
+      <w:r>
+        <w:br/>
+      </w:r>
+      <w:r>
+        <w:rPr>
+          <w:b/>
+          <w:bCs/>
+        </w:rPr>
+        <w:tab/>
+      </w:r>
+      <w:r>
+        <w:t>The field name String (ASCII1, ASCII2, ASCII4, String1, String2, or String4)</w:t>
+      </w:r>
+      <w:r>
+        <w:br/>
+      </w:r>
+      <w:r>
+        <w:tab/>
+        <w:t>An enumerated value (</w:t>
+      </w:r>
+      <w:proofErr w:type="spellStart"/>
+      <w:r>
+        <w:t>Tinyint</w:t>
+      </w:r>
+      <w:proofErr w:type="spellEnd"/>
+      <w:r>
+        <w:t>, Byte, Short, or Integer) indicating match type</w:t>
+      </w:r>
+      <w:r>
+        <w:br/>
+      </w:r>
+      <w:r>
+        <w:tab/>
+        <w:t>If type is STRING</w:t>
       </w:r>
       <w:r>
         <w:t>:</w:t>
       </w:r>
       <w:r>
-        <w:tab/>
-      </w:r>
-      <w:r>
-        <w:t xml:space="preserve">A 32-bit signed length (N) followed by (N) </w:t>
-      </w:r>
-      <w:r>
-        <w:t>bytes</w:t>
-      </w:r>
+        <w:rPr>
+          <w:b/>
+          <w:bCs/>
+        </w:rPr>
+        <w:br/>
+      </w:r>
+      <w:r>
+        <w:tab/>
+      </w:r>
+      <w:r>
+        <w:tab/>
+        <w:t>An integer (M) with the number of match strings</w:t>
+      </w:r>
+      <w:r>
+        <w:br/>
+      </w:r>
+      <w:r>
+        <w:tab/>
+      </w:r>
+      <w:r>
+        <w:tab/>
+        <w:t>M repetitions of a String (ASCII1, ASCII2, ASCII4, String1, String2, or String4)</w:t>
+      </w:r>
+      <w:r>
+        <w:t xml:space="preserve"> </w:t>
+      </w:r>
+      <w:r>
+        <w:br/>
+      </w:r>
+      <w:r>
+        <w:tab/>
+        <w:t>If type is BOOLEAN</w:t>
+      </w:r>
+      <w:r>
+        <w:t xml:space="preserve">, no additional fields </w:t>
+      </w:r>
+      <w:r>
+        <w:br/>
+      </w:r>
+      <w:r>
+        <w:tab/>
+        <w:t>If type is BYTE</w:t>
+      </w:r>
+      <w:r>
+        <w:br/>
+      </w:r>
+      <w:r>
+        <w:tab/>
+      </w:r>
+      <w:r>
+        <w:tab/>
+        <w:t>An integer (M) with the number of match bytes</w:t>
+      </w:r>
+      <w:r>
+        <w:br/>
+      </w:r>
+      <w:r>
+        <w:tab/>
+      </w:r>
+      <w:r>
+        <w:tab/>
+        <w:t>M repetitions of a Byte</w:t>
+      </w:r>
+      <w:r>
+        <w:br/>
+      </w:r>
+      <w:r>
+        <w:tab/>
+        <w:t xml:space="preserve">If type is </w:t>
+      </w:r>
+      <w:r>
+        <w:t>INTEGER</w:t>
+      </w:r>
+      <w:r>
+        <w:br/>
+      </w:r>
+      <w:r>
+        <w:tab/>
+      </w:r>
+      <w:r>
+        <w:tab/>
+        <w:t xml:space="preserve">An integer (M) with the number of match </w:t>
+      </w:r>
+      <w:r>
+        <w:t>integers</w:t>
+      </w:r>
+      <w:r>
+        <w:br/>
+      </w:r>
+      <w:r>
+        <w:tab/>
+      </w:r>
+      <w:r>
+        <w:tab/>
+        <w:t>M repetitions of a</w:t>
+      </w:r>
+      <w:r>
+        <w:t>n Integer (</w:t>
+      </w:r>
+      <w:proofErr w:type="spellStart"/>
+      <w:r>
+        <w:t>Tinyint</w:t>
+      </w:r>
+      <w:proofErr w:type="spellEnd"/>
+      <w:r>
+        <w:t>, Byte, Short, or Integer)</w:t>
+      </w:r>
+      <w:r>
+        <w:br/>
+      </w:r>
+      <w:r>
+        <w:tab/>
+        <w:t xml:space="preserve">If type is </w:t>
+      </w:r>
+      <w:r>
+        <w:t>LONG</w:t>
+      </w:r>
+      <w:r>
+        <w:br/>
+      </w:r>
+      <w:r>
+        <w:tab/>
+      </w:r>
+      <w:r>
+        <w:tab/>
+        <w:t>An integer (M) with the number of match integers</w:t>
+      </w:r>
+      <w:r>
+        <w:br/>
+      </w:r>
+      <w:r>
+        <w:tab/>
+      </w:r>
+      <w:r>
+        <w:tab/>
+        <w:t>M repetitions of an Integer (</w:t>
+      </w:r>
+      <w:proofErr w:type="spellStart"/>
+      <w:r>
+        <w:t>Tinyint</w:t>
+      </w:r>
+      <w:proofErr w:type="spellEnd"/>
+      <w:r>
+        <w:t>, Byte, Short, Integer</w:t>
+      </w:r>
+      <w:r>
+        <w:t>, or Long</w:t>
+      </w:r>
+      <w:r>
+        <w:t>)</w:t>
+      </w:r>
+      <w:r>
+        <w:br/>
+      </w:r>
+      <w:r>
+        <w:tab/>
+        <w:t xml:space="preserve">If type is </w:t>
+      </w:r>
+      <w:r>
+        <w:t>FLOAT</w:t>
+      </w:r>
+      <w:r>
+        <w:br/>
+      </w:r>
+      <w:r>
+        <w:tab/>
+      </w:r>
+      <w:r>
+        <w:tab/>
+        <w:t xml:space="preserve">An integer (M) with the number of match </w:t>
+      </w:r>
+      <w:r>
+        <w:t>float</w:t>
+      </w:r>
+      <w:r>
+        <w:t>s</w:t>
+      </w:r>
+      <w:r>
+        <w:br/>
+      </w:r>
+      <w:r>
+        <w:tab/>
+      </w:r>
+      <w:r>
+        <w:tab/>
+        <w:t xml:space="preserve">M repetitions of an </w:t>
+      </w:r>
+      <w:r>
+        <w:t>Float</w:t>
+      </w:r>
+      <w:r>
+        <w:br/>
+      </w:r>
+      <w:r>
+        <w:tab/>
+        <w:t xml:space="preserve">If type is </w:t>
+      </w:r>
+      <w:r>
+        <w:t>DOUBLE</w:t>
+      </w:r>
+      <w:r>
+        <w:br/>
+      </w:r>
+      <w:r>
+        <w:tab/>
+      </w:r>
+      <w:r>
+        <w:tab/>
+        <w:t xml:space="preserve">An integer (M) with the number of match </w:t>
+      </w:r>
+      <w:r>
+        <w:t>doubles</w:t>
+      </w:r>
+      <w:r>
+        <w:br/>
+      </w:r>
+      <w:r>
+        <w:tab/>
+      </w:r>
+      <w:r>
+        <w:tab/>
+        <w:t xml:space="preserve">M repetitions of </w:t>
+      </w:r>
+      <w:r>
+        <w:t>Double</w:t>
+      </w:r>
+      <w:r>
+        <w:br/>
+      </w:r>
+      <w:r>
+        <w:tab/>
+        <w:t xml:space="preserve">If type is </w:t>
+      </w:r>
+      <w:r>
+        <w:t>LCOAL_DATE</w:t>
+      </w:r>
+      <w:r>
+        <w:br/>
+      </w:r>
+      <w:r>
+        <w:tab/>
+      </w:r>
+      <w:r>
+        <w:tab/>
+        <w:t xml:space="preserve">An integer (M) with the number of match </w:t>
+      </w:r>
+      <w:r>
+        <w:t>local dates</w:t>
+      </w:r>
+      <w:r>
+        <w:br/>
+      </w:r>
+      <w:r>
+        <w:tab/>
+      </w:r>
+      <w:r>
+        <w:tab/>
+        <w:t xml:space="preserve">M repetitions of </w:t>
+      </w:r>
+      <w:proofErr w:type="spellStart"/>
+      <w:r>
+        <w:t>LocalDate</w:t>
+      </w:r>
+      <w:proofErr w:type="spellEnd"/>
+      <w:r>
+        <w:br/>
+      </w:r>
+      <w:r>
+        <w:tab/>
+      </w:r>
+      <w:r>
+        <w:t>If type is LCOAL_</w:t>
+      </w:r>
+      <w:r>
+        <w:t>TIME</w:t>
+      </w:r>
+      <w:r>
+        <w:br/>
+      </w:r>
+      <w:r>
+        <w:tab/>
+      </w:r>
+      <w:r>
+        <w:tab/>
+        <w:t xml:space="preserve">An integer (M) with the number of match local </w:t>
+      </w:r>
+      <w:r>
+        <w:t>times</w:t>
+      </w:r>
+      <w:r>
+        <w:br/>
+      </w:r>
+      <w:r>
+        <w:tab/>
+      </w:r>
+      <w:r>
+        <w:tab/>
+        <w:t xml:space="preserve">M repetitions of </w:t>
+      </w:r>
+      <w:proofErr w:type="spellStart"/>
+      <w:r>
+        <w:t>Local</w:t>
+      </w:r>
+      <w:r>
+        <w:t>Time</w:t>
+      </w:r>
+      <w:proofErr w:type="spellEnd"/>
+      <w:r>
+        <w:br/>
+      </w:r>
+      <w:r>
+        <w:tab/>
+      </w:r>
+      <w:r>
+        <w:t>If type is LCOAL_DATE</w:t>
+      </w:r>
+      <w:r>
+        <w:t>_TIME</w:t>
+      </w:r>
+      <w:r>
+        <w:br/>
+      </w:r>
+      <w:r>
+        <w:tab/>
+      </w:r>
+      <w:r>
+        <w:tab/>
+        <w:t>An integer (M) with the number of match local date</w:t>
+      </w:r>
+      <w:r>
+        <w:t>/times</w:t>
+      </w:r>
+      <w:r>
+        <w:br/>
+      </w:r>
+      <w:r>
+        <w:tab/>
+      </w:r>
+      <w:r>
+        <w:tab/>
+        <w:t xml:space="preserve">M repetitions of </w:t>
+      </w:r>
+      <w:proofErr w:type="spellStart"/>
+      <w:r>
+        <w:t>LocalDate</w:t>
+      </w:r>
+      <w:r>
+        <w:t>Time</w:t>
+      </w:r>
+      <w:proofErr w:type="spellEnd"/>
     </w:p>
     <w:p>
       <w:pPr>
@@ -3652,7 +4556,27 @@
       <w:pPr>
         <w:pStyle w:val="BodyText"/>
         <w:ind w:left="360"/>
-      </w:pPr>
+        <w:rPr>
+          <w:b/>
+          <w:bCs/>
+        </w:rPr>
+      </w:pPr>
+    </w:p>
+    <w:p>
+      <w:pPr>
+        <w:spacing w:after="0" w:line="240" w:lineRule="auto"/>
+        <w:rPr>
+          <w:b/>
+          <w:bCs/>
+        </w:rPr>
+      </w:pPr>
+      <w:r>
+        <w:rPr>
+          <w:b/>
+          <w:bCs/>
+        </w:rPr>
+        <w:br w:type="page"/>
+      </w:r>
     </w:p>
     <w:p>
       <w:pPr>
@@ -3668,14 +4592,11 @@
           <w:b/>
           <w:bCs/>
         </w:rPr>
-        <w:t xml:space="preserve">Authorization Token </w:t>
-      </w:r>
-      <w:r>
-        <w:rPr>
-          <w:b/>
-          <w:bCs/>
-        </w:rPr>
-        <w:t>Encoding</w:t>
+        <w:lastRenderedPageBreak/>
+        <w:t>Record Encoding</w:t>
+      </w:r>
+      <w:r>
+        <w:t xml:space="preserve"> (NOTE: table name is already defined when this object is encoded)</w:t>
       </w:r>
     </w:p>
     <w:p>
@@ -3684,34 +4605,256 @@
         <w:ind w:left="360"/>
       </w:pPr>
       <w:r>
-        <w:t xml:space="preserve">A </w:t>
-      </w:r>
-      <w:r>
-        <w:t>128</w:t>
-      </w:r>
-      <w:r>
-        <w:t>-</w:t>
-      </w:r>
-      <w:r>
-        <w:t xml:space="preserve">bit binary value.  The high-order 64 bits is a random ID generated by the authentication service.  The low-order 64 bits has, as its high-order 32-bits, the role of the authenticating user, and in its low-order 32-bits, the effective role ID for the transaction.  Users may execute transactions with any role for which their primary role grants access.  This can be used for testing role permissions, or for executing operations in under a "safer" role with fewer unnecessary permissions. This also allows an "aggregate" role to be defined </w:t>
-      </w:r>
-      <w:proofErr w:type="gramStart"/>
-      <w:r>
-        <w:t>that grants permissions</w:t>
-      </w:r>
-      <w:proofErr w:type="gramEnd"/>
-      <w:r>
-        <w:t xml:space="preserve"> to a number of other roles without having to grant the aggregate role a superset of permissions of the other roles.</w:t>
+        <w:t>An enumerated type (</w:t>
+      </w:r>
+      <w:proofErr w:type="spellStart"/>
+      <w:r>
+        <w:t>Tinyint</w:t>
+      </w:r>
+      <w:proofErr w:type="spellEnd"/>
+      <w:r>
+        <w:t xml:space="preserve">, Byte, Short, or Integer) to indicate the block is </w:t>
+      </w:r>
+      <w:r>
+        <w:t xml:space="preserve">a Record </w:t>
+      </w:r>
+      <w:r>
+        <w:br/>
+        <w:t>An integer (</w:t>
+      </w:r>
+      <w:proofErr w:type="spellStart"/>
+      <w:r>
+        <w:t>Tinyint</w:t>
+      </w:r>
+      <w:proofErr w:type="spellEnd"/>
+      <w:r>
+        <w:t xml:space="preserve">, Byte, Short, or Integer) encoding the number (N) of field </w:t>
+      </w:r>
+      <w:r>
+        <w:t>values</w:t>
+      </w:r>
+      <w:r>
+        <w:t xml:space="preserve"> that follow.</w:t>
+      </w:r>
+      <w:r>
+        <w:br/>
+        <w:t>N repetitions of:</w:t>
+      </w:r>
+      <w:r>
+        <w:br/>
+      </w:r>
+      <w:r>
+        <w:tab/>
+        <w:t xml:space="preserve">The integer field index </w:t>
+      </w:r>
+      <w:r>
+        <w:t xml:space="preserve"> (</w:t>
+      </w:r>
+      <w:proofErr w:type="spellStart"/>
+      <w:r>
+        <w:t>Tinyint</w:t>
+      </w:r>
+      <w:proofErr w:type="spellEnd"/>
+      <w:r>
+        <w:t>, Byte, Short, or Integer)</w:t>
+      </w:r>
+      <w:r>
+        <w:br/>
+      </w:r>
+      <w:r>
+        <w:tab/>
+        <w:t>An enumerated value (</w:t>
+      </w:r>
+      <w:proofErr w:type="spellStart"/>
+      <w:r>
+        <w:t>Tinyint</w:t>
+      </w:r>
+      <w:proofErr w:type="spellEnd"/>
+      <w:r>
+        <w:t xml:space="preserve">, Byte, Short, or Integer) indicating the </w:t>
+      </w:r>
+      <w:r>
+        <w:t xml:space="preserve">field </w:t>
+      </w:r>
+      <w:r>
+        <w:t>type</w:t>
+      </w:r>
+      <w:r>
+        <w:br/>
+      </w:r>
+      <w:r>
+        <w:tab/>
+        <w:t>If type is STRING</w:t>
+      </w:r>
+      <w:r>
+        <w:t>, a</w:t>
+      </w:r>
+      <w:r>
+        <w:t xml:space="preserve"> String (ASCII1, ASCII2, ASCII4, String1, String2, or String4)</w:t>
+      </w:r>
+      <w:r>
+        <w:t xml:space="preserve"> </w:t>
+      </w:r>
+      <w:r>
+        <w:br/>
+      </w:r>
+      <w:r>
+        <w:tab/>
+        <w:t xml:space="preserve">If type is BOOLEAN, </w:t>
+      </w:r>
+      <w:r>
+        <w:t>a Boolean</w:t>
+      </w:r>
+      <w:r>
+        <w:br/>
+      </w:r>
+      <w:r>
+        <w:tab/>
+        <w:t>If type is BYTE</w:t>
+      </w:r>
+      <w:r>
+        <w:t xml:space="preserve">, a Byte </w:t>
+      </w:r>
+      <w:r>
+        <w:br/>
+      </w:r>
+      <w:r>
+        <w:tab/>
+        <w:t>If type is INTEGER</w:t>
+      </w:r>
+      <w:r>
+        <w:t xml:space="preserve">, an Integer </w:t>
+      </w:r>
+      <w:r>
+        <w:t>(</w:t>
+      </w:r>
+      <w:proofErr w:type="spellStart"/>
+      <w:r>
+        <w:t>Tinyint</w:t>
+      </w:r>
+      <w:proofErr w:type="spellEnd"/>
+      <w:r>
+        <w:t>, Byte, Short, or Integer)</w:t>
+      </w:r>
+      <w:r>
+        <w:br/>
+      </w:r>
+      <w:r>
+        <w:tab/>
+        <w:t>If type is LONG</w:t>
+      </w:r>
+      <w:r>
+        <w:t xml:space="preserve">, a long integer </w:t>
+      </w:r>
+      <w:r>
+        <w:t>(</w:t>
+      </w:r>
+      <w:proofErr w:type="spellStart"/>
+      <w:r>
+        <w:t>Tinyint</w:t>
+      </w:r>
+      <w:proofErr w:type="spellEnd"/>
+      <w:r>
+        <w:t>, Byte, Short, Integer, or Long)</w:t>
+      </w:r>
+      <w:r>
+        <w:br/>
+      </w:r>
+      <w:r>
+        <w:tab/>
+        <w:t>If type is FLOAT</w:t>
+      </w:r>
+      <w:r>
+        <w:t xml:space="preserve">, a Float </w:t>
+      </w:r>
+      <w:r>
+        <w:br/>
+      </w:r>
+      <w:r>
+        <w:tab/>
+        <w:t>If type is DOUBLE</w:t>
+      </w:r>
+      <w:r>
+        <w:t xml:space="preserve">, a Double </w:t>
+      </w:r>
+      <w:r>
+        <w:br/>
+      </w:r>
+      <w:r>
+        <w:tab/>
+        <w:t>If type is L</w:t>
+      </w:r>
+      <w:r>
+        <w:t>OC</w:t>
+      </w:r>
+      <w:r>
+        <w:t>AL_DATE</w:t>
+      </w:r>
+      <w:r>
+        <w:t xml:space="preserve">, a </w:t>
+      </w:r>
+      <w:proofErr w:type="spellStart"/>
+      <w:r>
+        <w:t>LocalDate</w:t>
+      </w:r>
+      <w:proofErr w:type="spellEnd"/>
+      <w:r>
+        <w:t xml:space="preserve"> </w:t>
+      </w:r>
+      <w:r>
+        <w:br/>
+      </w:r>
+      <w:r>
+        <w:tab/>
+        <w:t>If type is L</w:t>
+      </w:r>
+      <w:r>
+        <w:t>OC</w:t>
+      </w:r>
+      <w:r>
+        <w:t>AL_TIME</w:t>
+      </w:r>
+      <w:r>
+        <w:t xml:space="preserve">, a </w:t>
+      </w:r>
+      <w:proofErr w:type="spellStart"/>
+      <w:r>
+        <w:t>LocalTime</w:t>
+      </w:r>
+      <w:proofErr w:type="spellEnd"/>
+      <w:r>
+        <w:t xml:space="preserve"> </w:t>
+      </w:r>
+      <w:r>
+        <w:br/>
+      </w:r>
+      <w:r>
+        <w:tab/>
+        <w:t>If type is L</w:t>
+      </w:r>
+      <w:r>
+        <w:t>OC</w:t>
+      </w:r>
+      <w:r>
+        <w:t>AL_DATE_TIME</w:t>
+      </w:r>
+      <w:r>
+        <w:t xml:space="preserve">, a </w:t>
+      </w:r>
+      <w:proofErr w:type="spellStart"/>
+      <w:r>
+        <w:t>LocalDateTime</w:t>
+      </w:r>
+      <w:proofErr w:type="spellEnd"/>
+      <w:r>
+        <w:br/>
+        <w:t>(fields with null values are excluded)</w:t>
       </w:r>
     </w:p>
     <w:p>
       <w:pPr>
         <w:pStyle w:val="BodyText"/>
         <w:ind w:left="360"/>
-        <w:rPr>
-          <w:b/>
-          <w:bCs/>
-        </w:rPr>
       </w:pPr>
     </w:p>
     <w:p>
@@ -3728,145 +4871,235 @@
           <w:b/>
           <w:bCs/>
         </w:rPr>
-        <w:t xml:space="preserve">Query Criteria </w:t>
-      </w:r>
-      <w:r>
-        <w:rPr>
-          <w:b/>
-          <w:bCs/>
-        </w:rPr>
-        <w:t>Encoding</w:t>
+        <w:t>New Values Encoding</w:t>
+      </w:r>
+      <w:r>
+        <w:t xml:space="preserve"> (NOTE: table name is already defined when this object is encoded)</w:t>
       </w:r>
     </w:p>
     <w:p>
       <w:pPr>
         <w:pStyle w:val="BodyText"/>
         <w:ind w:left="360"/>
-        <w:rPr>
-          <w:b/>
-          <w:bCs/>
-        </w:rPr>
-      </w:pPr>
+      </w:pPr>
+      <w:r>
+        <w:t>An enumerated type (</w:t>
+      </w:r>
+      <w:proofErr w:type="spellStart"/>
+      <w:r>
+        <w:t>Tinyint</w:t>
+      </w:r>
+      <w:proofErr w:type="spellEnd"/>
+      <w:r>
+        <w:t xml:space="preserve">, Byte, Short, or Integer) to indicate the block is </w:t>
+      </w:r>
+      <w:r>
+        <w:t>New Values</w:t>
+      </w:r>
+      <w:r>
+        <w:br/>
+        <w:t>An integer (</w:t>
+      </w:r>
+      <w:proofErr w:type="spellStart"/>
+      <w:r>
+        <w:t>Tinyint</w:t>
+      </w:r>
+      <w:proofErr w:type="spellEnd"/>
+      <w:r>
+        <w:t>, Byte, Short, or Integer) encoding the number (N) of field values that follow.</w:t>
+      </w:r>
+      <w:r>
+        <w:br/>
+        <w:t>N repetitions of:</w:t>
+      </w:r>
+      <w:r>
+        <w:br/>
+      </w:r>
+      <w:r>
+        <w:tab/>
+        <w:t>The integer field index  (</w:t>
+      </w:r>
+      <w:proofErr w:type="spellStart"/>
+      <w:r>
+        <w:t>Tinyint</w:t>
+      </w:r>
+      <w:proofErr w:type="spellEnd"/>
+      <w:r>
+        <w:t>, Byte, Short, or Integer)</w:t>
+      </w:r>
+      <w:r>
+        <w:br/>
+      </w:r>
+      <w:r>
+        <w:tab/>
+        <w:t>An enumerated value (</w:t>
+      </w:r>
+      <w:proofErr w:type="spellStart"/>
+      <w:r>
+        <w:t>Tinyint</w:t>
+      </w:r>
+      <w:proofErr w:type="spellEnd"/>
+      <w:r>
+        <w:t>, Byte, Short, or Integer) indicating the field type</w:t>
+      </w:r>
+      <w:r>
+        <w:br/>
+      </w:r>
+      <w:r>
+        <w:tab/>
+        <w:t xml:space="preserve">If type is </w:t>
+      </w:r>
+      <w:r>
+        <w:t>NULL, no further data is needed</w:t>
+      </w:r>
+      <w:r>
+        <w:br/>
+      </w:r>
+      <w:r>
+        <w:tab/>
+        <w:t>If type is STRING, a String (ASCII1, ASCII2, ASCII4, String1, String2, or String4)</w:t>
+      </w:r>
+      <w:r>
+        <w:br/>
+      </w:r>
+      <w:r>
+        <w:tab/>
+        <w:t>If type is BOOLEAN, a Boolean</w:t>
+      </w:r>
+      <w:r>
+        <w:br/>
+      </w:r>
+      <w:r>
+        <w:tab/>
+        <w:t xml:space="preserve">If type is BYTE, a Byte </w:t>
+      </w:r>
+      <w:r>
+        <w:br/>
+      </w:r>
+      <w:r>
+        <w:tab/>
+        <w:t>If type is INTEGER, an Integer (</w:t>
+      </w:r>
+      <w:proofErr w:type="spellStart"/>
+      <w:r>
+        <w:t>Tinyint</w:t>
+      </w:r>
+      <w:proofErr w:type="spellEnd"/>
+      <w:r>
+        <w:t>, Byte, Short, or Integer)</w:t>
+      </w:r>
+      <w:r>
+        <w:br/>
+      </w:r>
+      <w:r>
+        <w:tab/>
+        <w:t>If type is LONG, a long integer (</w:t>
+      </w:r>
+      <w:proofErr w:type="spellStart"/>
+      <w:r>
+        <w:t>Tinyint</w:t>
+      </w:r>
+      <w:proofErr w:type="spellEnd"/>
+      <w:r>
+        <w:t>, Byte, Short, Integer, or Long)</w:t>
+      </w:r>
+      <w:r>
+        <w:br/>
+      </w:r>
+      <w:r>
+        <w:tab/>
+        <w:t xml:space="preserve">If type is FLOAT, a Float </w:t>
+      </w:r>
+      <w:r>
+        <w:br/>
+      </w:r>
+      <w:r>
+        <w:tab/>
+        <w:t xml:space="preserve">If type is DOUBLE, a Double </w:t>
+      </w:r>
+      <w:r>
+        <w:br/>
+      </w:r>
+      <w:r>
+        <w:tab/>
+        <w:t xml:space="preserve">If type is LOCAL_DATE, a </w:t>
+      </w:r>
+      <w:proofErr w:type="spellStart"/>
+      <w:r>
+        <w:t>LocalDate</w:t>
+      </w:r>
+      <w:proofErr w:type="spellEnd"/>
+      <w:r>
+        <w:t xml:space="preserve"> </w:t>
+      </w:r>
+      <w:r>
+        <w:br/>
+      </w:r>
+      <w:r>
+        <w:tab/>
+        <w:t xml:space="preserve">If type is LOCAL_TIME, a </w:t>
+      </w:r>
+      <w:proofErr w:type="spellStart"/>
+      <w:r>
+        <w:t>LocalTime</w:t>
+      </w:r>
+      <w:proofErr w:type="spellEnd"/>
+      <w:r>
+        <w:t xml:space="preserve"> </w:t>
+      </w:r>
+      <w:r>
+        <w:br/>
+      </w:r>
+      <w:r>
+        <w:tab/>
+        <w:t xml:space="preserve">If type is LOCAL_DATE_TIME, a </w:t>
+      </w:r>
+      <w:proofErr w:type="spellStart"/>
+      <w:r>
+        <w:t>LocalDateTime</w:t>
+      </w:r>
+      <w:proofErr w:type="spellEnd"/>
     </w:p>
     <w:p>
       <w:pPr>
         <w:pStyle w:val="BodyText"/>
         <w:ind w:left="360"/>
-        <w:rPr>
-          <w:b/>
-          <w:bCs/>
-        </w:rPr>
-      </w:pPr>
-      <w:r>
-        <w:rPr>
-          <w:b/>
-          <w:bCs/>
-        </w:rPr>
-        <w:t xml:space="preserve">Record </w:t>
-      </w:r>
-      <w:r>
-        <w:rPr>
-          <w:b/>
-          <w:bCs/>
-        </w:rPr>
-        <w:t>Encoding</w:t>
+      </w:pPr>
+    </w:p>
+    <w:p>
+      <w:pPr>
+        <w:spacing w:after="0" w:line="240" w:lineRule="auto"/>
+      </w:pPr>
+      <w:r>
+        <w:br w:type="page"/>
       </w:r>
     </w:p>
     <w:p>
       <w:pPr>
         <w:pStyle w:val="BodyText"/>
         <w:ind w:left="360"/>
-        <w:rPr>
-          <w:b/>
-          <w:bCs/>
-        </w:rPr>
-      </w:pPr>
+      </w:pPr>
+      <w:r>
+        <w:lastRenderedPageBreak/>
+        <w:t xml:space="preserve">In the API endpoints documented below, the endpoint name is the portion of the HTTP request path that follows that part that identifies the host and service.  Request parameters are provided in the request body </w:t>
+      </w:r>
+      <w:r>
+        <w:t xml:space="preserve">in </w:t>
+      </w:r>
+      <w:r>
+        <w:t xml:space="preserve">a </w:t>
+      </w:r>
+      <w:r>
+        <w:t>binary format.</w:t>
+      </w:r>
     </w:p>
     <w:p>
       <w:pPr>
         <w:pStyle w:val="BodyText"/>
         <w:ind w:left="360"/>
-        <w:rPr>
-          <w:b/>
-          <w:bCs/>
-        </w:rPr>
-      </w:pPr>
-      <w:r>
-        <w:rPr>
-          <w:b/>
-          <w:bCs/>
-        </w:rPr>
-        <w:t xml:space="preserve">New Values </w:t>
-      </w:r>
-      <w:r>
-        <w:rPr>
-          <w:b/>
-          <w:bCs/>
-        </w:rPr>
-        <w:t>Encoding</w:t>
-      </w:r>
-    </w:p>
-    <w:p>
-      <w:pPr>
-        <w:pStyle w:val="BodyText"/>
-        <w:ind w:left="360"/>
-      </w:pPr>
-    </w:p>
-    <w:p>
-      <w:pPr>
-        <w:pStyle w:val="BodyText"/>
-        <w:ind w:left="360"/>
-      </w:pPr>
-    </w:p>
-    <w:p>
-      <w:pPr>
-        <w:pStyle w:val="BodyText"/>
-        <w:ind w:left="360"/>
-      </w:pPr>
-    </w:p>
-    <w:p>
-      <w:pPr>
-        <w:pStyle w:val="BodyText"/>
-        <w:ind w:left="360"/>
-      </w:pPr>
-      <w:r>
-        <w:t>In the API endpoints documented below, the endpoint name is the portion of the HTTP request path that follows that part that identifies the host and service.  Request parameters are provided in t</w:t>
-      </w:r>
-      <w:r>
-        <w:t xml:space="preserve">he request body </w:t>
-      </w:r>
-      <w:r>
-        <w:t xml:space="preserve">in </w:t>
-      </w:r>
-      <w:r>
-        <w:t xml:space="preserve">a </w:t>
-      </w:r>
-      <w:r>
-        <w:t>binary format.</w:t>
-      </w:r>
-    </w:p>
-    <w:p>
-      <w:pPr>
-        <w:pStyle w:val="BodyText"/>
-        <w:ind w:left="360"/>
-      </w:pPr>
-    </w:p>
-    <w:p>
-      <w:pPr>
-        <w:spacing w:after="0" w:line="240" w:lineRule="auto"/>
-        <w:rPr>
-          <w:b/>
-          <w:bCs/>
-          <w:color w:val="0070C0"/>
-        </w:rPr>
-      </w:pPr>
-      <w:r>
-        <w:rPr>
-          <w:b/>
-          <w:bCs/>
-          <w:color w:val="0070C0"/>
-        </w:rPr>
-        <w:br w:type="page"/>
+      </w:pPr>
+      <w:r>
+        <w:t>The message body of all requests begins with a 16-byte authorization token.</w:t>
       </w:r>
     </w:p>
     <w:p>
@@ -3886,7 +5119,6 @@
           <w:bCs/>
           <w:color w:val="0070C0"/>
         </w:rPr>
-        <w:lastRenderedPageBreak/>
         <w:t xml:space="preserve">GET </w:t>
       </w:r>
       <w:proofErr w:type="spellStart"/>
@@ -3907,6 +5139,25 @@
         <w:t>tables</w:t>
       </w:r>
       <w:proofErr w:type="spellEnd"/>
+    </w:p>
+    <w:p>
+      <w:pPr>
+        <w:pStyle w:val="BodyText"/>
+        <w:ind w:left="720"/>
+        <w:rPr>
+          <w:sz w:val="26"/>
+          <w:szCs w:val="26"/>
+        </w:rPr>
+      </w:pPr>
+      <w:r>
+        <w:t>R</w:t>
+      </w:r>
+      <w:r>
+        <w:t>etrieves the set of defined tables and their fields and constraints</w:t>
+      </w:r>
+      <w:r>
+        <w:t xml:space="preserve"> (an integer number of tables, then the tables)</w:t>
+      </w:r>
     </w:p>
     <w:p>
       <w:pPr>
@@ -3925,15 +5176,858 @@
           <w:bCs/>
           <w:color w:val="0070C0"/>
         </w:rPr>
-        <w:tab/>
-      </w:r>
-      <w:r>
-        <w:rPr>
-          <w:b/>
-          <w:bCs/>
-          <w:color w:val="0070C0"/>
-        </w:rPr>
-        <w:t>16-byte authorization token</w:t>
+        <w:t>GET table</w:t>
+      </w:r>
+      <w:r>
+        <w:rPr>
+          <w:b/>
+          <w:bCs/>
+          <w:color w:val="0070C0"/>
+        </w:rPr>
+        <w:br/>
+      </w:r>
+      <w:r>
+        <w:rPr>
+          <w:b/>
+          <w:bCs/>
+          <w:color w:val="0070C0"/>
+        </w:rPr>
+        <w:tab/>
+      </w:r>
+      <w:r>
+        <w:rPr>
+          <w:b/>
+          <w:bCs/>
+          <w:color w:val="0070C0"/>
+        </w:rPr>
+        <w:t>table-name as ASCII1, ASCII</w:t>
+      </w:r>
+      <w:proofErr w:type="gramStart"/>
+      <w:r>
+        <w:rPr>
+          <w:b/>
+          <w:bCs/>
+          <w:color w:val="0070C0"/>
+        </w:rPr>
+        <w:t>2,  String</w:t>
+      </w:r>
+      <w:proofErr w:type="gramEnd"/>
+      <w:r>
+        <w:rPr>
+          <w:b/>
+          <w:bCs/>
+          <w:color w:val="0070C0"/>
+        </w:rPr>
+        <w:t>1, or String2</w:t>
+      </w:r>
+    </w:p>
+    <w:p>
+      <w:pPr>
+        <w:pStyle w:val="BodyText"/>
+        <w:ind w:left="720"/>
+      </w:pPr>
+      <w:r>
+        <w:t>R</w:t>
+      </w:r>
+      <w:r>
+        <w:t>etrieves the fields and constraints of a single table.</w:t>
+      </w:r>
+    </w:p>
+    <w:p>
+      <w:pPr>
+        <w:pStyle w:val="BodyText"/>
+        <w:spacing w:after="0"/>
+        <w:ind w:left="360"/>
+        <w:rPr>
+          <w:b/>
+          <w:bCs/>
+          <w:color w:val="0070C0"/>
+        </w:rPr>
+      </w:pPr>
+      <w:r>
+        <w:rPr>
+          <w:b/>
+          <w:bCs/>
+          <w:color w:val="0070C0"/>
+        </w:rPr>
+        <w:t xml:space="preserve">GET </w:t>
+      </w:r>
+      <w:r>
+        <w:rPr>
+          <w:b/>
+          <w:bCs/>
+          <w:color w:val="0070C0"/>
+        </w:rPr>
+        <w:t>count</w:t>
+      </w:r>
+      <w:r>
+        <w:rPr>
+          <w:b/>
+          <w:bCs/>
+          <w:color w:val="0070C0"/>
+        </w:rPr>
+        <w:br/>
+      </w:r>
+      <w:r>
+        <w:rPr>
+          <w:b/>
+          <w:bCs/>
+          <w:color w:val="0070C0"/>
+        </w:rPr>
+        <w:tab/>
+        <w:t>table-name as ASCII1, ASCII</w:t>
+      </w:r>
+      <w:proofErr w:type="gramStart"/>
+      <w:r>
+        <w:rPr>
+          <w:b/>
+          <w:bCs/>
+          <w:color w:val="0070C0"/>
+        </w:rPr>
+        <w:t>2,  String</w:t>
+      </w:r>
+      <w:proofErr w:type="gramEnd"/>
+      <w:r>
+        <w:rPr>
+          <w:b/>
+          <w:bCs/>
+          <w:color w:val="0070C0"/>
+        </w:rPr>
+        <w:t>1, or String2</w:t>
+      </w:r>
+    </w:p>
+    <w:p>
+      <w:pPr>
+        <w:pStyle w:val="BodyText"/>
+        <w:spacing w:after="0"/>
+        <w:ind w:left="360"/>
+        <w:rPr>
+          <w:b/>
+          <w:bCs/>
+          <w:color w:val="0070C0"/>
+        </w:rPr>
+      </w:pPr>
+      <w:r>
+        <w:rPr>
+          <w:b/>
+          <w:bCs/>
+          <w:color w:val="0070C0"/>
+        </w:rPr>
+        <w:tab/>
+        <w:t>selection criteria (see above</w:t>
+      </w:r>
+      <w:r>
+        <w:rPr>
+          <w:b/>
+          <w:bCs/>
+          <w:color w:val="0070C0"/>
+        </w:rPr>
+        <w:t xml:space="preserve"> – if absent, all records are counted</w:t>
+      </w:r>
+      <w:r>
+        <w:rPr>
+          <w:b/>
+          <w:bCs/>
+          <w:color w:val="0070C0"/>
+        </w:rPr>
+        <w:t>)</w:t>
+      </w:r>
+    </w:p>
+    <w:p>
+      <w:pPr>
+        <w:pStyle w:val="BodyText"/>
+        <w:ind w:left="720"/>
+      </w:pPr>
+      <w:r>
+        <w:t>R</w:t>
+      </w:r>
+      <w:r>
+        <w:t>etrieves the number of rows in the requested table</w:t>
+      </w:r>
+      <w:r>
+        <w:t xml:space="preserve"> that match criteria.</w:t>
+      </w:r>
+    </w:p>
+    <w:p>
+      <w:pPr>
+        <w:pStyle w:val="BodyText"/>
+        <w:spacing w:after="0"/>
+        <w:ind w:left="360"/>
+        <w:rPr>
+          <w:b/>
+          <w:bCs/>
+          <w:color w:val="0070C0"/>
+        </w:rPr>
+      </w:pPr>
+      <w:r>
+        <w:rPr>
+          <w:b/>
+          <w:bCs/>
+          <w:color w:val="0070C0"/>
+        </w:rPr>
+        <w:t xml:space="preserve">GET </w:t>
+      </w:r>
+      <w:r>
+        <w:rPr>
+          <w:b/>
+          <w:bCs/>
+          <w:color w:val="0070C0"/>
+        </w:rPr>
+        <w:t>query</w:t>
+      </w:r>
+      <w:r>
+        <w:rPr>
+          <w:b/>
+          <w:bCs/>
+          <w:color w:val="0070C0"/>
+        </w:rPr>
+        <w:br/>
+      </w:r>
+      <w:r>
+        <w:rPr>
+          <w:b/>
+          <w:bCs/>
+          <w:color w:val="0070C0"/>
+        </w:rPr>
+        <w:tab/>
+        <w:t>table-name as ASCII1, ASCII</w:t>
+      </w:r>
+      <w:proofErr w:type="gramStart"/>
+      <w:r>
+        <w:rPr>
+          <w:b/>
+          <w:bCs/>
+          <w:color w:val="0070C0"/>
+        </w:rPr>
+        <w:t>2,  String</w:t>
+      </w:r>
+      <w:proofErr w:type="gramEnd"/>
+      <w:r>
+        <w:rPr>
+          <w:b/>
+          <w:bCs/>
+          <w:color w:val="0070C0"/>
+        </w:rPr>
+        <w:t>1, or String2</w:t>
+      </w:r>
+    </w:p>
+    <w:p>
+      <w:pPr>
+        <w:pStyle w:val="BodyText"/>
+        <w:spacing w:after="0"/>
+        <w:ind w:left="360"/>
+        <w:rPr>
+          <w:b/>
+          <w:bCs/>
+          <w:color w:val="0070C0"/>
+        </w:rPr>
+      </w:pPr>
+      <w:r>
+        <w:rPr>
+          <w:b/>
+          <w:bCs/>
+          <w:color w:val="0070C0"/>
+        </w:rPr>
+        <w:tab/>
+      </w:r>
+      <w:r>
+        <w:rPr>
+          <w:b/>
+          <w:bCs/>
+          <w:color w:val="0070C0"/>
+        </w:rPr>
+        <w:t xml:space="preserve">selection </w:t>
+      </w:r>
+      <w:r>
+        <w:rPr>
+          <w:b/>
+          <w:bCs/>
+          <w:color w:val="0070C0"/>
+        </w:rPr>
+        <w:t xml:space="preserve">criteria (see </w:t>
+      </w:r>
+      <w:proofErr w:type="gramStart"/>
+      <w:r>
+        <w:rPr>
+          <w:b/>
+          <w:bCs/>
+          <w:color w:val="0070C0"/>
+        </w:rPr>
+        <w:t>above</w:t>
+      </w:r>
+      <w:r>
+        <w:rPr>
+          <w:b/>
+          <w:bCs/>
+          <w:color w:val="0070C0"/>
+        </w:rPr>
+        <w:t xml:space="preserve">  -</w:t>
+      </w:r>
+      <w:proofErr w:type="gramEnd"/>
+      <w:r>
+        <w:rPr>
+          <w:b/>
+          <w:bCs/>
+          <w:color w:val="0070C0"/>
+        </w:rPr>
+        <w:t xml:space="preserve"> if absent, all records are returned</w:t>
+      </w:r>
+      <w:r>
+        <w:rPr>
+          <w:b/>
+          <w:bCs/>
+          <w:color w:val="0070C0"/>
+        </w:rPr>
+        <w:t>)</w:t>
+      </w:r>
+    </w:p>
+    <w:p>
+      <w:pPr>
+        <w:pStyle w:val="BodyText"/>
+        <w:ind w:left="720"/>
+      </w:pPr>
+      <w:r>
+        <w:t>R</w:t>
+      </w:r>
+      <w:r>
+        <w:t>etrieves all rows in a specified table that match a set of match criteria.</w:t>
+      </w:r>
+    </w:p>
+    <w:p>
+      <w:pPr>
+        <w:pStyle w:val="BodyText"/>
+        <w:spacing w:after="0"/>
+        <w:ind w:left="360"/>
+        <w:rPr>
+          <w:b/>
+          <w:bCs/>
+          <w:color w:val="0070C0"/>
+        </w:rPr>
+      </w:pPr>
+      <w:r>
+        <w:rPr>
+          <w:b/>
+          <w:bCs/>
+          <w:color w:val="0070C0"/>
+        </w:rPr>
+        <w:t>POST</w:t>
+      </w:r>
+      <w:r>
+        <w:rPr>
+          <w:b/>
+          <w:bCs/>
+          <w:color w:val="0070C0"/>
+        </w:rPr>
+        <w:t xml:space="preserve"> </w:t>
+      </w:r>
+      <w:r>
+        <w:rPr>
+          <w:b/>
+          <w:bCs/>
+          <w:color w:val="0070C0"/>
+        </w:rPr>
+        <w:t>insert</w:t>
+      </w:r>
+      <w:r>
+        <w:rPr>
+          <w:b/>
+          <w:bCs/>
+          <w:color w:val="0070C0"/>
+        </w:rPr>
+        <w:br/>
+      </w:r>
+      <w:r>
+        <w:rPr>
+          <w:b/>
+          <w:bCs/>
+          <w:color w:val="0070C0"/>
+        </w:rPr>
+        <w:tab/>
+        <w:t>table-name as ASCII1, ASCII</w:t>
+      </w:r>
+      <w:proofErr w:type="gramStart"/>
+      <w:r>
+        <w:rPr>
+          <w:b/>
+          <w:bCs/>
+          <w:color w:val="0070C0"/>
+        </w:rPr>
+        <w:t>2,  String</w:t>
+      </w:r>
+      <w:proofErr w:type="gramEnd"/>
+      <w:r>
+        <w:rPr>
+          <w:b/>
+          <w:bCs/>
+          <w:color w:val="0070C0"/>
+        </w:rPr>
+        <w:t>1, or String2</w:t>
+      </w:r>
+      <w:r>
+        <w:rPr>
+          <w:b/>
+          <w:bCs/>
+          <w:color w:val="0070C0"/>
+        </w:rPr>
+        <w:br/>
+      </w:r>
+      <w:r>
+        <w:rPr>
+          <w:b/>
+          <w:bCs/>
+          <w:color w:val="0070C0"/>
+        </w:rPr>
+        <w:tab/>
+        <w:t xml:space="preserve">number of records (N), as </w:t>
+      </w:r>
+      <w:proofErr w:type="spellStart"/>
+      <w:r>
+        <w:rPr>
+          <w:b/>
+          <w:bCs/>
+          <w:color w:val="0070C0"/>
+        </w:rPr>
+        <w:t>Tinyint</w:t>
+      </w:r>
+      <w:proofErr w:type="spellEnd"/>
+      <w:r>
+        <w:rPr>
+          <w:b/>
+          <w:bCs/>
+          <w:color w:val="0070C0"/>
+        </w:rPr>
+        <w:t xml:space="preserve">, </w:t>
+      </w:r>
+      <w:r>
+        <w:rPr>
+          <w:b/>
+          <w:bCs/>
+          <w:color w:val="0070C0"/>
+        </w:rPr>
+        <w:t>Byte, Short, or Integer</w:t>
+      </w:r>
+      <w:r>
+        <w:rPr>
+          <w:b/>
+          <w:bCs/>
+          <w:color w:val="0070C0"/>
+        </w:rPr>
+        <w:br/>
+      </w:r>
+      <w:r>
+        <w:rPr>
+          <w:b/>
+          <w:bCs/>
+          <w:color w:val="0070C0"/>
+        </w:rPr>
+        <w:tab/>
+        <w:t>N repetitions of</w:t>
+      </w:r>
+      <w:r>
+        <w:rPr>
+          <w:b/>
+          <w:bCs/>
+          <w:color w:val="0070C0"/>
+        </w:rPr>
+        <w:t xml:space="preserve"> </w:t>
+      </w:r>
+      <w:r>
+        <w:rPr>
+          <w:b/>
+          <w:bCs/>
+          <w:color w:val="0070C0"/>
+        </w:rPr>
+        <w:t>record (see above)</w:t>
+      </w:r>
+    </w:p>
+    <w:p>
+      <w:pPr>
+        <w:pStyle w:val="BodyText"/>
+        <w:ind w:left="720"/>
+      </w:pPr>
+      <w:r>
+        <w:t>I</w:t>
+      </w:r>
+      <w:r>
+        <w:t>nserts one or more records into a specified table.</w:t>
+      </w:r>
+      <w:r>
+        <w:t xml:space="preserve">  All records will be inserted if successful; none will be inserted on failure.</w:t>
+      </w:r>
+    </w:p>
+    <w:p>
+      <w:pPr>
+        <w:pStyle w:val="BodyText"/>
+        <w:spacing w:after="0"/>
+        <w:ind w:left="360"/>
+        <w:rPr>
+          <w:b/>
+          <w:bCs/>
+          <w:color w:val="0070C0"/>
+        </w:rPr>
+      </w:pPr>
+      <w:r>
+        <w:rPr>
+          <w:b/>
+          <w:bCs/>
+          <w:color w:val="0070C0"/>
+        </w:rPr>
+        <w:t>POST</w:t>
+      </w:r>
+      <w:r>
+        <w:rPr>
+          <w:b/>
+          <w:bCs/>
+          <w:color w:val="0070C0"/>
+        </w:rPr>
+        <w:t xml:space="preserve"> </w:t>
+      </w:r>
+      <w:proofErr w:type="spellStart"/>
+      <w:r>
+        <w:rPr>
+          <w:b/>
+          <w:bCs/>
+          <w:color w:val="0070C0"/>
+        </w:rPr>
+        <w:t>insert_multi</w:t>
+      </w:r>
+      <w:proofErr w:type="spellEnd"/>
+      <w:r>
+        <w:rPr>
+          <w:b/>
+          <w:bCs/>
+          <w:color w:val="0070C0"/>
+        </w:rPr>
+        <w:br/>
+      </w:r>
+      <w:r>
+        <w:rPr>
+          <w:b/>
+          <w:bCs/>
+          <w:color w:val="0070C0"/>
+        </w:rPr>
+        <w:tab/>
+        <w:t>number of tables (N), as Byte, Short, or Integer</w:t>
+      </w:r>
+    </w:p>
+    <w:p>
+      <w:pPr>
+        <w:pStyle w:val="BodyText"/>
+        <w:spacing w:after="0"/>
+        <w:ind w:left="360"/>
+        <w:rPr>
+          <w:b/>
+          <w:bCs/>
+          <w:color w:val="0070C0"/>
+        </w:rPr>
+      </w:pPr>
+      <w:r>
+        <w:rPr>
+          <w:b/>
+          <w:bCs/>
+          <w:color w:val="0070C0"/>
+        </w:rPr>
+        <w:tab/>
+      </w:r>
+      <w:r>
+        <w:rPr>
+          <w:b/>
+          <w:bCs/>
+          <w:color w:val="0070C0"/>
+        </w:rPr>
+        <w:t>N repetitions of:</w:t>
+      </w:r>
+    </w:p>
+    <w:p>
+      <w:pPr>
+        <w:pStyle w:val="BodyText"/>
+        <w:spacing w:after="0"/>
+        <w:ind w:left="360"/>
+        <w:rPr>
+          <w:b/>
+          <w:bCs/>
+          <w:color w:val="0070C0"/>
+        </w:rPr>
+      </w:pPr>
+      <w:r>
+        <w:rPr>
+          <w:b/>
+          <w:bCs/>
+          <w:color w:val="0070C0"/>
+        </w:rPr>
+        <w:tab/>
+      </w:r>
+      <w:r>
+        <w:rPr>
+          <w:b/>
+          <w:bCs/>
+          <w:color w:val="0070C0"/>
+        </w:rPr>
+        <w:tab/>
+        <w:t>table-name as ASCII1, ASCII</w:t>
+      </w:r>
+      <w:proofErr w:type="gramStart"/>
+      <w:r>
+        <w:rPr>
+          <w:b/>
+          <w:bCs/>
+          <w:color w:val="0070C0"/>
+        </w:rPr>
+        <w:t>2,  String</w:t>
+      </w:r>
+      <w:proofErr w:type="gramEnd"/>
+      <w:r>
+        <w:rPr>
+          <w:b/>
+          <w:bCs/>
+          <w:color w:val="0070C0"/>
+        </w:rPr>
+        <w:t>1, or String2</w:t>
+      </w:r>
+      <w:r>
+        <w:rPr>
+          <w:b/>
+          <w:bCs/>
+          <w:color w:val="0070C0"/>
+        </w:rPr>
+        <w:br/>
+      </w:r>
+      <w:r>
+        <w:rPr>
+          <w:b/>
+          <w:bCs/>
+          <w:color w:val="0070C0"/>
+        </w:rPr>
+        <w:tab/>
+      </w:r>
+      <w:r>
+        <w:rPr>
+          <w:b/>
+          <w:bCs/>
+          <w:color w:val="0070C0"/>
+        </w:rPr>
+        <w:tab/>
+        <w:t xml:space="preserve">number of records (M), as </w:t>
+      </w:r>
+      <w:proofErr w:type="spellStart"/>
+      <w:r>
+        <w:rPr>
+          <w:b/>
+          <w:bCs/>
+          <w:color w:val="0070C0"/>
+        </w:rPr>
+        <w:t>Tinyint</w:t>
+      </w:r>
+      <w:proofErr w:type="spellEnd"/>
+      <w:r>
+        <w:rPr>
+          <w:b/>
+          <w:bCs/>
+          <w:color w:val="0070C0"/>
+        </w:rPr>
+        <w:t xml:space="preserve">, </w:t>
+      </w:r>
+      <w:r>
+        <w:rPr>
+          <w:b/>
+          <w:bCs/>
+          <w:color w:val="0070C0"/>
+        </w:rPr>
+        <w:t>Byte, Short, or Integer</w:t>
+      </w:r>
+      <w:r>
+        <w:rPr>
+          <w:b/>
+          <w:bCs/>
+          <w:color w:val="0070C0"/>
+        </w:rPr>
+        <w:br/>
+      </w:r>
+      <w:r>
+        <w:rPr>
+          <w:b/>
+          <w:bCs/>
+          <w:color w:val="0070C0"/>
+        </w:rPr>
+        <w:tab/>
+      </w:r>
+      <w:r>
+        <w:rPr>
+          <w:b/>
+          <w:bCs/>
+          <w:color w:val="0070C0"/>
+        </w:rPr>
+        <w:tab/>
+        <w:t>M repetitions of</w:t>
+      </w:r>
+      <w:r>
+        <w:rPr>
+          <w:b/>
+          <w:bCs/>
+          <w:color w:val="0070C0"/>
+        </w:rPr>
+        <w:t xml:space="preserve"> </w:t>
+      </w:r>
+      <w:r>
+        <w:rPr>
+          <w:b/>
+          <w:bCs/>
+          <w:color w:val="0070C0"/>
+        </w:rPr>
+        <w:t>record (see above)</w:t>
+      </w:r>
+    </w:p>
+    <w:p>
+      <w:pPr>
+        <w:pStyle w:val="BodyText"/>
+        <w:ind w:left="720"/>
+      </w:pPr>
+      <w:r>
+        <w:t>I</w:t>
+      </w:r>
+      <w:r>
+        <w:t xml:space="preserve">nserts one or more records into </w:t>
+      </w:r>
+      <w:r>
+        <w:t xml:space="preserve">each of a set of </w:t>
+      </w:r>
+      <w:r>
+        <w:t>specified table</w:t>
+      </w:r>
+      <w:r>
+        <w:t>s</w:t>
+      </w:r>
+      <w:r>
+        <w:t>.  All records will be inserted if</w:t>
+      </w:r>
+      <w:r>
+        <w:br/>
+      </w:r>
+      <w:r>
+        <w:t>successful; none will be inserted on failure.</w:t>
+      </w:r>
+    </w:p>
+    <w:p>
+      <w:pPr>
+        <w:pStyle w:val="BodyText"/>
+        <w:spacing w:after="0"/>
+        <w:ind w:left="360"/>
+        <w:rPr>
+          <w:b/>
+          <w:bCs/>
+          <w:color w:val="0070C0"/>
+        </w:rPr>
+      </w:pPr>
+      <w:r>
+        <w:rPr>
+          <w:b/>
+          <w:bCs/>
+          <w:color w:val="0070C0"/>
+        </w:rPr>
+        <w:t>POST</w:t>
+      </w:r>
+      <w:r>
+        <w:rPr>
+          <w:b/>
+          <w:bCs/>
+          <w:color w:val="0070C0"/>
+        </w:rPr>
+        <w:t xml:space="preserve"> </w:t>
+      </w:r>
+      <w:r>
+        <w:rPr>
+          <w:b/>
+          <w:bCs/>
+          <w:color w:val="0070C0"/>
+        </w:rPr>
+        <w:t>delete</w:t>
+      </w:r>
+      <w:r>
+        <w:rPr>
+          <w:b/>
+          <w:bCs/>
+          <w:color w:val="0070C0"/>
+        </w:rPr>
+        <w:br/>
+      </w:r>
+      <w:r>
+        <w:rPr>
+          <w:b/>
+          <w:bCs/>
+          <w:color w:val="0070C0"/>
+        </w:rPr>
+        <w:tab/>
+        <w:t>table-name as ASCII1, ASCII</w:t>
+      </w:r>
+      <w:proofErr w:type="gramStart"/>
+      <w:r>
+        <w:rPr>
+          <w:b/>
+          <w:bCs/>
+          <w:color w:val="0070C0"/>
+        </w:rPr>
+        <w:t>2,  String</w:t>
+      </w:r>
+      <w:proofErr w:type="gramEnd"/>
+      <w:r>
+        <w:rPr>
+          <w:b/>
+          <w:bCs/>
+          <w:color w:val="0070C0"/>
+        </w:rPr>
+        <w:t>1, or String2</w:t>
+      </w:r>
+    </w:p>
+    <w:p>
+      <w:pPr>
+        <w:pStyle w:val="BodyText"/>
+        <w:spacing w:after="0"/>
+        <w:ind w:left="360"/>
+        <w:rPr>
+          <w:b/>
+          <w:bCs/>
+          <w:color w:val="0070C0"/>
+        </w:rPr>
+      </w:pPr>
+      <w:r>
+        <w:rPr>
+          <w:b/>
+          <w:bCs/>
+          <w:color w:val="0070C0"/>
+        </w:rPr>
+        <w:tab/>
+      </w:r>
+      <w:r>
+        <w:rPr>
+          <w:b/>
+          <w:bCs/>
+          <w:color w:val="0070C0"/>
+        </w:rPr>
+        <w:t>selection</w:t>
+      </w:r>
+      <w:r>
+        <w:rPr>
+          <w:b/>
+          <w:bCs/>
+          <w:color w:val="0070C0"/>
+        </w:rPr>
+        <w:t xml:space="preserve"> criteria (see above</w:t>
+      </w:r>
+      <w:r>
+        <w:rPr>
+          <w:b/>
+          <w:bCs/>
+          <w:color w:val="0070C0"/>
+        </w:rPr>
+        <w:t xml:space="preserve"> – if absent, all records are deleted</w:t>
+      </w:r>
+      <w:r>
+        <w:rPr>
+          <w:b/>
+          <w:bCs/>
+          <w:color w:val="0070C0"/>
+        </w:rPr>
+        <w:t>)</w:t>
       </w:r>
     </w:p>
     <w:p>
@@ -3946,7 +6040,18 @@
         </w:rPr>
       </w:pPr>
       <w:r>
-        <w:t>This query retrieves the set of all defined tables and their fields and constraints.</w:t>
+        <w:t>D</w:t>
+      </w:r>
+      <w:r>
+        <w:t xml:space="preserve">eletes all records matching a set of </w:t>
+      </w:r>
+      <w:proofErr w:type="gramStart"/>
+      <w:r>
+        <w:t>match  criteria</w:t>
+      </w:r>
+      <w:proofErr w:type="gramEnd"/>
+      <w:r>
+        <w:t>.</w:t>
       </w:r>
     </w:p>
     <w:p>
@@ -3966,24 +6071,58 @@
           <w:bCs/>
           <w:color w:val="0070C0"/>
         </w:rPr>
-        <w:t>GET table</w:t>
-      </w:r>
-      <w:r>
-        <w:rPr>
-          <w:b/>
-          <w:bCs/>
-          <w:color w:val="0070C0"/>
-        </w:rPr>
-        <w:br/>
-      </w:r>
-      <w:r>
-        <w:rPr>
-          <w:b/>
-          <w:bCs/>
-          <w:color w:val="0070C0"/>
-        </w:rPr>
-        <w:tab/>
-        <w:t>16-byte authorization token</w:t>
+        <w:t>POST</w:t>
+      </w:r>
+      <w:r>
+        <w:rPr>
+          <w:b/>
+          <w:bCs/>
+          <w:color w:val="0070C0"/>
+        </w:rPr>
+        <w:t xml:space="preserve"> </w:t>
+      </w:r>
+      <w:r>
+        <w:rPr>
+          <w:b/>
+          <w:bCs/>
+          <w:color w:val="0070C0"/>
+        </w:rPr>
+        <w:t>update</w:t>
+      </w:r>
+      <w:r>
+        <w:rPr>
+          <w:b/>
+          <w:bCs/>
+          <w:color w:val="0070C0"/>
+        </w:rPr>
+        <w:br/>
+      </w:r>
+      <w:r>
+        <w:rPr>
+          <w:b/>
+          <w:bCs/>
+          <w:color w:val="0070C0"/>
+        </w:rPr>
+        <w:tab/>
+        <w:t>table-name as ASCII1, ASCII</w:t>
+      </w:r>
+      <w:proofErr w:type="gramStart"/>
+      <w:r>
+        <w:rPr>
+          <w:b/>
+          <w:bCs/>
+          <w:color w:val="0070C0"/>
+        </w:rPr>
+        <w:t>2,  String</w:t>
+      </w:r>
+      <w:proofErr w:type="gramEnd"/>
+      <w:r>
+        <w:rPr>
+          <w:b/>
+          <w:bCs/>
+          <w:color w:val="0070C0"/>
+        </w:rPr>
+        <w:t>1, or String2</w:t>
       </w:r>
     </w:p>
     <w:p>
@@ -4011,37 +6150,31 @@
           <w:bCs/>
           <w:color w:val="0070C0"/>
         </w:rPr>
-        <w:t>table-name as ASCII1, ASCII</w:t>
-      </w:r>
-      <w:proofErr w:type="gramStart"/>
-      <w:r>
-        <w:rPr>
-          <w:b/>
-          <w:bCs/>
-          <w:color w:val="0070C0"/>
-        </w:rPr>
-        <w:t>2,  String</w:t>
-      </w:r>
-      <w:proofErr w:type="gramEnd"/>
-      <w:r>
-        <w:rPr>
-          <w:b/>
-          <w:bCs/>
-          <w:color w:val="0070C0"/>
-        </w:rPr>
-        <w:t>1, or String2</w:t>
-      </w:r>
-    </w:p>
-    <w:p>
-      <w:pPr>
-        <w:pStyle w:val="BodyText"/>
-        <w:ind w:left="720"/>
-      </w:pPr>
-      <w:r>
-        <w:t xml:space="preserve">This query retrieves </w:t>
-      </w:r>
-      <w:r>
-        <w:t>the fields and constraints of a single table.</w:t>
+        <w:t xml:space="preserve">selection </w:t>
+      </w:r>
+      <w:r>
+        <w:rPr>
+          <w:b/>
+          <w:bCs/>
+          <w:color w:val="0070C0"/>
+        </w:rPr>
+        <w:t>criteria (see above</w:t>
+      </w:r>
+      <w:r>
+        <w:rPr>
+          <w:b/>
+          <w:bCs/>
+          <w:color w:val="0070C0"/>
+        </w:rPr>
+        <w:t xml:space="preserve"> – if absent, all records are updated</w:t>
+      </w:r>
+      <w:r>
+        <w:rPr>
+          <w:b/>
+          <w:bCs/>
+          <w:color w:val="0070C0"/>
+        </w:rPr>
+        <w:t>)</w:t>
       </w:r>
     </w:p>
     <w:p>
@@ -4061,216 +6194,150 @@
           <w:bCs/>
           <w:color w:val="0070C0"/>
         </w:rPr>
-        <w:t xml:space="preserve">GET </w:t>
-      </w:r>
-      <w:r>
-        <w:rPr>
-          <w:b/>
-          <w:bCs/>
-          <w:color w:val="0070C0"/>
-        </w:rPr>
-        <w:t>count</w:t>
-      </w:r>
-      <w:r>
-        <w:rPr>
-          <w:b/>
-          <w:bCs/>
-          <w:color w:val="0070C0"/>
-        </w:rPr>
-        <w:br/>
-      </w:r>
-      <w:r>
-        <w:rPr>
-          <w:b/>
-          <w:bCs/>
-          <w:color w:val="0070C0"/>
-        </w:rPr>
-        <w:tab/>
-        <w:t>16-byte authorization token</w:t>
-      </w:r>
+        <w:tab/>
+        <w:t>new values (see above)</w:t>
+      </w:r>
+    </w:p>
+    <w:p>
+      <w:pPr>
+        <w:pStyle w:val="BodyText"/>
+        <w:ind w:left="720"/>
+      </w:pPr>
+      <w:r>
+        <w:t>U</w:t>
+      </w:r>
+      <w:r>
+        <w:t xml:space="preserve">pdates all records matching a set of </w:t>
+      </w:r>
+      <w:proofErr w:type="gramStart"/>
+      <w:r>
+        <w:t>match  criteria</w:t>
+      </w:r>
+      <w:proofErr w:type="gramEnd"/>
+      <w:r>
+        <w:t xml:space="preserve"> to new values.</w:t>
+      </w:r>
+    </w:p>
+    <w:p>
+      <w:pPr>
+        <w:spacing w:after="0" w:line="240" w:lineRule="auto"/>
+        <w:rPr>
+          <w:b/>
+          <w:bCs/>
+        </w:rPr>
+      </w:pPr>
+      <w:r>
+        <w:rPr>
+          <w:b/>
+          <w:bCs/>
+        </w:rPr>
+        <w:lastRenderedPageBreak/>
+        <w:t>Authentication</w:t>
+      </w:r>
+    </w:p>
+    <w:p>
+      <w:pPr>
+        <w:spacing w:after="0" w:line="240" w:lineRule="auto"/>
+        <w:rPr>
+          <w:b/>
+          <w:bCs/>
+        </w:rPr>
+      </w:pPr>
+    </w:p>
+    <w:p>
+      <w:pPr>
+        <w:spacing w:after="0" w:line="240" w:lineRule="auto"/>
+      </w:pPr>
+      <w:r>
+        <w:t xml:space="preserve">Authentication </w:t>
+      </w:r>
+      <w:r>
+        <w:t>uses the SCRAM-SHA-256 protocol as defined in RFC 5802 and RFC 7677 over a TLS-secured connection.</w:t>
+      </w:r>
+    </w:p>
+    <w:p>
+      <w:pPr>
+        <w:spacing w:after="0" w:line="240" w:lineRule="auto"/>
+      </w:pPr>
+    </w:p>
+    <w:p>
+      <w:pPr>
+        <w:spacing w:after="0" w:line="240" w:lineRule="auto"/>
+      </w:pPr>
+      <w:r>
+        <w:t xml:space="preserve">The client begins by sending a </w:t>
+      </w:r>
+      <w:proofErr w:type="spellStart"/>
+      <w:r>
+        <w:rPr>
+          <w:b/>
+          <w:bCs/>
+          <w:color w:val="0070C0"/>
+        </w:rPr>
+        <w:t>client_first</w:t>
+      </w:r>
+      <w:proofErr w:type="spellEnd"/>
+      <w:r>
+        <w:rPr>
+          <w:b/>
+          <w:bCs/>
+          <w:color w:val="0070C0"/>
+        </w:rPr>
+        <w:t xml:space="preserve"> </w:t>
+      </w:r>
+      <w:r>
+        <w:t xml:space="preserve">message, to which the server responds with a </w:t>
+      </w:r>
+      <w:proofErr w:type="spellStart"/>
+      <w:r>
+        <w:rPr>
+          <w:b/>
+          <w:bCs/>
+          <w:color w:val="0070C0"/>
+        </w:rPr>
+        <w:t>server_first</w:t>
+      </w:r>
+      <w:proofErr w:type="spellEnd"/>
+      <w:r>
+        <w:t xml:space="preserve"> message. The client then sends a </w:t>
+      </w:r>
+      <w:proofErr w:type="spellStart"/>
+      <w:r>
+        <w:rPr>
+          <w:b/>
+          <w:bCs/>
+          <w:color w:val="0070C0"/>
+        </w:rPr>
+        <w:t>client_final</w:t>
+      </w:r>
+      <w:proofErr w:type="spellEnd"/>
+      <w:r>
+        <w:t xml:space="preserve"> message, to which the server responds with a </w:t>
+      </w:r>
+      <w:proofErr w:type="spellStart"/>
+      <w:r>
+        <w:rPr>
+          <w:b/>
+          <w:bCs/>
+          <w:color w:val="0070C0"/>
+        </w:rPr>
+        <w:t>server_final</w:t>
+      </w:r>
+      <w:proofErr w:type="spellEnd"/>
+      <w:r>
+        <w:t xml:space="preserve"> message.</w:t>
+      </w:r>
+    </w:p>
+    <w:p>
+      <w:pPr>
+        <w:spacing w:after="0" w:line="240" w:lineRule="auto"/>
+      </w:pPr>
     </w:p>
     <w:p>
       <w:pPr>
         <w:pStyle w:val="BodyText"/>
         <w:spacing w:after="0"/>
         <w:ind w:left="360"/>
-        <w:rPr>
-          <w:b/>
-          <w:bCs/>
-          <w:color w:val="0070C0"/>
-        </w:rPr>
-      </w:pPr>
-      <w:r>
-        <w:rPr>
-          <w:b/>
-          <w:bCs/>
-          <w:color w:val="0070C0"/>
-        </w:rPr>
-        <w:tab/>
-        <w:t>table-name as ASCII1, ASCII</w:t>
-      </w:r>
-      <w:proofErr w:type="gramStart"/>
-      <w:r>
-        <w:rPr>
-          <w:b/>
-          <w:bCs/>
-          <w:color w:val="0070C0"/>
-        </w:rPr>
-        <w:t>2,  String</w:t>
-      </w:r>
-      <w:proofErr w:type="gramEnd"/>
-      <w:r>
-        <w:rPr>
-          <w:b/>
-          <w:bCs/>
-          <w:color w:val="0070C0"/>
-        </w:rPr>
-        <w:t>1, or String2</w:t>
-      </w:r>
-    </w:p>
-    <w:p>
-      <w:pPr>
-        <w:pStyle w:val="BodyText"/>
-        <w:ind w:left="720"/>
-      </w:pPr>
-      <w:r>
-        <w:t>This query retrieves the number of rows in the requested table.</w:t>
-      </w:r>
-    </w:p>
-    <w:p>
-      <w:pPr>
-        <w:pStyle w:val="BodyText"/>
-        <w:spacing w:after="0"/>
-        <w:ind w:left="360"/>
-        <w:rPr>
-          <w:b/>
-          <w:bCs/>
-          <w:color w:val="0070C0"/>
-        </w:rPr>
-      </w:pPr>
-      <w:r>
-        <w:rPr>
-          <w:b/>
-          <w:bCs/>
-          <w:color w:val="0070C0"/>
-        </w:rPr>
-        <w:t xml:space="preserve">GET </w:t>
-      </w:r>
-      <w:r>
-        <w:rPr>
-          <w:b/>
-          <w:bCs/>
-          <w:color w:val="0070C0"/>
-        </w:rPr>
-        <w:t>query</w:t>
-      </w:r>
-      <w:r>
-        <w:rPr>
-          <w:b/>
-          <w:bCs/>
-          <w:color w:val="0070C0"/>
-        </w:rPr>
-        <w:br/>
-      </w:r>
-      <w:r>
-        <w:rPr>
-          <w:b/>
-          <w:bCs/>
-          <w:color w:val="0070C0"/>
-        </w:rPr>
-        <w:tab/>
-        <w:t>16-byte authorization token</w:t>
-      </w:r>
-    </w:p>
-    <w:p>
-      <w:pPr>
-        <w:pStyle w:val="BodyText"/>
-        <w:spacing w:after="0"/>
-        <w:ind w:left="360"/>
-        <w:rPr>
-          <w:b/>
-          <w:bCs/>
-          <w:color w:val="0070C0"/>
-        </w:rPr>
-      </w:pPr>
-      <w:r>
-        <w:rPr>
-          <w:b/>
-          <w:bCs/>
-          <w:color w:val="0070C0"/>
-        </w:rPr>
-        <w:tab/>
-        <w:t>table-name as ASCII1, ASCII</w:t>
-      </w:r>
-      <w:proofErr w:type="gramStart"/>
-      <w:r>
-        <w:rPr>
-          <w:b/>
-          <w:bCs/>
-          <w:color w:val="0070C0"/>
-        </w:rPr>
-        <w:t>2,  String</w:t>
-      </w:r>
-      <w:proofErr w:type="gramEnd"/>
-      <w:r>
-        <w:rPr>
-          <w:b/>
-          <w:bCs/>
-          <w:color w:val="0070C0"/>
-        </w:rPr>
-        <w:t>1, or String2</w:t>
-      </w:r>
-    </w:p>
-    <w:p>
-      <w:pPr>
-        <w:pStyle w:val="BodyText"/>
-        <w:spacing w:after="0"/>
-        <w:ind w:left="360"/>
-        <w:rPr>
-          <w:b/>
-          <w:bCs/>
-          <w:color w:val="0070C0"/>
-        </w:rPr>
-      </w:pPr>
-      <w:r>
-        <w:rPr>
-          <w:b/>
-          <w:bCs/>
-          <w:color w:val="0070C0"/>
-        </w:rPr>
-        <w:tab/>
-      </w:r>
-      <w:r>
-        <w:rPr>
-          <w:b/>
-          <w:bCs/>
-          <w:color w:val="0070C0"/>
-        </w:rPr>
-        <w:t>query criteria (see above)</w:t>
-      </w:r>
-    </w:p>
-    <w:p>
-      <w:pPr>
-        <w:pStyle w:val="BodyText"/>
-        <w:ind w:left="720"/>
-      </w:pPr>
-      <w:r>
-        <w:t xml:space="preserve">This query retrieves </w:t>
-      </w:r>
-      <w:r>
-        <w:t>all rows in a specified table that match a set of match criteria.</w:t>
-      </w:r>
-    </w:p>
-    <w:p>
-      <w:pPr>
-        <w:pStyle w:val="BodyText"/>
-        <w:spacing w:after="0"/>
-        <w:ind w:left="360"/>
-        <w:rPr>
-          <w:b/>
-          <w:bCs/>
-          <w:color w:val="0070C0"/>
-        </w:rPr>
       </w:pPr>
       <w:r>
         <w:rPr>
@@ -4294,774 +6361,30 @@
           <w:bCs/>
           <w:color w:val="0070C0"/>
         </w:rPr>
-        <w:t>insert</w:t>
-      </w:r>
-      <w:r>
-        <w:rPr>
-          <w:b/>
-          <w:bCs/>
-          <w:color w:val="0070C0"/>
-        </w:rPr>
-        <w:br/>
-      </w:r>
-      <w:r>
-        <w:rPr>
-          <w:b/>
-          <w:bCs/>
-          <w:color w:val="0070C0"/>
-        </w:rPr>
-        <w:tab/>
-        <w:t>16-byte authorization token</w:t>
-      </w:r>
-    </w:p>
-    <w:p>
-      <w:pPr>
-        <w:pStyle w:val="BodyText"/>
-        <w:spacing w:after="0"/>
-        <w:ind w:left="360"/>
-        <w:rPr>
-          <w:b/>
-          <w:bCs/>
-          <w:color w:val="0070C0"/>
-        </w:rPr>
-      </w:pPr>
-      <w:r>
-        <w:rPr>
-          <w:b/>
-          <w:bCs/>
-          <w:color w:val="0070C0"/>
-        </w:rPr>
-        <w:tab/>
-        <w:t>table-name as ASCII1, ASCII</w:t>
-      </w:r>
-      <w:proofErr w:type="gramStart"/>
-      <w:r>
-        <w:rPr>
-          <w:b/>
-          <w:bCs/>
-          <w:color w:val="0070C0"/>
-        </w:rPr>
-        <w:t>2,  String</w:t>
-      </w:r>
-      <w:proofErr w:type="gramEnd"/>
-      <w:r>
-        <w:rPr>
-          <w:b/>
-          <w:bCs/>
-          <w:color w:val="0070C0"/>
-        </w:rPr>
-        <w:t>1, or String2</w:t>
-      </w:r>
-      <w:r>
-        <w:rPr>
-          <w:b/>
-          <w:bCs/>
-          <w:color w:val="0070C0"/>
-        </w:rPr>
-        <w:br/>
-      </w:r>
-      <w:r>
-        <w:rPr>
-          <w:b/>
-          <w:bCs/>
-          <w:color w:val="0070C0"/>
-        </w:rPr>
-        <w:tab/>
-        <w:t xml:space="preserve">number of </w:t>
-      </w:r>
-      <w:r>
-        <w:rPr>
-          <w:b/>
-          <w:bCs/>
-          <w:color w:val="0070C0"/>
-        </w:rPr>
-        <w:t xml:space="preserve">records </w:t>
-      </w:r>
-      <w:r>
-        <w:rPr>
-          <w:b/>
-          <w:bCs/>
-          <w:color w:val="0070C0"/>
-        </w:rPr>
-        <w:t>(N), as Byte, Short, or Integer</w:t>
-      </w:r>
-      <w:r>
-        <w:rPr>
-          <w:b/>
-          <w:bCs/>
-          <w:color w:val="0070C0"/>
-        </w:rPr>
-        <w:br/>
-      </w:r>
-      <w:r>
-        <w:rPr>
-          <w:b/>
-          <w:bCs/>
-          <w:color w:val="0070C0"/>
-        </w:rPr>
-        <w:tab/>
-        <w:t>N repetitions of:</w:t>
-      </w:r>
-    </w:p>
-    <w:p>
-      <w:pPr>
-        <w:pStyle w:val="BodyText"/>
-        <w:spacing w:after="0"/>
-        <w:ind w:left="360"/>
-        <w:rPr>
-          <w:b/>
-          <w:bCs/>
-          <w:color w:val="0070C0"/>
-        </w:rPr>
-      </w:pPr>
-      <w:r>
-        <w:rPr>
-          <w:b/>
-          <w:bCs/>
-          <w:color w:val="0070C0"/>
-        </w:rPr>
-        <w:tab/>
-      </w:r>
-      <w:r>
-        <w:rPr>
-          <w:b/>
-          <w:bCs/>
-          <w:color w:val="0070C0"/>
-        </w:rPr>
-        <w:tab/>
-        <w:t xml:space="preserve">record </w:t>
-      </w:r>
-      <w:r>
-        <w:rPr>
-          <w:b/>
-          <w:bCs/>
-          <w:color w:val="0070C0"/>
-        </w:rPr>
-        <w:t>(see above)</w:t>
-      </w:r>
-    </w:p>
-    <w:p>
-      <w:pPr>
-        <w:pStyle w:val="BodyText"/>
-        <w:ind w:left="720"/>
-      </w:pPr>
-      <w:r>
-        <w:t>This request inserts one or more records into a specified table.</w:t>
-      </w:r>
-      <w:r>
-        <w:t xml:space="preserve">  All records will be inserted if successful; none will be inserted on failure.</w:t>
-      </w:r>
-    </w:p>
-    <w:p>
-      <w:pPr>
-        <w:pStyle w:val="BodyText"/>
-        <w:spacing w:after="0"/>
-        <w:ind w:left="360"/>
-        <w:rPr>
-          <w:b/>
-          <w:bCs/>
-          <w:color w:val="0070C0"/>
-        </w:rPr>
-      </w:pPr>
-      <w:r>
-        <w:rPr>
-          <w:b/>
-          <w:bCs/>
-          <w:color w:val="0070C0"/>
-        </w:rPr>
-        <w:t>POST</w:t>
-      </w:r>
-      <w:r>
-        <w:rPr>
-          <w:b/>
-          <w:bCs/>
-          <w:color w:val="0070C0"/>
-        </w:rPr>
-        <w:t xml:space="preserve"> </w:t>
-      </w:r>
-      <w:proofErr w:type="spellStart"/>
-      <w:r>
-        <w:rPr>
-          <w:b/>
-          <w:bCs/>
-          <w:color w:val="0070C0"/>
-        </w:rPr>
-        <w:t>insert</w:t>
-      </w:r>
-      <w:r>
-        <w:rPr>
-          <w:b/>
-          <w:bCs/>
-          <w:color w:val="0070C0"/>
-        </w:rPr>
-        <w:t>_multi</w:t>
-      </w:r>
-      <w:proofErr w:type="spellEnd"/>
-      <w:r>
-        <w:rPr>
-          <w:b/>
-          <w:bCs/>
-          <w:color w:val="0070C0"/>
-        </w:rPr>
-        <w:br/>
-      </w:r>
-      <w:r>
-        <w:rPr>
-          <w:b/>
-          <w:bCs/>
-          <w:color w:val="0070C0"/>
-        </w:rPr>
-        <w:tab/>
-        <w:t>16-byte authorization token</w:t>
-      </w:r>
-    </w:p>
-    <w:p>
-      <w:pPr>
-        <w:pStyle w:val="BodyText"/>
-        <w:spacing w:after="0"/>
-        <w:ind w:left="360"/>
-        <w:rPr>
-          <w:b/>
-          <w:bCs/>
-          <w:color w:val="0070C0"/>
-        </w:rPr>
-      </w:pPr>
-      <w:r>
-        <w:rPr>
-          <w:b/>
-          <w:bCs/>
-          <w:color w:val="0070C0"/>
-        </w:rPr>
-        <w:tab/>
-        <w:t>number of tables (N), as Byte, Short, or Integer</w:t>
-      </w:r>
-    </w:p>
-    <w:p>
-      <w:pPr>
-        <w:pStyle w:val="BodyText"/>
-        <w:spacing w:after="0"/>
-        <w:ind w:left="360"/>
-        <w:rPr>
-          <w:b/>
-          <w:bCs/>
-          <w:color w:val="0070C0"/>
-        </w:rPr>
-      </w:pPr>
-      <w:r>
-        <w:rPr>
-          <w:b/>
-          <w:bCs/>
-          <w:color w:val="0070C0"/>
-        </w:rPr>
-        <w:tab/>
-      </w:r>
-      <w:r>
-        <w:rPr>
-          <w:b/>
-          <w:bCs/>
-          <w:color w:val="0070C0"/>
-        </w:rPr>
-        <w:t>N repetitions of:</w:t>
-      </w:r>
-    </w:p>
-    <w:p>
-      <w:pPr>
-        <w:pStyle w:val="BodyText"/>
-        <w:spacing w:after="0"/>
-        <w:ind w:left="360"/>
-        <w:rPr>
-          <w:b/>
-          <w:bCs/>
-          <w:color w:val="0070C0"/>
-        </w:rPr>
-      </w:pPr>
-      <w:r>
-        <w:rPr>
-          <w:b/>
-          <w:bCs/>
-          <w:color w:val="0070C0"/>
-        </w:rPr>
-        <w:tab/>
-      </w:r>
-      <w:r>
-        <w:rPr>
-          <w:b/>
-          <w:bCs/>
-          <w:color w:val="0070C0"/>
-        </w:rPr>
-        <w:tab/>
-        <w:t>table-name as ASCII1, ASCII</w:t>
-      </w:r>
-      <w:proofErr w:type="gramStart"/>
-      <w:r>
-        <w:rPr>
-          <w:b/>
-          <w:bCs/>
-          <w:color w:val="0070C0"/>
-        </w:rPr>
-        <w:t>2,  String</w:t>
-      </w:r>
-      <w:proofErr w:type="gramEnd"/>
-      <w:r>
-        <w:rPr>
-          <w:b/>
-          <w:bCs/>
-          <w:color w:val="0070C0"/>
-        </w:rPr>
-        <w:t>1, or String2</w:t>
-      </w:r>
-      <w:r>
-        <w:rPr>
-          <w:b/>
-          <w:bCs/>
-          <w:color w:val="0070C0"/>
-        </w:rPr>
-        <w:br/>
-      </w:r>
-      <w:r>
-        <w:rPr>
-          <w:b/>
-          <w:bCs/>
-          <w:color w:val="0070C0"/>
-        </w:rPr>
-        <w:tab/>
-      </w:r>
-      <w:r>
-        <w:rPr>
-          <w:b/>
-          <w:bCs/>
-          <w:color w:val="0070C0"/>
-        </w:rPr>
-        <w:tab/>
-        <w:t>number of records (</w:t>
-      </w:r>
-      <w:r>
-        <w:rPr>
-          <w:b/>
-          <w:bCs/>
-          <w:color w:val="0070C0"/>
-        </w:rPr>
-        <w:t>M</w:t>
-      </w:r>
-      <w:r>
-        <w:rPr>
-          <w:b/>
-          <w:bCs/>
-          <w:color w:val="0070C0"/>
-        </w:rPr>
-        <w:t>), as Byte, Short, or Integer</w:t>
-      </w:r>
-      <w:r>
-        <w:rPr>
-          <w:b/>
-          <w:bCs/>
-          <w:color w:val="0070C0"/>
-        </w:rPr>
-        <w:br/>
-      </w:r>
-      <w:r>
-        <w:rPr>
-          <w:b/>
-          <w:bCs/>
-          <w:color w:val="0070C0"/>
-        </w:rPr>
-        <w:tab/>
-      </w:r>
-      <w:r>
-        <w:rPr>
-          <w:b/>
-          <w:bCs/>
-          <w:color w:val="0070C0"/>
-        </w:rPr>
-        <w:tab/>
-      </w:r>
-      <w:r>
-        <w:rPr>
-          <w:b/>
-          <w:bCs/>
-          <w:color w:val="0070C0"/>
-        </w:rPr>
-        <w:t>M</w:t>
-      </w:r>
-      <w:r>
-        <w:rPr>
-          <w:b/>
-          <w:bCs/>
-          <w:color w:val="0070C0"/>
-        </w:rPr>
-        <w:t xml:space="preserve"> repetitions of:</w:t>
-      </w:r>
-    </w:p>
-    <w:p>
-      <w:pPr>
-        <w:pStyle w:val="BodyText"/>
-        <w:spacing w:after="0"/>
-        <w:ind w:left="360"/>
-        <w:rPr>
-          <w:b/>
-          <w:bCs/>
-          <w:color w:val="0070C0"/>
-        </w:rPr>
-      </w:pPr>
-      <w:r>
-        <w:rPr>
-          <w:b/>
-          <w:bCs/>
-          <w:color w:val="0070C0"/>
-        </w:rPr>
-        <w:tab/>
-      </w:r>
-      <w:r>
-        <w:rPr>
-          <w:b/>
-          <w:bCs/>
-          <w:color w:val="0070C0"/>
-        </w:rPr>
-        <w:tab/>
-      </w:r>
-      <w:r>
-        <w:rPr>
-          <w:b/>
-          <w:bCs/>
-          <w:color w:val="0070C0"/>
-        </w:rPr>
-        <w:tab/>
-        <w:t>record (see above)</w:t>
-      </w:r>
-    </w:p>
-    <w:p>
-      <w:pPr>
-        <w:pStyle w:val="BodyText"/>
-        <w:ind w:left="720"/>
-      </w:pPr>
-      <w:r>
-        <w:t xml:space="preserve">This request inserts one or more records into </w:t>
-      </w:r>
-      <w:r>
-        <w:t xml:space="preserve">each of a set of </w:t>
-      </w:r>
-      <w:r>
-        <w:t>specified table</w:t>
-      </w:r>
-      <w:r>
-        <w:t>s</w:t>
-      </w:r>
-      <w:r>
-        <w:t>.  All records will be inserted if</w:t>
-      </w:r>
-      <w:r>
-        <w:br/>
-      </w:r>
-      <w:r>
-        <w:t>successful; none will be inserted on failure.</w:t>
-      </w:r>
-    </w:p>
-    <w:p>
-      <w:pPr>
-        <w:pStyle w:val="BodyText"/>
-        <w:spacing w:after="0"/>
-        <w:ind w:left="360"/>
-        <w:rPr>
-          <w:b/>
-          <w:bCs/>
-          <w:color w:val="0070C0"/>
-        </w:rPr>
-      </w:pPr>
-      <w:r>
-        <w:rPr>
-          <w:b/>
-          <w:bCs/>
-          <w:color w:val="0070C0"/>
-        </w:rPr>
-        <w:t>POST</w:t>
-      </w:r>
-      <w:r>
-        <w:rPr>
-          <w:b/>
-          <w:bCs/>
-          <w:color w:val="0070C0"/>
-        </w:rPr>
-        <w:t xml:space="preserve"> </w:t>
-      </w:r>
-      <w:r>
-        <w:rPr>
-          <w:b/>
-          <w:bCs/>
-          <w:color w:val="0070C0"/>
-        </w:rPr>
-        <w:t>delete</w:t>
-      </w:r>
-      <w:r>
-        <w:rPr>
-          <w:b/>
-          <w:bCs/>
-          <w:color w:val="0070C0"/>
-        </w:rPr>
-        <w:br/>
-      </w:r>
-      <w:r>
-        <w:rPr>
-          <w:b/>
-          <w:bCs/>
-          <w:color w:val="0070C0"/>
-        </w:rPr>
-        <w:tab/>
-        <w:t>16-byte authorization token</w:t>
-      </w:r>
-    </w:p>
-    <w:p>
-      <w:pPr>
-        <w:pStyle w:val="BodyText"/>
-        <w:spacing w:after="0"/>
-        <w:ind w:left="360"/>
-        <w:rPr>
-          <w:b/>
-          <w:bCs/>
-          <w:color w:val="0070C0"/>
-        </w:rPr>
-      </w:pPr>
-      <w:r>
-        <w:rPr>
-          <w:b/>
-          <w:bCs/>
-          <w:color w:val="0070C0"/>
-        </w:rPr>
-        <w:tab/>
-        <w:t>table-name as ASCII1, ASCII</w:t>
-      </w:r>
-      <w:proofErr w:type="gramStart"/>
-      <w:r>
-        <w:rPr>
-          <w:b/>
-          <w:bCs/>
-          <w:color w:val="0070C0"/>
-        </w:rPr>
-        <w:t>2,  String</w:t>
-      </w:r>
-      <w:proofErr w:type="gramEnd"/>
-      <w:r>
-        <w:rPr>
-          <w:b/>
-          <w:bCs/>
-          <w:color w:val="0070C0"/>
-        </w:rPr>
-        <w:t>1, or String2</w:t>
-      </w:r>
-    </w:p>
-    <w:p>
-      <w:pPr>
-        <w:pStyle w:val="BodyText"/>
-        <w:spacing w:after="0"/>
-        <w:ind w:left="360"/>
-        <w:rPr>
-          <w:b/>
-          <w:bCs/>
-          <w:color w:val="0070C0"/>
-        </w:rPr>
-      </w:pPr>
-      <w:r>
-        <w:rPr>
-          <w:b/>
-          <w:bCs/>
-          <w:color w:val="0070C0"/>
-        </w:rPr>
-        <w:tab/>
-        <w:t>query criteria (see above)</w:t>
-      </w:r>
-    </w:p>
-    <w:p>
-      <w:pPr>
-        <w:pStyle w:val="BodyText"/>
-        <w:ind w:left="720"/>
-        <w:rPr>
-          <w:sz w:val="26"/>
-          <w:szCs w:val="26"/>
-        </w:rPr>
-      </w:pPr>
-      <w:r>
-        <w:t xml:space="preserve">This request </w:t>
-      </w:r>
-      <w:r>
-        <w:t xml:space="preserve">deletes all records matching a set of </w:t>
-      </w:r>
-      <w:proofErr w:type="gramStart"/>
-      <w:r>
-        <w:t xml:space="preserve">match </w:t>
-      </w:r>
-      <w:r>
-        <w:t xml:space="preserve"> criteria</w:t>
-      </w:r>
-      <w:proofErr w:type="gramEnd"/>
-      <w:r>
-        <w:t>.</w:t>
-      </w:r>
-    </w:p>
-    <w:p>
-      <w:pPr>
-        <w:pStyle w:val="BodyText"/>
-        <w:spacing w:after="0"/>
-        <w:ind w:left="360"/>
-        <w:rPr>
-          <w:b/>
-          <w:bCs/>
-          <w:color w:val="0070C0"/>
-        </w:rPr>
-      </w:pPr>
-      <w:r>
-        <w:rPr>
-          <w:b/>
-          <w:bCs/>
-          <w:color w:val="0070C0"/>
-        </w:rPr>
-        <w:t>POST</w:t>
-      </w:r>
-      <w:r>
-        <w:rPr>
-          <w:b/>
-          <w:bCs/>
-          <w:color w:val="0070C0"/>
-        </w:rPr>
-        <w:t xml:space="preserve"> </w:t>
-      </w:r>
-      <w:r>
-        <w:rPr>
-          <w:b/>
-          <w:bCs/>
-          <w:color w:val="0070C0"/>
-        </w:rPr>
-        <w:t>update</w:t>
-      </w:r>
-      <w:r>
-        <w:rPr>
-          <w:b/>
-          <w:bCs/>
-          <w:color w:val="0070C0"/>
-        </w:rPr>
-        <w:br/>
-      </w:r>
-      <w:r>
-        <w:rPr>
-          <w:b/>
-          <w:bCs/>
-          <w:color w:val="0070C0"/>
-        </w:rPr>
-        <w:tab/>
-        <w:t>16-byte authorization token</w:t>
-      </w:r>
-    </w:p>
-    <w:p>
-      <w:pPr>
-        <w:pStyle w:val="BodyText"/>
-        <w:spacing w:after="0"/>
-        <w:ind w:left="360"/>
-        <w:rPr>
-          <w:b/>
-          <w:bCs/>
-          <w:color w:val="0070C0"/>
-        </w:rPr>
-      </w:pPr>
-      <w:r>
-        <w:rPr>
-          <w:b/>
-          <w:bCs/>
-          <w:color w:val="0070C0"/>
-        </w:rPr>
-        <w:lastRenderedPageBreak/>
-        <w:tab/>
-        <w:t>table-name as ASCII1, ASCII</w:t>
-      </w:r>
-      <w:proofErr w:type="gramStart"/>
-      <w:r>
-        <w:rPr>
-          <w:b/>
-          <w:bCs/>
-          <w:color w:val="0070C0"/>
-        </w:rPr>
-        <w:t>2,  String</w:t>
-      </w:r>
-      <w:proofErr w:type="gramEnd"/>
-      <w:r>
-        <w:rPr>
-          <w:b/>
-          <w:bCs/>
-          <w:color w:val="0070C0"/>
-        </w:rPr>
-        <w:t>1, or String2</w:t>
-      </w:r>
-    </w:p>
-    <w:p>
-      <w:pPr>
-        <w:pStyle w:val="BodyText"/>
-        <w:spacing w:after="0"/>
-        <w:ind w:left="360"/>
-        <w:rPr>
-          <w:b/>
-          <w:bCs/>
-          <w:color w:val="0070C0"/>
-        </w:rPr>
-      </w:pPr>
-      <w:r>
-        <w:rPr>
-          <w:b/>
-          <w:bCs/>
-          <w:color w:val="0070C0"/>
-        </w:rPr>
-        <w:tab/>
-        <w:t>query criteria (see above)</w:t>
-      </w:r>
-    </w:p>
-    <w:p>
-      <w:pPr>
-        <w:pStyle w:val="BodyText"/>
-        <w:spacing w:after="0"/>
-        <w:ind w:left="360"/>
-        <w:rPr>
-          <w:b/>
-          <w:bCs/>
-          <w:color w:val="0070C0"/>
-        </w:rPr>
-      </w:pPr>
-      <w:r>
-        <w:rPr>
-          <w:b/>
-          <w:bCs/>
-          <w:color w:val="0070C0"/>
-        </w:rPr>
-        <w:tab/>
-        <w:t>new values (see above)</w:t>
-      </w:r>
-    </w:p>
-    <w:p>
-      <w:pPr>
-        <w:pStyle w:val="BodyText"/>
-        <w:ind w:left="720"/>
-      </w:pPr>
-      <w:r>
-        <w:t xml:space="preserve">This request </w:t>
-      </w:r>
-      <w:r>
-        <w:t xml:space="preserve">updates </w:t>
-      </w:r>
-      <w:r>
-        <w:t xml:space="preserve">all records matching a set of </w:t>
-      </w:r>
-      <w:proofErr w:type="gramStart"/>
-      <w:r>
-        <w:t>match  criteria</w:t>
-      </w:r>
-      <w:proofErr w:type="gramEnd"/>
-      <w:r>
-        <w:t xml:space="preserve"> to new values.</w:t>
-      </w:r>
-    </w:p>
-    <w:p>
-      <w:pPr>
-        <w:pStyle w:val="BodyText"/>
-        <w:ind w:left="720"/>
-        <w:rPr>
-          <w:sz w:val="26"/>
-          <w:szCs w:val="26"/>
-        </w:rPr>
+        <w:t>authorization</w:t>
+      </w:r>
+      <w:r>
+        <w:rPr>
+          <w:b/>
+          <w:bCs/>
+          <w:color w:val="0070C0"/>
+        </w:rPr>
+        <w:br/>
+      </w:r>
+    </w:p>
+    <w:p>
+      <w:pPr>
+        <w:spacing w:after="0" w:line="240" w:lineRule="auto"/>
+      </w:pPr>
+    </w:p>
+    <w:p>
+      <w:pPr>
+        <w:spacing w:after="0" w:line="240" w:lineRule="auto"/>
+      </w:pPr>
+    </w:p>
+    <w:p>
+      <w:pPr>
+        <w:spacing w:after="0" w:line="240" w:lineRule="auto"/>
       </w:pPr>
     </w:p>
     <w:sectPr>
@@ -5076,7 +6399,7 @@
 </file>
 
 <file path=word/endnotes.xml><?xml version="1.0" encoding="utf-8"?>
-<w:endnotes xmlns:wpc="http://schemas.microsoft.com/office/word/2010/wordprocessingCanvas" xmlns:cx="http://schemas.microsoft.com/office/drawing/2014/chartex" xmlns:cx1="http://schemas.microsoft.com/office/drawing/2015/9/8/chartex" xmlns:cx2="http://schemas.microsoft.com/office/drawing/2015/10/21/chartex" xmlns:cx3="http://schemas.microsoft.com/office/drawing/2016/5/9/chartex" xmlns:cx4="http://schemas.microsoft.com/office/drawing/2016/5/10/chartex" xmlns:cx5="http://schemas.microsoft.com/office/drawing/2016/5/11/chartex" xmlns:cx6="http://schemas.microsoft.com/office/drawing/2016/5/12/chartex" xmlns:cx7="http://schemas.microsoft.com/office/drawing/2016/5/13/chartex" xmlns:cx8="http://schemas.microsoft.com/office/drawing/2016/5/14/chartex" xmlns:mc="http://schemas.openxmlformats.org/markup-compatibility/2006" xmlns:aink="http://schemas.microsoft.com/office/drawing/2016/ink" xmlns:am3d="http://schemas.microsoft.com/office/drawing/2017/model3d" xmlns:o="urn:schemas-microsoft-com:office:office" xmlns:r="http://schemas.openxmlformats.org/officeDocument/2006/relationships" xmlns:m="http://schemas.openxmlformats.org/officeDocument/2006/math" xmlns:v="urn:schemas-microsoft-com:vml" xmlns:wp14="http://schemas.microsoft.com/office/word/2010/wordprocessingDrawing" xmlns:wp="http://schemas.openxmlformats.org/drawingml/2006/wordprocessingDrawing" xmlns:w10="urn:schemas-microsoft-com:office:word" xmlns:w="http://schemas.openxmlformats.org/wordprocessingml/2006/main" xmlns:w14="http://schemas.microsoft.com/office/word/2010/wordml" xmlns:w15="http://schemas.microsoft.com/office/word/2012/wordml" xmlns:w16cex="http://schemas.microsoft.com/office/word/2018/wordml/cex" xmlns:w16cid="http://schemas.microsoft.com/office/word/2016/wordml/cid" xmlns:w16="http://schemas.microsoft.com/office/word/2018/wordml" xmlns:w16sdtdh="http://schemas.microsoft.com/office/word/2020/wordml/sdtdatahash" xmlns:w16se="http://schemas.microsoft.com/office/word/2015/wordml/symex" xmlns:wpg="http://schemas.microsoft.com/office/word/2010/wordprocessingGroup" xmlns:wpi="http://schemas.microsoft.com/office/word/2010/wordprocessingInk" xmlns:wne="http://schemas.microsoft.com/office/word/2006/wordml" xmlns:wps="http://schemas.microsoft.com/office/word/2010/wordprocessingShape" mc:Ignorable="w14 w15 w16se w16cid w16 w16cex w16sdtdh wp14">
+<w:endnotes xmlns:wpc="http://schemas.microsoft.com/office/word/2010/wordprocessingCanvas" xmlns:cx="http://schemas.microsoft.com/office/drawing/2014/chartex" xmlns:cx1="http://schemas.microsoft.com/office/drawing/2015/9/8/chartex" xmlns:cx2="http://schemas.microsoft.com/office/drawing/2015/10/21/chartex" xmlns:cx3="http://schemas.microsoft.com/office/drawing/2016/5/9/chartex" xmlns:cx4="http://schemas.microsoft.com/office/drawing/2016/5/10/chartex" xmlns:cx5="http://schemas.microsoft.com/office/drawing/2016/5/11/chartex" xmlns:cx6="http://schemas.microsoft.com/office/drawing/2016/5/12/chartex" xmlns:cx7="http://schemas.microsoft.com/office/drawing/2016/5/13/chartex" xmlns:cx8="http://schemas.microsoft.com/office/drawing/2016/5/14/chartex" xmlns:mc="http://schemas.openxmlformats.org/markup-compatibility/2006" xmlns:aink="http://schemas.microsoft.com/office/drawing/2016/ink" xmlns:am3d="http://schemas.microsoft.com/office/drawing/2017/model3d" xmlns:o="urn:schemas-microsoft-com:office:office" xmlns:oel="http://schemas.microsoft.com/office/2019/extlst" xmlns:r="http://schemas.openxmlformats.org/officeDocument/2006/relationships" xmlns:m="http://schemas.openxmlformats.org/officeDocument/2006/math" xmlns:v="urn:schemas-microsoft-com:vml" xmlns:wp14="http://schemas.microsoft.com/office/word/2010/wordprocessingDrawing" xmlns:wp="http://schemas.openxmlformats.org/drawingml/2006/wordprocessingDrawing" xmlns:w10="urn:schemas-microsoft-com:office:word" xmlns:w="http://schemas.openxmlformats.org/wordprocessingml/2006/main" xmlns:w14="http://schemas.microsoft.com/office/word/2010/wordml" xmlns:w15="http://schemas.microsoft.com/office/word/2012/wordml" xmlns:w16cex="http://schemas.microsoft.com/office/word/2018/wordml/cex" xmlns:w16cid="http://schemas.microsoft.com/office/word/2016/wordml/cid" xmlns:w16="http://schemas.microsoft.com/office/word/2018/wordml" xmlns:w16sdtdh="http://schemas.microsoft.com/office/word/2020/wordml/sdtdatahash" xmlns:w16se="http://schemas.microsoft.com/office/word/2015/wordml/symex" xmlns:wpg="http://schemas.microsoft.com/office/word/2010/wordprocessingGroup" xmlns:wpi="http://schemas.microsoft.com/office/word/2010/wordprocessingInk" xmlns:wne="http://schemas.microsoft.com/office/word/2006/wordml" xmlns:wps="http://schemas.microsoft.com/office/word/2010/wordprocessingShape" mc:Ignorable="w14 w15 w16se w16cid w16 w16cex w16sdtdh wp14">
   <w:endnote w:type="separator" w:id="-1">
     <w:p>
       <w:pPr>
@@ -5101,7 +6424,7 @@
 </file>
 
 <file path=word/footnotes.xml><?xml version="1.0" encoding="utf-8"?>
-<w:footnotes xmlns:wpc="http://schemas.microsoft.com/office/word/2010/wordprocessingCanvas" xmlns:cx="http://schemas.microsoft.com/office/drawing/2014/chartex" xmlns:cx1="http://schemas.microsoft.com/office/drawing/2015/9/8/chartex" xmlns:cx2="http://schemas.microsoft.com/office/drawing/2015/10/21/chartex" xmlns:cx3="http://schemas.microsoft.com/office/drawing/2016/5/9/chartex" xmlns:cx4="http://schemas.microsoft.com/office/drawing/2016/5/10/chartex" xmlns:cx5="http://schemas.microsoft.com/office/drawing/2016/5/11/chartex" xmlns:cx6="http://schemas.microsoft.com/office/drawing/2016/5/12/chartex" xmlns:cx7="http://schemas.microsoft.com/office/drawing/2016/5/13/chartex" xmlns:cx8="http://schemas.microsoft.com/office/drawing/2016/5/14/chartex" xmlns:mc="http://schemas.openxmlformats.org/markup-compatibility/2006" xmlns:aink="http://schemas.microsoft.com/office/drawing/2016/ink" xmlns:am3d="http://schemas.microsoft.com/office/drawing/2017/model3d" xmlns:o="urn:schemas-microsoft-com:office:office" xmlns:r="http://schemas.openxmlformats.org/officeDocument/2006/relationships" xmlns:m="http://schemas.openxmlformats.org/officeDocument/2006/math" xmlns:v="urn:schemas-microsoft-com:vml" xmlns:wp14="http://schemas.microsoft.com/office/word/2010/wordprocessingDrawing" xmlns:wp="http://schemas.openxmlformats.org/drawingml/2006/wordprocessingDrawing" xmlns:w10="urn:schemas-microsoft-com:office:word" xmlns:w="http://schemas.openxmlformats.org/wordprocessingml/2006/main" xmlns:w14="http://schemas.microsoft.com/office/word/2010/wordml" xmlns:w15="http://schemas.microsoft.com/office/word/2012/wordml" xmlns:w16cex="http://schemas.microsoft.com/office/word/2018/wordml/cex" xmlns:w16cid="http://schemas.microsoft.com/office/word/2016/wordml/cid" xmlns:w16="http://schemas.microsoft.com/office/word/2018/wordml" xmlns:w16sdtdh="http://schemas.microsoft.com/office/word/2020/wordml/sdtdatahash" xmlns:w16se="http://schemas.microsoft.com/office/word/2015/wordml/symex" xmlns:wpg="http://schemas.microsoft.com/office/word/2010/wordprocessingGroup" xmlns:wpi="http://schemas.microsoft.com/office/word/2010/wordprocessingInk" xmlns:wne="http://schemas.microsoft.com/office/word/2006/wordml" xmlns:wps="http://schemas.microsoft.com/office/word/2010/wordprocessingShape" mc:Ignorable="w14 w15 w16se w16cid w16 w16cex w16sdtdh wp14">
+<w:footnotes xmlns:wpc="http://schemas.microsoft.com/office/word/2010/wordprocessingCanvas" xmlns:cx="http://schemas.microsoft.com/office/drawing/2014/chartex" xmlns:cx1="http://schemas.microsoft.com/office/drawing/2015/9/8/chartex" xmlns:cx2="http://schemas.microsoft.com/office/drawing/2015/10/21/chartex" xmlns:cx3="http://schemas.microsoft.com/office/drawing/2016/5/9/chartex" xmlns:cx4="http://schemas.microsoft.com/office/drawing/2016/5/10/chartex" xmlns:cx5="http://schemas.microsoft.com/office/drawing/2016/5/11/chartex" xmlns:cx6="http://schemas.microsoft.com/office/drawing/2016/5/12/chartex" xmlns:cx7="http://schemas.microsoft.com/office/drawing/2016/5/13/chartex" xmlns:cx8="http://schemas.microsoft.com/office/drawing/2016/5/14/chartex" xmlns:mc="http://schemas.openxmlformats.org/markup-compatibility/2006" xmlns:aink="http://schemas.microsoft.com/office/drawing/2016/ink" xmlns:am3d="http://schemas.microsoft.com/office/drawing/2017/model3d" xmlns:o="urn:schemas-microsoft-com:office:office" xmlns:oel="http://schemas.microsoft.com/office/2019/extlst" xmlns:r="http://schemas.openxmlformats.org/officeDocument/2006/relationships" xmlns:m="http://schemas.openxmlformats.org/officeDocument/2006/math" xmlns:v="urn:schemas-microsoft-com:vml" xmlns:wp14="http://schemas.microsoft.com/office/word/2010/wordprocessingDrawing" xmlns:wp="http://schemas.openxmlformats.org/drawingml/2006/wordprocessingDrawing" xmlns:w10="urn:schemas-microsoft-com:office:word" xmlns:w="http://schemas.openxmlformats.org/wordprocessingml/2006/main" xmlns:w14="http://schemas.microsoft.com/office/word/2010/wordml" xmlns:w15="http://schemas.microsoft.com/office/word/2012/wordml" xmlns:w16cex="http://schemas.microsoft.com/office/word/2018/wordml/cex" xmlns:w16cid="http://schemas.microsoft.com/office/word/2016/wordml/cid" xmlns:w16="http://schemas.microsoft.com/office/word/2018/wordml" xmlns:w16sdtdh="http://schemas.microsoft.com/office/word/2020/wordml/sdtdatahash" xmlns:w16se="http://schemas.microsoft.com/office/word/2015/wordml/symex" xmlns:wpg="http://schemas.microsoft.com/office/word/2010/wordprocessingGroup" xmlns:wpi="http://schemas.microsoft.com/office/word/2010/wordprocessingInk" xmlns:wne="http://schemas.microsoft.com/office/word/2006/wordml" xmlns:wps="http://schemas.microsoft.com/office/word/2010/wordprocessingShape" mc:Ignorable="w14 w15 w16se w16cid w16 w16cex w16sdtdh wp14">
   <w:footnote w:type="separator" w:id="-1">
     <w:p>
       <w:pPr>
@@ -5126,7 +6449,7 @@
 </file>
 
 <file path=word/numbering.xml><?xml version="1.0" encoding="utf-8"?>
-<w:numbering xmlns:wpc="http://schemas.microsoft.com/office/word/2010/wordprocessingCanvas" xmlns:cx="http://schemas.microsoft.com/office/drawing/2014/chartex" xmlns:cx1="http://schemas.microsoft.com/office/drawing/2015/9/8/chartex" xmlns:cx2="http://schemas.microsoft.com/office/drawing/2015/10/21/chartex" xmlns:cx3="http://schemas.microsoft.com/office/drawing/2016/5/9/chartex" xmlns:cx4="http://schemas.microsoft.com/office/drawing/2016/5/10/chartex" xmlns:cx5="http://schemas.microsoft.com/office/drawing/2016/5/11/chartex" xmlns:cx6="http://schemas.microsoft.com/office/drawing/2016/5/12/chartex" xmlns:cx7="http://schemas.microsoft.com/office/drawing/2016/5/13/chartex" xmlns:cx8="http://schemas.microsoft.com/office/drawing/2016/5/14/chartex" xmlns:mc="http://schemas.openxmlformats.org/markup-compatibility/2006" xmlns:aink="http://schemas.microsoft.com/office/drawing/2016/ink" xmlns:am3d="http://schemas.microsoft.com/office/drawing/2017/model3d" xmlns:o="urn:schemas-microsoft-com:office:office" xmlns:r="http://schemas.openxmlformats.org/officeDocument/2006/relationships" xmlns:m="http://schemas.openxmlformats.org/officeDocument/2006/math" xmlns:v="urn:schemas-microsoft-com:vml" xmlns:wp14="http://schemas.microsoft.com/office/word/2010/wordprocessingDrawing" xmlns:wp="http://schemas.openxmlformats.org/drawingml/2006/wordprocessingDrawing" xmlns:w10="urn:schemas-microsoft-com:office:word" xmlns:w="http://schemas.openxmlformats.org/wordprocessingml/2006/main" xmlns:w14="http://schemas.microsoft.com/office/word/2010/wordml" xmlns:w15="http://schemas.microsoft.com/office/word/2012/wordml" xmlns:w16cex="http://schemas.microsoft.com/office/word/2018/wordml/cex" xmlns:w16cid="http://schemas.microsoft.com/office/word/2016/wordml/cid" xmlns:w16="http://schemas.microsoft.com/office/word/2018/wordml" xmlns:w16sdtdh="http://schemas.microsoft.com/office/word/2020/wordml/sdtdatahash" xmlns:w16se="http://schemas.microsoft.com/office/word/2015/wordml/symex" xmlns:wpg="http://schemas.microsoft.com/office/word/2010/wordprocessingGroup" xmlns:wpi="http://schemas.microsoft.com/office/word/2010/wordprocessingInk" xmlns:wne="http://schemas.microsoft.com/office/word/2006/wordml" xmlns:wps="http://schemas.microsoft.com/office/word/2010/wordprocessingShape" mc:Ignorable="w14 w15 w16se w16cid w16 w16cex w16sdtdh wp14">
+<w:numbering xmlns:wpc="http://schemas.microsoft.com/office/word/2010/wordprocessingCanvas" xmlns:cx="http://schemas.microsoft.com/office/drawing/2014/chartex" xmlns:cx1="http://schemas.microsoft.com/office/drawing/2015/9/8/chartex" xmlns:cx2="http://schemas.microsoft.com/office/drawing/2015/10/21/chartex" xmlns:cx3="http://schemas.microsoft.com/office/drawing/2016/5/9/chartex" xmlns:cx4="http://schemas.microsoft.com/office/drawing/2016/5/10/chartex" xmlns:cx5="http://schemas.microsoft.com/office/drawing/2016/5/11/chartex" xmlns:cx6="http://schemas.microsoft.com/office/drawing/2016/5/12/chartex" xmlns:cx7="http://schemas.microsoft.com/office/drawing/2016/5/13/chartex" xmlns:cx8="http://schemas.microsoft.com/office/drawing/2016/5/14/chartex" xmlns:mc="http://schemas.openxmlformats.org/markup-compatibility/2006" xmlns:aink="http://schemas.microsoft.com/office/drawing/2016/ink" xmlns:am3d="http://schemas.microsoft.com/office/drawing/2017/model3d" xmlns:o="urn:schemas-microsoft-com:office:office" xmlns:oel="http://schemas.microsoft.com/office/2019/extlst" xmlns:r="http://schemas.openxmlformats.org/officeDocument/2006/relationships" xmlns:m="http://schemas.openxmlformats.org/officeDocument/2006/math" xmlns:v="urn:schemas-microsoft-com:vml" xmlns:wp14="http://schemas.microsoft.com/office/word/2010/wordprocessingDrawing" xmlns:wp="http://schemas.openxmlformats.org/drawingml/2006/wordprocessingDrawing" xmlns:w10="urn:schemas-microsoft-com:office:word" xmlns:w="http://schemas.openxmlformats.org/wordprocessingml/2006/main" xmlns:w14="http://schemas.microsoft.com/office/word/2010/wordml" xmlns:w15="http://schemas.microsoft.com/office/word/2012/wordml" xmlns:w16cex="http://schemas.microsoft.com/office/word/2018/wordml/cex" xmlns:w16cid="http://schemas.microsoft.com/office/word/2016/wordml/cid" xmlns:w16="http://schemas.microsoft.com/office/word/2018/wordml" xmlns:w16sdtdh="http://schemas.microsoft.com/office/word/2020/wordml/sdtdatahash" xmlns:w16se="http://schemas.microsoft.com/office/word/2015/wordml/symex" xmlns:wpg="http://schemas.microsoft.com/office/word/2010/wordprocessingGroup" xmlns:wpi="http://schemas.microsoft.com/office/word/2010/wordprocessingInk" xmlns:wne="http://schemas.microsoft.com/office/word/2006/wordml" xmlns:wps="http://schemas.microsoft.com/office/word/2010/wordprocessingShape" mc:Ignorable="w14 w15 w16se w16cid w16 w16cex w16sdtdh wp14">
   <w:abstractNum w:abstractNumId="0" w15:restartNumberingAfterBreak="0">
     <w:nsid w:val="01FB1639"/>
     <w:multiLevelType w:val="hybridMultilevel"/>
@@ -6321,34 +7644,34 @@
       </w:rPr>
     </w:lvl>
   </w:abstractNum>
-  <w:num w:numId="1">
+  <w:num w:numId="1" w16cid:durableId="94062626">
     <w:abstractNumId w:val="4"/>
   </w:num>
-  <w:num w:numId="2">
+  <w:num w:numId="2" w16cid:durableId="894467281">
     <w:abstractNumId w:val="1"/>
   </w:num>
-  <w:num w:numId="3">
+  <w:num w:numId="3" w16cid:durableId="1181748221">
     <w:abstractNumId w:val="2"/>
   </w:num>
-  <w:num w:numId="4">
+  <w:num w:numId="4" w16cid:durableId="488984704">
     <w:abstractNumId w:val="3"/>
   </w:num>
-  <w:num w:numId="5">
+  <w:num w:numId="5" w16cid:durableId="116604727">
     <w:abstractNumId w:val="6"/>
   </w:num>
-  <w:num w:numId="6">
+  <w:num w:numId="6" w16cid:durableId="1519151559">
     <w:abstractNumId w:val="7"/>
   </w:num>
-  <w:num w:numId="7">
+  <w:num w:numId="7" w16cid:durableId="480194081">
     <w:abstractNumId w:val="9"/>
   </w:num>
-  <w:num w:numId="8">
+  <w:num w:numId="8" w16cid:durableId="1293942787">
     <w:abstractNumId w:val="5"/>
   </w:num>
-  <w:num w:numId="9">
+  <w:num w:numId="9" w16cid:durableId="167792483">
     <w:abstractNumId w:val="0"/>
   </w:num>
-  <w:num w:numId="10">
+  <w:num w:numId="10" w16cid:durableId="198514878">
     <w:abstractNumId w:val="8"/>
   </w:num>
 </w:numbering>

</xml_diff>

<commit_message>
Work on field decoder, doco updates.
</commit_message>
<xml_diff>
--- a/docs/Generalized Database Layer.docx
+++ b/docs/Generalized Database Layer.docx
@@ -3018,6 +3018,26 @@
         <w:pStyle w:val="BodyText"/>
         <w:ind w:left="360"/>
       </w:pPr>
+      <w:r>
+        <w:t xml:space="preserve">The </w:t>
+      </w:r>
+      <w:r>
+        <w:t xml:space="preserve">schema </w:t>
+      </w:r>
+      <w:r>
+        <w:t xml:space="preserve">name as a </w:t>
+      </w:r>
+      <w:proofErr w:type="spellStart"/>
+      <w:r>
+        <w:t>a</w:t>
+      </w:r>
+      <w:proofErr w:type="spellEnd"/>
+      <w:r>
+        <w:t xml:space="preserve"> String (ASCII1, ASCII2, String1, String2)</w:t>
+      </w:r>
+      <w:r>
+        <w:br/>
+      </w:r>
       <w:r>
         <w:t xml:space="preserve">The table name as a </w:t>
       </w:r>
@@ -3370,36 +3390,74 @@
         <w:t>.</w:t>
       </w:r>
       <w:r>
-        <w:br/>
-        <w:t>0x01 = String1</w:t>
-      </w:r>
-      <w:r>
-        <w:tab/>
-      </w:r>
-      <w:r>
-        <w:t>0x02 = String2</w:t>
-      </w:r>
-      <w:r>
-        <w:tab/>
-      </w:r>
-      <w:r>
-        <w:t>0x03 = String4</w:t>
-      </w:r>
-      <w:r>
-        <w:br/>
-        <w:t>0x04 = ASCII1</w:t>
-      </w:r>
-      <w:r>
-        <w:tab/>
-      </w:r>
-      <w:r>
-        <w:t>0x05 = ASCII2</w:t>
-      </w:r>
-      <w:r>
-        <w:tab/>
-      </w:r>
-      <w:r>
-        <w:t>0x06 = ASCII4</w:t>
+        <w:t xml:space="preserve"> </w:t>
+      </w:r>
+      <w:r>
+        <w:br/>
+        <w:t>0x0</w:t>
+      </w:r>
+      <w:r>
+        <w:t>1</w:t>
+      </w:r>
+      <w:r>
+        <w:t xml:space="preserve"> = ASCII1</w:t>
+      </w:r>
+      <w:r>
+        <w:tab/>
+        <w:t>0x0</w:t>
+      </w:r>
+      <w:r>
+        <w:t>2</w:t>
+      </w:r>
+      <w:r>
+        <w:t xml:space="preserve"> = ASCII2</w:t>
+      </w:r>
+      <w:r>
+        <w:tab/>
+        <w:t>0x0</w:t>
+      </w:r>
+      <w:r>
+        <w:t>3</w:t>
+      </w:r>
+      <w:r>
+        <w:t xml:space="preserve"> = ASCII4</w:t>
+      </w:r>
+      <w:r>
+        <w:br/>
+        <w:t>0x0</w:t>
+      </w:r>
+      <w:r>
+        <w:t>4</w:t>
+      </w:r>
+      <w:r>
+        <w:t xml:space="preserve"> = String1</w:t>
+      </w:r>
+      <w:r>
+        <w:tab/>
+      </w:r>
+      <w:r>
+        <w:t>0x0</w:t>
+      </w:r>
+      <w:r>
+        <w:t>5</w:t>
+      </w:r>
+      <w:r>
+        <w:t xml:space="preserve"> = String2</w:t>
+      </w:r>
+      <w:r>
+        <w:tab/>
+      </w:r>
+      <w:r>
+        <w:t>0x0</w:t>
+      </w:r>
+      <w:r>
+        <w:t>6</w:t>
+      </w:r>
+      <w:r>
+        <w:t xml:space="preserve"> = String4</w:t>
+      </w:r>
+      <w:r>
+        <w:t xml:space="preserve"> </w:t>
       </w:r>
       <w:r>
         <w:br/>
@@ -3512,11 +3570,11 @@
         <w:ind w:left="2160" w:hanging="1800"/>
       </w:pPr>
       <w:r>
-        <w:t>String1:</w:t>
-      </w:r>
-      <w:r>
-        <w:tab/>
-        <w:t>An 8-bit unsigned length (N) followed by (N) UTF-16 code points</w:t>
+        <w:t>ASCII1:</w:t>
+      </w:r>
+      <w:r>
+        <w:tab/>
+        <w:t>An 8-bit unsigned length (N) followed by (N) ASCII characters</w:t>
       </w:r>
     </w:p>
     <w:p>
@@ -3530,11 +3588,11 @@
         <w:ind w:left="2160" w:hanging="1800"/>
       </w:pPr>
       <w:r>
-        <w:t>String2:</w:t>
-      </w:r>
-      <w:r>
-        <w:tab/>
-        <w:t>A 16-bit unsigned length (N) followed by (N) UTF-16 code points</w:t>
+        <w:t>ASCII2:</w:t>
+      </w:r>
+      <w:r>
+        <w:tab/>
+        <w:t>A 16-bit unsigned length (N) followed by (N) ASCII characters</w:t>
       </w:r>
     </w:p>
     <w:p>
@@ -3548,11 +3606,23 @@
         <w:ind w:left="2160" w:hanging="1800"/>
       </w:pPr>
       <w:r>
-        <w:t>String4:</w:t>
-      </w:r>
-      <w:r>
-        <w:tab/>
-        <w:t>A 32-bit signed length (N) followed by (N) UTF-16 code points</w:t>
+        <w:t>ASCII4:</w:t>
+      </w:r>
+      <w:r>
+        <w:tab/>
+        <w:t>A 3</w:t>
+      </w:r>
+      <w:r>
+        <w:t>1</w:t>
+      </w:r>
+      <w:r>
+        <w:t xml:space="preserve">-bit </w:t>
+      </w:r>
+      <w:r>
+        <w:t>un</w:t>
+      </w:r>
+      <w:r>
+        <w:t>signed length (N) followed by (N) ASCII characters</w:t>
       </w:r>
     </w:p>
     <w:p>
@@ -3566,14 +3636,11 @@
         <w:ind w:left="2160" w:hanging="1800"/>
       </w:pPr>
       <w:r>
-        <w:t>ASCII1:</w:t>
-      </w:r>
-      <w:r>
-        <w:tab/>
-        <w:t xml:space="preserve">An 8-bit unsigned length (N) followed by (N) ASCII </w:t>
-      </w:r>
-      <w:r>
-        <w:t>characters</w:t>
+        <w:t>String1:</w:t>
+      </w:r>
+      <w:r>
+        <w:tab/>
+        <w:t>An 8-bit unsigned length (N) followed by (N) UTF-16 code points</w:t>
       </w:r>
     </w:p>
     <w:p>
@@ -3587,14 +3654,11 @@
         <w:ind w:left="2160" w:hanging="1800"/>
       </w:pPr>
       <w:r>
-        <w:t>ASCII2:</w:t>
-      </w:r>
-      <w:r>
-        <w:tab/>
-        <w:t xml:space="preserve">A 16-bit unsigned length (N) followed by (N) </w:t>
-      </w:r>
-      <w:r>
-        <w:t>ASCII characters</w:t>
+        <w:t>String2:</w:t>
+      </w:r>
+      <w:r>
+        <w:tab/>
+        <w:t>A 16-bit unsigned length (N) followed by (N) UTF-16 code points</w:t>
       </w:r>
     </w:p>
     <w:p>
@@ -3608,14 +3672,16 @@
         <w:ind w:left="2160" w:hanging="1800"/>
       </w:pPr>
       <w:r>
-        <w:t>ASCII4:</w:t>
-      </w:r>
-      <w:r>
-        <w:tab/>
-        <w:t xml:space="preserve">A 32-bit signed length (N) followed by (N) </w:t>
-      </w:r>
-      <w:r>
-        <w:t>ASCII characters</w:t>
+        <w:t>String4:</w:t>
+      </w:r>
+      <w:r>
+        <w:tab/>
+      </w:r>
+      <w:r>
+        <w:t xml:space="preserve">A 31-bit unsigned </w:t>
+      </w:r>
+      <w:r>
+        <w:t>length (N) followed by (N) UTF-16 code points</w:t>
       </w:r>
     </w:p>
     <w:p>
@@ -4399,10 +4465,23 @@
           <w:bCs/>
         </w:rPr>
         <w:lastRenderedPageBreak/>
-        <w:t>Record Encoding</w:t>
-      </w:r>
-      <w:r>
-        <w:t xml:space="preserve"> (NOTE: table name is already defined when this object is encoded)</w:t>
+        <w:t>Row</w:t>
+      </w:r>
+      <w:r>
+        <w:rPr>
+          <w:b/>
+          <w:bCs/>
+        </w:rPr>
+        <w:t xml:space="preserve"> Encoding</w:t>
+      </w:r>
+      <w:r>
+        <w:t xml:space="preserve"> (NOTE: </w:t>
+      </w:r>
+      <w:r>
+        <w:t xml:space="preserve">schema and table name are </w:t>
+      </w:r>
+      <w:r>
+        <w:t>already defined when this object is encoded)</w:t>
       </w:r>
     </w:p>
     <w:p>
@@ -4620,10 +4699,36 @@
           <w:b/>
           <w:bCs/>
         </w:rPr>
-        <w:t>New Values Encoding</w:t>
-      </w:r>
-      <w:r>
-        <w:t xml:space="preserve"> (NOTE: table name is already defined when this object is encoded)</w:t>
+        <w:t>Updated</w:t>
+      </w:r>
+      <w:r>
+        <w:rPr>
+          <w:b/>
+          <w:bCs/>
+        </w:rPr>
+        <w:t xml:space="preserve"> </w:t>
+      </w:r>
+      <w:r>
+        <w:rPr>
+          <w:b/>
+          <w:bCs/>
+        </w:rPr>
+        <w:t>Values Encoding</w:t>
+      </w:r>
+      <w:r>
+        <w:t xml:space="preserve"> (NOTE: </w:t>
+      </w:r>
+      <w:r>
+        <w:t xml:space="preserve">schema and </w:t>
+      </w:r>
+      <w:r>
+        <w:t xml:space="preserve">table name </w:t>
+      </w:r>
+      <w:r>
+        <w:t>are</w:t>
+      </w:r>
+      <w:r>
+        <w:t xml:space="preserve"> already defined when this object is encoded)</w:t>
       </w:r>
     </w:p>
     <w:p>
@@ -4907,8 +5012,6 @@
       </w:r>
       <w:r>
         <w:tab/>
-      </w:r>
-      <w:r>
         <w:t>16-byte authorization token</w:t>
       </w:r>
       <w:r>
@@ -4958,10 +5061,7 @@
       </w:r>
       <w:r>
         <w:tab/>
-        <w:t xml:space="preserve">Enumerated result code {SUCCESS | FAILURE} </w:t>
-      </w:r>
-      <w:r>
-        <w:t>(</w:t>
+        <w:t>Enumerated result code {SUCCESS | FAILURE} (</w:t>
       </w:r>
       <w:proofErr w:type="spellStart"/>
       <w:r>
@@ -4969,10 +5069,7 @@
       </w:r>
       <w:proofErr w:type="spellEnd"/>
       <w:r>
-        <w:t>, Byte</w:t>
-      </w:r>
-      <w:r>
-        <w:t xml:space="preserve"> or Short)</w:t>
+        <w:t>, Byte or Short)</w:t>
       </w:r>
       <w:r>
         <w:t xml:space="preserve"> </w:t>
@@ -5007,10 +5104,7 @@
       </w:r>
       <w:proofErr w:type="spellEnd"/>
       <w:r>
-        <w:t>, Byte, Short, or Integer</w:t>
-      </w:r>
-      <w:r>
-        <w:t>)</w:t>
+        <w:t>, Byte, Short, or Integer)</w:t>
       </w:r>
       <w:r>
         <w:br/>
@@ -5058,10 +5152,7 @@
         <w:t xml:space="preserve">If Flags indicates </w:t>
       </w:r>
       <w:r>
-        <w:t>count</w:t>
-      </w:r>
-      <w:r>
-        <w:t xml:space="preserve"> </w:t>
+        <w:t xml:space="preserve">count </w:t>
       </w:r>
       <w:r>
         <w:t>included:</w:t>
@@ -5105,10 +5196,7 @@
       </w:r>
       <w:r>
         <w:tab/>
-        <w:t>Enumerated failure code</w:t>
-      </w:r>
-      <w:r>
-        <w:t xml:space="preserve"> (</w:t>
+        <w:t>Enumerated failure code (</w:t>
       </w:r>
       <w:proofErr w:type="spellStart"/>
       <w:r>
@@ -5116,13 +5204,7 @@
       </w:r>
       <w:proofErr w:type="spellEnd"/>
       <w:r>
-        <w:t>, Byte</w:t>
-      </w:r>
-      <w:r>
-        <w:t>, or Short</w:t>
-      </w:r>
-      <w:r>
-        <w:t>)</w:t>
+        <w:t>, Byte, or Short)</w:t>
       </w:r>
       <w:r>
         <w:br/>
@@ -5199,13 +5281,34 @@
       </w:r>
       <w:r>
         <w:tab/>
-        <w:t>Table name</w:t>
-      </w:r>
-      <w:r>
-        <w:t xml:space="preserve"> (ASCII1, ASCII2, ASCII4, String1, String2, or String4)</w:t>
-      </w:r>
-      <w:r>
-        <w:t xml:space="preserve"> </w:t>
+      </w:r>
+      <w:r>
+        <w:t xml:space="preserve">The schema name as a </w:t>
+      </w:r>
+      <w:proofErr w:type="spellStart"/>
+      <w:r>
+        <w:t>a</w:t>
+      </w:r>
+      <w:proofErr w:type="spellEnd"/>
+      <w:r>
+        <w:t xml:space="preserve"> String (ASCII1, ASCII2, String1, String2)</w:t>
+      </w:r>
+      <w:r>
+        <w:br/>
+      </w:r>
+      <w:r>
+        <w:tab/>
+      </w:r>
+      <w:r>
+        <w:t xml:space="preserve">The table name as a </w:t>
+      </w:r>
+      <w:proofErr w:type="spellStart"/>
+      <w:r>
+        <w:t>a</w:t>
+      </w:r>
+      <w:proofErr w:type="spellEnd"/>
+      <w:r>
+        <w:t xml:space="preserve"> String (ASCII1, ASCII2, String1, String2)</w:t>
       </w:r>
       <w:r>
         <w:br/>
@@ -5259,10 +5362,7 @@
       </w:r>
       <w:r>
         <w:tab/>
-        <w:t>Flags (Short)</w:t>
-      </w:r>
-      <w:r>
-        <w:t xml:space="preserve"> – copied from request</w:t>
+        <w:t>Flags (Short) – copied from request</w:t>
       </w:r>
       <w:r>
         <w:br/>
@@ -5301,10 +5401,7 @@
         <w:t xml:space="preserve">If Flags indicates </w:t>
       </w:r>
       <w:r>
-        <w:t>count</w:t>
-      </w:r>
-      <w:r>
-        <w:t xml:space="preserve"> </w:t>
+        <w:t xml:space="preserve">count </w:t>
       </w:r>
       <w:r>
         <w:t>included:</w:t>
@@ -5320,10 +5417,7 @@
       </w:r>
       <w:r>
         <w:tab/>
-        <w:t xml:space="preserve">Integer number of records </w:t>
-      </w:r>
-      <w:r>
-        <w:t>(</w:t>
+        <w:t>Integer number of records (</w:t>
       </w:r>
       <w:proofErr w:type="spellStart"/>
       <w:r>
@@ -5331,13 +5425,7 @@
       </w:r>
       <w:proofErr w:type="spellEnd"/>
       <w:r>
-        <w:t>, Byte, Short, Integer</w:t>
-      </w:r>
-      <w:r>
-        <w:t>, or Long</w:t>
-      </w:r>
-      <w:r>
-        <w:t>)</w:t>
+        <w:t>, Byte, Short, Integer, or Long)</w:t>
       </w:r>
       <w:r>
         <w:br/>
@@ -5459,7 +5547,30 @@
       </w:r>
       <w:r>
         <w:tab/>
-        <w:t>Table name (ASCII1, ASCII2, ASCII4, String1, String2, or String4)</w:t>
+        <w:t xml:space="preserve">The schema name as a </w:t>
+      </w:r>
+      <w:proofErr w:type="spellStart"/>
+      <w:r>
+        <w:t>a</w:t>
+      </w:r>
+      <w:proofErr w:type="spellEnd"/>
+      <w:r>
+        <w:t xml:space="preserve"> String (ASCII1, ASCII2, String1, String2)</w:t>
+      </w:r>
+      <w:r>
+        <w:br/>
+      </w:r>
+      <w:r>
+        <w:tab/>
+        <w:t xml:space="preserve">The table name as a </w:t>
+      </w:r>
+      <w:proofErr w:type="spellStart"/>
+      <w:r>
+        <w:t>a</w:t>
+      </w:r>
+      <w:proofErr w:type="spellEnd"/>
+      <w:r>
+        <w:t xml:space="preserve"> String (ASCII1, ASCII2, String1, String2)</w:t>
       </w:r>
       <w:r>
         <w:br/>
@@ -5563,13 +5674,7 @@
       </w:r>
       <w:r>
         <w:tab/>
-        <w:t xml:space="preserve">Integer number of </w:t>
-      </w:r>
-      <w:r>
-        <w:t>records</w:t>
-      </w:r>
-      <w:r>
-        <w:t xml:space="preserve"> (</w:t>
+        <w:t>Integer number of records (</w:t>
       </w:r>
       <w:proofErr w:type="spellStart"/>
       <w:r>
@@ -5577,13 +5682,7 @@
       </w:r>
       <w:proofErr w:type="spellEnd"/>
       <w:r>
-        <w:t>, Byte, Short, Integer</w:t>
-      </w:r>
-      <w:r>
-        <w:t>, or Long</w:t>
-      </w:r>
-      <w:r>
-        <w:t>)</w:t>
+        <w:t>, Byte, Short, Integer, or Long)</w:t>
       </w:r>
       <w:r>
         <w:br/>
@@ -5683,7 +5782,30 @@
       </w:r>
       <w:r>
         <w:tab/>
-        <w:t>Table name (ASCII1, ASCII2, ASCII4, String1, String2, or String4)</w:t>
+        <w:t xml:space="preserve">The schema name as a </w:t>
+      </w:r>
+      <w:proofErr w:type="spellStart"/>
+      <w:r>
+        <w:t>a</w:t>
+      </w:r>
+      <w:proofErr w:type="spellEnd"/>
+      <w:r>
+        <w:t xml:space="preserve"> String (ASCII1, ASCII2, String1, String2)</w:t>
+      </w:r>
+      <w:r>
+        <w:br/>
+      </w:r>
+      <w:r>
+        <w:tab/>
+        <w:t xml:space="preserve">The table name as a </w:t>
+      </w:r>
+      <w:proofErr w:type="spellStart"/>
+      <w:r>
+        <w:t>a</w:t>
+      </w:r>
+      <w:proofErr w:type="spellEnd"/>
+      <w:r>
+        <w:t xml:space="preserve"> String (ASCII1, ASCII2, String1, String2)</w:t>
       </w:r>
       <w:r>
         <w:br/>
@@ -5787,13 +5909,7 @@
       </w:r>
       <w:r>
         <w:tab/>
-        <w:t>Integer number of records</w:t>
-      </w:r>
-      <w:r>
-        <w:t xml:space="preserve"> (N)</w:t>
-      </w:r>
-      <w:r>
-        <w:t xml:space="preserve"> (</w:t>
+        <w:t>Integer number of records (N) (</w:t>
       </w:r>
       <w:proofErr w:type="spellStart"/>
       <w:r>
@@ -5818,10 +5934,10 @@
           <w:b/>
           <w:bCs/>
         </w:rPr>
-        <w:t>Record</w:t>
-      </w:r>
-      <w:r>
-        <w:t xml:space="preserve"> (see above)</w:t>
+        <w:t xml:space="preserve">Row </w:t>
+      </w:r>
+      <w:r>
+        <w:t>(see above)</w:t>
       </w:r>
       <w:r>
         <w:br/>
@@ -5857,6 +5973,24 @@
       <w:r>
         <w:tab/>
         <w:t>Error message (ASCII1, ASCII2, ASCII4, String1, String2, or String4)</w:t>
+      </w:r>
+    </w:p>
+    <w:p>
+      <w:pPr>
+        <w:spacing w:after="0" w:line="240" w:lineRule="auto"/>
+        <w:rPr>
+          <w:b/>
+          <w:bCs/>
+          <w:color w:val="0070C0"/>
+        </w:rPr>
+      </w:pPr>
+      <w:r>
+        <w:rPr>
+          <w:b/>
+          <w:bCs/>
+          <w:color w:val="0070C0"/>
+        </w:rPr>
+        <w:br w:type="page"/>
       </w:r>
     </w:p>
     <w:p>
@@ -5876,6 +6010,7 @@
           <w:bCs/>
           <w:color w:val="0070C0"/>
         </w:rPr>
+        <w:lastRenderedPageBreak/>
         <w:t>POST</w:t>
       </w:r>
       <w:r>
@@ -5932,7 +6067,30 @@
       </w:r>
       <w:r>
         <w:tab/>
-        <w:t>Table name (ASCII1, ASCII2, ASCII4, String1, String2, or String4)</w:t>
+        <w:t xml:space="preserve">The schema name as a </w:t>
+      </w:r>
+      <w:proofErr w:type="spellStart"/>
+      <w:r>
+        <w:t>a</w:t>
+      </w:r>
+      <w:proofErr w:type="spellEnd"/>
+      <w:r>
+        <w:t xml:space="preserve"> String (ASCII1, ASCII2, String1, String2)</w:t>
+      </w:r>
+      <w:r>
+        <w:br/>
+      </w:r>
+      <w:r>
+        <w:tab/>
+        <w:t xml:space="preserve">The table name as a </w:t>
+      </w:r>
+      <w:proofErr w:type="spellStart"/>
+      <w:r>
+        <w:t>a</w:t>
+      </w:r>
+      <w:proofErr w:type="spellEnd"/>
+      <w:r>
+        <w:t xml:space="preserve"> String (ASCII1, ASCII2, String1, String2)</w:t>
       </w:r>
       <w:r>
         <w:br/>
@@ -5961,10 +6119,10 @@
           <w:b/>
           <w:bCs/>
         </w:rPr>
-        <w:t>Record</w:t>
-      </w:r>
-      <w:r>
-        <w:t xml:space="preserve"> (see above)</w:t>
+        <w:t xml:space="preserve">Row </w:t>
+      </w:r>
+      <w:r>
+        <w:t>(see above)</w:t>
       </w:r>
       <w:r>
         <w:br/>
@@ -6083,14 +6241,6 @@
           <w:color w:val="0070C0"/>
         </w:rPr>
       </w:pPr>
-      <w:r>
-        <w:rPr>
-          <w:b/>
-          <w:bCs/>
-          <w:color w:val="0070C0"/>
-        </w:rPr>
-        <w:br w:type="page"/>
-      </w:r>
     </w:p>
     <w:p>
       <w:pPr>
@@ -6109,7 +6259,6 @@
           <w:bCs/>
           <w:color w:val="0070C0"/>
         </w:rPr>
-        <w:lastRenderedPageBreak/>
         <w:t>POST</w:t>
       </w:r>
       <w:r>
@@ -6183,19 +6332,7 @@
       </w:r>
       <w:r>
         <w:tab/>
-        <w:t xml:space="preserve">Integer number of </w:t>
-      </w:r>
-      <w:r>
-        <w:t xml:space="preserve">tables </w:t>
-      </w:r>
-      <w:r>
-        <w:t>(</w:t>
-      </w:r>
-      <w:r>
-        <w:t>M</w:t>
-      </w:r>
-      <w:r>
-        <w:t>) (</w:t>
+        <w:t>Integer number of tables (M) (</w:t>
       </w:r>
       <w:proofErr w:type="spellStart"/>
       <w:r>
@@ -6220,9 +6357,33 @@
       </w:r>
       <w:r>
         <w:tab/>
-      </w:r>
-      <w:r>
-        <w:t>Table name (ASCII1, ASCII2, ASCII4, String1, String2, or String4)</w:t>
+        <w:t xml:space="preserve">The schema name as a </w:t>
+      </w:r>
+      <w:proofErr w:type="spellStart"/>
+      <w:r>
+        <w:t>a</w:t>
+      </w:r>
+      <w:proofErr w:type="spellEnd"/>
+      <w:r>
+        <w:t xml:space="preserve"> String (ASCII1, ASCII2, String1, String2)</w:t>
+      </w:r>
+      <w:r>
+        <w:br/>
+      </w:r>
+      <w:r>
+        <w:tab/>
+      </w:r>
+      <w:r>
+        <w:tab/>
+        <w:t xml:space="preserve">The table name as a </w:t>
+      </w:r>
+      <w:proofErr w:type="spellStart"/>
+      <w:r>
+        <w:t>a</w:t>
+      </w:r>
+      <w:proofErr w:type="spellEnd"/>
+      <w:r>
+        <w:t xml:space="preserve"> String (ASCII1, ASCII2, String1, String2)</w:t>
       </w:r>
       <w:r>
         <w:br/>
@@ -6257,10 +6418,10 @@
           <w:b/>
           <w:bCs/>
         </w:rPr>
-        <w:t>Record</w:t>
-      </w:r>
-      <w:r>
-        <w:t xml:space="preserve"> (see above)</w:t>
+        <w:t xml:space="preserve">Row </w:t>
+      </w:r>
+      <w:r>
+        <w:t>(see above)</w:t>
       </w:r>
       <w:r>
         <w:br/>
@@ -6324,13 +6485,7 @@
       </w:r>
       <w:r>
         <w:tab/>
-        <w:t xml:space="preserve">Integer number of records </w:t>
-      </w:r>
-      <w:r>
-        <w:t>inserted</w:t>
-      </w:r>
-      <w:r>
-        <w:t xml:space="preserve"> (</w:t>
+        <w:t>Integer number of records inserted (</w:t>
       </w:r>
       <w:proofErr w:type="spellStart"/>
       <w:r>
@@ -6374,6 +6529,24 @@
       <w:r>
         <w:tab/>
         <w:t>Error message (ASCII1, ASCII2, ASCII4, String1, String2, or String4)</w:t>
+      </w:r>
+    </w:p>
+    <w:p>
+      <w:pPr>
+        <w:spacing w:after="0" w:line="240" w:lineRule="auto"/>
+        <w:rPr>
+          <w:b/>
+          <w:bCs/>
+          <w:color w:val="0070C0"/>
+        </w:rPr>
+      </w:pPr>
+      <w:r>
+        <w:rPr>
+          <w:b/>
+          <w:bCs/>
+          <w:color w:val="0070C0"/>
+        </w:rPr>
+        <w:br w:type="page"/>
       </w:r>
     </w:p>
     <w:p>
@@ -6393,6 +6566,7 @@
           <w:bCs/>
           <w:color w:val="0070C0"/>
         </w:rPr>
+        <w:lastRenderedPageBreak/>
         <w:t>POST</w:t>
       </w:r>
       <w:r>
@@ -6448,7 +6622,30 @@
       </w:r>
       <w:r>
         <w:tab/>
-        <w:t>Table name (ASCII1, ASCII2, ASCII4, String1, String2, or String4)</w:t>
+        <w:t xml:space="preserve">The schema name as a </w:t>
+      </w:r>
+      <w:proofErr w:type="spellStart"/>
+      <w:r>
+        <w:t>a</w:t>
+      </w:r>
+      <w:proofErr w:type="spellEnd"/>
+      <w:r>
+        <w:t xml:space="preserve"> String (ASCII1, ASCII2, String1, String2)</w:t>
+      </w:r>
+      <w:r>
+        <w:br/>
+      </w:r>
+      <w:r>
+        <w:tab/>
+        <w:t xml:space="preserve">The table name as a </w:t>
+      </w:r>
+      <w:proofErr w:type="spellStart"/>
+      <w:r>
+        <w:t>a</w:t>
+      </w:r>
+      <w:proofErr w:type="spellEnd"/>
+      <w:r>
+        <w:t xml:space="preserve"> String (ASCII1, ASCII2, String1, String2)</w:t>
       </w:r>
       <w:r>
         <w:br/>
@@ -6479,13 +6676,7 @@
         <w:t>riteria</w:t>
       </w:r>
       <w:r>
-        <w:t xml:space="preserve"> (see above</w:t>
-      </w:r>
-      <w:r>
-        <w:t xml:space="preserve"> – if omitted, all records match</w:t>
-      </w:r>
-      <w:r>
-        <w:t>)</w:t>
+        <w:t xml:space="preserve"> (see above – if omitted, all records match)</w:t>
       </w:r>
       <w:r>
         <w:br/>
@@ -6613,14 +6804,6 @@
           <w:color w:val="0070C0"/>
         </w:rPr>
       </w:pPr>
-      <w:r>
-        <w:rPr>
-          <w:b/>
-          <w:bCs/>
-          <w:color w:val="0070C0"/>
-        </w:rPr>
-        <w:br w:type="page"/>
-      </w:r>
     </w:p>
     <w:p>
       <w:pPr>
@@ -6639,7 +6822,6 @@
           <w:bCs/>
           <w:color w:val="0070C0"/>
         </w:rPr>
-        <w:lastRenderedPageBreak/>
         <w:t>POST</w:t>
       </w:r>
       <w:r>
@@ -6776,15 +6958,7 @@
         <w:t>U</w:t>
       </w:r>
       <w:r>
-        <w:t xml:space="preserve">pdates all records matching a set of </w:t>
-      </w:r>
-      <w:proofErr w:type="gramStart"/>
-      <w:r>
-        <w:t>match  criteria</w:t>
-      </w:r>
-      <w:proofErr w:type="gramEnd"/>
-      <w:r>
-        <w:t xml:space="preserve"> to new values.</w:t>
+        <w:t>pdates all records matching a set of match  criteria to new values.</w:t>
       </w:r>
       <w:r>
         <w:br/>
@@ -6809,7 +6983,30 @@
       </w:r>
       <w:r>
         <w:tab/>
-        <w:t>Table name (ASCII1, ASCII2, ASCII4, String1, String2, or String4)</w:t>
+        <w:t xml:space="preserve">The schema name as a </w:t>
+      </w:r>
+      <w:proofErr w:type="spellStart"/>
+      <w:r>
+        <w:t>a</w:t>
+      </w:r>
+      <w:proofErr w:type="spellEnd"/>
+      <w:r>
+        <w:t xml:space="preserve"> String (ASCII1, ASCII2, String1, String2)</w:t>
+      </w:r>
+      <w:r>
+        <w:br/>
+      </w:r>
+      <w:r>
+        <w:tab/>
+        <w:t xml:space="preserve">The table name as a </w:t>
+      </w:r>
+      <w:proofErr w:type="spellStart"/>
+      <w:r>
+        <w:t>a</w:t>
+      </w:r>
+      <w:proofErr w:type="spellEnd"/>
+      <w:r>
+        <w:t xml:space="preserve"> String (ASCII1, ASCII2, String1, String2)</w:t>
       </w:r>
       <w:r>
         <w:br/>
@@ -6851,7 +7048,20 @@
           <w:bCs/>
         </w:rPr>
         <w:tab/>
-        <w:t>New Values</w:t>
+      </w:r>
+      <w:r>
+        <w:rPr>
+          <w:b/>
+          <w:bCs/>
+        </w:rPr>
+        <w:t>Updated</w:t>
+      </w:r>
+      <w:r>
+        <w:rPr>
+          <w:b/>
+          <w:bCs/>
+        </w:rPr>
+        <w:t xml:space="preserve"> Values</w:t>
       </w:r>
       <w:r>
         <w:t xml:space="preserve"> (see above)</w:t>
@@ -6921,169 +7131,163 @@
       </w:r>
       <w:r>
         <w:tab/>
-        <w:t xml:space="preserve">Integer number of records </w:t>
-      </w:r>
-      <w:r>
+        <w:t>Integer number of records updated (</w:t>
+      </w:r>
+      <w:proofErr w:type="spellStart"/>
+      <w:r>
+        <w:t>Tinyint</w:t>
+      </w:r>
+      <w:proofErr w:type="spellEnd"/>
+      <w:r>
+        <w:t>, Byte, Short, Integer, or Long)</w:t>
+      </w:r>
+      <w:r>
+        <w:br/>
+      </w:r>
+      <w:r>
+        <w:tab/>
+        <w:t>On FAILURE:</w:t>
+      </w:r>
+      <w:r>
+        <w:br/>
+      </w:r>
+      <w:r>
+        <w:tab/>
+      </w:r>
+      <w:r>
+        <w:tab/>
+        <w:t>Enumerated failure code (</w:t>
+      </w:r>
+      <w:proofErr w:type="spellStart"/>
+      <w:r>
+        <w:t>Tinyint</w:t>
+      </w:r>
+      <w:proofErr w:type="spellEnd"/>
+      <w:r>
+        <w:t>, Byte, or Short)</w:t>
+      </w:r>
+      <w:r>
+        <w:br/>
+      </w:r>
+      <w:r>
+        <w:tab/>
+      </w:r>
+      <w:r>
+        <w:tab/>
+        <w:t>Error message (ASCII1, ASCII2, ASCII4, String1, String2, or String4)</w:t>
+      </w:r>
+    </w:p>
+    <w:p>
+      <w:pPr>
+        <w:pStyle w:val="BodyText"/>
+        <w:ind w:left="360"/>
+      </w:pPr>
+      <w:r>
+        <w:rPr>
+          <w:highlight w:val="yellow"/>
+        </w:rPr>
+        <w:t>Question: Is a "</w:t>
+      </w:r>
+      <w:proofErr w:type="spellStart"/>
+      <w:r>
+        <w:rPr>
+          <w:highlight w:val="yellow"/>
+        </w:rPr>
+        <w:t>delete_multi</w:t>
+      </w:r>
+      <w:proofErr w:type="spellEnd"/>
+      <w:r>
+        <w:rPr>
+          <w:highlight w:val="yellow"/>
+        </w:rPr>
+        <w:t>" needed that deletes from multiple tables, where all will be deleted on success, or none are deleted on failure?</w:t>
+      </w:r>
+    </w:p>
+    <w:p>
+      <w:pPr>
+        <w:pStyle w:val="BodyText"/>
+        <w:ind w:left="360"/>
+      </w:pPr>
+      <w:r>
+        <w:rPr>
+          <w:highlight w:val="yellow"/>
+        </w:rPr>
+        <w:t>Question: Is a</w:t>
+      </w:r>
+      <w:r>
+        <w:rPr>
+          <w:highlight w:val="yellow"/>
+        </w:rPr>
+        <w:t>n</w:t>
+      </w:r>
+      <w:r>
+        <w:rPr>
+          <w:highlight w:val="yellow"/>
+        </w:rPr>
+        <w:t xml:space="preserve"> "</w:t>
+      </w:r>
+      <w:proofErr w:type="spellStart"/>
+      <w:r>
+        <w:rPr>
+          <w:highlight w:val="yellow"/>
+        </w:rPr>
+        <w:t>update</w:t>
+      </w:r>
+      <w:r>
+        <w:rPr>
+          <w:highlight w:val="yellow"/>
+        </w:rPr>
+        <w:t>_multi</w:t>
+      </w:r>
+      <w:proofErr w:type="spellEnd"/>
+      <w:r>
+        <w:rPr>
+          <w:highlight w:val="yellow"/>
+        </w:rPr>
+        <w:t xml:space="preserve">" needed </w:t>
+      </w:r>
+      <w:proofErr w:type="gramStart"/>
+      <w:r>
+        <w:rPr>
+          <w:highlight w:val="yellow"/>
+        </w:rPr>
+        <w:t xml:space="preserve">that </w:t>
+      </w:r>
+      <w:r>
+        <w:rPr>
+          <w:highlight w:val="yellow"/>
+        </w:rPr>
+        <w:t>updates</w:t>
+      </w:r>
+      <w:proofErr w:type="gramEnd"/>
+      <w:r>
+        <w:rPr>
+          <w:highlight w:val="yellow"/>
+        </w:rPr>
+        <w:t xml:space="preserve"> multiple tables, where all will be </w:t>
+      </w:r>
+      <w:r>
+        <w:rPr>
+          <w:highlight w:val="yellow"/>
+        </w:rPr>
         <w:t>updated</w:t>
       </w:r>
       <w:r>
-        <w:t xml:space="preserve"> (</w:t>
-      </w:r>
-      <w:proofErr w:type="spellStart"/>
-      <w:r>
-        <w:t>Tinyint</w:t>
-      </w:r>
-      <w:proofErr w:type="spellEnd"/>
-      <w:r>
-        <w:t>, Byte, Short, Integer, or Long)</w:t>
-      </w:r>
-      <w:r>
-        <w:br/>
-      </w:r>
-      <w:r>
-        <w:tab/>
-        <w:t>On FAILURE:</w:t>
-      </w:r>
-      <w:r>
-        <w:br/>
-      </w:r>
-      <w:r>
-        <w:tab/>
-      </w:r>
-      <w:r>
-        <w:tab/>
-        <w:t>Enumerated failure code (</w:t>
-      </w:r>
-      <w:proofErr w:type="spellStart"/>
-      <w:r>
-        <w:t>Tinyint</w:t>
-      </w:r>
-      <w:proofErr w:type="spellEnd"/>
-      <w:r>
-        <w:t>, Byte, or Short)</w:t>
-      </w:r>
-      <w:r>
-        <w:br/>
-      </w:r>
-      <w:r>
-        <w:tab/>
-      </w:r>
-      <w:r>
-        <w:tab/>
-        <w:t>Error message (ASCII1, ASCII2, ASCII4, String1, String2, or String4)</w:t>
-      </w:r>
-    </w:p>
-    <w:p>
-      <w:pPr>
-        <w:pStyle w:val="BodyText"/>
-        <w:ind w:left="360"/>
-      </w:pPr>
-      <w:r>
         <w:rPr>
           <w:highlight w:val="yellow"/>
         </w:rPr>
-        <w:t>Question: Is a "</w:t>
-      </w:r>
-      <w:proofErr w:type="spellStart"/>
+        <w:t xml:space="preserve"> on success, or none are </w:t>
+      </w:r>
       <w:r>
         <w:rPr>
           <w:highlight w:val="yellow"/>
         </w:rPr>
-        <w:t>delete_multi</w:t>
-      </w:r>
-      <w:proofErr w:type="spellEnd"/>
+        <w:t>updated</w:t>
+      </w:r>
       <w:r>
         <w:rPr>
           <w:highlight w:val="yellow"/>
         </w:rPr>
-        <w:t>" needed that deletes from multiple tables, where all will be deleted on success, or none are deleted on failure?</w:t>
-      </w:r>
-    </w:p>
-    <w:p>
-      <w:pPr>
-        <w:pStyle w:val="BodyText"/>
-        <w:ind w:left="360"/>
-      </w:pPr>
-      <w:r>
-        <w:rPr>
-          <w:highlight w:val="yellow"/>
-        </w:rPr>
-        <w:t>Question: Is a</w:t>
-      </w:r>
-      <w:r>
-        <w:rPr>
-          <w:highlight w:val="yellow"/>
-        </w:rPr>
-        <w:t>n</w:t>
-      </w:r>
-      <w:r>
-        <w:rPr>
-          <w:highlight w:val="yellow"/>
-        </w:rPr>
-        <w:t xml:space="preserve"> "</w:t>
-      </w:r>
-      <w:proofErr w:type="spellStart"/>
-      <w:r>
-        <w:rPr>
-          <w:highlight w:val="yellow"/>
-        </w:rPr>
-        <w:t>update</w:t>
-      </w:r>
-      <w:r>
-        <w:rPr>
-          <w:highlight w:val="yellow"/>
-        </w:rPr>
-        <w:t>_multi</w:t>
-      </w:r>
-      <w:proofErr w:type="spellEnd"/>
-      <w:r>
-        <w:rPr>
-          <w:highlight w:val="yellow"/>
-        </w:rPr>
-        <w:t xml:space="preserve">" needed </w:t>
-      </w:r>
-      <w:proofErr w:type="gramStart"/>
-      <w:r>
-        <w:rPr>
-          <w:highlight w:val="yellow"/>
-        </w:rPr>
-        <w:t xml:space="preserve">that </w:t>
-      </w:r>
-      <w:r>
-        <w:rPr>
-          <w:highlight w:val="yellow"/>
-        </w:rPr>
-        <w:t>updates</w:t>
-      </w:r>
-      <w:proofErr w:type="gramEnd"/>
-      <w:r>
-        <w:rPr>
-          <w:highlight w:val="yellow"/>
-        </w:rPr>
-        <w:t xml:space="preserve"> multiple tables, where all will be </w:t>
-      </w:r>
-      <w:r>
-        <w:rPr>
-          <w:highlight w:val="yellow"/>
-        </w:rPr>
-        <w:t>updated</w:t>
-      </w:r>
-      <w:r>
-        <w:rPr>
-          <w:highlight w:val="yellow"/>
-        </w:rPr>
-        <w:t xml:space="preserve"> on success, or none are </w:t>
-      </w:r>
-      <w:r>
-        <w:rPr>
-          <w:highlight w:val="yellow"/>
-        </w:rPr>
-        <w:t>updated</w:t>
-      </w:r>
-      <w:r>
-        <w:rPr>
-          <w:highlight w:val="yellow"/>
-        </w:rPr>
         <w:t xml:space="preserve"> on failure?</w:t>
       </w:r>
     </w:p>
@@ -7109,6 +7313,23 @@
           <w:b/>
           <w:bCs/>
         </w:rPr>
+        <w:br w:type="page"/>
+      </w:r>
+    </w:p>
+    <w:p>
+      <w:pPr>
+        <w:spacing w:after="0" w:line="240" w:lineRule="auto"/>
+        <w:rPr>
+          <w:b/>
+          <w:bCs/>
+        </w:rPr>
+      </w:pPr>
+      <w:r>
+        <w:rPr>
+          <w:b/>
+          <w:bCs/>
+        </w:rPr>
+        <w:lastRenderedPageBreak/>
         <w:t>Authentication</w:t>
       </w:r>
     </w:p>

</xml_diff>

<commit_message>
Starting on web server
</commit_message>
<xml_diff>
--- a/docs/Generalized Database Layer.docx
+++ b/docs/Generalized Database Layer.docx
@@ -1,6 +1,6 @@
 
 <file path=word/document.xml><?xml version="1.0" encoding="utf-8"?>
-<w:document xmlns:wpc="http://schemas.microsoft.com/office/word/2010/wordprocessingCanvas" xmlns:cx="http://schemas.microsoft.com/office/drawing/2014/chartex" xmlns:cx1="http://schemas.microsoft.com/office/drawing/2015/9/8/chartex" xmlns:cx2="http://schemas.microsoft.com/office/drawing/2015/10/21/chartex" xmlns:cx3="http://schemas.microsoft.com/office/drawing/2016/5/9/chartex" xmlns:cx4="http://schemas.microsoft.com/office/drawing/2016/5/10/chartex" xmlns:cx5="http://schemas.microsoft.com/office/drawing/2016/5/11/chartex" xmlns:cx6="http://schemas.microsoft.com/office/drawing/2016/5/12/chartex" xmlns:cx7="http://schemas.microsoft.com/office/drawing/2016/5/13/chartex" xmlns:cx8="http://schemas.microsoft.com/office/drawing/2016/5/14/chartex" xmlns:mc="http://schemas.openxmlformats.org/markup-compatibility/2006" xmlns:aink="http://schemas.microsoft.com/office/drawing/2016/ink" xmlns:am3d="http://schemas.microsoft.com/office/drawing/2017/model3d" xmlns:o="urn:schemas-microsoft-com:office:office" xmlns:oel="http://schemas.microsoft.com/office/2019/extlst" xmlns:r="http://schemas.openxmlformats.org/officeDocument/2006/relationships" xmlns:m="http://schemas.openxmlformats.org/officeDocument/2006/math" xmlns:v="urn:schemas-microsoft-com:vml" xmlns:wp14="http://schemas.microsoft.com/office/word/2010/wordprocessingDrawing" xmlns:wp="http://schemas.openxmlformats.org/drawingml/2006/wordprocessingDrawing" xmlns:w10="urn:schemas-microsoft-com:office:word" xmlns:w="http://schemas.openxmlformats.org/wordprocessingml/2006/main" xmlns:w14="http://schemas.microsoft.com/office/word/2010/wordml" xmlns:w15="http://schemas.microsoft.com/office/word/2012/wordml" xmlns:w16cex="http://schemas.microsoft.com/office/word/2018/wordml/cex" xmlns:w16cid="http://schemas.microsoft.com/office/word/2016/wordml/cid" xmlns:w16="http://schemas.microsoft.com/office/word/2018/wordml" xmlns:w16sdtdh="http://schemas.microsoft.com/office/word/2020/wordml/sdtdatahash" xmlns:w16se="http://schemas.microsoft.com/office/word/2015/wordml/symex" xmlns:wpg="http://schemas.microsoft.com/office/word/2010/wordprocessingGroup" xmlns:wpi="http://schemas.microsoft.com/office/word/2010/wordprocessingInk" xmlns:wne="http://schemas.microsoft.com/office/word/2006/wordml" xmlns:wps="http://schemas.microsoft.com/office/word/2010/wordprocessingShape" mc:Ignorable="w14 w15 w16se w16cid w16 w16cex w16sdtdh wp14">
+<w:document xmlns:wpc="http://schemas.microsoft.com/office/word/2010/wordprocessingCanvas" xmlns:cx="http://schemas.microsoft.com/office/drawing/2014/chartex" xmlns:cx1="http://schemas.microsoft.com/office/drawing/2015/9/8/chartex" xmlns:cx2="http://schemas.microsoft.com/office/drawing/2015/10/21/chartex" xmlns:cx3="http://schemas.microsoft.com/office/drawing/2016/5/9/chartex" xmlns:cx4="http://schemas.microsoft.com/office/drawing/2016/5/10/chartex" xmlns:cx5="http://schemas.microsoft.com/office/drawing/2016/5/11/chartex" xmlns:cx6="http://schemas.microsoft.com/office/drawing/2016/5/12/chartex" xmlns:cx7="http://schemas.microsoft.com/office/drawing/2016/5/13/chartex" xmlns:cx8="http://schemas.microsoft.com/office/drawing/2016/5/14/chartex" xmlns:mc="http://schemas.openxmlformats.org/markup-compatibility/2006" xmlns:aink="http://schemas.microsoft.com/office/drawing/2016/ink" xmlns:am3d="http://schemas.microsoft.com/office/drawing/2017/model3d" xmlns:o="urn:schemas-microsoft-com:office:office" xmlns:r="http://schemas.openxmlformats.org/officeDocument/2006/relationships" xmlns:m="http://schemas.openxmlformats.org/officeDocument/2006/math" xmlns:v="urn:schemas-microsoft-com:vml" xmlns:wp14="http://schemas.microsoft.com/office/word/2010/wordprocessingDrawing" xmlns:wp="http://schemas.openxmlformats.org/drawingml/2006/wordprocessingDrawing" xmlns:w10="urn:schemas-microsoft-com:office:word" xmlns:w="http://schemas.openxmlformats.org/wordprocessingml/2006/main" xmlns:w14="http://schemas.microsoft.com/office/word/2010/wordml" xmlns:w15="http://schemas.microsoft.com/office/word/2012/wordml" xmlns:w16cex="http://schemas.microsoft.com/office/word/2018/wordml/cex" xmlns:w16cid="http://schemas.microsoft.com/office/word/2016/wordml/cid" xmlns:w16="http://schemas.microsoft.com/office/word/2018/wordml" xmlns:w16sdtdh="http://schemas.microsoft.com/office/word/2020/wordml/sdtdatahash" xmlns:w16se="http://schemas.microsoft.com/office/word/2015/wordml/symex" xmlns:wpg="http://schemas.microsoft.com/office/word/2010/wordprocessingGroup" xmlns:wpi="http://schemas.microsoft.com/office/word/2010/wordprocessingInk" xmlns:wne="http://schemas.microsoft.com/office/word/2006/wordml" xmlns:wps="http://schemas.microsoft.com/office/word/2010/wordprocessingShape" mc:Ignorable="w14 w15 w16se w16cid w16 w16cex w16sdtdh wp14">
   <w:body>
     <w:p>
       <w:pPr>
@@ -103,7 +103,7 @@
         <w:t>tables</w:t>
       </w:r>
       <w:r>
-        <w:t xml:space="preserve"> that define </w:t>
+        <w:t xml:space="preserve">, organized into </w:t>
       </w:r>
       <w:r>
         <w:rPr>
@@ -112,10 +112,13 @@
           <w:i/>
           <w:iCs/>
         </w:rPr>
-        <w:t>fields</w:t>
-      </w:r>
-      <w:r>
-        <w:t xml:space="preserve"> and store </w:t>
+        <w:t>schemas</w:t>
+      </w:r>
+      <w:r>
+        <w:t xml:space="preserve">, </w:t>
+      </w:r>
+      <w:r>
+        <w:t xml:space="preserve">that define </w:t>
       </w:r>
       <w:r>
         <w:rPr>
@@ -124,10 +127,37 @@
           <w:i/>
           <w:iCs/>
         </w:rPr>
+        <w:t>fields</w:t>
+      </w:r>
+      <w:r>
+        <w:t xml:space="preserve"> and store </w:t>
+      </w:r>
+      <w:r>
+        <w:rPr>
+          <w:b/>
+          <w:bCs/>
+          <w:i/>
+          <w:iCs/>
+        </w:rPr>
         <w:t>rows</w:t>
       </w:r>
       <w:r>
         <w:t>.</w:t>
+      </w:r>
+      <w:r>
+        <w:t xml:space="preserve">  Each schema may provide multiple </w:t>
+      </w:r>
+      <w:r>
+        <w:rPr>
+          <w:b/>
+          <w:bCs/>
+          <w:i/>
+          <w:iCs/>
+        </w:rPr>
+        <w:t>contexts</w:t>
+      </w:r>
+      <w:r>
+        <w:t xml:space="preserve"> (production, development, test, etc.)</w:t>
       </w:r>
     </w:p>
     <w:p>
@@ -343,7 +373,13 @@
       </w:pPr>
       <w:r>
         <w:lastRenderedPageBreak/>
-        <w:t xml:space="preserve">Tables, Fields, and </w:t>
+        <w:t xml:space="preserve">Tables, </w:t>
+      </w:r>
+      <w:r>
+        <w:t xml:space="preserve">Schemas, </w:t>
+      </w:r>
+      <w:r>
+        <w:t xml:space="preserve">Fields, and </w:t>
       </w:r>
       <w:r>
         <w:t>Rows</w:t>
@@ -2960,15 +2996,15 @@
         <w:ind w:left="360"/>
       </w:pPr>
       <w:r>
-        <w:t xml:space="preserve">A 128-bit binary value.  The high-order 64 bits is a random ID generated by the authentication service.  The low-order 64 bits has, as its high-order 32-bits, the role of the authenticating user, and in its low-order 32-bits, the effective role ID for the transaction.  Users may execute transactions with any role for which their primary role grants access.  This can be used for testing role permissions, or for executing operations in under a "safer" role with fewer unnecessary permissions. This also allows an "aggregate" role to be defined that grants permissions to </w:t>
+        <w:t xml:space="preserve">A 128-bit binary value.  The high-order 64 bits is a random ID generated by the authentication service.  The low-order 64 bits has, as its high-order 32-bits, the role of the authenticating user, and in its low-order 32-bits, the effective role ID for the transaction.  Users may execute transactions with any role for which their primary role grants access.  This can be used for testing role permissions, or for executing operations in under a "safer" role with fewer unnecessary permissions. This also allows an "aggregate" role to be defined </w:t>
       </w:r>
       <w:proofErr w:type="gramStart"/>
       <w:r>
-        <w:t>a number of</w:t>
+        <w:t>that grants permissions</w:t>
       </w:r>
       <w:proofErr w:type="gramEnd"/>
       <w:r>
-        <w:t xml:space="preserve"> other roles without having to grant the aggregate role a superset of permissions of the other roles.</w:t>
+        <w:t xml:space="preserve"> to a number of other roles without having to grant the aggregate role a superset of permissions of the other roles.</w:t>
       </w:r>
     </w:p>
     <w:p>
@@ -2984,11 +3020,23 @@
       <w:pPr>
         <w:pStyle w:val="BodyText"/>
         <w:ind w:left="360"/>
-        <w:rPr>
-          <w:b/>
-          <w:bCs/>
-        </w:rPr>
-      </w:pPr>
+      </w:pPr>
+    </w:p>
+    <w:p>
+      <w:pPr>
+        <w:spacing w:after="0" w:line="240" w:lineRule="auto"/>
+        <w:rPr>
+          <w:b/>
+          <w:bCs/>
+        </w:rPr>
+      </w:pPr>
+      <w:r>
+        <w:rPr>
+          <w:b/>
+          <w:bCs/>
+        </w:rPr>
+        <w:br w:type="page"/>
+      </w:r>
     </w:p>
     <w:p>
       <w:pPr>
@@ -3004,6 +3052,191 @@
           <w:b/>
           <w:bCs/>
         </w:rPr>
+        <w:lastRenderedPageBreak/>
+        <w:t>Context Encoding</w:t>
+      </w:r>
+    </w:p>
+    <w:p>
+      <w:pPr>
+        <w:pStyle w:val="BodyText"/>
+        <w:ind w:left="360"/>
+        <w:rPr>
+          <w:b/>
+          <w:bCs/>
+        </w:rPr>
+      </w:pPr>
+      <w:r>
+        <w:t xml:space="preserve">The </w:t>
+      </w:r>
+      <w:r>
+        <w:t xml:space="preserve">context </w:t>
+      </w:r>
+      <w:r>
+        <w:t>ID as an Integer (</w:t>
+      </w:r>
+      <w:proofErr w:type="spellStart"/>
+      <w:r>
+        <w:t>Tinyint</w:t>
+      </w:r>
+      <w:proofErr w:type="spellEnd"/>
+      <w:r>
+        <w:t>, Byte, Short, or Integer)</w:t>
+      </w:r>
+      <w:r>
+        <w:br/>
+        <w:t xml:space="preserve">The </w:t>
+      </w:r>
+      <w:r>
+        <w:t xml:space="preserve">context </w:t>
+      </w:r>
+      <w:r>
+        <w:t xml:space="preserve">name as a </w:t>
+      </w:r>
+      <w:proofErr w:type="spellStart"/>
+      <w:r>
+        <w:t>a</w:t>
+      </w:r>
+      <w:proofErr w:type="spellEnd"/>
+      <w:r>
+        <w:t xml:space="preserve"> String (ASCII1, ASCII2, String1, String2)</w:t>
+      </w:r>
+      <w:r>
+        <w:br/>
+      </w:r>
+    </w:p>
+    <w:p>
+      <w:pPr>
+        <w:pStyle w:val="BodyText"/>
+        <w:ind w:left="360"/>
+        <w:rPr>
+          <w:b/>
+          <w:bCs/>
+        </w:rPr>
+      </w:pPr>
+      <w:r>
+        <w:rPr>
+          <w:b/>
+          <w:bCs/>
+        </w:rPr>
+        <w:t>Schema</w:t>
+      </w:r>
+      <w:r>
+        <w:rPr>
+          <w:b/>
+          <w:bCs/>
+        </w:rPr>
+        <w:t xml:space="preserve"> Encoding</w:t>
+      </w:r>
+    </w:p>
+    <w:p>
+      <w:pPr>
+        <w:pStyle w:val="BodyText"/>
+        <w:ind w:left="360"/>
+      </w:pPr>
+      <w:r>
+        <w:t xml:space="preserve">The schema ID as an Integer </w:t>
+      </w:r>
+      <w:r>
+        <w:t>(</w:t>
+      </w:r>
+      <w:proofErr w:type="spellStart"/>
+      <w:r>
+        <w:t>Tinyint</w:t>
+      </w:r>
+      <w:proofErr w:type="spellEnd"/>
+      <w:r>
+        <w:t>, Byte, Short, or Integer)</w:t>
+      </w:r>
+      <w:r>
+        <w:br/>
+      </w:r>
+      <w:r>
+        <w:t xml:space="preserve">The schema name as a </w:t>
+      </w:r>
+      <w:proofErr w:type="spellStart"/>
+      <w:r>
+        <w:t>a</w:t>
+      </w:r>
+      <w:proofErr w:type="spellEnd"/>
+      <w:r>
+        <w:t xml:space="preserve"> String (ASCII1, ASCII2, String1, String2)</w:t>
+      </w:r>
+      <w:r>
+        <w:br/>
+      </w:r>
+      <w:r>
+        <w:t xml:space="preserve">The number of </w:t>
+      </w:r>
+      <w:r>
+        <w:t>contexts</w:t>
+      </w:r>
+      <w:r>
+        <w:t xml:space="preserve"> (</w:t>
+      </w:r>
+      <w:r>
+        <w:rPr>
+          <w:b/>
+          <w:bCs/>
+        </w:rPr>
+        <w:t>N</w:t>
+      </w:r>
+      <w:r>
+        <w:t xml:space="preserve">) </w:t>
+      </w:r>
+      <w:r>
+        <w:t>under which this schema may be accessed.</w:t>
+      </w:r>
+      <w:r>
+        <w:br/>
+      </w:r>
+      <w:r>
+        <w:rPr>
+          <w:b/>
+          <w:bCs/>
+        </w:rPr>
+        <w:t>N</w:t>
+      </w:r>
+      <w:r>
+        <w:t xml:space="preserve"> repetitions of: </w:t>
+      </w:r>
+      <w:r>
+        <w:br/>
+      </w:r>
+      <w:r>
+        <w:tab/>
+      </w:r>
+      <w:r>
+        <w:t>The context ID as an Integer (</w:t>
+      </w:r>
+      <w:proofErr w:type="spellStart"/>
+      <w:r>
+        <w:t>Tinyint</w:t>
+      </w:r>
+      <w:proofErr w:type="spellEnd"/>
+      <w:r>
+        <w:t>, Byte, Short, or Integer)</w:t>
+      </w:r>
+    </w:p>
+    <w:p>
+      <w:pPr>
+        <w:pStyle w:val="BodyText"/>
+        <w:ind w:left="360"/>
+      </w:pPr>
+    </w:p>
+    <w:p>
+      <w:pPr>
+        <w:pStyle w:val="BodyText"/>
+        <w:ind w:left="360"/>
+        <w:rPr>
+          <w:b/>
+          <w:bCs/>
+        </w:rPr>
+      </w:pPr>
+      <w:r>
+        <w:rPr>
+          <w:b/>
+          <w:bCs/>
+        </w:rPr>
         <w:t>Table Encoding</w:t>
       </w:r>
       <w:r>
@@ -3022,10 +3255,42 @@
         <w:t xml:space="preserve">The </w:t>
       </w:r>
       <w:r>
-        <w:t xml:space="preserve">schema </w:t>
-      </w:r>
-      <w:r>
-        <w:t xml:space="preserve">name as a </w:t>
+        <w:t xml:space="preserve">owning </w:t>
+      </w:r>
+      <w:r>
+        <w:t>schema ID as an Integer (</w:t>
+      </w:r>
+      <w:proofErr w:type="spellStart"/>
+      <w:r>
+        <w:t>Tinyint</w:t>
+      </w:r>
+      <w:proofErr w:type="spellEnd"/>
+      <w:r>
+        <w:t>, Byte, Short, or Integer)</w:t>
+      </w:r>
+      <w:r>
+        <w:br/>
+      </w:r>
+      <w:r>
+        <w:t xml:space="preserve">The </w:t>
+      </w:r>
+      <w:r>
+        <w:t xml:space="preserve">table </w:t>
+      </w:r>
+      <w:r>
+        <w:t>ID as an Integer  (</w:t>
+      </w:r>
+      <w:proofErr w:type="spellStart"/>
+      <w:r>
+        <w:t>Tinyint</w:t>
+      </w:r>
+      <w:proofErr w:type="spellEnd"/>
+      <w:r>
+        <w:t>, Byte, Short, or Integer)</w:t>
+      </w:r>
+      <w:r>
+        <w:br/>
+        <w:t xml:space="preserve">The table name as a </w:t>
       </w:r>
       <w:proofErr w:type="spellStart"/>
       <w:r>
@@ -3037,21 +3302,17 @@
       </w:r>
       <w:r>
         <w:br/>
-      </w:r>
-      <w:r>
-        <w:t xml:space="preserve">The table name as a </w:t>
-      </w:r>
-      <w:proofErr w:type="spellStart"/>
-      <w:r>
-        <w:t>a</w:t>
-      </w:r>
-      <w:proofErr w:type="spellEnd"/>
-      <w:r>
-        <w:t xml:space="preserve"> String (ASCII1, ASCII2, String1, String2)</w:t>
-      </w:r>
-      <w:r>
-        <w:br/>
-        <w:t>The number of fields (N) as an Integer (</w:t>
+        <w:t>The number of fields (</w:t>
+      </w:r>
+      <w:r>
+        <w:rPr>
+          <w:b/>
+          <w:bCs/>
+        </w:rPr>
+        <w:t>N</w:t>
+      </w:r>
+      <w:r>
+        <w:t>) as an Integer (</w:t>
       </w:r>
       <w:proofErr w:type="spellStart"/>
       <w:r>
@@ -3063,7 +3324,16 @@
       </w:r>
       <w:r>
         <w:br/>
-        <w:t xml:space="preserve">N repetitions of: </w:t>
+      </w:r>
+      <w:r>
+        <w:rPr>
+          <w:b/>
+          <w:bCs/>
+        </w:rPr>
+        <w:t>N</w:t>
+      </w:r>
+      <w:r>
+        <w:t xml:space="preserve"> repetitions of: </w:t>
       </w:r>
       <w:r>
         <w:br/>
@@ -3093,14 +3363,30 @@
       </w:r>
       <w:proofErr w:type="spellEnd"/>
       <w:r>
-        <w:t>) indicating the fields role</w:t>
-      </w:r>
-      <w:r>
-        <w:br/>
-      </w:r>
-      <w:r>
-        <w:tab/>
-        <w:t>The number (M) of constraints associated with the field, as an integer (</w:t>
+        <w:t>) indicating the field</w:t>
+      </w:r>
+      <w:r>
+        <w:t>'</w:t>
+      </w:r>
+      <w:r>
+        <w:t>s role</w:t>
+      </w:r>
+      <w:r>
+        <w:br/>
+      </w:r>
+      <w:r>
+        <w:tab/>
+        <w:t>The number (</w:t>
+      </w:r>
+      <w:r>
+        <w:rPr>
+          <w:b/>
+          <w:bCs/>
+        </w:rPr>
+        <w:t>M</w:t>
+      </w:r>
+      <w:r>
+        <w:t>) of constraints associated with the field, as an integer (</w:t>
       </w:r>
       <w:proofErr w:type="spellStart"/>
       <w:r>
@@ -3115,6 +3401,12 @@
       </w:r>
       <w:r>
         <w:tab/>
+      </w:r>
+      <w:r>
+        <w:rPr>
+          <w:b/>
+          <w:bCs/>
+        </w:rPr>
         <w:t xml:space="preserve">M </w:t>
       </w:r>
       <w:proofErr w:type="spellStart"/>
@@ -3329,6 +3621,22 @@
       </w:r>
       <w:r>
         <w:t xml:space="preserve"> </w:t>
+      </w:r>
+    </w:p>
+    <w:p>
+      <w:pPr>
+        <w:spacing w:after="0" w:line="240" w:lineRule="auto"/>
+        <w:rPr>
+          <w:b/>
+          <w:bCs/>
+        </w:rPr>
+      </w:pPr>
+      <w:r>
+        <w:rPr>
+          <w:b/>
+          <w:bCs/>
+        </w:rPr>
+        <w:br w:type="page"/>
       </w:r>
     </w:p>
     <w:p>
@@ -3394,33 +3702,15 @@
       </w:r>
       <w:r>
         <w:br/>
-        <w:t>0x0</w:t>
-      </w:r>
-      <w:r>
-        <w:t>1</w:t>
-      </w:r>
-      <w:r>
-        <w:t xml:space="preserve"> = ASCII1</w:t>
-      </w:r>
-      <w:r>
-        <w:tab/>
-        <w:t>0x0</w:t>
-      </w:r>
-      <w:r>
-        <w:t>2</w:t>
-      </w:r>
-      <w:r>
-        <w:t xml:space="preserve"> = ASCII2</w:t>
-      </w:r>
-      <w:r>
-        <w:tab/>
-        <w:t>0x0</w:t>
-      </w:r>
-      <w:r>
-        <w:t>3</w:t>
-      </w:r>
-      <w:r>
-        <w:t xml:space="preserve"> = ASCII4</w:t>
+        <w:t>0x01 = ASCII1</w:t>
+      </w:r>
+      <w:r>
+        <w:tab/>
+        <w:t>0x02 = ASCII2</w:t>
+      </w:r>
+      <w:r>
+        <w:tab/>
+        <w:t>0x03 = ASCII4</w:t>
       </w:r>
       <w:r>
         <w:br/>
@@ -4955,6 +5245,18 @@
           <w:color w:val="0070C0"/>
         </w:rPr>
       </w:pPr>
+    </w:p>
+    <w:p>
+      <w:pPr>
+        <w:pStyle w:val="BodyText"/>
+        <w:spacing w:after="0"/>
+        <w:ind w:left="360"/>
+        <w:rPr>
+          <w:b/>
+          <w:bCs/>
+          <w:color w:val="0070C0"/>
+        </w:rPr>
+      </w:pPr>
       <w:r>
         <w:rPr>
           <w:b/>
@@ -4978,7 +5280,7 @@
           <w:bCs/>
           <w:color w:val="0070C0"/>
         </w:rPr>
-        <w:t>tables</w:t>
+        <w:t>contexts</w:t>
       </w:r>
       <w:proofErr w:type="spellEnd"/>
     </w:p>
@@ -4988,13 +5290,10 @@
         <w:ind w:left="720"/>
       </w:pPr>
       <w:r>
-        <w:t>R</w:t>
-      </w:r>
-      <w:r>
-        <w:t>etrieves the set of defined tables and their fields and constraints</w:t>
-      </w:r>
-      <w:r>
-        <w:t>.</w:t>
+        <w:t xml:space="preserve">Retrieves the set of defined </w:t>
+      </w:r>
+      <w:r>
+        <w:t>contexts.</w:t>
       </w:r>
       <w:r>
         <w:br/>
@@ -5018,16 +5317,6 @@
         <w:br/>
       </w:r>
       <w:r>
-        <w:tab/>
-        <w:t xml:space="preserve">Flags (Short) – 0x01 = Include </w:t>
-      </w:r>
-      <w:r>
-        <w:t>count</w:t>
-      </w:r>
-      <w:r>
-        <w:br/>
-      </w:r>
-      <w:r>
         <w:rPr>
           <w:i/>
           <w:iCs/>
@@ -5079,13 +5368,6 @@
       </w:r>
       <w:r>
         <w:tab/>
-        <w:t>Flags (Short) – copied from request</w:t>
-      </w:r>
-      <w:r>
-        <w:br/>
-      </w:r>
-      <w:r>
-        <w:tab/>
         <w:t>On SUCCESS:</w:t>
       </w:r>
       <w:r>
@@ -5096,7 +5378,23 @@
       </w:r>
       <w:r>
         <w:tab/>
-        <w:t>Integer number of tables (N) (</w:t>
+        <w:t xml:space="preserve">Integer number of </w:t>
+      </w:r>
+      <w:r>
+        <w:t>contexts</w:t>
+      </w:r>
+      <w:r>
+        <w:t xml:space="preserve"> (</w:t>
+      </w:r>
+      <w:r>
+        <w:rPr>
+          <w:b/>
+          <w:bCs/>
+        </w:rPr>
+        <w:t>N</w:t>
+      </w:r>
+      <w:r>
+        <w:t>) (</w:t>
       </w:r>
       <w:proofErr w:type="spellStart"/>
       <w:r>
@@ -5114,72 +5412,45 @@
       </w:r>
       <w:r>
         <w:tab/>
-        <w:t>N repetitions of:</w:t>
-      </w:r>
-      <w:r>
-        <w:br/>
-      </w:r>
-      <w:r>
-        <w:tab/>
-      </w:r>
-      <w:r>
-        <w:tab/>
-      </w:r>
-      <w:r>
-        <w:tab/>
-      </w:r>
-      <w:r>
-        <w:rPr>
-          <w:b/>
-          <w:bCs/>
-        </w:rPr>
-        <w:t>Table Encoding</w:t>
+      </w:r>
+      <w:r>
+        <w:rPr>
+          <w:b/>
+          <w:bCs/>
+        </w:rPr>
+        <w:t>N</w:t>
+      </w:r>
+      <w:r>
+        <w:t xml:space="preserve"> repetitions of:</w:t>
+      </w:r>
+      <w:r>
+        <w:br/>
+      </w:r>
+      <w:r>
+        <w:tab/>
+      </w:r>
+      <w:r>
+        <w:tab/>
+      </w:r>
+      <w:r>
+        <w:tab/>
+      </w:r>
+      <w:r>
+        <w:rPr>
+          <w:b/>
+          <w:bCs/>
+        </w:rPr>
+        <w:t>Context</w:t>
+      </w:r>
+      <w:r>
+        <w:rPr>
+          <w:b/>
+          <w:bCs/>
+        </w:rPr>
+        <w:t xml:space="preserve"> Encoding</w:t>
       </w:r>
       <w:r>
         <w:t xml:space="preserve"> (see above)</w:t>
-      </w:r>
-      <w:r>
-        <w:br/>
-      </w:r>
-      <w:r>
-        <w:tab/>
-      </w:r>
-      <w:r>
-        <w:tab/>
-      </w:r>
-      <w:r>
-        <w:tab/>
-        <w:t xml:space="preserve">If Flags indicates </w:t>
-      </w:r>
-      <w:r>
-        <w:t xml:space="preserve">count </w:t>
-      </w:r>
-      <w:r>
-        <w:t>included:</w:t>
-      </w:r>
-      <w:r>
-        <w:br/>
-      </w:r>
-      <w:r>
-        <w:tab/>
-      </w:r>
-      <w:r>
-        <w:tab/>
-      </w:r>
-      <w:r>
-        <w:tab/>
-      </w:r>
-      <w:r>
-        <w:tab/>
-        <w:t>Integer number of records (</w:t>
-      </w:r>
-      <w:proofErr w:type="spellStart"/>
-      <w:r>
-        <w:t>Tinyint</w:t>
-      </w:r>
-      <w:proofErr w:type="spellEnd"/>
-      <w:r>
-        <w:t>, Byte, Short, Integer, or Long)</w:t>
       </w:r>
       <w:r>
         <w:br/>
@@ -5222,31 +5493,61 @@
         <w:pStyle w:val="BodyText"/>
         <w:spacing w:after="0"/>
         <w:ind w:left="360"/>
-      </w:pPr>
-      <w:r>
-        <w:rPr>
-          <w:b/>
-          <w:bCs/>
-          <w:color w:val="0070C0"/>
-        </w:rPr>
-        <w:t>GET table</w:t>
-      </w:r>
-      <w:r>
-        <w:rPr>
-          <w:b/>
-          <w:bCs/>
-          <w:color w:val="0070C0"/>
-        </w:rPr>
-        <w:br/>
-      </w:r>
-      <w:r>
-        <w:t>R</w:t>
-      </w:r>
-      <w:r>
-        <w:t>etrieves the fields and constraints of a single table.</w:t>
-      </w:r>
-      <w:r>
-        <w:t xml:space="preserve"> </w:t>
+        <w:rPr>
+          <w:b/>
+          <w:bCs/>
+          <w:color w:val="0070C0"/>
+        </w:rPr>
+      </w:pPr>
+    </w:p>
+    <w:p>
+      <w:pPr>
+        <w:pStyle w:val="BodyText"/>
+        <w:spacing w:after="0"/>
+        <w:ind w:left="360"/>
+        <w:rPr>
+          <w:b/>
+          <w:bCs/>
+          <w:color w:val="0070C0"/>
+        </w:rPr>
+      </w:pPr>
+      <w:r>
+        <w:rPr>
+          <w:b/>
+          <w:bCs/>
+          <w:color w:val="0070C0"/>
+        </w:rPr>
+        <w:t xml:space="preserve">GET </w:t>
+      </w:r>
+      <w:proofErr w:type="spellStart"/>
+      <w:r>
+        <w:rPr>
+          <w:b/>
+          <w:bCs/>
+          <w:color w:val="0070C0"/>
+        </w:rPr>
+        <w:t>all_</w:t>
+      </w:r>
+      <w:r>
+        <w:rPr>
+          <w:b/>
+          <w:bCs/>
+          <w:color w:val="0070C0"/>
+        </w:rPr>
+        <w:t>schemas</w:t>
+      </w:r>
+      <w:proofErr w:type="spellEnd"/>
+    </w:p>
+    <w:p>
+      <w:pPr>
+        <w:pStyle w:val="BodyText"/>
+        <w:ind w:left="720"/>
+      </w:pPr>
+      <w:r>
+        <w:t xml:space="preserve">Retrieves the set of defined </w:t>
+      </w:r>
+      <w:r>
+        <w:t>schemas.</w:t>
       </w:r>
       <w:r>
         <w:br/>
@@ -5270,50 +5571,6 @@
         <w:br/>
       </w:r>
       <w:r>
-        <w:tab/>
-        <w:t xml:space="preserve">Flags (Short) – 0x01 = Include </w:t>
-      </w:r>
-      <w:r>
-        <w:t>count</w:t>
-      </w:r>
-      <w:r>
-        <w:br/>
-      </w:r>
-      <w:r>
-        <w:tab/>
-      </w:r>
-      <w:r>
-        <w:t xml:space="preserve">The schema name as a </w:t>
-      </w:r>
-      <w:proofErr w:type="spellStart"/>
-      <w:r>
-        <w:t>a</w:t>
-      </w:r>
-      <w:proofErr w:type="spellEnd"/>
-      <w:r>
-        <w:t xml:space="preserve"> String (ASCII1, ASCII2, String1, String2)</w:t>
-      </w:r>
-      <w:r>
-        <w:br/>
-      </w:r>
-      <w:r>
-        <w:tab/>
-      </w:r>
-      <w:r>
-        <w:t xml:space="preserve">The table name as a </w:t>
-      </w:r>
-      <w:proofErr w:type="spellStart"/>
-      <w:r>
-        <w:t>a</w:t>
-      </w:r>
-      <w:proofErr w:type="spellEnd"/>
-      <w:r>
-        <w:t xml:space="preserve"> String (ASCII1, ASCII2, String1, String2)</w:t>
-      </w:r>
-      <w:r>
-        <w:br/>
-      </w:r>
-      <w:r>
         <w:rPr>
           <w:i/>
           <w:iCs/>
@@ -5358,11 +5615,7 @@
         <w:t>, Byte or Short)</w:t>
       </w:r>
       <w:r>
-        <w:br/>
-      </w:r>
-      <w:r>
-        <w:tab/>
-        <w:t>Flags (Short) – copied from request</w:t>
+        <w:t xml:space="preserve"> </w:t>
       </w:r>
       <w:r>
         <w:br/>
@@ -5379,53 +5632,79 @@
       </w:r>
       <w:r>
         <w:tab/>
-      </w:r>
-      <w:r>
-        <w:rPr>
-          <w:b/>
-          <w:bCs/>
-        </w:rPr>
-        <w:t>Table Encoding</w:t>
+        <w:t xml:space="preserve">Integer number of </w:t>
+      </w:r>
+      <w:r>
+        <w:t>schemas</w:t>
+      </w:r>
+      <w:r>
+        <w:t xml:space="preserve"> (</w:t>
+      </w:r>
+      <w:r>
+        <w:rPr>
+          <w:b/>
+          <w:bCs/>
+        </w:rPr>
+        <w:t>N</w:t>
+      </w:r>
+      <w:r>
+        <w:t>) (</w:t>
+      </w:r>
+      <w:proofErr w:type="spellStart"/>
+      <w:r>
+        <w:t>Tinyint</w:t>
+      </w:r>
+      <w:proofErr w:type="spellEnd"/>
+      <w:r>
+        <w:t>, Byte, Short, or Integer)</w:t>
+      </w:r>
+      <w:r>
+        <w:br/>
+      </w:r>
+      <w:r>
+        <w:tab/>
+      </w:r>
+      <w:r>
+        <w:tab/>
+      </w:r>
+      <w:r>
+        <w:rPr>
+          <w:b/>
+          <w:bCs/>
+        </w:rPr>
+        <w:t>N</w:t>
+      </w:r>
+      <w:r>
+        <w:t xml:space="preserve"> repetitions of:</w:t>
+      </w:r>
+      <w:r>
+        <w:br/>
+      </w:r>
+      <w:r>
+        <w:tab/>
+      </w:r>
+      <w:r>
+        <w:tab/>
+      </w:r>
+      <w:r>
+        <w:tab/>
+      </w:r>
+      <w:r>
+        <w:rPr>
+          <w:b/>
+          <w:bCs/>
+        </w:rPr>
+        <w:t xml:space="preserve">Schema </w:t>
+      </w:r>
+      <w:r>
+        <w:rPr>
+          <w:b/>
+          <w:bCs/>
+        </w:rPr>
+        <w:t>Encoding</w:t>
       </w:r>
       <w:r>
         <w:t xml:space="preserve"> (see above)</w:t>
-      </w:r>
-      <w:r>
-        <w:br/>
-      </w:r>
-      <w:r>
-        <w:tab/>
-      </w:r>
-      <w:r>
-        <w:tab/>
-        <w:t xml:space="preserve">If Flags indicates </w:t>
-      </w:r>
-      <w:r>
-        <w:t xml:space="preserve">count </w:t>
-      </w:r>
-      <w:r>
-        <w:t>included:</w:t>
-      </w:r>
-      <w:r>
-        <w:br/>
-      </w:r>
-      <w:r>
-        <w:tab/>
-      </w:r>
-      <w:r>
-        <w:tab/>
-      </w:r>
-      <w:r>
-        <w:tab/>
-        <w:t>Integer number of records (</w:t>
-      </w:r>
-      <w:proofErr w:type="spellStart"/>
-      <w:r>
-        <w:t>Tinyint</w:t>
-      </w:r>
-      <w:proofErr w:type="spellEnd"/>
-      <w:r>
-        <w:t>, Byte, Short, Integer, or Long)</w:t>
       </w:r>
       <w:r>
         <w:br/>
@@ -5501,14 +5780,24 @@
         <w:lastRenderedPageBreak/>
         <w:t xml:space="preserve">GET </w:t>
       </w:r>
-      <w:r>
-        <w:rPr>
-          <w:b/>
-          <w:bCs/>
-          <w:color w:val="0070C0"/>
-        </w:rPr>
-        <w:t>count</w:t>
-      </w:r>
+      <w:proofErr w:type="spellStart"/>
+      <w:r>
+        <w:rPr>
+          <w:b/>
+          <w:bCs/>
+          <w:color w:val="0070C0"/>
+        </w:rPr>
+        <w:t>all_</w:t>
+      </w:r>
+      <w:r>
+        <w:rPr>
+          <w:b/>
+          <w:bCs/>
+          <w:color w:val="0070C0"/>
+        </w:rPr>
+        <w:t>tables</w:t>
+      </w:r>
+      <w:proofErr w:type="spellEnd"/>
     </w:p>
     <w:p>
       <w:pPr>
@@ -5519,10 +5808,13 @@
         <w:t>R</w:t>
       </w:r>
       <w:r>
-        <w:t>etrieves the number of rows in the requested table</w:t>
-      </w:r>
-      <w:r>
-        <w:t xml:space="preserve"> that match criteria.</w:t>
+        <w:t>etrieves the set of defined tables and their fields and constraints</w:t>
+      </w:r>
+      <w:r>
+        <w:t>.</w:t>
+      </w:r>
+      <w:r>
+        <w:t xml:space="preserve">  If a schema ID is provided, only the tables in that schema are returned.</w:t>
       </w:r>
       <w:r>
         <w:br/>
@@ -5547,67 +5839,31 @@
       </w:r>
       <w:r>
         <w:tab/>
-        <w:t xml:space="preserve">The schema name as a </w:t>
-      </w:r>
-      <w:proofErr w:type="spellStart"/>
-      <w:r>
-        <w:t>a</w:t>
-      </w:r>
-      <w:proofErr w:type="spellEnd"/>
-      <w:r>
-        <w:t xml:space="preserve"> String (ASCII1, ASCII2, String1, String2)</w:t>
-      </w:r>
-      <w:r>
-        <w:br/>
-      </w:r>
-      <w:r>
-        <w:tab/>
-        <w:t xml:space="preserve">The table name as a </w:t>
-      </w:r>
-      <w:proofErr w:type="spellStart"/>
-      <w:r>
-        <w:t>a</w:t>
-      </w:r>
-      <w:proofErr w:type="spellEnd"/>
-      <w:r>
-        <w:t xml:space="preserve"> String (ASCII1, ASCII2, String1, String2)</w:t>
-      </w:r>
-      <w:r>
-        <w:br/>
-      </w:r>
-      <w:r>
-        <w:tab/>
-        <w:t xml:space="preserve">[OPTIONAL] </w:t>
-      </w:r>
-      <w:r>
-        <w:rPr>
-          <w:b/>
-          <w:bCs/>
-        </w:rPr>
-        <w:t xml:space="preserve">Selection </w:t>
-      </w:r>
-      <w:r>
-        <w:rPr>
-          <w:b/>
-          <w:bCs/>
-        </w:rPr>
-        <w:t>C</w:t>
-      </w:r>
-      <w:r>
-        <w:rPr>
-          <w:b/>
-          <w:bCs/>
-        </w:rPr>
-        <w:t>riteria</w:t>
-      </w:r>
-      <w:r>
-        <w:t xml:space="preserve"> (see above</w:t>
-      </w:r>
-      <w:r>
-        <w:t xml:space="preserve"> – if omitted, all records match</w:t>
-      </w:r>
-      <w:r>
-        <w:t>)</w:t>
+        <w:t xml:space="preserve">Flags (Short) – 0x01 = Include </w:t>
+      </w:r>
+      <w:r>
+        <w:t xml:space="preserve">row </w:t>
+      </w:r>
+      <w:r>
+        <w:t>count</w:t>
+      </w:r>
+      <w:r>
+        <w:br/>
+      </w:r>
+      <w:r>
+        <w:tab/>
+        <w:t>[OPTIONAL] Schema ID</w:t>
+      </w:r>
+      <w:r>
+        <w:t xml:space="preserve"> (</w:t>
+      </w:r>
+      <w:proofErr w:type="spellStart"/>
+      <w:r>
+        <w:t>Tinyint</w:t>
+      </w:r>
+      <w:proofErr w:type="spellEnd"/>
+      <w:r>
+        <w:t>, Byte, Short, or Integer)</w:t>
       </w:r>
       <w:r>
         <w:br/>
@@ -5664,6 +5920,13 @@
       </w:r>
       <w:r>
         <w:tab/>
+        <w:t>Flags (Short) – copied from request</w:t>
+      </w:r>
+      <w:r>
+        <w:br/>
+      </w:r>
+      <w:r>
+        <w:tab/>
         <w:t>On SUCCESS:</w:t>
       </w:r>
       <w:r>
@@ -5674,7 +5937,17 @@
       </w:r>
       <w:r>
         <w:tab/>
-        <w:t>Integer number of records (</w:t>
+        <w:t>Integer number of tables (</w:t>
+      </w:r>
+      <w:r>
+        <w:rPr>
+          <w:b/>
+          <w:bCs/>
+        </w:rPr>
+        <w:t>N</w:t>
+      </w:r>
+      <w:r>
+        <w:t>) (</w:t>
       </w:r>
       <w:proofErr w:type="spellStart"/>
       <w:r>
@@ -5682,6 +5955,99 @@
       </w:r>
       <w:proofErr w:type="spellEnd"/>
       <w:r>
+        <w:t>, Byte, Short, or Integer)</w:t>
+      </w:r>
+      <w:r>
+        <w:br/>
+      </w:r>
+      <w:r>
+        <w:tab/>
+      </w:r>
+      <w:r>
+        <w:tab/>
+      </w:r>
+      <w:r>
+        <w:rPr>
+          <w:b/>
+          <w:bCs/>
+        </w:rPr>
+        <w:t>N</w:t>
+      </w:r>
+      <w:r>
+        <w:t xml:space="preserve"> repetitions of:</w:t>
+      </w:r>
+      <w:r>
+        <w:br/>
+      </w:r>
+      <w:r>
+        <w:tab/>
+      </w:r>
+      <w:r>
+        <w:tab/>
+      </w:r>
+      <w:r>
+        <w:tab/>
+      </w:r>
+      <w:r>
+        <w:rPr>
+          <w:b/>
+          <w:bCs/>
+        </w:rPr>
+        <w:t>Table Encoding</w:t>
+      </w:r>
+      <w:r>
+        <w:t xml:space="preserve"> (see above)</w:t>
+      </w:r>
+      <w:r>
+        <w:br/>
+      </w:r>
+      <w:r>
+        <w:tab/>
+      </w:r>
+      <w:r>
+        <w:tab/>
+      </w:r>
+      <w:r>
+        <w:tab/>
+        <w:t xml:space="preserve">If Flags indicates </w:t>
+      </w:r>
+      <w:r>
+        <w:t xml:space="preserve">row </w:t>
+      </w:r>
+      <w:r>
+        <w:t xml:space="preserve">count </w:t>
+      </w:r>
+      <w:r>
+        <w:t>included:</w:t>
+      </w:r>
+      <w:r>
+        <w:br/>
+      </w:r>
+      <w:r>
+        <w:tab/>
+      </w:r>
+      <w:r>
+        <w:tab/>
+      </w:r>
+      <w:r>
+        <w:tab/>
+      </w:r>
+      <w:r>
+        <w:tab/>
+        <w:t xml:space="preserve">Integer number of </w:t>
+      </w:r>
+      <w:r>
+        <w:t>rows in the table</w:t>
+      </w:r>
+      <w:r>
+        <w:t xml:space="preserve"> (</w:t>
+      </w:r>
+      <w:proofErr w:type="spellStart"/>
+      <w:r>
+        <w:t>Tinyint</w:t>
+      </w:r>
+      <w:proofErr w:type="spellEnd"/>
+      <w:r>
         <w:t>, Byte, Short, Integer, or Long)</w:t>
       </w:r>
       <w:r>
@@ -5719,45 +6085,40 @@
         <w:tab/>
         <w:t>Error message (ASCII1, ASCII2, ASCII4, String1, String2, or String4)</w:t>
       </w:r>
+    </w:p>
+    <w:p>
+      <w:pPr>
+        <w:pStyle w:val="BodyText"/>
+        <w:ind w:left="360"/>
+      </w:pPr>
     </w:p>
     <w:p>
       <w:pPr>
         <w:pStyle w:val="BodyText"/>
         <w:spacing w:after="0"/>
         <w:ind w:left="360"/>
-        <w:rPr>
-          <w:b/>
-          <w:bCs/>
-          <w:color w:val="0070C0"/>
-        </w:rPr>
-      </w:pPr>
-      <w:r>
-        <w:rPr>
-          <w:b/>
-          <w:bCs/>
-          <w:color w:val="0070C0"/>
-        </w:rPr>
-        <w:t xml:space="preserve">GET </w:t>
-      </w:r>
-      <w:r>
-        <w:rPr>
-          <w:b/>
-          <w:bCs/>
-          <w:color w:val="0070C0"/>
-        </w:rPr>
-        <w:t>query</w:t>
-      </w:r>
-    </w:p>
-    <w:p>
-      <w:pPr>
-        <w:pStyle w:val="BodyText"/>
-        <w:ind w:left="720"/>
-      </w:pPr>
+      </w:pPr>
+      <w:r>
+        <w:rPr>
+          <w:b/>
+          <w:bCs/>
+          <w:color w:val="0070C0"/>
+        </w:rPr>
+        <w:t>GET table</w:t>
+      </w:r>
+      <w:r>
+        <w:rPr>
+          <w:b/>
+          <w:bCs/>
+          <w:color w:val="0070C0"/>
+        </w:rPr>
+        <w:br/>
+      </w:r>
       <w:r>
         <w:t>R</w:t>
       </w:r>
       <w:r>
-        <w:t>etrieves all rows in a specified table that match a set of match criteria.</w:t>
+        <w:t>etrieves the fields and constraints of a single table.</w:t>
       </w:r>
       <w:r>
         <w:br/>
@@ -5782,64 +6143,84 @@
       </w:r>
       <w:r>
         <w:tab/>
-        <w:t xml:space="preserve">The schema name as a </w:t>
-      </w:r>
-      <w:proofErr w:type="spellStart"/>
-      <w:r>
-        <w:t>a</w:t>
-      </w:r>
-      <w:proofErr w:type="spellEnd"/>
-      <w:r>
-        <w:t xml:space="preserve"> String (ASCII1, ASCII2, String1, String2)</w:t>
-      </w:r>
-      <w:r>
-        <w:br/>
-      </w:r>
-      <w:r>
-        <w:tab/>
-        <w:t xml:space="preserve">The table name as a </w:t>
-      </w:r>
-      <w:proofErr w:type="spellStart"/>
-      <w:r>
-        <w:t>a</w:t>
-      </w:r>
-      <w:proofErr w:type="spellEnd"/>
-      <w:r>
-        <w:t xml:space="preserve"> String (ASCII1, ASCII2, String1, String2)</w:t>
-      </w:r>
-      <w:r>
-        <w:br/>
-      </w:r>
-      <w:r>
-        <w:tab/>
-        <w:t xml:space="preserve">[OPTIONAL] </w:t>
-      </w:r>
-      <w:r>
-        <w:rPr>
-          <w:b/>
-          <w:bCs/>
-        </w:rPr>
-        <w:t xml:space="preserve">Selection </w:t>
-      </w:r>
-      <w:r>
-        <w:rPr>
-          <w:b/>
-          <w:bCs/>
-        </w:rPr>
-        <w:t>C</w:t>
-      </w:r>
-      <w:r>
-        <w:rPr>
-          <w:b/>
-          <w:bCs/>
-        </w:rPr>
-        <w:t>riteria</w:t>
-      </w:r>
-      <w:r>
-        <w:t xml:space="preserve"> (see above</w:t>
-      </w:r>
-      <w:r>
-        <w:t xml:space="preserve"> – if omitted, all records match</w:t>
+        <w:t xml:space="preserve">Flags (Short) – 0x01 = Include </w:t>
+      </w:r>
+      <w:r>
+        <w:t xml:space="preserve">row </w:t>
+      </w:r>
+      <w:r>
+        <w:t>count</w:t>
+      </w:r>
+      <w:r>
+        <w:br/>
+      </w:r>
+      <w:r>
+        <w:tab/>
+      </w:r>
+      <w:r>
+        <w:t xml:space="preserve">The schema </w:t>
+      </w:r>
+      <w:r>
+        <w:t>ID</w:t>
+      </w:r>
+      <w:r>
+        <w:t xml:space="preserve"> as </w:t>
+      </w:r>
+      <w:r>
+        <w:t>an</w:t>
+      </w:r>
+      <w:r>
+        <w:t xml:space="preserve"> </w:t>
+      </w:r>
+      <w:r>
+        <w:t>integer</w:t>
+      </w:r>
+      <w:r>
+        <w:t xml:space="preserve"> (</w:t>
+      </w:r>
+      <w:proofErr w:type="spellStart"/>
+      <w:r>
+        <w:t>Tinyint</w:t>
+      </w:r>
+      <w:proofErr w:type="spellEnd"/>
+      <w:r>
+        <w:t>, Byte, Short, or Integer</w:t>
+      </w:r>
+      <w:r>
+        <w:t>)</w:t>
+      </w:r>
+      <w:r>
+        <w:br/>
+      </w:r>
+      <w:r>
+        <w:tab/>
+        <w:t xml:space="preserve">The table </w:t>
+      </w:r>
+      <w:r>
+        <w:t>ID</w:t>
+      </w:r>
+      <w:r>
+        <w:t xml:space="preserve"> as </w:t>
+      </w:r>
+      <w:r>
+        <w:t>an</w:t>
+      </w:r>
+      <w:r>
+        <w:t xml:space="preserve"> </w:t>
+      </w:r>
+      <w:r>
+        <w:t xml:space="preserve">integer </w:t>
+      </w:r>
+      <w:r>
+        <w:t>(</w:t>
+      </w:r>
+      <w:proofErr w:type="spellStart"/>
+      <w:r>
+        <w:t>Tinyint</w:t>
+      </w:r>
+      <w:proofErr w:type="spellEnd"/>
+      <w:r>
+        <w:t>, Byte, Short, or Integer</w:t>
       </w:r>
       <w:r>
         <w:t>)</w:t>
@@ -5892,7 +6273,11 @@
         <w:t>, Byte or Short)</w:t>
       </w:r>
       <w:r>
-        <w:t xml:space="preserve"> </w:t>
+        <w:br/>
+      </w:r>
+      <w:r>
+        <w:tab/>
+        <w:t>Flags (Short) – copied from request</w:t>
       </w:r>
       <w:r>
         <w:br/>
@@ -5909,7 +6294,54 @@
       </w:r>
       <w:r>
         <w:tab/>
-        <w:t>Integer number of records (N) (</w:t>
+      </w:r>
+      <w:r>
+        <w:rPr>
+          <w:b/>
+          <w:bCs/>
+        </w:rPr>
+        <w:t>Table Encoding</w:t>
+      </w:r>
+      <w:r>
+        <w:t xml:space="preserve"> (see above)</w:t>
+      </w:r>
+      <w:r>
+        <w:br/>
+      </w:r>
+      <w:r>
+        <w:tab/>
+      </w:r>
+      <w:r>
+        <w:tab/>
+        <w:t xml:space="preserve">If Flags indicates </w:t>
+      </w:r>
+      <w:r>
+        <w:t xml:space="preserve">row </w:t>
+      </w:r>
+      <w:r>
+        <w:t xml:space="preserve">count </w:t>
+      </w:r>
+      <w:r>
+        <w:t>included:</w:t>
+      </w:r>
+      <w:r>
+        <w:br/>
+      </w:r>
+      <w:r>
+        <w:tab/>
+      </w:r>
+      <w:r>
+        <w:tab/>
+      </w:r>
+      <w:r>
+        <w:tab/>
+        <w:t xml:space="preserve">Integer number of </w:t>
+      </w:r>
+      <w:r>
+        <w:t>rows</w:t>
+      </w:r>
+      <w:r>
+        <w:t xml:space="preserve"> (</w:t>
       </w:r>
       <w:proofErr w:type="spellStart"/>
       <w:r>
@@ -5918,26 +6350,6 @@
       <w:proofErr w:type="spellEnd"/>
       <w:r>
         <w:t>, Byte, Short, Integer, or Long)</w:t>
-      </w:r>
-      <w:r>
-        <w:br/>
-      </w:r>
-      <w:r>
-        <w:tab/>
-      </w:r>
-      <w:r>
-        <w:tab/>
-        <w:t xml:space="preserve">N repetitions of </w:t>
-      </w:r>
-      <w:r>
-        <w:rPr>
-          <w:b/>
-          <w:bCs/>
-        </w:rPr>
-        <w:t xml:space="preserve">Row </w:t>
-      </w:r>
-      <w:r>
-        <w:t>(see above)</w:t>
       </w:r>
       <w:r>
         <w:br/>
@@ -6011,23 +6423,15 @@
           <w:color w:val="0070C0"/>
         </w:rPr>
         <w:lastRenderedPageBreak/>
-        <w:t>POST</w:t>
-      </w:r>
-      <w:r>
-        <w:rPr>
-          <w:b/>
-          <w:bCs/>
-          <w:color w:val="0070C0"/>
-        </w:rPr>
-        <w:t xml:space="preserve"> </w:t>
-      </w:r>
-      <w:r>
-        <w:rPr>
-          <w:b/>
-          <w:bCs/>
-          <w:color w:val="0070C0"/>
-        </w:rPr>
-        <w:t>insert</w:t>
+        <w:t xml:space="preserve">GET </w:t>
+      </w:r>
+      <w:r>
+        <w:rPr>
+          <w:b/>
+          <w:bCs/>
+          <w:color w:val="0070C0"/>
+        </w:rPr>
+        <w:t>count</w:t>
       </w:r>
     </w:p>
     <w:p>
@@ -6036,13 +6440,13 @@
         <w:ind w:left="720"/>
       </w:pPr>
       <w:r>
-        <w:t>I</w:t>
-      </w:r>
-      <w:r>
-        <w:t>nserts one or more records into a specified table.</w:t>
-      </w:r>
-      <w:r>
-        <w:t xml:space="preserve">  All records will be inserted if successful; none will be inserted on failure.</w:t>
+        <w:t>R</w:t>
+      </w:r>
+      <w:r>
+        <w:t>etrieves the number of rows in the requested table</w:t>
+      </w:r>
+      <w:r>
+        <w:t xml:space="preserve"> that match criteria.</w:t>
       </w:r>
       <w:r>
         <w:br/>
@@ -6067,37 +6471,7 @@
       </w:r>
       <w:r>
         <w:tab/>
-        <w:t xml:space="preserve">The schema name as a </w:t>
-      </w:r>
-      <w:proofErr w:type="spellStart"/>
-      <w:r>
-        <w:t>a</w:t>
-      </w:r>
-      <w:proofErr w:type="spellEnd"/>
-      <w:r>
-        <w:t xml:space="preserve"> String (ASCII1, ASCII2, String1, String2)</w:t>
-      </w:r>
-      <w:r>
-        <w:br/>
-      </w:r>
-      <w:r>
-        <w:tab/>
-        <w:t xml:space="preserve">The table name as a </w:t>
-      </w:r>
-      <w:proofErr w:type="spellStart"/>
-      <w:r>
-        <w:t>a</w:t>
-      </w:r>
-      <w:proofErr w:type="spellEnd"/>
-      <w:r>
-        <w:t xml:space="preserve"> String (ASCII1, ASCII2, String1, String2)</w:t>
-      </w:r>
-      <w:r>
-        <w:br/>
-      </w:r>
-      <w:r>
-        <w:tab/>
-        <w:t>Integer number of records (N) (</w:t>
+        <w:t>The schema ID as an integer (</w:t>
       </w:r>
       <w:proofErr w:type="spellStart"/>
       <w:r>
@@ -6105,24 +6479,86 @@
       </w:r>
       <w:proofErr w:type="spellEnd"/>
       <w:r>
-        <w:t>, Byte, Short, Integer, or Long)</w:t>
-      </w:r>
-      <w:r>
-        <w:br/>
-      </w:r>
-      <w:r>
-        <w:tab/>
-        <w:t xml:space="preserve">N repetitions of </w:t>
-      </w:r>
-      <w:r>
-        <w:rPr>
-          <w:b/>
-          <w:bCs/>
-        </w:rPr>
-        <w:t xml:space="preserve">Row </w:t>
-      </w:r>
-      <w:r>
-        <w:t>(see above)</w:t>
+        <w:t>, Byte, Short, or Integer)</w:t>
+      </w:r>
+      <w:r>
+        <w:br/>
+      </w:r>
+      <w:r>
+        <w:tab/>
+        <w:t xml:space="preserve">The </w:t>
+      </w:r>
+      <w:r>
+        <w:t>context</w:t>
+      </w:r>
+      <w:r>
+        <w:t xml:space="preserve"> ID as an integer (</w:t>
+      </w:r>
+      <w:proofErr w:type="spellStart"/>
+      <w:r>
+        <w:t>Tinyint</w:t>
+      </w:r>
+      <w:proofErr w:type="spellEnd"/>
+      <w:r>
+        <w:t>, Byte, Short, or Integer)</w:t>
+      </w:r>
+      <w:r>
+        <w:br/>
+      </w:r>
+      <w:r>
+        <w:tab/>
+        <w:t>The table ID as an integer (</w:t>
+      </w:r>
+      <w:proofErr w:type="spellStart"/>
+      <w:r>
+        <w:t>Tinyint</w:t>
+      </w:r>
+      <w:proofErr w:type="spellEnd"/>
+      <w:r>
+        <w:t>, Byte, Short, or Integer)</w:t>
+      </w:r>
+      <w:r>
+        <w:br/>
+      </w:r>
+      <w:r>
+        <w:tab/>
+        <w:t xml:space="preserve">[OPTIONAL] </w:t>
+      </w:r>
+      <w:r>
+        <w:rPr>
+          <w:b/>
+          <w:bCs/>
+        </w:rPr>
+        <w:t xml:space="preserve">Selection </w:t>
+      </w:r>
+      <w:r>
+        <w:rPr>
+          <w:b/>
+          <w:bCs/>
+        </w:rPr>
+        <w:t>C</w:t>
+      </w:r>
+      <w:r>
+        <w:rPr>
+          <w:b/>
+          <w:bCs/>
+        </w:rPr>
+        <w:t>riteria</w:t>
+      </w:r>
+      <w:r>
+        <w:t xml:space="preserve"> (see above</w:t>
+      </w:r>
+      <w:r>
+        <w:t xml:space="preserve"> – if omitted, all </w:t>
+      </w:r>
+      <w:r>
+        <w:t>rows</w:t>
+      </w:r>
+      <w:r>
+        <w:t xml:space="preserve"> match</w:t>
+      </w:r>
+      <w:r>
+        <w:t>)</w:t>
       </w:r>
       <w:r>
         <w:br/>
@@ -6172,6 +6608,9 @@
         <w:t>, Byte or Short)</w:t>
       </w:r>
       <w:r>
+        <w:t xml:space="preserve"> </w:t>
+      </w:r>
+      <w:r>
         <w:br/>
       </w:r>
       <w:r>
@@ -6186,7 +6625,13 @@
       </w:r>
       <w:r>
         <w:tab/>
-        <w:t>Integer number of records inserted (</w:t>
+        <w:t xml:space="preserve">Integer number of </w:t>
+      </w:r>
+      <w:r>
+        <w:t>rows</w:t>
+      </w:r>
+      <w:r>
+        <w:t xml:space="preserve"> (</w:t>
       </w:r>
       <w:proofErr w:type="spellStart"/>
       <w:r>
@@ -6231,16 +6676,6 @@
         <w:tab/>
         <w:t>Error message (ASCII1, ASCII2, ASCII4, String1, String2, or String4)</w:t>
       </w:r>
-    </w:p>
-    <w:p>
-      <w:pPr>
-        <w:spacing w:after="0" w:line="240" w:lineRule="auto"/>
-        <w:rPr>
-          <w:b/>
-          <w:bCs/>
-          <w:color w:val="0070C0"/>
-        </w:rPr>
-      </w:pPr>
     </w:p>
     <w:p>
       <w:pPr>
@@ -6253,32 +6688,34 @@
           <w:color w:val="0070C0"/>
         </w:rPr>
       </w:pPr>
-      <w:r>
-        <w:rPr>
-          <w:b/>
-          <w:bCs/>
-          <w:color w:val="0070C0"/>
-        </w:rPr>
-        <w:t>POST</w:t>
-      </w:r>
-      <w:r>
-        <w:rPr>
-          <w:b/>
-          <w:bCs/>
-          <w:color w:val="0070C0"/>
-        </w:rPr>
-        <w:t xml:space="preserve"> </w:t>
-      </w:r>
-      <w:proofErr w:type="spellStart"/>
-      <w:r>
-        <w:rPr>
-          <w:b/>
-          <w:bCs/>
-          <w:color w:val="0070C0"/>
-        </w:rPr>
-        <w:t>insert_multi</w:t>
-      </w:r>
-      <w:proofErr w:type="spellEnd"/>
+    </w:p>
+    <w:p>
+      <w:pPr>
+        <w:pStyle w:val="BodyText"/>
+        <w:spacing w:after="0"/>
+        <w:ind w:left="360"/>
+        <w:rPr>
+          <w:b/>
+          <w:bCs/>
+          <w:color w:val="0070C0"/>
+        </w:rPr>
+      </w:pPr>
+      <w:r>
+        <w:rPr>
+          <w:b/>
+          <w:bCs/>
+          <w:color w:val="0070C0"/>
+        </w:rPr>
+        <w:t xml:space="preserve">GET </w:t>
+      </w:r>
+      <w:r>
+        <w:rPr>
+          <w:b/>
+          <w:bCs/>
+          <w:color w:val="0070C0"/>
+        </w:rPr>
+        <w:t>query</w:t>
+      </w:r>
     </w:p>
     <w:p>
       <w:pPr>
@@ -6286,28 +6723,10 @@
         <w:ind w:left="720"/>
       </w:pPr>
       <w:r>
-        <w:t>I</w:t>
-      </w:r>
-      <w:r>
-        <w:t xml:space="preserve">nserts one or more records into </w:t>
-      </w:r>
-      <w:r>
-        <w:t xml:space="preserve">each of a set of </w:t>
-      </w:r>
-      <w:r>
-        <w:t>specified table</w:t>
-      </w:r>
-      <w:r>
-        <w:t>s</w:t>
-      </w:r>
-      <w:r>
-        <w:t>.  All records will be inserted if</w:t>
-      </w:r>
-      <w:r>
-        <w:br/>
-      </w:r>
-      <w:r>
-        <w:t>successful; none will be inserted on failure.</w:t>
+        <w:t>R</w:t>
+      </w:r>
+      <w:r>
+        <w:t>etrieves all rows in a specified table that match a set of match criteria.</w:t>
       </w:r>
       <w:r>
         <w:br/>
@@ -6332,7 +6751,7 @@
       </w:r>
       <w:r>
         <w:tab/>
-        <w:t>Integer number of tables (M) (</w:t>
+        <w:t>The schema ID as an integer (</w:t>
       </w:r>
       <w:proofErr w:type="spellStart"/>
       <w:r>
@@ -6340,60 +6759,14 @@
       </w:r>
       <w:proofErr w:type="spellEnd"/>
       <w:r>
-        <w:t>, Byte, Short, Integer, or Long)</w:t>
-      </w:r>
-      <w:r>
-        <w:br/>
-      </w:r>
-      <w:r>
-        <w:tab/>
-        <w:t>M repetitions of:</w:t>
-      </w:r>
-      <w:r>
-        <w:br/>
-      </w:r>
-      <w:r>
-        <w:tab/>
-      </w:r>
-      <w:r>
-        <w:tab/>
-        <w:t xml:space="preserve">The schema name as a </w:t>
-      </w:r>
-      <w:proofErr w:type="spellStart"/>
-      <w:r>
-        <w:t>a</w:t>
-      </w:r>
-      <w:proofErr w:type="spellEnd"/>
-      <w:r>
-        <w:t xml:space="preserve"> String (ASCII1, ASCII2, String1, String2)</w:t>
-      </w:r>
-      <w:r>
-        <w:br/>
-      </w:r>
-      <w:r>
-        <w:tab/>
-      </w:r>
-      <w:r>
-        <w:tab/>
-        <w:t xml:space="preserve">The table name as a </w:t>
-      </w:r>
-      <w:proofErr w:type="spellStart"/>
-      <w:r>
-        <w:t>a</w:t>
-      </w:r>
-      <w:proofErr w:type="spellEnd"/>
-      <w:r>
-        <w:t xml:space="preserve"> String (ASCII1, ASCII2, String1, String2)</w:t>
-      </w:r>
-      <w:r>
-        <w:br/>
-      </w:r>
-      <w:r>
-        <w:tab/>
-      </w:r>
-      <w:r>
-        <w:tab/>
-        <w:t>Integer number of records (N) (</w:t>
+        <w:t>, Byte, Short, or Integer)</w:t>
+      </w:r>
+      <w:r>
+        <w:br/>
+      </w:r>
+      <w:r>
+        <w:tab/>
+        <w:t>The context ID as an integer (</w:t>
       </w:r>
       <w:proofErr w:type="spellStart"/>
       <w:r>
@@ -6401,27 +6774,59 @@
       </w:r>
       <w:proofErr w:type="spellEnd"/>
       <w:r>
-        <w:t>, Byte, Short, Integer, or Long)</w:t>
-      </w:r>
-      <w:r>
-        <w:br/>
-      </w:r>
-      <w:r>
-        <w:tab/>
-      </w:r>
-      <w:r>
-        <w:tab/>
-        <w:t xml:space="preserve">N repetitions of </w:t>
-      </w:r>
-      <w:r>
-        <w:rPr>
-          <w:b/>
-          <w:bCs/>
-        </w:rPr>
-        <w:t xml:space="preserve">Row </w:t>
-      </w:r>
-      <w:r>
-        <w:t>(see above)</w:t>
+        <w:t>, Byte, Short, or Integer)</w:t>
+      </w:r>
+      <w:r>
+        <w:br/>
+      </w:r>
+      <w:r>
+        <w:tab/>
+        <w:t>The table ID as an integer (</w:t>
+      </w:r>
+      <w:proofErr w:type="spellStart"/>
+      <w:r>
+        <w:t>Tinyint</w:t>
+      </w:r>
+      <w:proofErr w:type="spellEnd"/>
+      <w:r>
+        <w:t>, Byte, Short, or Integer)</w:t>
+      </w:r>
+      <w:r>
+        <w:br/>
+      </w:r>
+      <w:r>
+        <w:tab/>
+        <w:t xml:space="preserve">[OPTIONAL] </w:t>
+      </w:r>
+      <w:r>
+        <w:rPr>
+          <w:b/>
+          <w:bCs/>
+        </w:rPr>
+        <w:t xml:space="preserve">Selection </w:t>
+      </w:r>
+      <w:r>
+        <w:rPr>
+          <w:b/>
+          <w:bCs/>
+        </w:rPr>
+        <w:t>C</w:t>
+      </w:r>
+      <w:r>
+        <w:rPr>
+          <w:b/>
+          <w:bCs/>
+        </w:rPr>
+        <w:t>riteria</w:t>
+      </w:r>
+      <w:r>
+        <w:t xml:space="preserve"> (see above</w:t>
+      </w:r>
+      <w:r>
+        <w:t xml:space="preserve"> – if omitted, all records match</w:t>
+      </w:r>
+      <w:r>
+        <w:t>)</w:t>
       </w:r>
       <w:r>
         <w:br/>
@@ -6471,6 +6876,9 @@
         <w:t>, Byte or Short)</w:t>
       </w:r>
       <w:r>
+        <w:t xml:space="preserve"> </w:t>
+      </w:r>
+      <w:r>
         <w:br/>
       </w:r>
       <w:r>
@@ -6485,7 +6893,23 @@
       </w:r>
       <w:r>
         <w:tab/>
-        <w:t>Integer number of records inserted (</w:t>
+        <w:t xml:space="preserve">Integer number of </w:t>
+      </w:r>
+      <w:r>
+        <w:t>rows</w:t>
+      </w:r>
+      <w:r>
+        <w:t xml:space="preserve"> (</w:t>
+      </w:r>
+      <w:r>
+        <w:rPr>
+          <w:b/>
+          <w:bCs/>
+        </w:rPr>
+        <w:t>N</w:t>
+      </w:r>
+      <w:r>
+        <w:t>) (</w:t>
       </w:r>
       <w:proofErr w:type="spellStart"/>
       <w:r>
@@ -6494,6 +6918,42 @@
       <w:proofErr w:type="spellEnd"/>
       <w:r>
         <w:t>, Byte, Short, Integer, or Long)</w:t>
+      </w:r>
+      <w:r>
+        <w:br/>
+      </w:r>
+      <w:r>
+        <w:tab/>
+      </w:r>
+      <w:r>
+        <w:tab/>
+      </w:r>
+      <w:r>
+        <w:rPr>
+          <w:b/>
+          <w:bCs/>
+        </w:rPr>
+        <w:t>N</w:t>
+      </w:r>
+      <w:r>
+        <w:t xml:space="preserve"> repetitions of </w:t>
+      </w:r>
+      <w:r>
+        <w:rPr>
+          <w:b/>
+          <w:bCs/>
+        </w:rPr>
+        <w:t xml:space="preserve">Row </w:t>
+      </w:r>
+      <w:r>
+        <w:rPr>
+          <w:b/>
+          <w:bCs/>
+        </w:rPr>
+        <w:t xml:space="preserve"> Encoding </w:t>
+      </w:r>
+      <w:r>
+        <w:t>(see above)</w:t>
       </w:r>
       <w:r>
         <w:br/>
@@ -6577,16 +7037,14 @@
         </w:rPr>
         <w:t xml:space="preserve"> </w:t>
       </w:r>
-      <w:proofErr w:type="gramStart"/>
-      <w:r>
-        <w:rPr>
-          <w:b/>
-          <w:bCs/>
-          <w:color w:val="0070C0"/>
-        </w:rPr>
-        <w:t>delete</w:t>
-      </w:r>
-      <w:proofErr w:type="gramEnd"/>
+      <w:r>
+        <w:rPr>
+          <w:b/>
+          <w:bCs/>
+          <w:color w:val="0070C0"/>
+        </w:rPr>
+        <w:t>insert</w:t>
+      </w:r>
     </w:p>
     <w:p>
       <w:pPr>
@@ -6594,10 +7052,25 @@
         <w:ind w:left="720"/>
       </w:pPr>
       <w:r>
-        <w:t>D</w:t>
-      </w:r>
-      <w:r>
-        <w:t>eletes all records matching a set of match  criteria.</w:t>
+        <w:t>I</w:t>
+      </w:r>
+      <w:r>
+        <w:t xml:space="preserve">nserts one or more </w:t>
+      </w:r>
+      <w:r>
+        <w:t>rows</w:t>
+      </w:r>
+      <w:r>
+        <w:t xml:space="preserve"> into a specified table.</w:t>
+      </w:r>
+      <w:r>
+        <w:t xml:space="preserve">  All </w:t>
+      </w:r>
+      <w:r>
+        <w:t xml:space="preserve">rows </w:t>
+      </w:r>
+      <w:r>
+        <w:t>will be inserted if successful; none will be inserted on failure.</w:t>
       </w:r>
       <w:r>
         <w:br/>
@@ -6622,61 +7095,122 @@
       </w:r>
       <w:r>
         <w:tab/>
-        <w:t xml:space="preserve">The schema name as a </w:t>
-      </w:r>
-      <w:proofErr w:type="spellStart"/>
-      <w:r>
-        <w:t>a</w:t>
-      </w:r>
-      <w:proofErr w:type="spellEnd"/>
-      <w:r>
-        <w:t xml:space="preserve"> String (ASCII1, ASCII2, String1, String2)</w:t>
-      </w:r>
-      <w:r>
-        <w:br/>
-      </w:r>
-      <w:r>
-        <w:tab/>
-        <w:t xml:space="preserve">The table name as a </w:t>
-      </w:r>
-      <w:proofErr w:type="spellStart"/>
-      <w:r>
-        <w:t>a</w:t>
-      </w:r>
-      <w:proofErr w:type="spellEnd"/>
-      <w:r>
-        <w:t xml:space="preserve"> String (ASCII1, ASCII2, String1, String2)</w:t>
-      </w:r>
-      <w:r>
-        <w:br/>
-      </w:r>
-      <w:r>
-        <w:tab/>
-        <w:t xml:space="preserve">[OPTIONAL] </w:t>
-      </w:r>
-      <w:r>
-        <w:rPr>
-          <w:b/>
-          <w:bCs/>
-        </w:rPr>
-        <w:t xml:space="preserve">Selection </w:t>
-      </w:r>
-      <w:r>
-        <w:rPr>
-          <w:b/>
-          <w:bCs/>
-        </w:rPr>
-        <w:t>C</w:t>
-      </w:r>
-      <w:r>
-        <w:rPr>
-          <w:b/>
-          <w:bCs/>
-        </w:rPr>
-        <w:t>riteria</w:t>
-      </w:r>
-      <w:r>
-        <w:t xml:space="preserve"> (see above – if omitted, all records match)</w:t>
+        <w:t>The schema ID as an integer (</w:t>
+      </w:r>
+      <w:proofErr w:type="spellStart"/>
+      <w:r>
+        <w:t>Tinyint</w:t>
+      </w:r>
+      <w:proofErr w:type="spellEnd"/>
+      <w:r>
+        <w:t>, Byte, Short, or Integer)</w:t>
+      </w:r>
+      <w:r>
+        <w:br/>
+      </w:r>
+      <w:r>
+        <w:tab/>
+        <w:t>The context ID as an integer (</w:t>
+      </w:r>
+      <w:proofErr w:type="spellStart"/>
+      <w:r>
+        <w:t>Tinyint</w:t>
+      </w:r>
+      <w:proofErr w:type="spellEnd"/>
+      <w:r>
+        <w:t>, Byte, Short, or Integer)</w:t>
+      </w:r>
+      <w:r>
+        <w:br/>
+      </w:r>
+      <w:r>
+        <w:tab/>
+        <w:t>The table ID as an integer (</w:t>
+      </w:r>
+      <w:proofErr w:type="spellStart"/>
+      <w:r>
+        <w:t>Tinyint</w:t>
+      </w:r>
+      <w:proofErr w:type="spellEnd"/>
+      <w:r>
+        <w:t>, Byte, Short, or Integer)</w:t>
+      </w:r>
+      <w:r>
+        <w:br/>
+      </w:r>
+      <w:r>
+        <w:tab/>
+        <w:t xml:space="preserve">Integer number of </w:t>
+      </w:r>
+      <w:r>
+        <w:t>rows</w:t>
+      </w:r>
+      <w:r>
+        <w:t xml:space="preserve"> (</w:t>
+      </w:r>
+      <w:r>
+        <w:rPr>
+          <w:b/>
+          <w:bCs/>
+        </w:rPr>
+        <w:t>N</w:t>
+      </w:r>
+      <w:r>
+        <w:t>) (</w:t>
+      </w:r>
+      <w:proofErr w:type="spellStart"/>
+      <w:r>
+        <w:t>Tinyint</w:t>
+      </w:r>
+      <w:proofErr w:type="spellEnd"/>
+      <w:r>
+        <w:t xml:space="preserve">, Byte, Short, </w:t>
+      </w:r>
+      <w:r>
+        <w:t xml:space="preserve">or </w:t>
+      </w:r>
+      <w:r>
+        <w:t>Integer)</w:t>
+      </w:r>
+      <w:r>
+        <w:br/>
+      </w:r>
+      <w:r>
+        <w:tab/>
+      </w:r>
+      <w:r>
+        <w:rPr>
+          <w:b/>
+          <w:bCs/>
+        </w:rPr>
+        <w:t>N</w:t>
+      </w:r>
+      <w:r>
+        <w:t xml:space="preserve"> repetitions of </w:t>
+      </w:r>
+      <w:r>
+        <w:rPr>
+          <w:b/>
+          <w:bCs/>
+        </w:rPr>
+        <w:t>Row</w:t>
+      </w:r>
+      <w:r>
+        <w:rPr>
+          <w:b/>
+          <w:bCs/>
+        </w:rPr>
+        <w:t xml:space="preserve"> Encoding</w:t>
+      </w:r>
+      <w:r>
+        <w:rPr>
+          <w:b/>
+          <w:bCs/>
+        </w:rPr>
+        <w:t xml:space="preserve"> </w:t>
+      </w:r>
+      <w:r>
+        <w:t>(see above)</w:t>
       </w:r>
       <w:r>
         <w:br/>
@@ -6726,9 +7260,6 @@
         <w:t>, Byte or Short)</w:t>
       </w:r>
       <w:r>
-        <w:t xml:space="preserve"> </w:t>
-      </w:r>
-      <w:r>
         <w:br/>
       </w:r>
       <w:r>
@@ -6743,13 +7274,13 @@
       </w:r>
       <w:r>
         <w:tab/>
-        <w:t xml:space="preserve">Integer number of records </w:t>
-      </w:r>
-      <w:r>
-        <w:t>deleted</w:t>
-      </w:r>
-      <w:r>
-        <w:t xml:space="preserve"> (</w:t>
+        <w:t xml:space="preserve">Integer number of </w:t>
+      </w:r>
+      <w:r>
+        <w:t>rows</w:t>
+      </w:r>
+      <w:r>
+        <w:t xml:space="preserve"> inserted (</w:t>
       </w:r>
       <w:proofErr w:type="spellStart"/>
       <w:r>
@@ -6757,7 +7288,13 @@
       </w:r>
       <w:proofErr w:type="spellEnd"/>
       <w:r>
-        <w:t>, Byte, Short, Integer, or Long)</w:t>
+        <w:t>, Byte, Short</w:t>
+      </w:r>
+      <w:r>
+        <w:t xml:space="preserve"> or</w:t>
+      </w:r>
+      <w:r>
+        <w:t>, Integer)</w:t>
       </w:r>
       <w:r>
         <w:br/>
@@ -6832,122 +7369,16 @@
         </w:rPr>
         <w:t xml:space="preserve"> </w:t>
       </w:r>
-      <w:r>
-        <w:rPr>
-          <w:b/>
-          <w:bCs/>
-          <w:color w:val="0070C0"/>
-        </w:rPr>
-        <w:t>update</w:t>
-      </w:r>
-      <w:r>
-        <w:rPr>
-          <w:b/>
-          <w:bCs/>
-          <w:color w:val="0070C0"/>
-        </w:rPr>
-        <w:br/>
-      </w:r>
-      <w:r>
-        <w:rPr>
-          <w:b/>
-          <w:bCs/>
-          <w:color w:val="0070C0"/>
-        </w:rPr>
-        <w:tab/>
-        <w:t>table-name as ASCII1, ASCII</w:t>
-      </w:r>
-      <w:proofErr w:type="gramStart"/>
-      <w:r>
-        <w:rPr>
-          <w:b/>
-          <w:bCs/>
-          <w:color w:val="0070C0"/>
-        </w:rPr>
-        <w:t>2,  String</w:t>
-      </w:r>
-      <w:proofErr w:type="gramEnd"/>
-      <w:r>
-        <w:rPr>
-          <w:b/>
-          <w:bCs/>
-          <w:color w:val="0070C0"/>
-        </w:rPr>
-        <w:t>1, or String2</w:t>
-      </w:r>
-    </w:p>
-    <w:p>
-      <w:pPr>
-        <w:pStyle w:val="BodyText"/>
-        <w:spacing w:after="0"/>
-        <w:ind w:left="360"/>
-        <w:rPr>
-          <w:b/>
-          <w:bCs/>
-          <w:color w:val="0070C0"/>
-        </w:rPr>
-      </w:pPr>
-      <w:r>
-        <w:rPr>
-          <w:b/>
-          <w:bCs/>
-          <w:color w:val="0070C0"/>
-        </w:rPr>
-        <w:tab/>
-      </w:r>
-      <w:r>
-        <w:rPr>
-          <w:b/>
-          <w:bCs/>
-          <w:color w:val="0070C0"/>
-        </w:rPr>
-        <w:t xml:space="preserve">selection </w:t>
-      </w:r>
-      <w:r>
-        <w:rPr>
-          <w:b/>
-          <w:bCs/>
-          <w:color w:val="0070C0"/>
-        </w:rPr>
-        <w:t>criteria (see above</w:t>
-      </w:r>
-      <w:r>
-        <w:rPr>
-          <w:b/>
-          <w:bCs/>
-          <w:color w:val="0070C0"/>
-        </w:rPr>
-        <w:t xml:space="preserve"> – if absent, all records are updated</w:t>
-      </w:r>
-      <w:r>
-        <w:rPr>
-          <w:b/>
-          <w:bCs/>
-          <w:color w:val="0070C0"/>
-        </w:rPr>
-        <w:t>)</w:t>
-      </w:r>
-    </w:p>
-    <w:p>
-      <w:pPr>
-        <w:pStyle w:val="BodyText"/>
-        <w:spacing w:after="0"/>
-        <w:ind w:left="360"/>
-        <w:rPr>
-          <w:b/>
-          <w:bCs/>
-          <w:color w:val="0070C0"/>
-        </w:rPr>
-      </w:pPr>
-      <w:r>
-        <w:rPr>
-          <w:b/>
-          <w:bCs/>
-          <w:color w:val="0070C0"/>
-        </w:rPr>
-        <w:tab/>
-        <w:t>new values (see above)</w:t>
-      </w:r>
+      <w:proofErr w:type="spellStart"/>
+      <w:r>
+        <w:rPr>
+          <w:b/>
+          <w:bCs/>
+          <w:color w:val="0070C0"/>
+        </w:rPr>
+        <w:t>insert_multi</w:t>
+      </w:r>
+      <w:proofErr w:type="spellEnd"/>
     </w:p>
     <w:p>
       <w:pPr>
@@ -6955,10 +7386,40 @@
         <w:ind w:left="720"/>
       </w:pPr>
       <w:r>
-        <w:t>U</w:t>
-      </w:r>
-      <w:r>
-        <w:t>pdates all records matching a set of match  criteria to new values.</w:t>
+        <w:t>I</w:t>
+      </w:r>
+      <w:r>
+        <w:t xml:space="preserve">nserts one or more </w:t>
+      </w:r>
+      <w:r>
+        <w:t xml:space="preserve">rows </w:t>
+      </w:r>
+      <w:r>
+        <w:t xml:space="preserve">into </w:t>
+      </w:r>
+      <w:r>
+        <w:t xml:space="preserve">each of a set of </w:t>
+      </w:r>
+      <w:r>
+        <w:t>specified table</w:t>
+      </w:r>
+      <w:r>
+        <w:t>s</w:t>
+      </w:r>
+      <w:r>
+        <w:t xml:space="preserve">.  All </w:t>
+      </w:r>
+      <w:r>
+        <w:t xml:space="preserve">rows </w:t>
+      </w:r>
+      <w:r>
+        <w:t>will be inserted if</w:t>
+      </w:r>
+      <w:r>
+        <w:br/>
+      </w:r>
+      <w:r>
+        <w:t>successful; none will be inserted on failure.</w:t>
       </w:r>
       <w:r>
         <w:br/>
@@ -6983,88 +7444,172 @@
       </w:r>
       <w:r>
         <w:tab/>
-        <w:t xml:space="preserve">The schema name as a </w:t>
-      </w:r>
-      <w:proofErr w:type="spellStart"/>
-      <w:r>
-        <w:t>a</w:t>
-      </w:r>
-      <w:proofErr w:type="spellEnd"/>
-      <w:r>
-        <w:t xml:space="preserve"> String (ASCII1, ASCII2, String1, String2)</w:t>
-      </w:r>
-      <w:r>
-        <w:br/>
-      </w:r>
-      <w:r>
-        <w:tab/>
-        <w:t xml:space="preserve">The table name as a </w:t>
-      </w:r>
-      <w:proofErr w:type="spellStart"/>
-      <w:r>
-        <w:t>a</w:t>
-      </w:r>
-      <w:proofErr w:type="spellEnd"/>
-      <w:r>
-        <w:t xml:space="preserve"> String (ASCII1, ASCII2, String1, String2)</w:t>
-      </w:r>
-      <w:r>
-        <w:br/>
-      </w:r>
-      <w:r>
-        <w:tab/>
-        <w:t xml:space="preserve">[OPTIONAL] </w:t>
-      </w:r>
-      <w:r>
-        <w:rPr>
-          <w:b/>
-          <w:bCs/>
-        </w:rPr>
-        <w:t xml:space="preserve">Selection </w:t>
-      </w:r>
-      <w:r>
-        <w:rPr>
-          <w:b/>
-          <w:bCs/>
-        </w:rPr>
-        <w:t>C</w:t>
-      </w:r>
-      <w:r>
-        <w:rPr>
-          <w:b/>
-          <w:bCs/>
-        </w:rPr>
-        <w:t>riteria</w:t>
-      </w:r>
-      <w:r>
-        <w:t xml:space="preserve"> (see above – if omitted, all records match)</w:t>
-      </w:r>
-      <w:r>
-        <w:br/>
-      </w:r>
-      <w:r>
-        <w:rPr>
-          <w:b/>
-          <w:bCs/>
-        </w:rPr>
-        <w:tab/>
-      </w:r>
-      <w:r>
-        <w:rPr>
-          <w:b/>
-          <w:bCs/>
-        </w:rPr>
-        <w:t>Updated</w:t>
-      </w:r>
-      <w:r>
-        <w:rPr>
-          <w:b/>
-          <w:bCs/>
-        </w:rPr>
-        <w:t xml:space="preserve"> Values</w:t>
-      </w:r>
-      <w:r>
-        <w:t xml:space="preserve"> (see above)</w:t>
+        <w:t>Integer number of tables (</w:t>
+      </w:r>
+      <w:r>
+        <w:rPr>
+          <w:b/>
+          <w:bCs/>
+        </w:rPr>
+        <w:t>M</w:t>
+      </w:r>
+      <w:r>
+        <w:t>) (</w:t>
+      </w:r>
+      <w:proofErr w:type="spellStart"/>
+      <w:r>
+        <w:t>Tinyint</w:t>
+      </w:r>
+      <w:proofErr w:type="spellEnd"/>
+      <w:r>
+        <w:t xml:space="preserve">, Byte, Short, </w:t>
+      </w:r>
+      <w:r>
+        <w:t xml:space="preserve">or </w:t>
+      </w:r>
+      <w:r>
+        <w:t>Integer)</w:t>
+      </w:r>
+      <w:r>
+        <w:br/>
+      </w:r>
+      <w:r>
+        <w:tab/>
+      </w:r>
+      <w:r>
+        <w:rPr>
+          <w:b/>
+          <w:bCs/>
+        </w:rPr>
+        <w:t>M</w:t>
+      </w:r>
+      <w:r>
+        <w:t xml:space="preserve"> repetitions of:</w:t>
+      </w:r>
+      <w:r>
+        <w:br/>
+      </w:r>
+      <w:r>
+        <w:tab/>
+      </w:r>
+      <w:r>
+        <w:tab/>
+        <w:t>The schema ID as an integer (</w:t>
+      </w:r>
+      <w:proofErr w:type="spellStart"/>
+      <w:r>
+        <w:t>Tinyint</w:t>
+      </w:r>
+      <w:proofErr w:type="spellEnd"/>
+      <w:r>
+        <w:t>, Byte, Short, or Integer)</w:t>
+      </w:r>
+      <w:r>
+        <w:br/>
+      </w:r>
+      <w:r>
+        <w:tab/>
+      </w:r>
+      <w:r>
+        <w:tab/>
+        <w:t>The context ID as an integer (</w:t>
+      </w:r>
+      <w:proofErr w:type="spellStart"/>
+      <w:r>
+        <w:t>Tinyint</w:t>
+      </w:r>
+      <w:proofErr w:type="spellEnd"/>
+      <w:r>
+        <w:t>, Byte, Short, or Integer)</w:t>
+      </w:r>
+      <w:r>
+        <w:br/>
+      </w:r>
+      <w:r>
+        <w:tab/>
+      </w:r>
+      <w:r>
+        <w:tab/>
+        <w:t>The table ID as an integer (</w:t>
+      </w:r>
+      <w:proofErr w:type="spellStart"/>
+      <w:r>
+        <w:t>Tinyint</w:t>
+      </w:r>
+      <w:proofErr w:type="spellEnd"/>
+      <w:r>
+        <w:t>, Byte, Short, or Integer)</w:t>
+      </w:r>
+      <w:r>
+        <w:br/>
+      </w:r>
+      <w:r>
+        <w:tab/>
+      </w:r>
+      <w:r>
+        <w:tab/>
+        <w:t>Integer number of records (</w:t>
+      </w:r>
+      <w:r>
+        <w:rPr>
+          <w:b/>
+          <w:bCs/>
+        </w:rPr>
+        <w:t>N</w:t>
+      </w:r>
+      <w:r>
+        <w:t>) (</w:t>
+      </w:r>
+      <w:proofErr w:type="spellStart"/>
+      <w:r>
+        <w:t>Tinyint</w:t>
+      </w:r>
+      <w:proofErr w:type="spellEnd"/>
+      <w:r>
+        <w:t>, Byte, Short, Integer)</w:t>
+      </w:r>
+      <w:r>
+        <w:br/>
+      </w:r>
+      <w:r>
+        <w:tab/>
+      </w:r>
+      <w:r>
+        <w:tab/>
+      </w:r>
+      <w:r>
+        <w:rPr>
+          <w:b/>
+          <w:bCs/>
+        </w:rPr>
+        <w:t>N</w:t>
+      </w:r>
+      <w:r>
+        <w:t xml:space="preserve"> repetitions of </w:t>
+      </w:r>
+      <w:r>
+        <w:rPr>
+          <w:b/>
+          <w:bCs/>
+        </w:rPr>
+        <w:t>Row</w:t>
+      </w:r>
+      <w:r>
+        <w:rPr>
+          <w:b/>
+          <w:bCs/>
+        </w:rPr>
+        <w:t xml:space="preserve"> Encoding</w:t>
+      </w:r>
+      <w:r>
+        <w:rPr>
+          <w:b/>
+          <w:bCs/>
+        </w:rPr>
+        <w:t xml:space="preserve"> </w:t>
+      </w:r>
+      <w:r>
+        <w:t>(see above)</w:t>
       </w:r>
       <w:r>
         <w:br/>
@@ -7114,8 +7659,303 @@
         <w:t>, Byte or Short)</w:t>
       </w:r>
       <w:r>
+        <w:br/>
+      </w:r>
+      <w:r>
+        <w:tab/>
+        <w:t>On SUCCESS:</w:t>
+      </w:r>
+      <w:r>
+        <w:br/>
+      </w:r>
+      <w:r>
+        <w:tab/>
+      </w:r>
+      <w:r>
+        <w:tab/>
+        <w:t xml:space="preserve">Integer number of </w:t>
+      </w:r>
+      <w:r>
+        <w:t xml:space="preserve">rows </w:t>
+      </w:r>
+      <w:r>
+        <w:t>inserted (</w:t>
+      </w:r>
+      <w:proofErr w:type="spellStart"/>
+      <w:r>
+        <w:t>Tinyint</w:t>
+      </w:r>
+      <w:proofErr w:type="spellEnd"/>
+      <w:r>
+        <w:t>, Byte, Short, Integer)</w:t>
+      </w:r>
+      <w:r>
+        <w:br/>
+      </w:r>
+      <w:r>
+        <w:tab/>
+        <w:t>On FAILURE:</w:t>
+      </w:r>
+      <w:r>
+        <w:br/>
+      </w:r>
+      <w:r>
+        <w:tab/>
+      </w:r>
+      <w:r>
+        <w:tab/>
+        <w:t>Enumerated failure code (</w:t>
+      </w:r>
+      <w:proofErr w:type="spellStart"/>
+      <w:r>
+        <w:t>Tinyint</w:t>
+      </w:r>
+      <w:proofErr w:type="spellEnd"/>
+      <w:r>
+        <w:t>, Byte, or Short)</w:t>
+      </w:r>
+      <w:r>
+        <w:br/>
+      </w:r>
+      <w:r>
+        <w:tab/>
+      </w:r>
+      <w:r>
+        <w:tab/>
+        <w:t>Error message (ASCII1, ASCII2, ASCII4, String1, String2, or String4)</w:t>
+      </w:r>
+    </w:p>
+    <w:p>
+      <w:pPr>
+        <w:spacing w:after="0" w:line="240" w:lineRule="auto"/>
+        <w:rPr>
+          <w:b/>
+          <w:bCs/>
+          <w:color w:val="0070C0"/>
+        </w:rPr>
+      </w:pPr>
+      <w:r>
+        <w:rPr>
+          <w:b/>
+          <w:bCs/>
+          <w:color w:val="0070C0"/>
+        </w:rPr>
+        <w:br w:type="page"/>
+      </w:r>
+    </w:p>
+    <w:p>
+      <w:pPr>
+        <w:pStyle w:val="BodyText"/>
+        <w:spacing w:after="0"/>
+        <w:ind w:left="360"/>
+        <w:rPr>
+          <w:b/>
+          <w:bCs/>
+          <w:color w:val="0070C0"/>
+        </w:rPr>
+      </w:pPr>
+      <w:r>
+        <w:rPr>
+          <w:b/>
+          <w:bCs/>
+          <w:color w:val="0070C0"/>
+        </w:rPr>
+        <w:lastRenderedPageBreak/>
+        <w:t>POST</w:t>
+      </w:r>
+      <w:r>
+        <w:rPr>
+          <w:b/>
+          <w:bCs/>
+          <w:color w:val="0070C0"/>
+        </w:rPr>
         <w:t xml:space="preserve"> </w:t>
       </w:r>
+      <w:proofErr w:type="gramStart"/>
+      <w:r>
+        <w:rPr>
+          <w:b/>
+          <w:bCs/>
+          <w:color w:val="0070C0"/>
+        </w:rPr>
+        <w:t>delete</w:t>
+      </w:r>
+      <w:proofErr w:type="gramEnd"/>
+    </w:p>
+    <w:p>
+      <w:pPr>
+        <w:pStyle w:val="BodyText"/>
+        <w:ind w:left="720"/>
+      </w:pPr>
+      <w:r>
+        <w:t>D</w:t>
+      </w:r>
+      <w:r>
+        <w:t xml:space="preserve">eletes all </w:t>
+      </w:r>
+      <w:r>
+        <w:t xml:space="preserve">rows </w:t>
+      </w:r>
+      <w:r>
+        <w:t xml:space="preserve">matching a set of </w:t>
+      </w:r>
+      <w:r>
+        <w:t>selection</w:t>
+      </w:r>
+      <w:r>
+        <w:t xml:space="preserve"> criteria.</w:t>
+      </w:r>
+      <w:r>
+        <w:br/>
+      </w:r>
+      <w:r>
+        <w:rPr>
+          <w:i/>
+          <w:iCs/>
+          <w:color w:val="C00000"/>
+        </w:rPr>
+        <w:t>Request body:</w:t>
+      </w:r>
+      <w:r>
+        <w:br/>
+      </w:r>
+      <w:r>
+        <w:tab/>
+        <w:t>16-byte authorization token</w:t>
+      </w:r>
+      <w:r>
+        <w:br/>
+      </w:r>
+      <w:r>
+        <w:tab/>
+        <w:t>The schema ID as an integer (</w:t>
+      </w:r>
+      <w:proofErr w:type="spellStart"/>
+      <w:r>
+        <w:t>Tinyint</w:t>
+      </w:r>
+      <w:proofErr w:type="spellEnd"/>
+      <w:r>
+        <w:t>, Byte, Short, or Integer)</w:t>
+      </w:r>
+      <w:r>
+        <w:br/>
+      </w:r>
+      <w:r>
+        <w:tab/>
+        <w:t>The context ID as an integer (</w:t>
+      </w:r>
+      <w:proofErr w:type="spellStart"/>
+      <w:r>
+        <w:t>Tinyint</w:t>
+      </w:r>
+      <w:proofErr w:type="spellEnd"/>
+      <w:r>
+        <w:t>, Byte, Short, or Integer)</w:t>
+      </w:r>
+      <w:r>
+        <w:br/>
+      </w:r>
+      <w:r>
+        <w:tab/>
+        <w:t>The table ID as an integer (</w:t>
+      </w:r>
+      <w:proofErr w:type="spellStart"/>
+      <w:r>
+        <w:t>Tinyint</w:t>
+      </w:r>
+      <w:proofErr w:type="spellEnd"/>
+      <w:r>
+        <w:t>, Byte, Short, or Integer)</w:t>
+      </w:r>
+      <w:r>
+        <w:br/>
+      </w:r>
+      <w:r>
+        <w:tab/>
+        <w:t xml:space="preserve">[OPTIONAL] </w:t>
+      </w:r>
+      <w:r>
+        <w:rPr>
+          <w:b/>
+          <w:bCs/>
+        </w:rPr>
+        <w:t xml:space="preserve">Selection </w:t>
+      </w:r>
+      <w:r>
+        <w:rPr>
+          <w:b/>
+          <w:bCs/>
+        </w:rPr>
+        <w:t>C</w:t>
+      </w:r>
+      <w:r>
+        <w:rPr>
+          <w:b/>
+          <w:bCs/>
+        </w:rPr>
+        <w:t>riteria</w:t>
+      </w:r>
+      <w:r>
+        <w:rPr>
+          <w:b/>
+          <w:bCs/>
+        </w:rPr>
+        <w:t xml:space="preserve"> Encoding</w:t>
+      </w:r>
+      <w:r>
+        <w:t xml:space="preserve"> (see above – if omitted, all records match)</w:t>
+      </w:r>
+      <w:r>
+        <w:br/>
+      </w:r>
+      <w:r>
+        <w:rPr>
+          <w:i/>
+          <w:iCs/>
+          <w:color w:val="C00000"/>
+        </w:rPr>
+        <w:t>Response</w:t>
+      </w:r>
+      <w:r>
+        <w:rPr>
+          <w:i/>
+          <w:iCs/>
+          <w:color w:val="C00000"/>
+        </w:rPr>
+        <w:t xml:space="preserve"> body</w:t>
+      </w:r>
+      <w:r>
+        <w:rPr>
+          <w:i/>
+          <w:iCs/>
+          <w:color w:val="C00000"/>
+        </w:rPr>
+        <w:t>:</w:t>
+      </w:r>
+      <w:r>
+        <w:rPr>
+          <w:i/>
+          <w:iCs/>
+          <w:color w:val="C00000"/>
+        </w:rPr>
+        <w:br/>
+      </w:r>
+      <w:r>
+        <w:tab/>
+        <w:t>Enumerated result code {SUCCESS | FAILURE} (</w:t>
+      </w:r>
+      <w:proofErr w:type="spellStart"/>
+      <w:r>
+        <w:t>Tinyint</w:t>
+      </w:r>
+      <w:proofErr w:type="spellEnd"/>
+      <w:r>
+        <w:t>, Byte or Short)</w:t>
+      </w:r>
+      <w:r>
+        <w:t xml:space="preserve"> </w:t>
+      </w:r>
       <w:r>
         <w:br/>
       </w:r>
@@ -7131,7 +7971,340 @@
       </w:r>
       <w:r>
         <w:tab/>
-        <w:t>Integer number of records updated (</w:t>
+        <w:t xml:space="preserve">Integer number of </w:t>
+      </w:r>
+      <w:r>
+        <w:t>rows</w:t>
+      </w:r>
+      <w:r>
+        <w:t xml:space="preserve"> </w:t>
+      </w:r>
+      <w:r>
+        <w:t>deleted</w:t>
+      </w:r>
+      <w:r>
+        <w:t xml:space="preserve"> (</w:t>
+      </w:r>
+      <w:proofErr w:type="spellStart"/>
+      <w:r>
+        <w:t>Tinyint</w:t>
+      </w:r>
+      <w:proofErr w:type="spellEnd"/>
+      <w:r>
+        <w:t>, Byte, Short, Integer, or Long)</w:t>
+      </w:r>
+      <w:r>
+        <w:br/>
+      </w:r>
+      <w:r>
+        <w:tab/>
+        <w:t>On FAILURE:</w:t>
+      </w:r>
+      <w:r>
+        <w:br/>
+      </w:r>
+      <w:r>
+        <w:tab/>
+      </w:r>
+      <w:r>
+        <w:tab/>
+        <w:t>Enumerated failure code (</w:t>
+      </w:r>
+      <w:proofErr w:type="spellStart"/>
+      <w:r>
+        <w:t>Tinyint</w:t>
+      </w:r>
+      <w:proofErr w:type="spellEnd"/>
+      <w:r>
+        <w:t>, Byte, or Short)</w:t>
+      </w:r>
+      <w:r>
+        <w:br/>
+      </w:r>
+      <w:r>
+        <w:tab/>
+      </w:r>
+      <w:r>
+        <w:tab/>
+        <w:t>Error message (ASCII1, ASCII2, ASCII4, String1, String2, or String4)</w:t>
+      </w:r>
+    </w:p>
+    <w:p>
+      <w:pPr>
+        <w:spacing w:after="0" w:line="240" w:lineRule="auto"/>
+        <w:rPr>
+          <w:b/>
+          <w:bCs/>
+          <w:color w:val="0070C0"/>
+        </w:rPr>
+      </w:pPr>
+    </w:p>
+    <w:p>
+      <w:pPr>
+        <w:pStyle w:val="BodyText"/>
+        <w:spacing w:after="0"/>
+        <w:ind w:left="360"/>
+        <w:rPr>
+          <w:b/>
+          <w:bCs/>
+          <w:color w:val="0070C0"/>
+        </w:rPr>
+      </w:pPr>
+      <w:r>
+        <w:rPr>
+          <w:b/>
+          <w:bCs/>
+          <w:color w:val="0070C0"/>
+        </w:rPr>
+        <w:t>POST</w:t>
+      </w:r>
+      <w:r>
+        <w:rPr>
+          <w:b/>
+          <w:bCs/>
+          <w:color w:val="0070C0"/>
+        </w:rPr>
+        <w:t xml:space="preserve"> </w:t>
+      </w:r>
+      <w:r>
+        <w:rPr>
+          <w:b/>
+          <w:bCs/>
+          <w:color w:val="0070C0"/>
+        </w:rPr>
+        <w:t>update</w:t>
+      </w:r>
+    </w:p>
+    <w:p>
+      <w:pPr>
+        <w:pStyle w:val="BodyText"/>
+        <w:ind w:left="720"/>
+      </w:pPr>
+      <w:r>
+        <w:t>U</w:t>
+      </w:r>
+      <w:r>
+        <w:t xml:space="preserve">pdates all </w:t>
+      </w:r>
+      <w:r>
+        <w:t xml:space="preserve">rows </w:t>
+      </w:r>
+      <w:r>
+        <w:t xml:space="preserve">matching a set of </w:t>
+      </w:r>
+      <w:r>
+        <w:t xml:space="preserve">selection </w:t>
+      </w:r>
+      <w:r>
+        <w:t>criteria to new values.</w:t>
+      </w:r>
+      <w:r>
+        <w:br/>
+      </w:r>
+      <w:r>
+        <w:rPr>
+          <w:i/>
+          <w:iCs/>
+          <w:color w:val="C00000"/>
+        </w:rPr>
+        <w:t>Request body:</w:t>
+      </w:r>
+      <w:r>
+        <w:br/>
+      </w:r>
+      <w:r>
+        <w:tab/>
+        <w:t>16-byte authorization token</w:t>
+      </w:r>
+      <w:r>
+        <w:br/>
+      </w:r>
+      <w:r>
+        <w:tab/>
+        <w:t>The schema ID as an integer (</w:t>
+      </w:r>
+      <w:proofErr w:type="spellStart"/>
+      <w:r>
+        <w:t>Tinyint</w:t>
+      </w:r>
+      <w:proofErr w:type="spellEnd"/>
+      <w:r>
+        <w:t>, Byte, Short, or Integer)</w:t>
+      </w:r>
+      <w:r>
+        <w:br/>
+      </w:r>
+      <w:r>
+        <w:tab/>
+        <w:t>The context ID as an integer (</w:t>
+      </w:r>
+      <w:proofErr w:type="spellStart"/>
+      <w:r>
+        <w:t>Tinyint</w:t>
+      </w:r>
+      <w:proofErr w:type="spellEnd"/>
+      <w:r>
+        <w:t>, Byte, Short, or Integer)</w:t>
+      </w:r>
+      <w:r>
+        <w:br/>
+      </w:r>
+      <w:r>
+        <w:tab/>
+        <w:t>The table ID as an integer (</w:t>
+      </w:r>
+      <w:proofErr w:type="spellStart"/>
+      <w:r>
+        <w:t>Tinyint</w:t>
+      </w:r>
+      <w:proofErr w:type="spellEnd"/>
+      <w:r>
+        <w:t>, Byte, Short, or Integer)</w:t>
+      </w:r>
+      <w:r>
+        <w:br/>
+      </w:r>
+      <w:r>
+        <w:tab/>
+        <w:t xml:space="preserve">[OPTIONAL] </w:t>
+      </w:r>
+      <w:r>
+        <w:rPr>
+          <w:b/>
+          <w:bCs/>
+        </w:rPr>
+        <w:t xml:space="preserve">Selection </w:t>
+      </w:r>
+      <w:r>
+        <w:rPr>
+          <w:b/>
+          <w:bCs/>
+        </w:rPr>
+        <w:t>C</w:t>
+      </w:r>
+      <w:r>
+        <w:rPr>
+          <w:b/>
+          <w:bCs/>
+        </w:rPr>
+        <w:t>riteria</w:t>
+      </w:r>
+      <w:r>
+        <w:rPr>
+          <w:b/>
+          <w:bCs/>
+        </w:rPr>
+        <w:t xml:space="preserve"> Encoding</w:t>
+      </w:r>
+      <w:r>
+        <w:t xml:space="preserve"> (see above – if omitted, all records match)</w:t>
+      </w:r>
+      <w:r>
+        <w:br/>
+      </w:r>
+      <w:r>
+        <w:rPr>
+          <w:b/>
+          <w:bCs/>
+        </w:rPr>
+        <w:tab/>
+      </w:r>
+      <w:r>
+        <w:rPr>
+          <w:b/>
+          <w:bCs/>
+        </w:rPr>
+        <w:t>Updated</w:t>
+      </w:r>
+      <w:r>
+        <w:rPr>
+          <w:b/>
+          <w:bCs/>
+        </w:rPr>
+        <w:t xml:space="preserve"> Values</w:t>
+      </w:r>
+      <w:r>
+        <w:rPr>
+          <w:b/>
+          <w:bCs/>
+        </w:rPr>
+        <w:t xml:space="preserve"> Encoding</w:t>
+      </w:r>
+      <w:r>
+        <w:t xml:space="preserve"> (see above)</w:t>
+      </w:r>
+      <w:r>
+        <w:br/>
+      </w:r>
+      <w:r>
+        <w:rPr>
+          <w:i/>
+          <w:iCs/>
+          <w:color w:val="C00000"/>
+        </w:rPr>
+        <w:t>Response</w:t>
+      </w:r>
+      <w:r>
+        <w:rPr>
+          <w:i/>
+          <w:iCs/>
+          <w:color w:val="C00000"/>
+        </w:rPr>
+        <w:t xml:space="preserve"> body</w:t>
+      </w:r>
+      <w:r>
+        <w:rPr>
+          <w:i/>
+          <w:iCs/>
+          <w:color w:val="C00000"/>
+        </w:rPr>
+        <w:t>:</w:t>
+      </w:r>
+      <w:r>
+        <w:rPr>
+          <w:i/>
+          <w:iCs/>
+          <w:color w:val="C00000"/>
+        </w:rPr>
+        <w:br/>
+      </w:r>
+      <w:r>
+        <w:tab/>
+        <w:t>Enumerated result code {SUCCESS | FAILURE} (</w:t>
+      </w:r>
+      <w:proofErr w:type="spellStart"/>
+      <w:r>
+        <w:t>Tinyint</w:t>
+      </w:r>
+      <w:proofErr w:type="spellEnd"/>
+      <w:r>
+        <w:t>, Byte or Short)</w:t>
+      </w:r>
+      <w:r>
+        <w:t xml:space="preserve"> </w:t>
+      </w:r>
+      <w:r>
+        <w:br/>
+      </w:r>
+      <w:r>
+        <w:tab/>
+        <w:t>On SUCCESS:</w:t>
+      </w:r>
+      <w:r>
+        <w:br/>
+      </w:r>
+      <w:r>
+        <w:tab/>
+      </w:r>
+      <w:r>
+        <w:tab/>
+        <w:t xml:space="preserve">Integer number of </w:t>
+      </w:r>
+      <w:r>
+        <w:t xml:space="preserve">rows </w:t>
+      </w:r>
+      <w:r>
+        <w:t>updated (</w:t>
       </w:r>
       <w:proofErr w:type="spellStart"/>
       <w:r>
@@ -7497,7 +8670,7 @@
 </file>
 
 <file path=word/endnotes.xml><?xml version="1.0" encoding="utf-8"?>
-<w:endnotes xmlns:wpc="http://schemas.microsoft.com/office/word/2010/wordprocessingCanvas" xmlns:cx="http://schemas.microsoft.com/office/drawing/2014/chartex" xmlns:cx1="http://schemas.microsoft.com/office/drawing/2015/9/8/chartex" xmlns:cx2="http://schemas.microsoft.com/office/drawing/2015/10/21/chartex" xmlns:cx3="http://schemas.microsoft.com/office/drawing/2016/5/9/chartex" xmlns:cx4="http://schemas.microsoft.com/office/drawing/2016/5/10/chartex" xmlns:cx5="http://schemas.microsoft.com/office/drawing/2016/5/11/chartex" xmlns:cx6="http://schemas.microsoft.com/office/drawing/2016/5/12/chartex" xmlns:cx7="http://schemas.microsoft.com/office/drawing/2016/5/13/chartex" xmlns:cx8="http://schemas.microsoft.com/office/drawing/2016/5/14/chartex" xmlns:mc="http://schemas.openxmlformats.org/markup-compatibility/2006" xmlns:aink="http://schemas.microsoft.com/office/drawing/2016/ink" xmlns:am3d="http://schemas.microsoft.com/office/drawing/2017/model3d" xmlns:o="urn:schemas-microsoft-com:office:office" xmlns:oel="http://schemas.microsoft.com/office/2019/extlst" xmlns:r="http://schemas.openxmlformats.org/officeDocument/2006/relationships" xmlns:m="http://schemas.openxmlformats.org/officeDocument/2006/math" xmlns:v="urn:schemas-microsoft-com:vml" xmlns:wp14="http://schemas.microsoft.com/office/word/2010/wordprocessingDrawing" xmlns:wp="http://schemas.openxmlformats.org/drawingml/2006/wordprocessingDrawing" xmlns:w10="urn:schemas-microsoft-com:office:word" xmlns:w="http://schemas.openxmlformats.org/wordprocessingml/2006/main" xmlns:w14="http://schemas.microsoft.com/office/word/2010/wordml" xmlns:w15="http://schemas.microsoft.com/office/word/2012/wordml" xmlns:w16cex="http://schemas.microsoft.com/office/word/2018/wordml/cex" xmlns:w16cid="http://schemas.microsoft.com/office/word/2016/wordml/cid" xmlns:w16="http://schemas.microsoft.com/office/word/2018/wordml" xmlns:w16sdtdh="http://schemas.microsoft.com/office/word/2020/wordml/sdtdatahash" xmlns:w16se="http://schemas.microsoft.com/office/word/2015/wordml/symex" xmlns:wpg="http://schemas.microsoft.com/office/word/2010/wordprocessingGroup" xmlns:wpi="http://schemas.microsoft.com/office/word/2010/wordprocessingInk" xmlns:wne="http://schemas.microsoft.com/office/word/2006/wordml" xmlns:wps="http://schemas.microsoft.com/office/word/2010/wordprocessingShape" mc:Ignorable="w14 w15 w16se w16cid w16 w16cex w16sdtdh wp14">
+<w:endnotes xmlns:wpc="http://schemas.microsoft.com/office/word/2010/wordprocessingCanvas" xmlns:cx="http://schemas.microsoft.com/office/drawing/2014/chartex" xmlns:cx1="http://schemas.microsoft.com/office/drawing/2015/9/8/chartex" xmlns:cx2="http://schemas.microsoft.com/office/drawing/2015/10/21/chartex" xmlns:cx3="http://schemas.microsoft.com/office/drawing/2016/5/9/chartex" xmlns:cx4="http://schemas.microsoft.com/office/drawing/2016/5/10/chartex" xmlns:cx5="http://schemas.microsoft.com/office/drawing/2016/5/11/chartex" xmlns:cx6="http://schemas.microsoft.com/office/drawing/2016/5/12/chartex" xmlns:cx7="http://schemas.microsoft.com/office/drawing/2016/5/13/chartex" xmlns:cx8="http://schemas.microsoft.com/office/drawing/2016/5/14/chartex" xmlns:mc="http://schemas.openxmlformats.org/markup-compatibility/2006" xmlns:aink="http://schemas.microsoft.com/office/drawing/2016/ink" xmlns:am3d="http://schemas.microsoft.com/office/drawing/2017/model3d" xmlns:o="urn:schemas-microsoft-com:office:office" xmlns:r="http://schemas.openxmlformats.org/officeDocument/2006/relationships" xmlns:m="http://schemas.openxmlformats.org/officeDocument/2006/math" xmlns:v="urn:schemas-microsoft-com:vml" xmlns:wp14="http://schemas.microsoft.com/office/word/2010/wordprocessingDrawing" xmlns:wp="http://schemas.openxmlformats.org/drawingml/2006/wordprocessingDrawing" xmlns:w10="urn:schemas-microsoft-com:office:word" xmlns:w="http://schemas.openxmlformats.org/wordprocessingml/2006/main" xmlns:w14="http://schemas.microsoft.com/office/word/2010/wordml" xmlns:w15="http://schemas.microsoft.com/office/word/2012/wordml" xmlns:w16cex="http://schemas.microsoft.com/office/word/2018/wordml/cex" xmlns:w16cid="http://schemas.microsoft.com/office/word/2016/wordml/cid" xmlns:w16="http://schemas.microsoft.com/office/word/2018/wordml" xmlns:w16sdtdh="http://schemas.microsoft.com/office/word/2020/wordml/sdtdatahash" xmlns:w16se="http://schemas.microsoft.com/office/word/2015/wordml/symex" xmlns:wpg="http://schemas.microsoft.com/office/word/2010/wordprocessingGroup" xmlns:wpi="http://schemas.microsoft.com/office/word/2010/wordprocessingInk" xmlns:wne="http://schemas.microsoft.com/office/word/2006/wordml" xmlns:wps="http://schemas.microsoft.com/office/word/2010/wordprocessingShape" mc:Ignorable="w14 w15 w16se w16cid w16 w16cex w16sdtdh wp14">
   <w:endnote w:type="separator" w:id="-1">
     <w:p>
       <w:pPr>
@@ -7522,7 +8695,7 @@
 </file>
 
 <file path=word/footnotes.xml><?xml version="1.0" encoding="utf-8"?>
-<w:footnotes xmlns:wpc="http://schemas.microsoft.com/office/word/2010/wordprocessingCanvas" xmlns:cx="http://schemas.microsoft.com/office/drawing/2014/chartex" xmlns:cx1="http://schemas.microsoft.com/office/drawing/2015/9/8/chartex" xmlns:cx2="http://schemas.microsoft.com/office/drawing/2015/10/21/chartex" xmlns:cx3="http://schemas.microsoft.com/office/drawing/2016/5/9/chartex" xmlns:cx4="http://schemas.microsoft.com/office/drawing/2016/5/10/chartex" xmlns:cx5="http://schemas.microsoft.com/office/drawing/2016/5/11/chartex" xmlns:cx6="http://schemas.microsoft.com/office/drawing/2016/5/12/chartex" xmlns:cx7="http://schemas.microsoft.com/office/drawing/2016/5/13/chartex" xmlns:cx8="http://schemas.microsoft.com/office/drawing/2016/5/14/chartex" xmlns:mc="http://schemas.openxmlformats.org/markup-compatibility/2006" xmlns:aink="http://schemas.microsoft.com/office/drawing/2016/ink" xmlns:am3d="http://schemas.microsoft.com/office/drawing/2017/model3d" xmlns:o="urn:schemas-microsoft-com:office:office" xmlns:oel="http://schemas.microsoft.com/office/2019/extlst" xmlns:r="http://schemas.openxmlformats.org/officeDocument/2006/relationships" xmlns:m="http://schemas.openxmlformats.org/officeDocument/2006/math" xmlns:v="urn:schemas-microsoft-com:vml" xmlns:wp14="http://schemas.microsoft.com/office/word/2010/wordprocessingDrawing" xmlns:wp="http://schemas.openxmlformats.org/drawingml/2006/wordprocessingDrawing" xmlns:w10="urn:schemas-microsoft-com:office:word" xmlns:w="http://schemas.openxmlformats.org/wordprocessingml/2006/main" xmlns:w14="http://schemas.microsoft.com/office/word/2010/wordml" xmlns:w15="http://schemas.microsoft.com/office/word/2012/wordml" xmlns:w16cex="http://schemas.microsoft.com/office/word/2018/wordml/cex" xmlns:w16cid="http://schemas.microsoft.com/office/word/2016/wordml/cid" xmlns:w16="http://schemas.microsoft.com/office/word/2018/wordml" xmlns:w16sdtdh="http://schemas.microsoft.com/office/word/2020/wordml/sdtdatahash" xmlns:w16se="http://schemas.microsoft.com/office/word/2015/wordml/symex" xmlns:wpg="http://schemas.microsoft.com/office/word/2010/wordprocessingGroup" xmlns:wpi="http://schemas.microsoft.com/office/word/2010/wordprocessingInk" xmlns:wne="http://schemas.microsoft.com/office/word/2006/wordml" xmlns:wps="http://schemas.microsoft.com/office/word/2010/wordprocessingShape" mc:Ignorable="w14 w15 w16se w16cid w16 w16cex w16sdtdh wp14">
+<w:footnotes xmlns:wpc="http://schemas.microsoft.com/office/word/2010/wordprocessingCanvas" xmlns:cx="http://schemas.microsoft.com/office/drawing/2014/chartex" xmlns:cx1="http://schemas.microsoft.com/office/drawing/2015/9/8/chartex" xmlns:cx2="http://schemas.microsoft.com/office/drawing/2015/10/21/chartex" xmlns:cx3="http://schemas.microsoft.com/office/drawing/2016/5/9/chartex" xmlns:cx4="http://schemas.microsoft.com/office/drawing/2016/5/10/chartex" xmlns:cx5="http://schemas.microsoft.com/office/drawing/2016/5/11/chartex" xmlns:cx6="http://schemas.microsoft.com/office/drawing/2016/5/12/chartex" xmlns:cx7="http://schemas.microsoft.com/office/drawing/2016/5/13/chartex" xmlns:cx8="http://schemas.microsoft.com/office/drawing/2016/5/14/chartex" xmlns:mc="http://schemas.openxmlformats.org/markup-compatibility/2006" xmlns:aink="http://schemas.microsoft.com/office/drawing/2016/ink" xmlns:am3d="http://schemas.microsoft.com/office/drawing/2017/model3d" xmlns:o="urn:schemas-microsoft-com:office:office" xmlns:r="http://schemas.openxmlformats.org/officeDocument/2006/relationships" xmlns:m="http://schemas.openxmlformats.org/officeDocument/2006/math" xmlns:v="urn:schemas-microsoft-com:vml" xmlns:wp14="http://schemas.microsoft.com/office/word/2010/wordprocessingDrawing" xmlns:wp="http://schemas.openxmlformats.org/drawingml/2006/wordprocessingDrawing" xmlns:w10="urn:schemas-microsoft-com:office:word" xmlns:w="http://schemas.openxmlformats.org/wordprocessingml/2006/main" xmlns:w14="http://schemas.microsoft.com/office/word/2010/wordml" xmlns:w15="http://schemas.microsoft.com/office/word/2012/wordml" xmlns:w16cex="http://schemas.microsoft.com/office/word/2018/wordml/cex" xmlns:w16cid="http://schemas.microsoft.com/office/word/2016/wordml/cid" xmlns:w16="http://schemas.microsoft.com/office/word/2018/wordml" xmlns:w16sdtdh="http://schemas.microsoft.com/office/word/2020/wordml/sdtdatahash" xmlns:w16se="http://schemas.microsoft.com/office/word/2015/wordml/symex" xmlns:wpg="http://schemas.microsoft.com/office/word/2010/wordprocessingGroup" xmlns:wpi="http://schemas.microsoft.com/office/word/2010/wordprocessingInk" xmlns:wne="http://schemas.microsoft.com/office/word/2006/wordml" xmlns:wps="http://schemas.microsoft.com/office/word/2010/wordprocessingShape" mc:Ignorable="w14 w15 w16se w16cid w16 w16cex w16sdtdh wp14">
   <w:footnote w:type="separator" w:id="-1">
     <w:p>
       <w:pPr>
@@ -7547,7 +8720,7 @@
 </file>
 
 <file path=word/numbering.xml><?xml version="1.0" encoding="utf-8"?>
-<w:numbering xmlns:wpc="http://schemas.microsoft.com/office/word/2010/wordprocessingCanvas" xmlns:cx="http://schemas.microsoft.com/office/drawing/2014/chartex" xmlns:cx1="http://schemas.microsoft.com/office/drawing/2015/9/8/chartex" xmlns:cx2="http://schemas.microsoft.com/office/drawing/2015/10/21/chartex" xmlns:cx3="http://schemas.microsoft.com/office/drawing/2016/5/9/chartex" xmlns:cx4="http://schemas.microsoft.com/office/drawing/2016/5/10/chartex" xmlns:cx5="http://schemas.microsoft.com/office/drawing/2016/5/11/chartex" xmlns:cx6="http://schemas.microsoft.com/office/drawing/2016/5/12/chartex" xmlns:cx7="http://schemas.microsoft.com/office/drawing/2016/5/13/chartex" xmlns:cx8="http://schemas.microsoft.com/office/drawing/2016/5/14/chartex" xmlns:mc="http://schemas.openxmlformats.org/markup-compatibility/2006" xmlns:aink="http://schemas.microsoft.com/office/drawing/2016/ink" xmlns:am3d="http://schemas.microsoft.com/office/drawing/2017/model3d" xmlns:o="urn:schemas-microsoft-com:office:office" xmlns:oel="http://schemas.microsoft.com/office/2019/extlst" xmlns:r="http://schemas.openxmlformats.org/officeDocument/2006/relationships" xmlns:m="http://schemas.openxmlformats.org/officeDocument/2006/math" xmlns:v="urn:schemas-microsoft-com:vml" xmlns:wp14="http://schemas.microsoft.com/office/word/2010/wordprocessingDrawing" xmlns:wp="http://schemas.openxmlformats.org/drawingml/2006/wordprocessingDrawing" xmlns:w10="urn:schemas-microsoft-com:office:word" xmlns:w="http://schemas.openxmlformats.org/wordprocessingml/2006/main" xmlns:w14="http://schemas.microsoft.com/office/word/2010/wordml" xmlns:w15="http://schemas.microsoft.com/office/word/2012/wordml" xmlns:w16cex="http://schemas.microsoft.com/office/word/2018/wordml/cex" xmlns:w16cid="http://schemas.microsoft.com/office/word/2016/wordml/cid" xmlns:w16="http://schemas.microsoft.com/office/word/2018/wordml" xmlns:w16sdtdh="http://schemas.microsoft.com/office/word/2020/wordml/sdtdatahash" xmlns:w16se="http://schemas.microsoft.com/office/word/2015/wordml/symex" xmlns:wpg="http://schemas.microsoft.com/office/word/2010/wordprocessingGroup" xmlns:wpi="http://schemas.microsoft.com/office/word/2010/wordprocessingInk" xmlns:wne="http://schemas.microsoft.com/office/word/2006/wordml" xmlns:wps="http://schemas.microsoft.com/office/word/2010/wordprocessingShape" mc:Ignorable="w14 w15 w16se w16cid w16 w16cex w16sdtdh wp14">
+<w:numbering xmlns:wpc="http://schemas.microsoft.com/office/word/2010/wordprocessingCanvas" xmlns:cx="http://schemas.microsoft.com/office/drawing/2014/chartex" xmlns:cx1="http://schemas.microsoft.com/office/drawing/2015/9/8/chartex" xmlns:cx2="http://schemas.microsoft.com/office/drawing/2015/10/21/chartex" xmlns:cx3="http://schemas.microsoft.com/office/drawing/2016/5/9/chartex" xmlns:cx4="http://schemas.microsoft.com/office/drawing/2016/5/10/chartex" xmlns:cx5="http://schemas.microsoft.com/office/drawing/2016/5/11/chartex" xmlns:cx6="http://schemas.microsoft.com/office/drawing/2016/5/12/chartex" xmlns:cx7="http://schemas.microsoft.com/office/drawing/2016/5/13/chartex" xmlns:cx8="http://schemas.microsoft.com/office/drawing/2016/5/14/chartex" xmlns:mc="http://schemas.openxmlformats.org/markup-compatibility/2006" xmlns:aink="http://schemas.microsoft.com/office/drawing/2016/ink" xmlns:am3d="http://schemas.microsoft.com/office/drawing/2017/model3d" xmlns:o="urn:schemas-microsoft-com:office:office" xmlns:r="http://schemas.openxmlformats.org/officeDocument/2006/relationships" xmlns:m="http://schemas.openxmlformats.org/officeDocument/2006/math" xmlns:v="urn:schemas-microsoft-com:vml" xmlns:wp14="http://schemas.microsoft.com/office/word/2010/wordprocessingDrawing" xmlns:wp="http://schemas.openxmlformats.org/drawingml/2006/wordprocessingDrawing" xmlns:w10="urn:schemas-microsoft-com:office:word" xmlns:w="http://schemas.openxmlformats.org/wordprocessingml/2006/main" xmlns:w14="http://schemas.microsoft.com/office/word/2010/wordml" xmlns:w15="http://schemas.microsoft.com/office/word/2012/wordml" xmlns:w16cex="http://schemas.microsoft.com/office/word/2018/wordml/cex" xmlns:w16cid="http://schemas.microsoft.com/office/word/2016/wordml/cid" xmlns:w16="http://schemas.microsoft.com/office/word/2018/wordml" xmlns:w16sdtdh="http://schemas.microsoft.com/office/word/2020/wordml/sdtdatahash" xmlns:w16se="http://schemas.microsoft.com/office/word/2015/wordml/symex" xmlns:wpg="http://schemas.microsoft.com/office/word/2010/wordprocessingGroup" xmlns:wpi="http://schemas.microsoft.com/office/word/2010/wordprocessingInk" xmlns:wne="http://schemas.microsoft.com/office/word/2006/wordml" xmlns:wps="http://schemas.microsoft.com/office/word/2010/wordprocessingShape" mc:Ignorable="w14 w15 w16se w16cid w16 w16cex w16sdtdh wp14">
   <w:abstractNum w:abstractNumId="0" w15:restartNumberingAfterBreak="0">
     <w:nsid w:val="01FB1639"/>
     <w:multiLevelType w:val="hybridMultilevel"/>
@@ -8742,34 +9915,34 @@
       </w:rPr>
     </w:lvl>
   </w:abstractNum>
-  <w:num w:numId="1" w16cid:durableId="94062626">
+  <w:num w:numId="1">
     <w:abstractNumId w:val="4"/>
   </w:num>
-  <w:num w:numId="2" w16cid:durableId="894467281">
+  <w:num w:numId="2">
     <w:abstractNumId w:val="1"/>
   </w:num>
-  <w:num w:numId="3" w16cid:durableId="1181748221">
+  <w:num w:numId="3">
     <w:abstractNumId w:val="2"/>
   </w:num>
-  <w:num w:numId="4" w16cid:durableId="488984704">
+  <w:num w:numId="4">
     <w:abstractNumId w:val="3"/>
   </w:num>
-  <w:num w:numId="5" w16cid:durableId="116604727">
+  <w:num w:numId="5">
     <w:abstractNumId w:val="6"/>
   </w:num>
-  <w:num w:numId="6" w16cid:durableId="1519151559">
+  <w:num w:numId="6">
     <w:abstractNumId w:val="7"/>
   </w:num>
-  <w:num w:numId="7" w16cid:durableId="480194081">
+  <w:num w:numId="7">
     <w:abstractNumId w:val="9"/>
   </w:num>
-  <w:num w:numId="8" w16cid:durableId="1293942787">
+  <w:num w:numId="8">
     <w:abstractNumId w:val="5"/>
   </w:num>
-  <w:num w:numId="9" w16cid:durableId="167792483">
+  <w:num w:numId="9">
     <w:abstractNumId w:val="0"/>
   </w:num>
-  <w:num w:numId="10" w16cid:durableId="198514878">
+  <w:num w:numId="10">
     <w:abstractNumId w:val="8"/>
   </w:num>
 </w:numbering>

</xml_diff>

<commit_message>
Work on persistence API
</commit_message>
<xml_diff>
--- a/docs/Generalized Database Layer.docx
+++ b/docs/Generalized Database Layer.docx
@@ -1,6 +1,6 @@
 
 <file path=word/document.xml><?xml version="1.0" encoding="utf-8"?>
-<w:document xmlns:wpc="http://schemas.microsoft.com/office/word/2010/wordprocessingCanvas" xmlns:cx="http://schemas.microsoft.com/office/drawing/2014/chartex" xmlns:cx1="http://schemas.microsoft.com/office/drawing/2015/9/8/chartex" xmlns:cx2="http://schemas.microsoft.com/office/drawing/2015/10/21/chartex" xmlns:cx3="http://schemas.microsoft.com/office/drawing/2016/5/9/chartex" xmlns:cx4="http://schemas.microsoft.com/office/drawing/2016/5/10/chartex" xmlns:cx5="http://schemas.microsoft.com/office/drawing/2016/5/11/chartex" xmlns:cx6="http://schemas.microsoft.com/office/drawing/2016/5/12/chartex" xmlns:cx7="http://schemas.microsoft.com/office/drawing/2016/5/13/chartex" xmlns:cx8="http://schemas.microsoft.com/office/drawing/2016/5/14/chartex" xmlns:mc="http://schemas.openxmlformats.org/markup-compatibility/2006" xmlns:aink="http://schemas.microsoft.com/office/drawing/2016/ink" xmlns:am3d="http://schemas.microsoft.com/office/drawing/2017/model3d" xmlns:o="urn:schemas-microsoft-com:office:office" xmlns:r="http://schemas.openxmlformats.org/officeDocument/2006/relationships" xmlns:m="http://schemas.openxmlformats.org/officeDocument/2006/math" xmlns:v="urn:schemas-microsoft-com:vml" xmlns:wp14="http://schemas.microsoft.com/office/word/2010/wordprocessingDrawing" xmlns:wp="http://schemas.openxmlformats.org/drawingml/2006/wordprocessingDrawing" xmlns:w10="urn:schemas-microsoft-com:office:word" xmlns:w="http://schemas.openxmlformats.org/wordprocessingml/2006/main" xmlns:w14="http://schemas.microsoft.com/office/word/2010/wordml" xmlns:w15="http://schemas.microsoft.com/office/word/2012/wordml" xmlns:w16cex="http://schemas.microsoft.com/office/word/2018/wordml/cex" xmlns:w16cid="http://schemas.microsoft.com/office/word/2016/wordml/cid" xmlns:w16="http://schemas.microsoft.com/office/word/2018/wordml" xmlns:w16sdtdh="http://schemas.microsoft.com/office/word/2020/wordml/sdtdatahash" xmlns:w16se="http://schemas.microsoft.com/office/word/2015/wordml/symex" xmlns:wpg="http://schemas.microsoft.com/office/word/2010/wordprocessingGroup" xmlns:wpi="http://schemas.microsoft.com/office/word/2010/wordprocessingInk" xmlns:wne="http://schemas.microsoft.com/office/word/2006/wordml" xmlns:wps="http://schemas.microsoft.com/office/word/2010/wordprocessingShape" mc:Ignorable="w14 w15 w16se w16cid w16 w16cex w16sdtdh wp14">
+<w:document xmlns:wpc="http://schemas.microsoft.com/office/word/2010/wordprocessingCanvas" xmlns:cx="http://schemas.microsoft.com/office/drawing/2014/chartex" xmlns:cx1="http://schemas.microsoft.com/office/drawing/2015/9/8/chartex" xmlns:cx2="http://schemas.microsoft.com/office/drawing/2015/10/21/chartex" xmlns:cx3="http://schemas.microsoft.com/office/drawing/2016/5/9/chartex" xmlns:cx4="http://schemas.microsoft.com/office/drawing/2016/5/10/chartex" xmlns:cx5="http://schemas.microsoft.com/office/drawing/2016/5/11/chartex" xmlns:cx6="http://schemas.microsoft.com/office/drawing/2016/5/12/chartex" xmlns:cx7="http://schemas.microsoft.com/office/drawing/2016/5/13/chartex" xmlns:cx8="http://schemas.microsoft.com/office/drawing/2016/5/14/chartex" xmlns:mc="http://schemas.openxmlformats.org/markup-compatibility/2006" xmlns:aink="http://schemas.microsoft.com/office/drawing/2016/ink" xmlns:am3d="http://schemas.microsoft.com/office/drawing/2017/model3d" xmlns:o="urn:schemas-microsoft-com:office:office" xmlns:oel="http://schemas.microsoft.com/office/2019/extlst" xmlns:r="http://schemas.openxmlformats.org/officeDocument/2006/relationships" xmlns:m="http://schemas.openxmlformats.org/officeDocument/2006/math" xmlns:v="urn:schemas-microsoft-com:vml" xmlns:wp14="http://schemas.microsoft.com/office/word/2010/wordprocessingDrawing" xmlns:wp="http://schemas.openxmlformats.org/drawingml/2006/wordprocessingDrawing" xmlns:w10="urn:schemas-microsoft-com:office:word" xmlns:w="http://schemas.openxmlformats.org/wordprocessingml/2006/main" xmlns:w14="http://schemas.microsoft.com/office/word/2010/wordml" xmlns:w15="http://schemas.microsoft.com/office/word/2012/wordml" xmlns:w16cex="http://schemas.microsoft.com/office/word/2018/wordml/cex" xmlns:w16cid="http://schemas.microsoft.com/office/word/2016/wordml/cid" xmlns:w16="http://schemas.microsoft.com/office/word/2018/wordml" xmlns:w16sdtdh="http://schemas.microsoft.com/office/word/2020/wordml/sdtdatahash" xmlns:w16se="http://schemas.microsoft.com/office/word/2015/wordml/symex" xmlns:wpg="http://schemas.microsoft.com/office/word/2010/wordprocessingGroup" xmlns:wpi="http://schemas.microsoft.com/office/word/2010/wordprocessingInk" xmlns:wne="http://schemas.microsoft.com/office/word/2006/wordml" xmlns:wps="http://schemas.microsoft.com/office/word/2010/wordprocessingShape" mc:Ignorable="w14 w15 w16se w16cid w16 w16cex w16sdtdh wp14">
   <w:body>
     <w:p>
       <w:pPr>
@@ -252,23 +252,13 @@
         <w:t xml:space="preserve">The core classes are provided within the </w:t>
       </w:r>
       <w:proofErr w:type="spellStart"/>
-      <w:proofErr w:type="gramStart"/>
-      <w:r>
-        <w:rPr>
-          <w:b/>
-          <w:bCs/>
-          <w:color w:val="0070C0"/>
-        </w:rPr>
-        <w:t>dev.mathops</w:t>
-      </w:r>
-      <w:proofErr w:type="gramEnd"/>
-      <w:r>
-        <w:rPr>
-          <w:b/>
-          <w:bCs/>
-          <w:color w:val="0070C0"/>
-        </w:rPr>
-        <w:t>.</w:t>
+      <w:r>
+        <w:rPr>
+          <w:b/>
+          <w:bCs/>
+          <w:color w:val="0070C0"/>
+        </w:rPr>
+        <w:t>dev.mathops.</w:t>
       </w:r>
       <w:r>
         <w:rPr>
@@ -406,23 +396,13 @@
         <w:t xml:space="preserve"> is represented by an instance of a concrete subclass of the </w:t>
       </w:r>
       <w:proofErr w:type="spellStart"/>
-      <w:proofErr w:type="gramStart"/>
-      <w:r>
-        <w:rPr>
-          <w:b/>
-          <w:bCs/>
-          <w:color w:val="0070C0"/>
-        </w:rPr>
-        <w:t>dev.mathops</w:t>
-      </w:r>
-      <w:proofErr w:type="gramEnd"/>
-      <w:r>
-        <w:rPr>
-          <w:b/>
-          <w:bCs/>
-          <w:color w:val="0070C0"/>
-        </w:rPr>
-        <w:t>.</w:t>
+      <w:r>
+        <w:rPr>
+          <w:b/>
+          <w:bCs/>
+          <w:color w:val="0070C0"/>
+        </w:rPr>
+        <w:t>dev.mathops.</w:t>
       </w:r>
       <w:r>
         <w:rPr>
@@ -636,23 +616,13 @@
         <w:t xml:space="preserve"> is an instance of one of a set of pre-defined concrete subclasses of </w:t>
       </w:r>
       <w:proofErr w:type="spellStart"/>
-      <w:proofErr w:type="gramStart"/>
-      <w:r>
-        <w:rPr>
-          <w:b/>
-          <w:bCs/>
-          <w:color w:val="0070C0"/>
-        </w:rPr>
-        <w:t>dev.mathops</w:t>
-      </w:r>
-      <w:proofErr w:type="gramEnd"/>
-      <w:r>
-        <w:rPr>
-          <w:b/>
-          <w:bCs/>
-          <w:color w:val="0070C0"/>
-        </w:rPr>
-        <w:t>.</w:t>
+      <w:r>
+        <w:rPr>
+          <w:b/>
+          <w:bCs/>
+          <w:color w:val="0070C0"/>
+        </w:rPr>
+        <w:t>dev.mathops.</w:t>
       </w:r>
       <w:r>
         <w:rPr>
@@ -713,13 +683,8 @@
         <w:t>String (</w:t>
       </w:r>
       <w:proofErr w:type="spellStart"/>
-      <w:proofErr w:type="gramStart"/>
-      <w:r>
-        <w:t>java.lang</w:t>
-      </w:r>
-      <w:proofErr w:type="gramEnd"/>
-      <w:r>
-        <w:t>.String</w:t>
+      <w:r>
+        <w:t>java.lang.String</w:t>
       </w:r>
       <w:proofErr w:type="spellEnd"/>
       <w:r>
@@ -793,13 +758,8 @@
         <w:t>Boolean (</w:t>
       </w:r>
       <w:proofErr w:type="spellStart"/>
-      <w:proofErr w:type="gramStart"/>
-      <w:r>
-        <w:t>java.lang</w:t>
-      </w:r>
-      <w:proofErr w:type="gramEnd"/>
-      <w:r>
-        <w:t>.Boolean</w:t>
+      <w:r>
+        <w:t>java.lang.Boolean</w:t>
       </w:r>
       <w:proofErr w:type="spellEnd"/>
       <w:r>
@@ -819,13 +779,8 @@
         <w:t>Byte (</w:t>
       </w:r>
       <w:proofErr w:type="spellStart"/>
-      <w:proofErr w:type="gramStart"/>
-      <w:r>
-        <w:t>java.lang</w:t>
-      </w:r>
-      <w:proofErr w:type="gramEnd"/>
-      <w:r>
-        <w:t>.Byte</w:t>
+      <w:r>
+        <w:t>java.lang.Byte</w:t>
       </w:r>
       <w:proofErr w:type="spellEnd"/>
       <w:r>
@@ -868,13 +823,8 @@
         <w:t>Integer (</w:t>
       </w:r>
       <w:proofErr w:type="spellStart"/>
-      <w:proofErr w:type="gramStart"/>
-      <w:r>
-        <w:t>java.lang</w:t>
-      </w:r>
-      <w:proofErr w:type="gramEnd"/>
-      <w:r>
-        <w:t>.Integer</w:t>
+      <w:r>
+        <w:t>java.lang.Integer</w:t>
       </w:r>
       <w:proofErr w:type="spellEnd"/>
       <w:r>
@@ -925,13 +875,8 @@
         <w:t>Long (</w:t>
       </w:r>
       <w:proofErr w:type="spellStart"/>
-      <w:proofErr w:type="gramStart"/>
-      <w:r>
-        <w:t>java.lang</w:t>
-      </w:r>
-      <w:proofErr w:type="gramEnd"/>
-      <w:r>
-        <w:t>.Long</w:t>
+      <w:r>
+        <w:t>java.lang.Long</w:t>
       </w:r>
       <w:proofErr w:type="spellEnd"/>
       <w:r>
@@ -982,13 +927,8 @@
         <w:t>Float (</w:t>
       </w:r>
       <w:proofErr w:type="spellStart"/>
-      <w:proofErr w:type="gramStart"/>
-      <w:r>
-        <w:t>java.lang</w:t>
-      </w:r>
-      <w:proofErr w:type="gramEnd"/>
-      <w:r>
-        <w:t>.Float</w:t>
+      <w:r>
+        <w:t>java.lang.Float</w:t>
       </w:r>
       <w:proofErr w:type="spellEnd"/>
       <w:r>
@@ -1047,13 +987,8 @@
         <w:t>Double (</w:t>
       </w:r>
       <w:proofErr w:type="spellStart"/>
-      <w:proofErr w:type="gramStart"/>
-      <w:r>
-        <w:t>java.lang</w:t>
-      </w:r>
-      <w:proofErr w:type="gramEnd"/>
-      <w:r>
-        <w:t>.Double</w:t>
+      <w:r>
+        <w:t>java.lang.Double</w:t>
       </w:r>
       <w:proofErr w:type="spellEnd"/>
       <w:r>
@@ -1112,12 +1047,10 @@
         <w:t>Blob (</w:t>
       </w:r>
       <w:proofErr w:type="spellStart"/>
-      <w:proofErr w:type="gramStart"/>
       <w:r>
         <w:t>java.sql.Blob</w:t>
       </w:r>
       <w:proofErr w:type="spellEnd"/>
-      <w:proofErr w:type="gramEnd"/>
       <w:r>
         <w:t>)</w:t>
       </w:r>
@@ -1140,13 +1073,8 @@
         <w:t xml:space="preserve"> (</w:t>
       </w:r>
       <w:proofErr w:type="spellStart"/>
-      <w:proofErr w:type="gramStart"/>
-      <w:r>
-        <w:t>java.time</w:t>
-      </w:r>
-      <w:proofErr w:type="gramEnd"/>
-      <w:r>
-        <w:t>.LocalDate</w:t>
+      <w:r>
+        <w:t>java.time.LocalDate</w:t>
       </w:r>
       <w:proofErr w:type="spellEnd"/>
       <w:r>
@@ -1171,13 +1099,8 @@
         <w:t xml:space="preserve"> (</w:t>
       </w:r>
       <w:proofErr w:type="spellStart"/>
-      <w:proofErr w:type="gramStart"/>
-      <w:r>
-        <w:t>java.time</w:t>
-      </w:r>
-      <w:proofErr w:type="gramEnd"/>
-      <w:r>
-        <w:t>.LocalTime</w:t>
+      <w:r>
+        <w:t>java.time.LocalTime</w:t>
       </w:r>
       <w:proofErr w:type="spellEnd"/>
       <w:r>
@@ -1202,13 +1125,8 @@
         <w:t xml:space="preserve"> (</w:t>
       </w:r>
       <w:proofErr w:type="spellStart"/>
-      <w:proofErr w:type="gramStart"/>
-      <w:r>
-        <w:t>java.time</w:t>
-      </w:r>
-      <w:proofErr w:type="gramEnd"/>
-      <w:r>
-        <w:t>.LocalDateTime</w:t>
+      <w:r>
+        <w:t>java.time.LocalDateTime</w:t>
       </w:r>
       <w:proofErr w:type="spellEnd"/>
       <w:r>
@@ -1498,16 +1416,22 @@
         <w:t xml:space="preserve">represented by an immutable instance of the </w:t>
       </w:r>
       <w:proofErr w:type="spellStart"/>
-      <w:proofErr w:type="gramStart"/>
-      <w:r>
-        <w:rPr>
-          <w:b/>
-          <w:bCs/>
-          <w:color w:val="0070C0"/>
-        </w:rPr>
-        <w:t>dev.mathops</w:t>
-      </w:r>
-      <w:proofErr w:type="gramEnd"/>
+      <w:r>
+        <w:rPr>
+          <w:b/>
+          <w:bCs/>
+          <w:color w:val="0070C0"/>
+        </w:rPr>
+        <w:t>dev.mathops.</w:t>
+      </w:r>
+      <w:r>
+        <w:rPr>
+          <w:b/>
+          <w:bCs/>
+          <w:color w:val="0070C0"/>
+        </w:rPr>
+        <w:t>persistence</w:t>
+      </w:r>
       <w:r>
         <w:rPr>
           <w:b/>
@@ -1522,22 +1446,6 @@
           <w:bCs/>
           <w:color w:val="0070C0"/>
         </w:rPr>
-        <w:t>persistence</w:t>
-      </w:r>
-      <w:r>
-        <w:rPr>
-          <w:b/>
-          <w:bCs/>
-          <w:color w:val="0070C0"/>
-        </w:rPr>
-        <w:t>.</w:t>
-      </w:r>
-      <w:r>
-        <w:rPr>
-          <w:b/>
-          <w:bCs/>
-          <w:color w:val="0070C0"/>
-        </w:rPr>
         <w:t>Row</w:t>
       </w:r>
       <w:proofErr w:type="spellEnd"/>
@@ -1634,7 +1542,6 @@
         <w:t xml:space="preserve">static String </w:t>
       </w:r>
       <w:proofErr w:type="spellStart"/>
-      <w:proofErr w:type="gramStart"/>
       <w:r>
         <w:rPr>
           <w:b/>
@@ -1658,16 +1565,7 @@
           <w:bCs/>
           <w:color w:val="538135" w:themeColor="accent6" w:themeShade="BF"/>
         </w:rPr>
-        <w:t>(</w:t>
-      </w:r>
-      <w:proofErr w:type="gramEnd"/>
-      <w:r>
-        <w:rPr>
-          <w:b/>
-          <w:bCs/>
-          <w:color w:val="538135" w:themeColor="accent6" w:themeShade="BF"/>
-        </w:rPr>
-        <w:t>R</w:t>
+        <w:t>(R</w:t>
       </w:r>
       <w:r>
         <w:rPr>
@@ -1791,23 +1689,13 @@
         <w:t xml:space="preserve">  This is provided to the database layer in the form of an immutable instance of the final </w:t>
       </w:r>
       <w:proofErr w:type="spellStart"/>
-      <w:proofErr w:type="gramStart"/>
-      <w:r>
-        <w:rPr>
-          <w:b/>
-          <w:bCs/>
-          <w:color w:val="0070C0"/>
-        </w:rPr>
-        <w:t>dev.mathops</w:t>
-      </w:r>
-      <w:proofErr w:type="gramEnd"/>
-      <w:r>
-        <w:rPr>
-          <w:b/>
-          <w:bCs/>
-          <w:color w:val="0070C0"/>
-        </w:rPr>
-        <w:t>.</w:t>
+      <w:r>
+        <w:rPr>
+          <w:b/>
+          <w:bCs/>
+          <w:color w:val="0070C0"/>
+        </w:rPr>
+        <w:t>dev.mathops.</w:t>
       </w:r>
       <w:r>
         <w:rPr>
@@ -1906,23 +1794,13 @@
         <w:t xml:space="preserve"> objects are concreate subclasses of the </w:t>
       </w:r>
       <w:proofErr w:type="spellStart"/>
-      <w:proofErr w:type="gramStart"/>
-      <w:r>
-        <w:rPr>
-          <w:b/>
-          <w:bCs/>
-          <w:color w:val="0070C0"/>
-        </w:rPr>
-        <w:t>dev.mathops</w:t>
-      </w:r>
-      <w:proofErr w:type="gramEnd"/>
-      <w:r>
-        <w:rPr>
-          <w:b/>
-          <w:bCs/>
-          <w:color w:val="0070C0"/>
-        </w:rPr>
-        <w:t>.</w:t>
+      <w:r>
+        <w:rPr>
+          <w:b/>
+          <w:bCs/>
+          <w:color w:val="0070C0"/>
+        </w:rPr>
+        <w:t>dev.mathops.</w:t>
       </w:r>
       <w:r>
         <w:rPr>
@@ -1961,15 +1839,7 @@
       </w:r>
       <w:proofErr w:type="spellEnd"/>
       <w:r>
-        <w:t xml:space="preserve"> criteria objects and convert them into, for example, SQL "</w:t>
-      </w:r>
-      <w:proofErr w:type="gramStart"/>
-      <w:r>
-        <w:t>where</w:t>
-      </w:r>
-      <w:proofErr w:type="gramEnd"/>
-      <w:r>
-        <w:t>" clauses, or other forms of criteria as appropriate to the product.</w:t>
+        <w:t xml:space="preserve"> criteria objects and convert them into, for example, SQL "where" clauses, or other forms of criteria as appropriate to the product.</w:t>
       </w:r>
     </w:p>
     <w:p>
@@ -2289,15 +2159,7 @@
       </w:r>
       <w:proofErr w:type="spellEnd"/>
       <w:r>
-        <w:t xml:space="preserve">, which specifies a match type with associated data (as the match types for Byte, but with </w:t>
-      </w:r>
-      <w:proofErr w:type="gramStart"/>
-      <w:r>
-        <w:t>Long</w:t>
-      </w:r>
-      <w:proofErr w:type="gramEnd"/>
-      <w:r>
-        <w:t xml:space="preserve"> values rather than Byte values)</w:t>
+        <w:t>, which specifies a match type with associated data (as the match types for Byte, but with Long values rather than Byte values)</w:t>
       </w:r>
     </w:p>
     <w:p>
@@ -2771,23 +2633,13 @@
         <w:t xml:space="preserve">Therefore, an immutable (final) </w:t>
       </w:r>
       <w:proofErr w:type="spellStart"/>
-      <w:proofErr w:type="gramStart"/>
-      <w:r>
-        <w:rPr>
-          <w:b/>
-          <w:bCs/>
-          <w:color w:val="0070C0"/>
-        </w:rPr>
-        <w:t>dev.mathops</w:t>
-      </w:r>
-      <w:proofErr w:type="gramEnd"/>
-      <w:r>
-        <w:rPr>
-          <w:b/>
-          <w:bCs/>
-          <w:color w:val="0070C0"/>
-        </w:rPr>
-        <w:t>.</w:t>
+      <w:r>
+        <w:rPr>
+          <w:b/>
+          <w:bCs/>
+          <w:color w:val="0070C0"/>
+        </w:rPr>
+        <w:t>dev.mathops.</w:t>
       </w:r>
       <w:r>
         <w:rPr>
@@ -2827,23 +2679,13 @@
         <w:t xml:space="preserve">This class contains a reference to the table being updated, and a list of new field values, some of which may be null to indicate the corresponding field is not to be updated. A special </w:t>
       </w:r>
       <w:proofErr w:type="spellStart"/>
-      <w:proofErr w:type="gramStart"/>
-      <w:r>
-        <w:rPr>
-          <w:b/>
-          <w:bCs/>
-          <w:color w:val="0070C0"/>
-        </w:rPr>
-        <w:t>dev.mathops</w:t>
-      </w:r>
-      <w:proofErr w:type="gramEnd"/>
-      <w:r>
-        <w:rPr>
-          <w:b/>
-          <w:bCs/>
-          <w:color w:val="0070C0"/>
-        </w:rPr>
-        <w:t>.</w:t>
+      <w:r>
+        <w:rPr>
+          <w:b/>
+          <w:bCs/>
+          <w:color w:val="0070C0"/>
+        </w:rPr>
+        <w:t>dev.mathops.</w:t>
       </w:r>
       <w:r>
         <w:rPr>
@@ -2865,6 +2707,219 @@
       <w:r>
         <w:t xml:space="preserve"> object is provided to allow applications to specify that a field's value is to be set to NULL.</w:t>
       </w:r>
+    </w:p>
+    <w:p>
+      <w:pPr>
+        <w:pStyle w:val="BodyText"/>
+        <w:ind w:left="360"/>
+      </w:pPr>
+    </w:p>
+    <w:p>
+      <w:pPr>
+        <w:spacing w:after="0" w:line="240" w:lineRule="auto"/>
+        <w:rPr>
+          <w:rFonts w:asciiTheme="majorHAnsi" w:eastAsiaTheme="majorEastAsia" w:hAnsiTheme="majorHAnsi" w:cstheme="majorBidi"/>
+          <w:color w:val="2E74B5" w:themeColor="accent1" w:themeShade="BF"/>
+          <w:sz w:val="48"/>
+          <w:szCs w:val="48"/>
+        </w:rPr>
+      </w:pPr>
+      <w:r>
+        <w:br w:type="page"/>
+      </w:r>
+    </w:p>
+    <w:p>
+      <w:pPr>
+        <w:pStyle w:val="Heading1"/>
+      </w:pPr>
+      <w:r>
+        <w:lastRenderedPageBreak/>
+        <w:t>Implementation Layer</w:t>
+      </w:r>
+    </w:p>
+    <w:p>
+      <w:pPr>
+        <w:pStyle w:val="BodyText"/>
+        <w:ind w:left="360"/>
+      </w:pPr>
+      <w:r>
+        <w:t>For a given back-end implementation (a database with a set of tables that will get mapped to the database objects defined here), there will be an implementation class that can dispatch requests to either generalized code to handle tables defined in standard ways, or to custom code that translates requests into legacy or database-specific operations.</w:t>
+      </w:r>
+    </w:p>
+    <w:p>
+      <w:pPr>
+        <w:pStyle w:val="BodyText"/>
+        <w:ind w:left="360"/>
+      </w:pPr>
+      <w:r>
+        <w:t xml:space="preserve">This layer will connect directly to the database engine, and will be used when an API call is processed.  Client code is free to use the implementation layer </w:t>
+      </w:r>
+      <w:proofErr w:type="spellStart"/>
+      <w:r>
+        <w:t>direcly</w:t>
+      </w:r>
+      <w:proofErr w:type="spellEnd"/>
+      <w:r>
+        <w:t xml:space="preserve"> rather than use the API to avoid the overhead.</w:t>
+      </w:r>
+    </w:p>
+    <w:p>
+      <w:pPr>
+        <w:spacing w:after="120" w:line="240" w:lineRule="auto"/>
+        <w:rPr>
+          <w:b/>
+          <w:bCs/>
+        </w:rPr>
+      </w:pPr>
+      <w:r>
+        <w:rPr>
+          <w:b/>
+          <w:bCs/>
+        </w:rPr>
+        <w:t>Data Configuration</w:t>
+      </w:r>
+    </w:p>
+    <w:p>
+      <w:pPr>
+        <w:pStyle w:val="BodyText"/>
+        <w:ind w:left="360"/>
+      </w:pPr>
+      <w:r>
+        <w:t xml:space="preserve">A system may have many implementations active at once.  A </w:t>
+      </w:r>
+      <w:r>
+        <w:rPr>
+          <w:b/>
+          <w:bCs/>
+        </w:rPr>
+        <w:t>data configuration</w:t>
+      </w:r>
+      <w:r>
+        <w:t xml:space="preserve"> objects selects implementations and routes operations to the correct implementation.</w:t>
+      </w:r>
+    </w:p>
+    <w:p>
+      <w:pPr>
+        <w:pStyle w:val="BodyText"/>
+        <w:ind w:left="360"/>
+      </w:pPr>
+      <w:r>
+        <w:t xml:space="preserve">This object selects a single implementation for every defined </w:t>
+      </w:r>
+      <w:r>
+        <w:rPr>
+          <w:b/>
+          <w:bCs/>
+        </w:rPr>
+        <w:t>schema</w:t>
+      </w:r>
+      <w:r>
+        <w:t xml:space="preserve"> and </w:t>
+      </w:r>
+      <w:r>
+        <w:rPr>
+          <w:b/>
+          <w:bCs/>
+        </w:rPr>
+        <w:t>context</w:t>
+      </w:r>
+      <w:r>
+        <w:t>.  When the client makes a call that references a schema and context, the corresponding implementation is used.</w:t>
+      </w:r>
+    </w:p>
+    <w:p>
+      <w:pPr>
+        <w:pStyle w:val="BodyText"/>
+        <w:ind w:left="360"/>
+      </w:pPr>
+      <w:r>
+        <w:t>The data layer itself stores the set of data configurations available.  These are guaranteed to support the complete set of schemas and contexts defined within the data layer in order to be advertised as available.</w:t>
+      </w:r>
+      <w:r>
+        <w:t xml:space="preserve">  Configurations may be named, and client code can use those names to look up and use the configurations (subject to permissions granted and the authorization token used in the request).</w:t>
+      </w:r>
+    </w:p>
+    <w:p>
+      <w:pPr>
+        <w:spacing w:after="120" w:line="240" w:lineRule="auto"/>
+        <w:rPr>
+          <w:b/>
+          <w:bCs/>
+        </w:rPr>
+      </w:pPr>
+      <w:r>
+        <w:rPr>
+          <w:b/>
+          <w:bCs/>
+        </w:rPr>
+        <w:t>Implementation Object</w:t>
+      </w:r>
+    </w:p>
+    <w:p>
+      <w:pPr>
+        <w:pStyle w:val="BodyText"/>
+        <w:ind w:left="360"/>
+      </w:pPr>
+      <w:r>
+        <w:t xml:space="preserve">Every implementation has a single object that provides the </w:t>
+      </w:r>
+      <w:proofErr w:type="spellStart"/>
+      <w:r>
+        <w:t>implementaiton</w:t>
+      </w:r>
+      <w:proofErr w:type="spellEnd"/>
+      <w:r>
+        <w:t xml:space="preserve"> interface.  This object implements the </w:t>
+      </w:r>
+      <w:proofErr w:type="spellStart"/>
+      <w:r>
+        <w:rPr>
+          <w:b/>
+          <w:bCs/>
+          <w:color w:val="0070C0"/>
+        </w:rPr>
+        <w:t>dev.mathops.persistence</w:t>
+      </w:r>
+      <w:proofErr w:type="spellEnd"/>
+      <w:r>
+        <w:rPr>
+          <w:b/>
+          <w:bCs/>
+          <w:color w:val="0070C0"/>
+        </w:rPr>
+        <w:t xml:space="preserve">. </w:t>
+      </w:r>
+      <w:proofErr w:type="spellStart"/>
+      <w:r>
+        <w:rPr>
+          <w:b/>
+          <w:bCs/>
+          <w:color w:val="0070C0"/>
+        </w:rPr>
+        <w:t>IImplementation</w:t>
+      </w:r>
+      <w:proofErr w:type="spellEnd"/>
+      <w:r>
+        <w:t xml:space="preserve"> interface.  It may internally process all requests directly (when the underlying database has a very regular structure), or it may delegate requests to objects that implement custom code appropriate to the underlying database.</w:t>
+      </w:r>
+    </w:p>
+    <w:p>
+      <w:pPr>
+        <w:pStyle w:val="BodyText"/>
+        <w:ind w:left="360"/>
+      </w:pPr>
+    </w:p>
+    <w:p>
+      <w:pPr>
+        <w:pStyle w:val="BodyText"/>
+        <w:ind w:left="360"/>
+      </w:pPr>
+    </w:p>
+    <w:p>
+      <w:pPr>
+        <w:pStyle w:val="BodyText"/>
+        <w:ind w:left="360"/>
+      </w:pPr>
     </w:p>
     <w:p>
       <w:pPr>
@@ -2996,15 +3051,7 @@
         <w:ind w:left="360"/>
       </w:pPr>
       <w:r>
-        <w:t xml:space="preserve">A 128-bit binary value.  The high-order 64 bits is a random ID generated by the authentication service.  The low-order 64 bits has, as its high-order 32-bits, the role of the authenticating user, and in its low-order 32-bits, the effective role ID for the transaction.  Users may execute transactions with any role for which their primary role grants access.  This can be used for testing role permissions, or for executing operations in under a "safer" role with fewer unnecessary permissions. This also allows an "aggregate" role to be defined </w:t>
-      </w:r>
-      <w:proofErr w:type="gramStart"/>
-      <w:r>
-        <w:t>that grants permissions</w:t>
-      </w:r>
-      <w:proofErr w:type="gramEnd"/>
-      <w:r>
-        <w:t xml:space="preserve"> to a number of other roles without having to grant the aggregate role a superset of permissions of the other roles.</w:t>
+        <w:t>A 128-bit binary value.  The high-order 64 bits is a random ID generated by the authentication service.  The low-order 64 bits has, as its high-order 32-bits, the role of the authenticating user, and in its low-order 32-bits, the effective role ID for the transaction.  Users may execute transactions with any role for which their primary role grants access.  This can be used for testing role permissions, or for executing operations in under a "safer" role with fewer unnecessary permissions. This also allows an "aggregate" role to be defined that grants permissions to a number of other roles without having to grant the aggregate role a superset of permissions of the other roles.</w:t>
       </w:r>
     </w:p>
     <w:p>
@@ -3066,13 +3113,162 @@
         </w:rPr>
       </w:pPr>
       <w:r>
+        <w:t>The context ID as an Integer (</w:t>
+      </w:r>
+      <w:proofErr w:type="spellStart"/>
+      <w:r>
+        <w:t>Tinyint</w:t>
+      </w:r>
+      <w:proofErr w:type="spellEnd"/>
+      <w:r>
+        <w:t>, Byte, Short, or Integer)</w:t>
+      </w:r>
+      <w:r>
+        <w:br/>
+        <w:t xml:space="preserve">The context name as a </w:t>
+      </w:r>
+      <w:proofErr w:type="spellStart"/>
+      <w:r>
+        <w:t>a</w:t>
+      </w:r>
+      <w:proofErr w:type="spellEnd"/>
+      <w:r>
+        <w:t xml:space="preserve"> String (ASCII1, ASCII2, String1, String2)</w:t>
+      </w:r>
+      <w:r>
+        <w:br/>
+      </w:r>
+    </w:p>
+    <w:p>
+      <w:pPr>
+        <w:pStyle w:val="BodyText"/>
+        <w:ind w:left="360"/>
+        <w:rPr>
+          <w:b/>
+          <w:bCs/>
+        </w:rPr>
+      </w:pPr>
+      <w:r>
+        <w:rPr>
+          <w:b/>
+          <w:bCs/>
+        </w:rPr>
+        <w:t>Schema Encoding</w:t>
+      </w:r>
+    </w:p>
+    <w:p>
+      <w:pPr>
+        <w:pStyle w:val="BodyText"/>
+        <w:ind w:left="360"/>
+      </w:pPr>
+      <w:r>
+        <w:t>The schema ID as an Integer (</w:t>
+      </w:r>
+      <w:proofErr w:type="spellStart"/>
+      <w:r>
+        <w:t>Tinyint</w:t>
+      </w:r>
+      <w:proofErr w:type="spellEnd"/>
+      <w:r>
+        <w:t>, Byte, Short, or Integer)</w:t>
+      </w:r>
+      <w:r>
+        <w:br/>
+        <w:t xml:space="preserve">The schema name as a </w:t>
+      </w:r>
+      <w:proofErr w:type="spellStart"/>
+      <w:r>
+        <w:t>a</w:t>
+      </w:r>
+      <w:proofErr w:type="spellEnd"/>
+      <w:r>
+        <w:t xml:space="preserve"> String (ASCII1, ASCII2, String1, String2)</w:t>
+      </w:r>
+      <w:r>
+        <w:br/>
+        <w:t>The number of contexts (</w:t>
+      </w:r>
+      <w:r>
+        <w:rPr>
+          <w:b/>
+          <w:bCs/>
+        </w:rPr>
+        <w:t>N</w:t>
+      </w:r>
+      <w:r>
+        <w:t>) under which this schema may be accessed.</w:t>
+      </w:r>
+      <w:r>
+        <w:br/>
+      </w:r>
+      <w:r>
+        <w:rPr>
+          <w:b/>
+          <w:bCs/>
+        </w:rPr>
+        <w:t>N</w:t>
+      </w:r>
+      <w:r>
+        <w:t xml:space="preserve"> repetitions of: </w:t>
+      </w:r>
+      <w:r>
+        <w:br/>
+      </w:r>
+      <w:r>
+        <w:tab/>
+        <w:t>The context ID as an Integer (</w:t>
+      </w:r>
+      <w:proofErr w:type="spellStart"/>
+      <w:r>
+        <w:t>Tinyint</w:t>
+      </w:r>
+      <w:proofErr w:type="spellEnd"/>
+      <w:r>
+        <w:t>, Byte, Short, or Integer)</w:t>
+      </w:r>
+    </w:p>
+    <w:p>
+      <w:pPr>
+        <w:pStyle w:val="BodyText"/>
+        <w:ind w:left="360"/>
+      </w:pPr>
+    </w:p>
+    <w:p>
+      <w:pPr>
+        <w:pStyle w:val="BodyText"/>
+        <w:ind w:left="360"/>
+        <w:rPr>
+          <w:b/>
+          <w:bCs/>
+        </w:rPr>
+      </w:pPr>
+      <w:r>
+        <w:rPr>
+          <w:b/>
+          <w:bCs/>
+        </w:rPr>
+        <w:t>Table Encoding</w:t>
+      </w:r>
+      <w:r>
+        <w:t xml:space="preserve"> (used</w:t>
+      </w:r>
+      <w:r>
+        <w:t xml:space="preserve"> when a list of tables and field definitions is to be returned)</w:t>
+      </w:r>
+    </w:p>
+    <w:p>
+      <w:pPr>
+        <w:pStyle w:val="BodyText"/>
+        <w:ind w:left="360"/>
+      </w:pPr>
+      <w:r>
         <w:t xml:space="preserve">The </w:t>
       </w:r>
       <w:r>
-        <w:t xml:space="preserve">context </w:t>
-      </w:r>
-      <w:r>
-        <w:t>ID as an Integer (</w:t>
+        <w:t xml:space="preserve">owning </w:t>
+      </w:r>
+      <w:r>
+        <w:t>schema ID as an Integer (</w:t>
       </w:r>
       <w:proofErr w:type="spellStart"/>
       <w:r>
@@ -3084,201 +3280,7 @@
       </w:r>
       <w:r>
         <w:br/>
-        <w:t xml:space="preserve">The </w:t>
-      </w:r>
-      <w:r>
-        <w:t xml:space="preserve">context </w:t>
-      </w:r>
-      <w:r>
-        <w:t xml:space="preserve">name as a </w:t>
-      </w:r>
-      <w:proofErr w:type="spellStart"/>
-      <w:r>
-        <w:t>a</w:t>
-      </w:r>
-      <w:proofErr w:type="spellEnd"/>
-      <w:r>
-        <w:t xml:space="preserve"> String (ASCII1, ASCII2, String1, String2)</w:t>
-      </w:r>
-      <w:r>
-        <w:br/>
-      </w:r>
-    </w:p>
-    <w:p>
-      <w:pPr>
-        <w:pStyle w:val="BodyText"/>
-        <w:ind w:left="360"/>
-        <w:rPr>
-          <w:b/>
-          <w:bCs/>
-        </w:rPr>
-      </w:pPr>
-      <w:r>
-        <w:rPr>
-          <w:b/>
-          <w:bCs/>
-        </w:rPr>
-        <w:t>Schema</w:t>
-      </w:r>
-      <w:r>
-        <w:rPr>
-          <w:b/>
-          <w:bCs/>
-        </w:rPr>
-        <w:t xml:space="preserve"> Encoding</w:t>
-      </w:r>
-    </w:p>
-    <w:p>
-      <w:pPr>
-        <w:pStyle w:val="BodyText"/>
-        <w:ind w:left="360"/>
-      </w:pPr>
-      <w:r>
-        <w:t xml:space="preserve">The schema ID as an Integer </w:t>
-      </w:r>
-      <w:r>
-        <w:t>(</w:t>
-      </w:r>
-      <w:proofErr w:type="spellStart"/>
-      <w:r>
-        <w:t>Tinyint</w:t>
-      </w:r>
-      <w:proofErr w:type="spellEnd"/>
-      <w:r>
-        <w:t>, Byte, Short, or Integer)</w:t>
-      </w:r>
-      <w:r>
-        <w:br/>
-      </w:r>
-      <w:r>
-        <w:t xml:space="preserve">The schema name as a </w:t>
-      </w:r>
-      <w:proofErr w:type="spellStart"/>
-      <w:r>
-        <w:t>a</w:t>
-      </w:r>
-      <w:proofErr w:type="spellEnd"/>
-      <w:r>
-        <w:t xml:space="preserve"> String (ASCII1, ASCII2, String1, String2)</w:t>
-      </w:r>
-      <w:r>
-        <w:br/>
-      </w:r>
-      <w:r>
-        <w:t xml:space="preserve">The number of </w:t>
-      </w:r>
-      <w:r>
-        <w:t>contexts</w:t>
-      </w:r>
-      <w:r>
-        <w:t xml:space="preserve"> (</w:t>
-      </w:r>
-      <w:r>
-        <w:rPr>
-          <w:b/>
-          <w:bCs/>
-        </w:rPr>
-        <w:t>N</w:t>
-      </w:r>
-      <w:r>
-        <w:t xml:space="preserve">) </w:t>
-      </w:r>
-      <w:r>
-        <w:t>under which this schema may be accessed.</w:t>
-      </w:r>
-      <w:r>
-        <w:br/>
-      </w:r>
-      <w:r>
-        <w:rPr>
-          <w:b/>
-          <w:bCs/>
-        </w:rPr>
-        <w:t>N</w:t>
-      </w:r>
-      <w:r>
-        <w:t xml:space="preserve"> repetitions of: </w:t>
-      </w:r>
-      <w:r>
-        <w:br/>
-      </w:r>
-      <w:r>
-        <w:tab/>
-      </w:r>
-      <w:r>
-        <w:t>The context ID as an Integer (</w:t>
-      </w:r>
-      <w:proofErr w:type="spellStart"/>
-      <w:r>
-        <w:t>Tinyint</w:t>
-      </w:r>
-      <w:proofErr w:type="spellEnd"/>
-      <w:r>
-        <w:t>, Byte, Short, or Integer)</w:t>
-      </w:r>
-    </w:p>
-    <w:p>
-      <w:pPr>
-        <w:pStyle w:val="BodyText"/>
-        <w:ind w:left="360"/>
-      </w:pPr>
-    </w:p>
-    <w:p>
-      <w:pPr>
-        <w:pStyle w:val="BodyText"/>
-        <w:ind w:left="360"/>
-        <w:rPr>
-          <w:b/>
-          <w:bCs/>
-        </w:rPr>
-      </w:pPr>
-      <w:r>
-        <w:rPr>
-          <w:b/>
-          <w:bCs/>
-        </w:rPr>
-        <w:t>Table Encoding</w:t>
-      </w:r>
-      <w:r>
-        <w:t xml:space="preserve"> (used</w:t>
-      </w:r>
-      <w:r>
-        <w:t xml:space="preserve"> when a list of tables and field definitions is to be returned)</w:t>
-      </w:r>
-    </w:p>
-    <w:p>
-      <w:pPr>
-        <w:pStyle w:val="BodyText"/>
-        <w:ind w:left="360"/>
-      </w:pPr>
-      <w:r>
-        <w:t xml:space="preserve">The </w:t>
-      </w:r>
-      <w:r>
-        <w:t xml:space="preserve">owning </w:t>
-      </w:r>
-      <w:r>
-        <w:t>schema ID as an Integer (</w:t>
-      </w:r>
-      <w:proofErr w:type="spellStart"/>
-      <w:r>
-        <w:t>Tinyint</w:t>
-      </w:r>
-      <w:proofErr w:type="spellEnd"/>
-      <w:r>
-        <w:t>, Byte, Short, or Integer)</w:t>
-      </w:r>
-      <w:r>
-        <w:br/>
-      </w:r>
-      <w:r>
-        <w:t xml:space="preserve">The </w:t>
-      </w:r>
-      <w:r>
-        <w:t xml:space="preserve">table </w:t>
-      </w:r>
-      <w:r>
-        <w:t>ID as an Integer  (</w:t>
+        <w:t>The table ID as an Integer  (</w:t>
       </w:r>
       <w:proofErr w:type="spellStart"/>
       <w:r>
@@ -4139,15 +4141,7 @@
         <w:tab/>
       </w:r>
       <w:r>
-        <w:t xml:space="preserve">A 32-bit number whose low-order 5 bits are the unsigned day of the month (1-31), next highest 4 </w:t>
-      </w:r>
-      <w:proofErr w:type="gramStart"/>
-      <w:r>
-        <w:t>bits  are</w:t>
-      </w:r>
-      <w:proofErr w:type="gramEnd"/>
-      <w:r>
-        <w:t xml:space="preserve"> the unsigned month (1 to 12), and remaining high-order 23 bits are the signed year.   Dates whose year falls outside this range cannot be transmitted.</w:t>
+        <w:t>A 32-bit number whose low-order 5 bits are the unsigned day of the month (1-31), next highest 4 bits are the unsigned month (1 to 12), and remaining high-order 23 bits are the signed year.   Dates whose year falls outside this range cannot be transmitted.</w:t>
       </w:r>
     </w:p>
     <w:p>
@@ -5272,15 +5266,7 @@
           <w:bCs/>
           <w:color w:val="0070C0"/>
         </w:rPr>
-        <w:t>all_</w:t>
-      </w:r>
-      <w:r>
-        <w:rPr>
-          <w:b/>
-          <w:bCs/>
-          <w:color w:val="0070C0"/>
-        </w:rPr>
-        <w:t>contexts</w:t>
+        <w:t>all_contexts</w:t>
       </w:r>
       <w:proofErr w:type="spellEnd"/>
     </w:p>
@@ -5290,10 +5276,7 @@
         <w:ind w:left="720"/>
       </w:pPr>
       <w:r>
-        <w:t xml:space="preserve">Retrieves the set of defined </w:t>
-      </w:r>
-      <w:r>
-        <w:t>contexts.</w:t>
+        <w:t>Retrieves the set of defined contexts.</w:t>
       </w:r>
       <w:r>
         <w:br/>
@@ -5378,13 +5361,7 @@
       </w:r>
       <w:r>
         <w:tab/>
-        <w:t xml:space="preserve">Integer number of </w:t>
-      </w:r>
-      <w:r>
-        <w:t>contexts</w:t>
-      </w:r>
-      <w:r>
-        <w:t xml:space="preserve"> (</w:t>
+        <w:t>Integer number of contexts (</w:t>
       </w:r>
       <w:r>
         <w:rPr>
@@ -5526,15 +5503,7 @@
           <w:bCs/>
           <w:color w:val="0070C0"/>
         </w:rPr>
-        <w:t>all_</w:t>
-      </w:r>
-      <w:r>
-        <w:rPr>
-          <w:b/>
-          <w:bCs/>
-          <w:color w:val="0070C0"/>
-        </w:rPr>
-        <w:t>schemas</w:t>
+        <w:t>all_schemas</w:t>
       </w:r>
       <w:proofErr w:type="spellEnd"/>
     </w:p>
@@ -5544,10 +5513,7 @@
         <w:ind w:left="720"/>
       </w:pPr>
       <w:r>
-        <w:t xml:space="preserve">Retrieves the set of defined </w:t>
-      </w:r>
-      <w:r>
-        <w:t>schemas.</w:t>
+        <w:t>Retrieves the set of defined schemas.</w:t>
       </w:r>
       <w:r>
         <w:br/>
@@ -5632,13 +5598,7 @@
       </w:r>
       <w:r>
         <w:tab/>
-        <w:t xml:space="preserve">Integer number of </w:t>
-      </w:r>
-      <w:r>
-        <w:t>schemas</w:t>
-      </w:r>
-      <w:r>
-        <w:t xml:space="preserve"> (</w:t>
+        <w:t>Integer number of schemas (</w:t>
       </w:r>
       <w:r>
         <w:rPr>
@@ -5852,10 +5812,7 @@
       </w:r>
       <w:r>
         <w:tab/>
-        <w:t>[OPTIONAL] Schema ID</w:t>
-      </w:r>
-      <w:r>
-        <w:t xml:space="preserve"> (</w:t>
+        <w:t>[OPTIONAL] Schema ID (</w:t>
       </w:r>
       <w:proofErr w:type="spellStart"/>
       <w:r>
@@ -6486,13 +6443,7 @@
       </w:r>
       <w:r>
         <w:tab/>
-        <w:t xml:space="preserve">The </w:t>
-      </w:r>
-      <w:r>
-        <w:t>context</w:t>
-      </w:r>
-      <w:r>
-        <w:t xml:space="preserve"> ID as an integer (</w:t>
+        <w:t>The context ID as an integer (</w:t>
       </w:r>
       <w:proofErr w:type="spellStart"/>
       <w:r>
@@ -7771,7 +7722,6 @@
         </w:rPr>
         <w:t xml:space="preserve"> </w:t>
       </w:r>
-      <w:proofErr w:type="gramStart"/>
       <w:r>
         <w:rPr>
           <w:b/>
@@ -7780,7 +7730,6 @@
         </w:rPr>
         <w:t>delete</w:t>
       </w:r>
-      <w:proofErr w:type="gramEnd"/>
     </w:p>
     <w:p>
       <w:pPr>
@@ -8417,22 +8366,14 @@
         <w:rPr>
           <w:highlight w:val="yellow"/>
         </w:rPr>
-        <w:t xml:space="preserve">" needed </w:t>
-      </w:r>
-      <w:proofErr w:type="gramStart"/>
+        <w:t xml:space="preserve">" needed that </w:t>
+      </w:r>
       <w:r>
         <w:rPr>
           <w:highlight w:val="yellow"/>
         </w:rPr>
-        <w:t xml:space="preserve">that </w:t>
-      </w:r>
-      <w:r>
-        <w:rPr>
-          <w:highlight w:val="yellow"/>
-        </w:rPr>
         <w:t>updates</w:t>
       </w:r>
-      <w:proofErr w:type="gramEnd"/>
       <w:r>
         <w:rPr>
           <w:highlight w:val="yellow"/>
@@ -8642,16 +8583,6 @@
         </w:rPr>
         <w:br/>
       </w:r>
-    </w:p>
-    <w:p>
-      <w:pPr>
-        <w:spacing w:after="0" w:line="240" w:lineRule="auto"/>
-      </w:pPr>
-    </w:p>
-    <w:p>
-      <w:pPr>
-        <w:spacing w:after="0" w:line="240" w:lineRule="auto"/>
-      </w:pPr>
     </w:p>
     <w:p>
       <w:pPr>
@@ -8670,7 +8601,7 @@
 </file>
 
 <file path=word/endnotes.xml><?xml version="1.0" encoding="utf-8"?>
-<w:endnotes xmlns:wpc="http://schemas.microsoft.com/office/word/2010/wordprocessingCanvas" xmlns:cx="http://schemas.microsoft.com/office/drawing/2014/chartex" xmlns:cx1="http://schemas.microsoft.com/office/drawing/2015/9/8/chartex" xmlns:cx2="http://schemas.microsoft.com/office/drawing/2015/10/21/chartex" xmlns:cx3="http://schemas.microsoft.com/office/drawing/2016/5/9/chartex" xmlns:cx4="http://schemas.microsoft.com/office/drawing/2016/5/10/chartex" xmlns:cx5="http://schemas.microsoft.com/office/drawing/2016/5/11/chartex" xmlns:cx6="http://schemas.microsoft.com/office/drawing/2016/5/12/chartex" xmlns:cx7="http://schemas.microsoft.com/office/drawing/2016/5/13/chartex" xmlns:cx8="http://schemas.microsoft.com/office/drawing/2016/5/14/chartex" xmlns:mc="http://schemas.openxmlformats.org/markup-compatibility/2006" xmlns:aink="http://schemas.microsoft.com/office/drawing/2016/ink" xmlns:am3d="http://schemas.microsoft.com/office/drawing/2017/model3d" xmlns:o="urn:schemas-microsoft-com:office:office" xmlns:r="http://schemas.openxmlformats.org/officeDocument/2006/relationships" xmlns:m="http://schemas.openxmlformats.org/officeDocument/2006/math" xmlns:v="urn:schemas-microsoft-com:vml" xmlns:wp14="http://schemas.microsoft.com/office/word/2010/wordprocessingDrawing" xmlns:wp="http://schemas.openxmlformats.org/drawingml/2006/wordprocessingDrawing" xmlns:w10="urn:schemas-microsoft-com:office:word" xmlns:w="http://schemas.openxmlformats.org/wordprocessingml/2006/main" xmlns:w14="http://schemas.microsoft.com/office/word/2010/wordml" xmlns:w15="http://schemas.microsoft.com/office/word/2012/wordml" xmlns:w16cex="http://schemas.microsoft.com/office/word/2018/wordml/cex" xmlns:w16cid="http://schemas.microsoft.com/office/word/2016/wordml/cid" xmlns:w16="http://schemas.microsoft.com/office/word/2018/wordml" xmlns:w16sdtdh="http://schemas.microsoft.com/office/word/2020/wordml/sdtdatahash" xmlns:w16se="http://schemas.microsoft.com/office/word/2015/wordml/symex" xmlns:wpg="http://schemas.microsoft.com/office/word/2010/wordprocessingGroup" xmlns:wpi="http://schemas.microsoft.com/office/word/2010/wordprocessingInk" xmlns:wne="http://schemas.microsoft.com/office/word/2006/wordml" xmlns:wps="http://schemas.microsoft.com/office/word/2010/wordprocessingShape" mc:Ignorable="w14 w15 w16se w16cid w16 w16cex w16sdtdh wp14">
+<w:endnotes xmlns:wpc="http://schemas.microsoft.com/office/word/2010/wordprocessingCanvas" xmlns:cx="http://schemas.microsoft.com/office/drawing/2014/chartex" xmlns:cx1="http://schemas.microsoft.com/office/drawing/2015/9/8/chartex" xmlns:cx2="http://schemas.microsoft.com/office/drawing/2015/10/21/chartex" xmlns:cx3="http://schemas.microsoft.com/office/drawing/2016/5/9/chartex" xmlns:cx4="http://schemas.microsoft.com/office/drawing/2016/5/10/chartex" xmlns:cx5="http://schemas.microsoft.com/office/drawing/2016/5/11/chartex" xmlns:cx6="http://schemas.microsoft.com/office/drawing/2016/5/12/chartex" xmlns:cx7="http://schemas.microsoft.com/office/drawing/2016/5/13/chartex" xmlns:cx8="http://schemas.microsoft.com/office/drawing/2016/5/14/chartex" xmlns:mc="http://schemas.openxmlformats.org/markup-compatibility/2006" xmlns:aink="http://schemas.microsoft.com/office/drawing/2016/ink" xmlns:am3d="http://schemas.microsoft.com/office/drawing/2017/model3d" xmlns:o="urn:schemas-microsoft-com:office:office" xmlns:oel="http://schemas.microsoft.com/office/2019/extlst" xmlns:r="http://schemas.openxmlformats.org/officeDocument/2006/relationships" xmlns:m="http://schemas.openxmlformats.org/officeDocument/2006/math" xmlns:v="urn:schemas-microsoft-com:vml" xmlns:wp14="http://schemas.microsoft.com/office/word/2010/wordprocessingDrawing" xmlns:wp="http://schemas.openxmlformats.org/drawingml/2006/wordprocessingDrawing" xmlns:w10="urn:schemas-microsoft-com:office:word" xmlns:w="http://schemas.openxmlformats.org/wordprocessingml/2006/main" xmlns:w14="http://schemas.microsoft.com/office/word/2010/wordml" xmlns:w15="http://schemas.microsoft.com/office/word/2012/wordml" xmlns:w16cex="http://schemas.microsoft.com/office/word/2018/wordml/cex" xmlns:w16cid="http://schemas.microsoft.com/office/word/2016/wordml/cid" xmlns:w16="http://schemas.microsoft.com/office/word/2018/wordml" xmlns:w16sdtdh="http://schemas.microsoft.com/office/word/2020/wordml/sdtdatahash" xmlns:w16se="http://schemas.microsoft.com/office/word/2015/wordml/symex" xmlns:wpg="http://schemas.microsoft.com/office/word/2010/wordprocessingGroup" xmlns:wpi="http://schemas.microsoft.com/office/word/2010/wordprocessingInk" xmlns:wne="http://schemas.microsoft.com/office/word/2006/wordml" xmlns:wps="http://schemas.microsoft.com/office/word/2010/wordprocessingShape" mc:Ignorable="w14 w15 w16se w16cid w16 w16cex w16sdtdh wp14">
   <w:endnote w:type="separator" w:id="-1">
     <w:p>
       <w:pPr>
@@ -8695,7 +8626,7 @@
 </file>
 
 <file path=word/footnotes.xml><?xml version="1.0" encoding="utf-8"?>
-<w:footnotes xmlns:wpc="http://schemas.microsoft.com/office/word/2010/wordprocessingCanvas" xmlns:cx="http://schemas.microsoft.com/office/drawing/2014/chartex" xmlns:cx1="http://schemas.microsoft.com/office/drawing/2015/9/8/chartex" xmlns:cx2="http://schemas.microsoft.com/office/drawing/2015/10/21/chartex" xmlns:cx3="http://schemas.microsoft.com/office/drawing/2016/5/9/chartex" xmlns:cx4="http://schemas.microsoft.com/office/drawing/2016/5/10/chartex" xmlns:cx5="http://schemas.microsoft.com/office/drawing/2016/5/11/chartex" xmlns:cx6="http://schemas.microsoft.com/office/drawing/2016/5/12/chartex" xmlns:cx7="http://schemas.microsoft.com/office/drawing/2016/5/13/chartex" xmlns:cx8="http://schemas.microsoft.com/office/drawing/2016/5/14/chartex" xmlns:mc="http://schemas.openxmlformats.org/markup-compatibility/2006" xmlns:aink="http://schemas.microsoft.com/office/drawing/2016/ink" xmlns:am3d="http://schemas.microsoft.com/office/drawing/2017/model3d" xmlns:o="urn:schemas-microsoft-com:office:office" xmlns:r="http://schemas.openxmlformats.org/officeDocument/2006/relationships" xmlns:m="http://schemas.openxmlformats.org/officeDocument/2006/math" xmlns:v="urn:schemas-microsoft-com:vml" xmlns:wp14="http://schemas.microsoft.com/office/word/2010/wordprocessingDrawing" xmlns:wp="http://schemas.openxmlformats.org/drawingml/2006/wordprocessingDrawing" xmlns:w10="urn:schemas-microsoft-com:office:word" xmlns:w="http://schemas.openxmlformats.org/wordprocessingml/2006/main" xmlns:w14="http://schemas.microsoft.com/office/word/2010/wordml" xmlns:w15="http://schemas.microsoft.com/office/word/2012/wordml" xmlns:w16cex="http://schemas.microsoft.com/office/word/2018/wordml/cex" xmlns:w16cid="http://schemas.microsoft.com/office/word/2016/wordml/cid" xmlns:w16="http://schemas.microsoft.com/office/word/2018/wordml" xmlns:w16sdtdh="http://schemas.microsoft.com/office/word/2020/wordml/sdtdatahash" xmlns:w16se="http://schemas.microsoft.com/office/word/2015/wordml/symex" xmlns:wpg="http://schemas.microsoft.com/office/word/2010/wordprocessingGroup" xmlns:wpi="http://schemas.microsoft.com/office/word/2010/wordprocessingInk" xmlns:wne="http://schemas.microsoft.com/office/word/2006/wordml" xmlns:wps="http://schemas.microsoft.com/office/word/2010/wordprocessingShape" mc:Ignorable="w14 w15 w16se w16cid w16 w16cex w16sdtdh wp14">
+<w:footnotes xmlns:wpc="http://schemas.microsoft.com/office/word/2010/wordprocessingCanvas" xmlns:cx="http://schemas.microsoft.com/office/drawing/2014/chartex" xmlns:cx1="http://schemas.microsoft.com/office/drawing/2015/9/8/chartex" xmlns:cx2="http://schemas.microsoft.com/office/drawing/2015/10/21/chartex" xmlns:cx3="http://schemas.microsoft.com/office/drawing/2016/5/9/chartex" xmlns:cx4="http://schemas.microsoft.com/office/drawing/2016/5/10/chartex" xmlns:cx5="http://schemas.microsoft.com/office/drawing/2016/5/11/chartex" xmlns:cx6="http://schemas.microsoft.com/office/drawing/2016/5/12/chartex" xmlns:cx7="http://schemas.microsoft.com/office/drawing/2016/5/13/chartex" xmlns:cx8="http://schemas.microsoft.com/office/drawing/2016/5/14/chartex" xmlns:mc="http://schemas.openxmlformats.org/markup-compatibility/2006" xmlns:aink="http://schemas.microsoft.com/office/drawing/2016/ink" xmlns:am3d="http://schemas.microsoft.com/office/drawing/2017/model3d" xmlns:o="urn:schemas-microsoft-com:office:office" xmlns:oel="http://schemas.microsoft.com/office/2019/extlst" xmlns:r="http://schemas.openxmlformats.org/officeDocument/2006/relationships" xmlns:m="http://schemas.openxmlformats.org/officeDocument/2006/math" xmlns:v="urn:schemas-microsoft-com:vml" xmlns:wp14="http://schemas.microsoft.com/office/word/2010/wordprocessingDrawing" xmlns:wp="http://schemas.openxmlformats.org/drawingml/2006/wordprocessingDrawing" xmlns:w10="urn:schemas-microsoft-com:office:word" xmlns:w="http://schemas.openxmlformats.org/wordprocessingml/2006/main" xmlns:w14="http://schemas.microsoft.com/office/word/2010/wordml" xmlns:w15="http://schemas.microsoft.com/office/word/2012/wordml" xmlns:w16cex="http://schemas.microsoft.com/office/word/2018/wordml/cex" xmlns:w16cid="http://schemas.microsoft.com/office/word/2016/wordml/cid" xmlns:w16="http://schemas.microsoft.com/office/word/2018/wordml" xmlns:w16sdtdh="http://schemas.microsoft.com/office/word/2020/wordml/sdtdatahash" xmlns:w16se="http://schemas.microsoft.com/office/word/2015/wordml/symex" xmlns:wpg="http://schemas.microsoft.com/office/word/2010/wordprocessingGroup" xmlns:wpi="http://schemas.microsoft.com/office/word/2010/wordprocessingInk" xmlns:wne="http://schemas.microsoft.com/office/word/2006/wordml" xmlns:wps="http://schemas.microsoft.com/office/word/2010/wordprocessingShape" mc:Ignorable="w14 w15 w16se w16cid w16 w16cex w16sdtdh wp14">
   <w:footnote w:type="separator" w:id="-1">
     <w:p>
       <w:pPr>
@@ -8720,7 +8651,7 @@
 </file>
 
 <file path=word/numbering.xml><?xml version="1.0" encoding="utf-8"?>
-<w:numbering xmlns:wpc="http://schemas.microsoft.com/office/word/2010/wordprocessingCanvas" xmlns:cx="http://schemas.microsoft.com/office/drawing/2014/chartex" xmlns:cx1="http://schemas.microsoft.com/office/drawing/2015/9/8/chartex" xmlns:cx2="http://schemas.microsoft.com/office/drawing/2015/10/21/chartex" xmlns:cx3="http://schemas.microsoft.com/office/drawing/2016/5/9/chartex" xmlns:cx4="http://schemas.microsoft.com/office/drawing/2016/5/10/chartex" xmlns:cx5="http://schemas.microsoft.com/office/drawing/2016/5/11/chartex" xmlns:cx6="http://schemas.microsoft.com/office/drawing/2016/5/12/chartex" xmlns:cx7="http://schemas.microsoft.com/office/drawing/2016/5/13/chartex" xmlns:cx8="http://schemas.microsoft.com/office/drawing/2016/5/14/chartex" xmlns:mc="http://schemas.openxmlformats.org/markup-compatibility/2006" xmlns:aink="http://schemas.microsoft.com/office/drawing/2016/ink" xmlns:am3d="http://schemas.microsoft.com/office/drawing/2017/model3d" xmlns:o="urn:schemas-microsoft-com:office:office" xmlns:r="http://schemas.openxmlformats.org/officeDocument/2006/relationships" xmlns:m="http://schemas.openxmlformats.org/officeDocument/2006/math" xmlns:v="urn:schemas-microsoft-com:vml" xmlns:wp14="http://schemas.microsoft.com/office/word/2010/wordprocessingDrawing" xmlns:wp="http://schemas.openxmlformats.org/drawingml/2006/wordprocessingDrawing" xmlns:w10="urn:schemas-microsoft-com:office:word" xmlns:w="http://schemas.openxmlformats.org/wordprocessingml/2006/main" xmlns:w14="http://schemas.microsoft.com/office/word/2010/wordml" xmlns:w15="http://schemas.microsoft.com/office/word/2012/wordml" xmlns:w16cex="http://schemas.microsoft.com/office/word/2018/wordml/cex" xmlns:w16cid="http://schemas.microsoft.com/office/word/2016/wordml/cid" xmlns:w16="http://schemas.microsoft.com/office/word/2018/wordml" xmlns:w16sdtdh="http://schemas.microsoft.com/office/word/2020/wordml/sdtdatahash" xmlns:w16se="http://schemas.microsoft.com/office/word/2015/wordml/symex" xmlns:wpg="http://schemas.microsoft.com/office/word/2010/wordprocessingGroup" xmlns:wpi="http://schemas.microsoft.com/office/word/2010/wordprocessingInk" xmlns:wne="http://schemas.microsoft.com/office/word/2006/wordml" xmlns:wps="http://schemas.microsoft.com/office/word/2010/wordprocessingShape" mc:Ignorable="w14 w15 w16se w16cid w16 w16cex w16sdtdh wp14">
+<w:numbering xmlns:wpc="http://schemas.microsoft.com/office/word/2010/wordprocessingCanvas" xmlns:cx="http://schemas.microsoft.com/office/drawing/2014/chartex" xmlns:cx1="http://schemas.microsoft.com/office/drawing/2015/9/8/chartex" xmlns:cx2="http://schemas.microsoft.com/office/drawing/2015/10/21/chartex" xmlns:cx3="http://schemas.microsoft.com/office/drawing/2016/5/9/chartex" xmlns:cx4="http://schemas.microsoft.com/office/drawing/2016/5/10/chartex" xmlns:cx5="http://schemas.microsoft.com/office/drawing/2016/5/11/chartex" xmlns:cx6="http://schemas.microsoft.com/office/drawing/2016/5/12/chartex" xmlns:cx7="http://schemas.microsoft.com/office/drawing/2016/5/13/chartex" xmlns:cx8="http://schemas.microsoft.com/office/drawing/2016/5/14/chartex" xmlns:mc="http://schemas.openxmlformats.org/markup-compatibility/2006" xmlns:aink="http://schemas.microsoft.com/office/drawing/2016/ink" xmlns:am3d="http://schemas.microsoft.com/office/drawing/2017/model3d" xmlns:o="urn:schemas-microsoft-com:office:office" xmlns:oel="http://schemas.microsoft.com/office/2019/extlst" xmlns:r="http://schemas.openxmlformats.org/officeDocument/2006/relationships" xmlns:m="http://schemas.openxmlformats.org/officeDocument/2006/math" xmlns:v="urn:schemas-microsoft-com:vml" xmlns:wp14="http://schemas.microsoft.com/office/word/2010/wordprocessingDrawing" xmlns:wp="http://schemas.openxmlformats.org/drawingml/2006/wordprocessingDrawing" xmlns:w10="urn:schemas-microsoft-com:office:word" xmlns:w="http://schemas.openxmlformats.org/wordprocessingml/2006/main" xmlns:w14="http://schemas.microsoft.com/office/word/2010/wordml" xmlns:w15="http://schemas.microsoft.com/office/word/2012/wordml" xmlns:w16cex="http://schemas.microsoft.com/office/word/2018/wordml/cex" xmlns:w16cid="http://schemas.microsoft.com/office/word/2016/wordml/cid" xmlns:w16="http://schemas.microsoft.com/office/word/2018/wordml" xmlns:w16sdtdh="http://schemas.microsoft.com/office/word/2020/wordml/sdtdatahash" xmlns:w16se="http://schemas.microsoft.com/office/word/2015/wordml/symex" xmlns:wpg="http://schemas.microsoft.com/office/word/2010/wordprocessingGroup" xmlns:wpi="http://schemas.microsoft.com/office/word/2010/wordprocessingInk" xmlns:wne="http://schemas.microsoft.com/office/word/2006/wordml" xmlns:wps="http://schemas.microsoft.com/office/word/2010/wordprocessingShape" mc:Ignorable="w14 w15 w16se w16cid w16 w16cex w16sdtdh wp14">
   <w:abstractNum w:abstractNumId="0" w15:restartNumberingAfterBreak="0">
     <w:nsid w:val="01FB1639"/>
     <w:multiLevelType w:val="hybridMultilevel"/>
@@ -9915,34 +9846,34 @@
       </w:rPr>
     </w:lvl>
   </w:abstractNum>
-  <w:num w:numId="1">
+  <w:num w:numId="1" w16cid:durableId="840894748">
     <w:abstractNumId w:val="4"/>
   </w:num>
-  <w:num w:numId="2">
+  <w:num w:numId="2" w16cid:durableId="2037340860">
     <w:abstractNumId w:val="1"/>
   </w:num>
-  <w:num w:numId="3">
+  <w:num w:numId="3" w16cid:durableId="2046325667">
     <w:abstractNumId w:val="2"/>
   </w:num>
-  <w:num w:numId="4">
+  <w:num w:numId="4" w16cid:durableId="1579251021">
     <w:abstractNumId w:val="3"/>
   </w:num>
-  <w:num w:numId="5">
+  <w:num w:numId="5" w16cid:durableId="363558212">
     <w:abstractNumId w:val="6"/>
   </w:num>
-  <w:num w:numId="6">
+  <w:num w:numId="6" w16cid:durableId="1327125528">
     <w:abstractNumId w:val="7"/>
   </w:num>
-  <w:num w:numId="7">
+  <w:num w:numId="7" w16cid:durableId="890657250">
     <w:abstractNumId w:val="9"/>
   </w:num>
-  <w:num w:numId="8">
+  <w:num w:numId="8" w16cid:durableId="357002715">
     <w:abstractNumId w:val="5"/>
   </w:num>
-  <w:num w:numId="9">
+  <w:num w:numId="9" w16cid:durableId="1908032304">
     <w:abstractNumId w:val="0"/>
   </w:num>
-  <w:num w:numId="10">
+  <w:num w:numId="10" w16cid:durableId="1035547377">
     <w:abstractNumId w:val="8"/>
   </w:num>
 </w:numbering>

</xml_diff>